<commit_message>
Added to BusinessCase doc
Added the base for the problem
</commit_message>
<xml_diff>
--- a/Business Case/ITPV302_BusinessCase.docx
+++ b/Business Case/ITPV302_BusinessCase.docx
@@ -744,6 +744,15 @@
         </w:p>
         <w:sdt>
           <w:sdtPr>
+            <w:rPr>
+              <w:rFonts w:asciiTheme="minorHAnsi" w:eastAsiaTheme="minorHAnsi" w:hAnsiTheme="minorHAnsi" w:cstheme="minorBidi"/>
+              <w:color w:val="auto"/>
+              <w:kern w:val="2"/>
+              <w:sz w:val="24"/>
+              <w:szCs w:val="24"/>
+              <w:lang w:val="en-ZA"/>
+              <w14:ligatures w14:val="standardContextual"/>
+            </w:rPr>
             <w:id w:val="-622306132"/>
             <w:docPartObj>
               <w:docPartGallery w:val="Table of Contents"/>
@@ -752,16 +761,9 @@
           </w:sdtPr>
           <w:sdtEndPr>
             <w:rPr>
-              <w:rFonts w:asciiTheme="minorHAnsi" w:eastAsiaTheme="minorHAnsi" w:hAnsiTheme="minorHAnsi" w:cstheme="minorBidi"/>
               <w:b/>
               <w:bCs/>
               <w:noProof/>
-              <w:color w:val="auto"/>
-              <w:kern w:val="2"/>
-              <w:sz w:val="24"/>
-              <w:szCs w:val="24"/>
-              <w:lang w:val="en-ZA"/>
-              <w14:ligatures w14:val="standardContextual"/>
             </w:rPr>
           </w:sdtEndPr>
           <w:sdtContent>
@@ -1216,19 +1218,33 @@
       <w:bookmarkStart w:id="1" w:name="_Toc174435143"/>
       <w:r>
         <w:lastRenderedPageBreak/>
-        <w:t xml:space="preserve">The </w:t>
-      </w:r>
-      <w:proofErr w:type="gramStart"/>
-      <w:r>
-        <w:t>Problem(</w:t>
-      </w:r>
-      <w:proofErr w:type="gramEnd"/>
-      <w:r>
-        <w:t>heading must be changed)</w:t>
+        <w:t>The Problem(heading must be changed)</w:t>
       </w:r>
       <w:bookmarkEnd w:id="1"/>
     </w:p>
-    <w:p/>
+    <w:p>
+      <w:r>
+        <w:t xml:space="preserve">The modern way of life and prevalence of fast food options available coupled with the difficulties of meal preparation, have led many people to prefer fast food as opposed to them cooking their own meals. </w:t>
+      </w:r>
+    </w:p>
+    <w:p>
+      <w:r>
+        <w:t>The internet has also provided numerous methods of finding recipes through various means. But these methods are often separate requiring different websites or apps to accomplish a simple task. We believe that if these various methods are brought together then the meal preparation task can be made easier.</w:t>
+      </w:r>
+    </w:p>
+    <w:p>
+      <w:r>
+        <w:t xml:space="preserve">The project covers meal preparation and meal planning. </w:t>
+      </w:r>
+      <w:r>
+        <w:t>This entails finding specific recipes based on various factors that the user can use to limit the amount of recipes shown.</w:t>
+      </w:r>
+    </w:p>
+    <w:p>
+      <w:r>
+        <w:t>The problem affects those who enjoy preparing their own meals and focusing on a healthy lifestyle.</w:t>
+      </w:r>
+    </w:p>
     <w:p>
       <w:pPr>
         <w:pStyle w:val="Heading1"/>
@@ -1253,7 +1269,11 @@
       </w:r>
       <w:bookmarkEnd w:id="3"/>
     </w:p>
-    <w:p/>
+    <w:p>
+      <w:r>
+        <w:t>(Literature Review)</w:t>
+      </w:r>
+    </w:p>
     <w:p>
       <w:pPr>
         <w:pStyle w:val="Heading1"/>

</xml_diff>

<commit_message>
Changes to business case
</commit_message>
<xml_diff>
--- a/Business Case/ITPV302_BusinessCase.docx
+++ b/Business Case/ITPV302_BusinessCase.docx
@@ -1218,13 +1218,27 @@
       <w:bookmarkStart w:id="1" w:name="_Toc174435143"/>
       <w:r>
         <w:lastRenderedPageBreak/>
-        <w:t>The Problem(heading must be changed)</w:t>
+        <w:t xml:space="preserve">The </w:t>
+      </w:r>
+      <w:proofErr w:type="gramStart"/>
+      <w:r>
+        <w:t>Problem(</w:t>
+      </w:r>
+      <w:proofErr w:type="gramEnd"/>
+      <w:r>
+        <w:t>heading must be changed)</w:t>
       </w:r>
       <w:bookmarkEnd w:id="1"/>
     </w:p>
     <w:p>
       <w:r>
-        <w:t xml:space="preserve">The modern way of life and prevalence of fast food options available coupled with the difficulties of meal preparation, have led many people to prefer fast food as opposed to them cooking their own meals. </w:t>
+        <w:t xml:space="preserve">The modern way of life and prevalence of </w:t>
+      </w:r>
+      <w:r>
+        <w:t>fast-food</w:t>
+      </w:r>
+      <w:r>
+        <w:t xml:space="preserve"> options available coupled with the difficulties of meal preparation, have led many people to prefer fast food as opposed to them cooking their own meals. </w:t>
       </w:r>
     </w:p>
     <w:p>
@@ -1234,17 +1248,117 @@
     </w:p>
     <w:p>
       <w:r>
-        <w:t xml:space="preserve">The project covers meal preparation and meal planning. </w:t>
-      </w:r>
-      <w:r>
-        <w:t>This entails finding specific recipes based on various factors that the user can use to limit the amount of recipes shown.</w:t>
+        <w:t xml:space="preserve">According to online sources there are countless recipe apps and </w:t>
+      </w:r>
+      <w:r>
+        <w:t>websites,</w:t>
+      </w:r>
+      <w:r>
+        <w:t xml:space="preserve"> but most have shortfalls that annoy a user and make them less likely to return to the app/website</w:t>
+      </w:r>
+      <w:sdt>
+        <w:sdtPr>
+          <w:id w:val="-520546682"/>
+          <w:citation/>
+        </w:sdtPr>
+        <w:sdtContent>
+          <w:r>
+            <w:fldChar w:fldCharType="begin"/>
+          </w:r>
+          <w:r>
+            <w:rPr>
+              <w:lang w:val="en-US"/>
+            </w:rPr>
+            <w:instrText xml:space="preserve"> CITATION Bot18 \l 1033 </w:instrText>
+          </w:r>
+          <w:r>
+            <w:fldChar w:fldCharType="separate"/>
+          </w:r>
+          <w:r>
+            <w:rPr>
+              <w:noProof/>
+              <w:lang w:val="en-US"/>
+            </w:rPr>
+            <w:t xml:space="preserve"> (Botev, 2018)</w:t>
+          </w:r>
+          <w:r>
+            <w:fldChar w:fldCharType="end"/>
+          </w:r>
+        </w:sdtContent>
+      </w:sdt>
+      <w:r>
+        <w:t xml:space="preserve">. Most recipe apps focus on filtering recipes based on metrics such as </w:t>
+      </w:r>
+      <w:r>
+        <w:t>dinners, lunches</w:t>
+      </w:r>
+      <w:r>
+        <w:t xml:space="preserve"> etc, while this is useful it also fails to accommodate for the people that want to find recipes that they can make with the ingredients that they have at home. </w:t>
       </w:r>
     </w:p>
     <w:p>
       <w:r>
-        <w:t>The problem affects those who enjoy preparing their own meals and focusing on a healthy lifestyle.</w:t>
+        <w:t xml:space="preserve">Another major fact to </w:t>
+      </w:r>
+      <w:proofErr w:type="gramStart"/>
+      <w:r>
+        <w:t>take into account</w:t>
+      </w:r>
+      <w:proofErr w:type="gramEnd"/>
+      <w:r>
+        <w:t xml:space="preserve"> is the </w:t>
+      </w:r>
+      <w:r>
+        <w:t>abundance</w:t>
+      </w:r>
+      <w:r>
+        <w:t xml:space="preserve"> of different diets that restrict what people can or can’t eat. If a</w:t>
+      </w:r>
+      <w:r>
+        <w:t>n app that can cater to this need, then the app can be worthwhile pursuing as it will fill a gap in the market</w:t>
+      </w:r>
+      <w:sdt>
+        <w:sdtPr>
+          <w:id w:val="1619178110"/>
+          <w:citation/>
+        </w:sdtPr>
+        <w:sdtContent>
+          <w:r>
+            <w:fldChar w:fldCharType="begin"/>
+          </w:r>
+          <w:r>
+            <w:rPr>
+              <w:lang w:val="en-US"/>
+            </w:rPr>
+            <w:instrText xml:space="preserve"> CITATION Bot18 \l 1033 </w:instrText>
+          </w:r>
+          <w:r>
+            <w:fldChar w:fldCharType="separate"/>
+          </w:r>
+          <w:r>
+            <w:rPr>
+              <w:noProof/>
+              <w:lang w:val="en-US"/>
+            </w:rPr>
+            <w:t xml:space="preserve"> (Botev, 2018)</w:t>
+          </w:r>
+          <w:r>
+            <w:fldChar w:fldCharType="end"/>
+          </w:r>
+        </w:sdtContent>
+      </w:sdt>
+      <w:r>
+        <w:t>.</w:t>
       </w:r>
     </w:p>
+    <w:p/>
+    <w:p>
+      <w:r>
+        <w:t xml:space="preserve">The problem will appear to individuals that want to cook at home using recipes that adhere to their diet and can be filtered based on available ingredients. </w:t>
+      </w:r>
+    </w:p>
+    <w:p/>
+    <w:p/>
     <w:p>
       <w:pPr>
         <w:pStyle w:val="Heading1"/>
@@ -1281,16 +1395,7 @@
         <w:t xml:space="preserve"> and lack of skills.</w:t>
       </w:r>
       <w:r>
-        <w:t xml:space="preserve"> O</w:t>
-      </w:r>
-      <w:r>
-        <w:t>ur project will address these issues along with others which affect the general home cook</w:t>
-      </w:r>
-      <w:r>
-        <w:t>.</w:t>
-      </w:r>
-      <w:r>
-        <w:t xml:space="preserve"> </w:t>
+        <w:t xml:space="preserve"> Our project will address these issues along with others which affect the general home cook. </w:t>
       </w:r>
       <w:r>
         <w:t>The software solution</w:t>
@@ -1360,6 +1465,7 @@
       </w:pPr>
       <w:bookmarkStart w:id="3" w:name="_Toc174435145"/>
       <w:r>
+        <w:lastRenderedPageBreak/>
         <w:t>Background</w:t>
       </w:r>
       <w:bookmarkEnd w:id="3"/>
@@ -1400,11 +1506,15 @@
     </w:p>
     <w:p>
       <w:r>
-        <w:t xml:space="preserve">Some users may also have specific dietary needs, but cannot stay consistent or plan meals properly. It is sometimes much easier to buy a take-out as it is far quicker despite being an unhealthier option at times. Therefore convenience is often the </w:t>
-      </w:r>
-      <w:r>
-        <w:lastRenderedPageBreak/>
-        <w:t xml:space="preserve">deciding factor on whether or not to prepare a meal, along with having the necessary ingredients </w:t>
+        <w:t xml:space="preserve">Some users may also have specific dietary </w:t>
+      </w:r>
+      <w:proofErr w:type="gramStart"/>
+      <w:r>
+        <w:t>needs, but</w:t>
+      </w:r>
+      <w:proofErr w:type="gramEnd"/>
+      <w:r>
+        <w:t xml:space="preserve"> cannot stay consistent or plan meals properly. It is sometimes much easier to buy a take-out as it is far quicker despite being an unhealthier option at times. Therefore convenience is often the deciding factor on whether or not to prepare a meal, along with having the necessary ingredients </w:t>
       </w:r>
       <w:r>
         <w:fldChar w:fldCharType="begin"/>
@@ -1489,13 +1599,6 @@
     </w:p>
     <w:sdt>
       <w:sdtPr>
-        <w:id w:val="1369491354"/>
-        <w:docPartObj>
-          <w:docPartGallery w:val="Bibliographies"/>
-          <w:docPartUnique/>
-        </w:docPartObj>
-      </w:sdtPr>
-      <w:sdtEndPr>
         <w:rPr>
           <w:rFonts w:asciiTheme="minorHAnsi" w:eastAsiaTheme="minorHAnsi" w:hAnsiTheme="minorHAnsi" w:cstheme="minorBidi"/>
           <w:b w:val="0"/>
@@ -1503,7 +1606,12 @@
           <w:sz w:val="24"/>
           <w:szCs w:val="24"/>
         </w:rPr>
-      </w:sdtEndPr>
+        <w:id w:val="1369491354"/>
+        <w:docPartObj>
+          <w:docPartGallery w:val="Bibliographies"/>
+          <w:docPartUnique/>
+        </w:docPartObj>
+      </w:sdtPr>
       <w:sdtContent>
         <w:p>
           <w:pPr>
@@ -1599,7 +1707,165 @@
               </w:r>
             </w:p>
             <w:p>
+              <w:pPr>
+                <w:pStyle w:val="Bibliography"/>
+                <w:ind w:left="720" w:hanging="720"/>
+                <w:rPr>
+                  <w:noProof/>
+                  <w:kern w:val="0"/>
+                  <w14:ligatures w14:val="none"/>
+                </w:rPr>
+              </w:pPr>
               <w:r>
+                <w:fldChar w:fldCharType="end"/>
+              </w:r>
+              <w:r>
+                <w:t xml:space="preserve"> </w:t>
+              </w:r>
+            </w:p>
+            <w:sdt>
+              <w:sdtPr>
+                <w:id w:val="2093822292"/>
+                <w:bibliography/>
+              </w:sdtPr>
+              <w:sdtContent>
+                <w:p>
+                  <w:pPr>
+                    <w:pStyle w:val="Bibliography"/>
+                    <w:ind w:left="720" w:hanging="720"/>
+                    <w:rPr>
+                      <w:noProof/>
+                      <w:kern w:val="0"/>
+                      <w14:ligatures w14:val="none"/>
+                    </w:rPr>
+                  </w:pPr>
+                  <w:r>
+                    <w:fldChar w:fldCharType="begin"/>
+                  </w:r>
+                  <w:r>
+                    <w:instrText xml:space="preserve"> BIBLIOGRAPHY </w:instrText>
+                  </w:r>
+                  <w:r>
+                    <w:fldChar w:fldCharType="separate"/>
+                  </w:r>
+                  <w:r>
+                    <w:rPr>
+                      <w:noProof/>
+                    </w:rPr>
+                    <w:t xml:space="preserve">Botev, V. (2018, July 30). </w:t>
+                  </w:r>
+                  <w:r>
+                    <w:rPr>
+                      <w:i/>
+                      <w:iCs/>
+                      <w:noProof/>
+                    </w:rPr>
+                    <w:t>Receipe App Case Study</w:t>
+                  </w:r>
+                  <w:r>
+                    <w:rPr>
+                      <w:noProof/>
+                    </w:rPr>
+                    <w:t>. Retrieved August 19, 2024,from Medium: https://medium.com/@velichko.botev/recipe-app-case-study-986af9c28207#8cc6</w:t>
+                  </w:r>
+                </w:p>
+                <w:p>
+                  <w:r>
+                    <w:rPr>
+                      <w:b/>
+                      <w:bCs/>
+                      <w:noProof/>
+                    </w:rPr>
+                    <w:fldChar w:fldCharType="end"/>
+                  </w:r>
+                </w:p>
+              </w:sdtContent>
+            </w:sdt>
+            <w:p/>
+          </w:sdtContent>
+        </w:sdt>
+      </w:sdtContent>
+    </w:sdt>
+    <w:p/>
+    <w:sdt>
+      <w:sdtPr>
+        <w:id w:val="-1428880530"/>
+        <w:docPartObj>
+          <w:docPartGallery w:val="Bibliographies"/>
+          <w:docPartUnique/>
+        </w:docPartObj>
+      </w:sdtPr>
+      <w:sdtEndPr>
+        <w:rPr>
+          <w:rFonts w:asciiTheme="minorHAnsi" w:eastAsiaTheme="minorHAnsi" w:hAnsiTheme="minorHAnsi" w:cstheme="minorBidi"/>
+          <w:b w:val="0"/>
+          <w:bCs w:val="0"/>
+          <w:sz w:val="24"/>
+          <w:szCs w:val="24"/>
+        </w:rPr>
+      </w:sdtEndPr>
+      <w:sdtContent>
+        <w:p>
+          <w:pPr>
+            <w:pStyle w:val="Heading1"/>
+          </w:pPr>
+          <w:r>
+            <w:t>References</w:t>
+          </w:r>
+        </w:p>
+        <w:sdt>
+          <w:sdtPr>
+            <w:id w:val="-573587230"/>
+            <w:bibliography/>
+          </w:sdtPr>
+          <w:sdtContent>
+            <w:p>
+              <w:pPr>
+                <w:pStyle w:val="Bibliography"/>
+                <w:ind w:left="720" w:hanging="720"/>
+                <w:rPr>
+                  <w:noProof/>
+                  <w:kern w:val="0"/>
+                  <w14:ligatures w14:val="none"/>
+                </w:rPr>
+              </w:pPr>
+              <w:r>
+                <w:fldChar w:fldCharType="begin"/>
+              </w:r>
+              <w:r>
+                <w:instrText xml:space="preserve"> BIBLIOGRAPHY </w:instrText>
+              </w:r>
+              <w:r>
+                <w:fldChar w:fldCharType="separate"/>
+              </w:r>
+              <w:r>
+                <w:rPr>
+                  <w:noProof/>
+                </w:rPr>
+                <w:t xml:space="preserve">Botev, V. (2018, July 30). </w:t>
+              </w:r>
+              <w:r>
+                <w:rPr>
+                  <w:i/>
+                  <w:iCs/>
+                  <w:noProof/>
+                </w:rPr>
+                <w:t>Receipe App Case Study</w:t>
+              </w:r>
+              <w:r>
+                <w:rPr>
+                  <w:noProof/>
+                </w:rPr>
+                <w:t>. Retrieved August 19, 2024, from Medium: https://medium.com/@velichko.botev/recipe-app-case-study-986af9c28207#8cc6</w:t>
+              </w:r>
+            </w:p>
+            <w:p>
+              <w:r>
+                <w:rPr>
+                  <w:b/>
+                  <w:bCs/>
+                  <w:noProof/>
+                </w:rPr>
                 <w:fldChar w:fldCharType="end"/>
               </w:r>
             </w:p>
@@ -1607,7 +1873,6 @@
         </w:sdt>
       </w:sdtContent>
     </w:sdt>
-    <w:p/>
     <w:p/>
     <w:sectPr>
       <w:footerReference w:type="default" r:id="rId9"/>
@@ -2513,6 +2778,7 @@
   <w:style w:type="character" w:default="1" w:styleId="DefaultParagraphFont">
     <w:name w:val="Default Paragraph Font"/>
     <w:uiPriority w:val="1"/>
+    <w:semiHidden/>
     <w:unhideWhenUsed/>
   </w:style>
   <w:style w:type="table" w:default="1" w:styleId="TableNormal">
@@ -3217,11 +3483,37 @@
 </file>
 
 <file path=customXml/item1.xml><?xml version="1.0" encoding="utf-8"?>
-<b:Sources xmlns:b="http://schemas.openxmlformats.org/officeDocument/2006/bibliography" xmlns="http://schemas.openxmlformats.org/officeDocument/2006/bibliography" SelectedStyle="\APASixthEditionOfficeOnline.xsl" StyleName="APA" Version="6"/>
+<b:Sources xmlns:b="http://schemas.openxmlformats.org/officeDocument/2006/bibliography" xmlns="http://schemas.openxmlformats.org/officeDocument/2006/bibliography" SelectedStyle="\APASixthEditionOfficeOnline.xsl" StyleName="APA" Version="6">
+  <b:Source>
+    <b:Tag>Bot18</b:Tag>
+    <b:SourceType>InternetSite</b:SourceType>
+    <b:Guid>{8798419F-DE3E-48A3-868F-2A7C7657FF31}</b:Guid>
+    <b:Title>Receipe App Case Study</b:Title>
+    <b:InternetSiteTitle>Medium</b:InternetSiteTitle>
+    <b:Year>2018</b:Year>
+    <b:Month>July</b:Month>
+    <b:Day>30</b:Day>
+    <b:URL>https://medium.com/@velichko.botev/recipe-app-case-study-986af9c28207#8cc6</b:URL>
+    <b:Author>
+      <b:Author>
+        <b:NameList>
+          <b:Person>
+            <b:Last>Botev</b:Last>
+            <b:First>Velicho</b:First>
+          </b:Person>
+        </b:NameList>
+      </b:Author>
+    </b:Author>
+    <b:YearAccessed>2024</b:YearAccessed>
+    <b:MonthAccessed>August</b:MonthAccessed>
+    <b:DayAccessed>19</b:DayAccessed>
+    <b:RefOrder>1</b:RefOrder>
+  </b:Source>
+</b:Sources>
 </file>
 
 <file path=customXml/itemProps1.xml><?xml version="1.0" encoding="utf-8"?>
-<ds:datastoreItem xmlns:ds="http://schemas.openxmlformats.org/officeDocument/2006/customXml" ds:itemID="{DBB031E8-55D2-48A4-A936-855AA7DF635C}">
+<ds:datastoreItem xmlns:ds="http://schemas.openxmlformats.org/officeDocument/2006/customXml" ds:itemID="{1B23DD62-934F-4813-9EAA-033101000B18}">
   <ds:schemaRefs>
     <ds:schemaRef ds:uri="http://schemas.openxmlformats.org/officeDocument/2006/bibliography"/>
   </ds:schemaRefs>

</xml_diff>

<commit_message>
Referenced a piece in BusinessCase
</commit_message>
<xml_diff>
--- a/Business Case/ITPV302_BusinessCase.docx
+++ b/Business Case/ITPV302_BusinessCase.docx
@@ -1243,7 +1243,45 @@
     </w:p>
     <w:p>
       <w:r>
-        <w:t>The internet has also provided numerous methods of finding recipes through various means. But these methods are often separate requiring different websites or apps to accomplish a simple task. We believe that if these various methods are brought together then the meal preparation task can be made easier.</w:t>
+        <w:t>The internet has also provided numerous methods of finding recipes through various means</w:t>
+      </w:r>
+      <w:r>
+        <w:fldChar w:fldCharType="begin"/>
+      </w:r>
+      <w:r>
+        <w:instrText xml:space="preserve"> ADDIN ZOTERO_ITEM CSL_CITATION {"citationID":"7J92qn4L","properties":{"formattedCitation":"({\\i{}The Best Cooking Apps of 2024}, n.d.)","plainCitation":"(The Best Cooking Apps of 2024, n.d.)","noteIndex":0},"citationItems":[{"id":2,"uris":["http://zotero.org/groups/5631381/items/873UQHBE"],"itemData":{"id":2,"type":"webpage","abstract":"We reviewed every cooking app on the market and identified the best cooking apps to meet your cooking needs.","container-title":"BestApp.com","language":"en","title":"The Best Cooking Apps of 2024","URL":"https://www.bestapp.com/best-recipe-apps/","accessed":{"date-parts":[["2024",8,20]]}}}],"schema":"https://github.com/citation-style-language/schema/raw/master/csl-citation.json"} </w:instrText>
+      </w:r>
+      <w:r>
+        <w:fldChar w:fldCharType="separate"/>
+      </w:r>
+      <w:r>
+        <w:rPr>
+          <w:rFonts w:ascii="Arial" w:hAnsi="Arial" w:cs="Arial"/>
+          <w:kern w:val="0"/>
+        </w:rPr>
+        <w:t>(</w:t>
+      </w:r>
+      <w:r>
+        <w:rPr>
+          <w:rFonts w:ascii="Arial" w:hAnsi="Arial" w:cs="Arial"/>
+          <w:i/>
+          <w:iCs/>
+          <w:kern w:val="0"/>
+        </w:rPr>
+        <w:t>The Best Cooking Apps of 2024</w:t>
+      </w:r>
+      <w:r>
+        <w:rPr>
+          <w:rFonts w:ascii="Arial" w:hAnsi="Arial" w:cs="Arial"/>
+          <w:kern w:val="0"/>
+        </w:rPr>
+        <w:t>, n.d.)</w:t>
+      </w:r>
+      <w:r>
+        <w:fldChar w:fldCharType="end"/>
+      </w:r>
+      <w:r>
+        <w:t>. But these methods are often separate requiring different websites or apps to accomplish a simple task. We believe that if these various methods are brought together then the meal preparation task can be made easier.</w:t>
       </w:r>
     </w:p>
     <w:p>
@@ -1300,11 +1338,9 @@
       <w:r>
         <w:t xml:space="preserve">Another major fact to </w:t>
       </w:r>
-      <w:proofErr w:type="gramStart"/>
-      <w:r>
-        <w:t>take into account</w:t>
-      </w:r>
-      <w:proofErr w:type="gramEnd"/>
+      <w:r>
+        <w:t>consider</w:t>
+      </w:r>
       <w:r>
         <w:t xml:space="preserve"> is the </w:t>
       </w:r>
@@ -1351,7 +1387,6 @@
         <w:t>.</w:t>
       </w:r>
     </w:p>
-    <w:p/>
     <w:p>
       <w:r>
         <w:t xml:space="preserve">The problem will appear to individuals that want to cook at home using recipes that adhere to their diet and can be filtered based on available ingredients. </w:t>
@@ -1486,7 +1521,7 @@
         <w:fldChar w:fldCharType="begin"/>
       </w:r>
       <w:r>
-        <w:instrText xml:space="preserve"> ADDIN ZOTERO_ITEM CSL_CITATION {"citationID":"dIuOYrQY","properties":{"formattedCitation":"(RDN, 2022)","plainCitation":"(RDN, 2022)","noteIndex":0},"citationItems":[{"id":113,"uris":["http://zotero.org/users/local/hEvxBWeY/items/G5JVP9YG"],"itemData":{"id":113,"type":"webpage","abstract":"If you’re new here, I’m Jessi a registered dietitian who loves to simplify cooking and keep diet culture out of the kitchen. If you have any questions, leave a comment below! For more content, cooking","container-title":"The Kitchen Invitation","language":"en-US","title":"What to do when you're Unmotivated to Cook?","URL":"https://thekitcheninvitation.com/what-to-do-when-youre-unmotivated-to-cook/","author":[{"family":"RDN","given":"Jessi Holden","suffix":"MS"}],"accessed":{"date-parts":[["2024",8,18]]},"issued":{"date-parts":[["2022",5,11]]}}}],"schema":"https://github.com/citation-style-language/schema/raw/master/csl-citation.json"} </w:instrText>
+        <w:instrText xml:space="preserve"> ADDIN ZOTERO_ITEM CSL_CITATION {"citationID":"dIuOYrQY","properties":{"formattedCitation":"(RDN, 2022)","plainCitation":"(RDN, 2022)","noteIndex":0},"citationItems":[{"id":"t53nOl6H/DEb9FqDz","uris":["http://zotero.org/users/local/hEvxBWeY/items/G5JVP9YG"],"itemData":{"id":113,"type":"webpage","abstract":"If you’re new here, I’m Jessi a registered dietitian who loves to simplify cooking and keep diet culture out of the kitchen. If you have any questions, leave a comment below! For more content, cooking","container-title":"The Kitchen Invitation","language":"en-US","title":"What to do when you're Unmotivated to Cook?","URL":"https://thekitcheninvitation.com/what-to-do-when-youre-unmotivated-to-cook/","author":[{"family":"RDN","given":"Jessi Holden","suffix":"MS"}],"accessed":{"date-parts":[["2024",8,18]]},"issued":{"date-parts":[["2022",5,11]]}}}],"schema":"https://github.com/citation-style-language/schema/raw/master/csl-citation.json"} </w:instrText>
       </w:r>
       <w:r>
         <w:fldChar w:fldCharType="separate"/>
@@ -1520,7 +1555,7 @@
         <w:fldChar w:fldCharType="begin"/>
       </w:r>
       <w:r>
-        <w:instrText xml:space="preserve"> ADDIN ZOTERO_ITEM CSL_CITATION {"citationID":"A7kAq11o","properties":{"formattedCitation":"(Monsivais et al., 2014)","plainCitation":"(Monsivais et al., 2014)","noteIndex":0},"citationItems":[{"id":115,"uris":["http://zotero.org/users/local/hEvxBWeY/items/6TVZPYGM"],"itemData":{"id":115,"type":"article-journal","abstract":"Background\nThe amount of time spent on food preparation and cooking may have implications for diet quality and health. However, little is known about how food-related time use relates to food consumption and spending, either at restaurants or for food consumed at home.\n\nPurpose\nTo quantitatively assess the associations among the amount of time habitually spent on food preparation and patterns of self-reported food consumption, food spending, and frequency of restaurant use.\n\nMethods\nThis was a cross-sectional study of 1,319 adults in a population-based survey conducted in 2008–2009. The sample was stratified into those who spent &lt;1 hour/day, 1–2 hours/day, and &gt;2 hours/day on food preparation and clean-up. Descriptive statistics and multivariable regression models examined differences between time-use groups. Analyses were conducted in 2011–2013.\n\nResults\nIndividuals who spent the least amount of time on food preparation tended to be working adults who placed a high priority on convenience. Greater amount of time spent on food preparation was associated with indicators of higher diet quality, including significantly more frequent intake of vegetables, salads, fruits, and fruit juices. Spending less than 1 hour/day on food preparation was associated with significantly more money spent on food away from home and more frequent use of fast food restaurants compared to those who spent more time on food preparation.\n\nConclusions\nThe findings indicate that time might be an essential ingredient in the production of healthier eating habits among adults. Further research should investigate the determinants of spending time on food preparation.","container-title":"American journal of preventive medicine","DOI":"10.1016/j.amepre.2014.07.033","ISSN":"0749-3797","issue":"6","journalAbbreviation":"Am J Prev Med","note":"PMID: 25245799\nPMCID: PMC4254327","page":"796-802","source":"PubMed Central","title":"Time Spent on Home Food Preparation and Indicators of Healthy Eating","volume":"47","author":[{"family":"Monsivais","given":"Pablo"},{"family":"Aggarwal","given":"Anju"},{"family":"Drewnowski","given":"Adam"}],"issued":{"date-parts":[["2014",12]]}}}],"schema":"https://github.com/citation-style-language/schema/raw/master/csl-citation.json"} </w:instrText>
+        <w:instrText xml:space="preserve"> ADDIN ZOTERO_ITEM CSL_CITATION {"citationID":"A7kAq11o","properties":{"formattedCitation":"(Monsivais et al., 2014)","plainCitation":"(Monsivais et al., 2014)","noteIndex":0},"citationItems":[{"id":"t53nOl6H/WbD5QGaR","uris":["http://zotero.org/users/local/hEvxBWeY/items/6TVZPYGM"],"itemData":{"id":115,"type":"article-journal","abstract":"Background\nThe amount of time spent on food preparation and cooking may have implications for diet quality and health. However, little is known about how food-related time use relates to food consumption and spending, either at restaurants or for food consumed at home.\n\nPurpose\nTo quantitatively assess the associations among the amount of time habitually spent on food preparation and patterns of self-reported food consumption, food spending, and frequency of restaurant use.\n\nMethods\nThis was a cross-sectional study of 1,319 adults in a population-based survey conducted in 2008–2009. The sample was stratified into those who spent &lt;1 hour/day, 1–2 hours/day, and &gt;2 hours/day on food preparation and clean-up. Descriptive statistics and multivariable regression models examined differences between time-use groups. Analyses were conducted in 2011–2013.\n\nResults\nIndividuals who spent the least amount of time on food preparation tended to be working adults who placed a high priority on convenience. Greater amount of time spent on food preparation was associated with indicators of higher diet quality, including significantly more frequent intake of vegetables, salads, fruits, and fruit juices. Spending less than 1 hour/day on food preparation was associated with significantly more money spent on food away from home and more frequent use of fast food restaurants compared to those who spent more time on food preparation.\n\nConclusions\nThe findings indicate that time might be an essential ingredient in the production of healthier eating habits among adults. Further research should investigate the determinants of spending time on food preparation.","container-title":"American journal of preventive medicine","DOI":"10.1016/j.amepre.2014.07.033","ISSN":"0749-3797","issue":"6","journalAbbreviation":"Am J Prev Med","note":"PMID: 25245799\nPMCID: PMC4254327","page":"796-802","source":"PubMed Central","title":"Time Spent on Home Food Preparation and Indicators of Healthy Eating","volume":"47","author":[{"family":"Monsivais","given":"Pablo"},{"family":"Aggarwal","given":"Anju"},{"family":"Drewnowski","given":"Adam"}],"issued":{"date-parts":[["2014",12]]}}}],"schema":"https://github.com/citation-style-language/schema/raw/master/csl-citation.json"} </w:instrText>
       </w:r>
       <w:r>
         <w:fldChar w:fldCharType="separate"/>
@@ -1709,6 +1744,28 @@
             <w:p>
               <w:pPr>
                 <w:pStyle w:val="Bibliography"/>
+                <w:rPr>
+                  <w:rFonts w:ascii="Arial" w:hAnsi="Arial" w:cs="Arial"/>
+                </w:rPr>
+              </w:pPr>
+              <w:r>
+                <w:rPr>
+                  <w:rFonts w:ascii="Arial" w:hAnsi="Arial" w:cs="Arial"/>
+                  <w:i/>
+                  <w:iCs/>
+                </w:rPr>
+                <w:t>The Best Cooking Apps of 2024</w:t>
+              </w:r>
+              <w:r>
+                <w:rPr>
+                  <w:rFonts w:ascii="Arial" w:hAnsi="Arial" w:cs="Arial"/>
+                </w:rPr>
+                <w:t>. (n.d.). BestApp.Com. Retrieved 20 August 2024, from https://www.bestapp.com/best-recipe-apps/</w:t>
+              </w:r>
+            </w:p>
+            <w:p>
+              <w:pPr>
+                <w:pStyle w:val="Bibliography"/>
                 <w:ind w:left="720" w:hanging="720"/>
                 <w:rPr>
                   <w:noProof/>
@@ -1789,13 +1846,6 @@
     <w:p/>
     <w:sdt>
       <w:sdtPr>
-        <w:id w:val="-1428880530"/>
-        <w:docPartObj>
-          <w:docPartGallery w:val="Bibliographies"/>
-          <w:docPartUnique/>
-        </w:docPartObj>
-      </w:sdtPr>
-      <w:sdtEndPr>
         <w:rPr>
           <w:rFonts w:asciiTheme="minorHAnsi" w:eastAsiaTheme="minorHAnsi" w:hAnsiTheme="minorHAnsi" w:cstheme="minorBidi"/>
           <w:b w:val="0"/>
@@ -1803,7 +1853,12 @@
           <w:sz w:val="24"/>
           <w:szCs w:val="24"/>
         </w:rPr>
-      </w:sdtEndPr>
+        <w:id w:val="-1428880530"/>
+        <w:docPartObj>
+          <w:docPartGallery w:val="Bibliographies"/>
+          <w:docPartUnique/>
+        </w:docPartObj>
+      </w:sdtPr>
       <w:sdtContent>
         <w:p>
           <w:pPr>

</xml_diff>

<commit_message>
Started On Project plan
Added information to project plan in Business Case
</commit_message>
<xml_diff>
--- a/Business Case/ITPV302_BusinessCase.docx
+++ b/Business Case/ITPV302_BusinessCase.docx
@@ -1521,7 +1521,7 @@
         <w:fldChar w:fldCharType="begin"/>
       </w:r>
       <w:r>
-        <w:instrText xml:space="preserve"> ADDIN ZOTERO_ITEM CSL_CITATION {"citationID":"dIuOYrQY","properties":{"formattedCitation":"(RDN, 2022)","plainCitation":"(RDN, 2022)","noteIndex":0},"citationItems":[{"id":"t53nOl6H/DEb9FqDz","uris":["http://zotero.org/users/local/hEvxBWeY/items/G5JVP9YG"],"itemData":{"id":113,"type":"webpage","abstract":"If you’re new here, I’m Jessi a registered dietitian who loves to simplify cooking and keep diet culture out of the kitchen. If you have any questions, leave a comment below! For more content, cooking","container-title":"The Kitchen Invitation","language":"en-US","title":"What to do when you're Unmotivated to Cook?","URL":"https://thekitcheninvitation.com/what-to-do-when-youre-unmotivated-to-cook/","author":[{"family":"RDN","given":"Jessi Holden","suffix":"MS"}],"accessed":{"date-parts":[["2024",8,18]]},"issued":{"date-parts":[["2022",5,11]]}}}],"schema":"https://github.com/citation-style-language/schema/raw/master/csl-citation.json"} </w:instrText>
+        <w:instrText xml:space="preserve"> ADDIN ZOTERO_ITEM CSL_CITATION {"citationID":"dIuOYrQY","properties":{"formattedCitation":"(RDN, 2022)","plainCitation":"(RDN, 2022)","noteIndex":0},"citationItems":[{"id":"1HVEcZwu/UgP7Y7gZ","uris":["http://zotero.org/users/local/hEvxBWeY/items/G5JVP9YG"],"itemData":{"id":113,"type":"webpage","abstract":"If you’re new here, I’m Jessi a registered dietitian who loves to simplify cooking and keep diet culture out of the kitchen. If you have any questions, leave a comment below! For more content, cooking","container-title":"The Kitchen Invitation","language":"en-US","title":"What to do when you're Unmotivated to Cook?","URL":"https://thekitcheninvitation.com/what-to-do-when-youre-unmotivated-to-cook/","author":[{"family":"RDN","given":"Jessi Holden","suffix":"MS"}],"accessed":{"date-parts":[["2024",8,18]]},"issued":{"date-parts":[["2022",5,11]]}}}],"schema":"https://github.com/citation-style-language/schema/raw/master/csl-citation.json"} </w:instrText>
       </w:r>
       <w:r>
         <w:fldChar w:fldCharType="separate"/>
@@ -1555,7 +1555,7 @@
         <w:fldChar w:fldCharType="begin"/>
       </w:r>
       <w:r>
-        <w:instrText xml:space="preserve"> ADDIN ZOTERO_ITEM CSL_CITATION {"citationID":"A7kAq11o","properties":{"formattedCitation":"(Monsivais et al., 2014)","plainCitation":"(Monsivais et al., 2014)","noteIndex":0},"citationItems":[{"id":"t53nOl6H/WbD5QGaR","uris":["http://zotero.org/users/local/hEvxBWeY/items/6TVZPYGM"],"itemData":{"id":115,"type":"article-journal","abstract":"Background\nThe amount of time spent on food preparation and cooking may have implications for diet quality and health. However, little is known about how food-related time use relates to food consumption and spending, either at restaurants or for food consumed at home.\n\nPurpose\nTo quantitatively assess the associations among the amount of time habitually spent on food preparation and patterns of self-reported food consumption, food spending, and frequency of restaurant use.\n\nMethods\nThis was a cross-sectional study of 1,319 adults in a population-based survey conducted in 2008–2009. The sample was stratified into those who spent &lt;1 hour/day, 1–2 hours/day, and &gt;2 hours/day on food preparation and clean-up. Descriptive statistics and multivariable regression models examined differences between time-use groups. Analyses were conducted in 2011–2013.\n\nResults\nIndividuals who spent the least amount of time on food preparation tended to be working adults who placed a high priority on convenience. Greater amount of time spent on food preparation was associated with indicators of higher diet quality, including significantly more frequent intake of vegetables, salads, fruits, and fruit juices. Spending less than 1 hour/day on food preparation was associated with significantly more money spent on food away from home and more frequent use of fast food restaurants compared to those who spent more time on food preparation.\n\nConclusions\nThe findings indicate that time might be an essential ingredient in the production of healthier eating habits among adults. Further research should investigate the determinants of spending time on food preparation.","container-title":"American journal of preventive medicine","DOI":"10.1016/j.amepre.2014.07.033","ISSN":"0749-3797","issue":"6","journalAbbreviation":"Am J Prev Med","note":"PMID: 25245799\nPMCID: PMC4254327","page":"796-802","source":"PubMed Central","title":"Time Spent on Home Food Preparation and Indicators of Healthy Eating","volume":"47","author":[{"family":"Monsivais","given":"Pablo"},{"family":"Aggarwal","given":"Anju"},{"family":"Drewnowski","given":"Adam"}],"issued":{"date-parts":[["2014",12]]}}}],"schema":"https://github.com/citation-style-language/schema/raw/master/csl-citation.json"} </w:instrText>
+        <w:instrText xml:space="preserve"> ADDIN ZOTERO_ITEM CSL_CITATION {"citationID":"A7kAq11o","properties":{"formattedCitation":"(Monsivais et al., 2014)","plainCitation":"(Monsivais et al., 2014)","noteIndex":0},"citationItems":[{"id":"1HVEcZwu/2I20rpXQ","uris":["http://zotero.org/users/local/hEvxBWeY/items/6TVZPYGM"],"itemData":{"id":115,"type":"article-journal","abstract":"Background\nThe amount of time spent on food preparation and cooking may have implications for diet quality and health. However, little is known about how food-related time use relates to food consumption and spending, either at restaurants or for food consumed at home.\n\nPurpose\nTo quantitatively assess the associations among the amount of time habitually spent on food preparation and patterns of self-reported food consumption, food spending, and frequency of restaurant use.\n\nMethods\nThis was a cross-sectional study of 1,319 adults in a population-based survey conducted in 2008–2009. The sample was stratified into those who spent &lt;1 hour/day, 1–2 hours/day, and &gt;2 hours/day on food preparation and clean-up. Descriptive statistics and multivariable regression models examined differences between time-use groups. Analyses were conducted in 2011–2013.\n\nResults\nIndividuals who spent the least amount of time on food preparation tended to be working adults who placed a high priority on convenience. Greater amount of time spent on food preparation was associated with indicators of higher diet quality, including significantly more frequent intake of vegetables, salads, fruits, and fruit juices. Spending less than 1 hour/day on food preparation was associated with significantly more money spent on food away from home and more frequent use of fast food restaurants compared to those who spent more time on food preparation.\n\nConclusions\nThe findings indicate that time might be an essential ingredient in the production of healthier eating habits among adults. Further research should investigate the determinants of spending time on food preparation.","container-title":"American journal of preventive medicine","DOI":"10.1016/j.amepre.2014.07.033","ISSN":"0749-3797","issue":"6","journalAbbreviation":"Am J Prev Med","note":"PMID: 25245799\nPMCID: PMC4254327","page":"796-802","source":"PubMed Central","title":"Time Spent on Home Food Preparation and Indicators of Healthy Eating","volume":"47","author":[{"family":"Monsivais","given":"Pablo"},{"family":"Aggarwal","given":"Anju"},{"family":"Drewnowski","given":"Adam"}],"issued":{"date-parts":[["2014",12]]}}}],"schema":"https://github.com/citation-style-language/schema/raw/master/csl-citation.json"} </w:instrText>
       </w:r>
       <w:r>
         <w:fldChar w:fldCharType="separate"/>
@@ -1613,6 +1613,642 @@
         <w:t>Project Plan</w:t>
       </w:r>
       <w:bookmarkEnd w:id="5"/>
+    </w:p>
+    <w:p/>
+    <w:p>
+      <w:pPr>
+        <w:keepNext/>
+      </w:pPr>
+      <w:r>
+        <w:rPr>
+          <w:noProof/>
+        </w:rPr>
+        <w:lastRenderedPageBreak/>
+        <w:drawing>
+          <wp:inline distT="0" distB="0" distL="0" distR="0" wp14:anchorId="053F4BB7" wp14:editId="26857648">
+            <wp:extent cx="6169660" cy="3274060"/>
+            <wp:effectExtent l="0" t="0" r="2540" b="2540"/>
+            <wp:docPr id="867839053" name="Picture 4"/>
+            <wp:cNvGraphicFramePr>
+              <a:graphicFrameLocks xmlns:a="http://schemas.openxmlformats.org/drawingml/2006/main" noChangeAspect="1"/>
+            </wp:cNvGraphicFramePr>
+            <a:graphic xmlns:a="http://schemas.openxmlformats.org/drawingml/2006/main">
+              <a:graphicData uri="http://schemas.openxmlformats.org/drawingml/2006/picture">
+                <pic:pic xmlns:pic="http://schemas.openxmlformats.org/drawingml/2006/picture">
+                  <pic:nvPicPr>
+                    <pic:cNvPr id="0" name="Picture 5"/>
+                    <pic:cNvPicPr>
+                      <a:picLocks noChangeAspect="1" noChangeArrowheads="1"/>
+                    </pic:cNvPicPr>
+                  </pic:nvPicPr>
+                  <pic:blipFill>
+                    <a:blip r:embed="rId9">
+                      <a:extLst>
+                        <a:ext uri="{28A0092B-C50C-407E-A947-70E740481C1C}">
+                          <a14:useLocalDpi xmlns:a14="http://schemas.microsoft.com/office/drawing/2010/main" val="0"/>
+                        </a:ext>
+                      </a:extLst>
+                    </a:blip>
+                    <a:srcRect/>
+                    <a:stretch>
+                      <a:fillRect/>
+                    </a:stretch>
+                  </pic:blipFill>
+                  <pic:spPr bwMode="auto">
+                    <a:xfrm>
+                      <a:off x="0" y="0"/>
+                      <a:ext cx="6169660" cy="3274060"/>
+                    </a:xfrm>
+                    <a:prstGeom prst="rect">
+                      <a:avLst/>
+                    </a:prstGeom>
+                    <a:noFill/>
+                  </pic:spPr>
+                </pic:pic>
+              </a:graphicData>
+            </a:graphic>
+          </wp:inline>
+        </w:drawing>
+      </w:r>
+    </w:p>
+    <w:p>
+      <w:pPr>
+        <w:pStyle w:val="Caption"/>
+      </w:pPr>
+      <w:r>
+        <w:t xml:space="preserve">Figure </w:t>
+      </w:r>
+      <w:fldSimple w:instr=" SEQ Figure \* ARABIC ">
+        <w:r>
+          <w:rPr>
+            <w:noProof/>
+          </w:rPr>
+          <w:t>1</w:t>
+        </w:r>
+      </w:fldSimple>
+      <w:r>
+        <w:t>: The Roadmap for the project</w:t>
+      </w:r>
+      <w:r>
+        <w:fldChar w:fldCharType="begin"/>
+      </w:r>
+      <w:r>
+        <w:instrText xml:space="preserve"> ADDIN ZOTERO_ITEM CSL_CITATION {"citationID":"1b3q5NWv","properties":{"formattedCitation":"({\\i{}ITPV302_Project_Plan}, n.d.)","plainCitation":"(ITPV302_Project_Plan, n.d.)","noteIndex":0},"citationItems":[{"id":13,"uris":["http://zotero.org/groups/5631381/items/RE8A7JTG"],"itemData":{"id":13,"type":"webpage","container-title":"GitHub","language":"en","title":"ITPV302_Project_Plan","URL":"https://github.com/users/NathanTh3Gr3at/projects/3/views/4","accessed":{"date-parts":[["2024",8,24]]}}}],"schema":"https://github.com/citation-style-language/schema/raw/master/csl-citation.json"} </w:instrText>
+      </w:r>
+      <w:r>
+        <w:fldChar w:fldCharType="separate"/>
+      </w:r>
+      <w:r>
+        <w:rPr>
+          <w:rFonts w:ascii="Arial" w:hAnsi="Arial" w:cs="Arial"/>
+          <w:kern w:val="0"/>
+        </w:rPr>
+        <w:t>(</w:t>
+      </w:r>
+      <w:r>
+        <w:rPr>
+          <w:rFonts w:ascii="Arial" w:hAnsi="Arial" w:cs="Arial"/>
+          <w:i w:val="0"/>
+          <w:iCs w:val="0"/>
+          <w:kern w:val="0"/>
+        </w:rPr>
+        <w:t>ITPV302_Project_Plan</w:t>
+      </w:r>
+      <w:r>
+        <w:rPr>
+          <w:rFonts w:ascii="Arial" w:hAnsi="Arial" w:cs="Arial"/>
+          <w:kern w:val="0"/>
+        </w:rPr>
+        <w:t>, n.d.)</w:t>
+      </w:r>
+      <w:r>
+        <w:fldChar w:fldCharType="end"/>
+      </w:r>
+    </w:p>
+    <w:p>
+      <w:r>
+        <w:t>In the figure 1 above, is the current roadmap for the project. The major deliverables are laid out and along the way the minor deliverables are added. The minor deliverables relate to the delegation of the work to the different team members.</w:t>
+      </w:r>
+      <w:r>
+        <w:t xml:space="preserve"> </w:t>
+      </w:r>
+    </w:p>
+    <w:p>
+      <w:r>
+        <w:t>The main deliverables are as follows:</w:t>
+      </w:r>
+    </w:p>
+    <w:p>
+      <w:r>
+        <w:t xml:space="preserve">Project Proposal Submission </w:t>
+      </w:r>
+    </w:p>
+    <w:p>
+      <w:r>
+        <w:t>Business Case Submission</w:t>
+      </w:r>
+    </w:p>
+    <w:p>
+      <w:r>
+        <w:t>System Requirements, Specifications and Technical Design Submission</w:t>
+      </w:r>
+    </w:p>
+    <w:p>
+      <w:r>
+        <w:t>Implementation Documentation Submission</w:t>
+      </w:r>
+    </w:p>
+    <w:p>
+      <w:r>
+        <w:t>System Presentation</w:t>
+      </w:r>
+    </w:p>
+    <w:p>
+      <w:r>
+        <w:t>Final Documents and System Submission</w:t>
+      </w:r>
+    </w:p>
+    <w:p/>
+    <w:p>
+      <w:r>
+        <w:t>Alternate:</w:t>
+      </w:r>
+    </w:p>
+    <w:p>
+      <w:r>
+        <w:t>The main deliverables and dates are shown in the table below:</w:t>
+      </w:r>
+    </w:p>
+    <w:tbl>
+      <w:tblPr>
+        <w:tblStyle w:val="TableGrid"/>
+        <w:tblW w:w="0" w:type="auto"/>
+        <w:tblInd w:w="0" w:type="dxa"/>
+        <w:tblLook w:val="04A0" w:firstRow="1" w:lastRow="0" w:firstColumn="1" w:lastColumn="0" w:noHBand="0" w:noVBand="1"/>
+      </w:tblPr>
+      <w:tblGrid>
+        <w:gridCol w:w="3005"/>
+        <w:gridCol w:w="3005"/>
+        <w:gridCol w:w="3006"/>
+      </w:tblGrid>
+      <w:tr>
+        <w:tc>
+          <w:tcPr>
+            <w:tcW w:w="3005" w:type="dxa"/>
+          </w:tcPr>
+          <w:p>
+            <w:pPr>
+              <w:rPr>
+                <w:rFonts w:asciiTheme="minorHAnsi" w:hAnsiTheme="minorHAnsi" w:cstheme="minorHAnsi"/>
+              </w:rPr>
+            </w:pPr>
+            <w:r>
+              <w:rPr>
+                <w:rFonts w:asciiTheme="minorHAnsi" w:hAnsiTheme="minorHAnsi" w:cstheme="minorHAnsi"/>
+              </w:rPr>
+              <w:t>Deliverable</w:t>
+            </w:r>
+            <w:r>
+              <w:rPr>
+                <w:rFonts w:asciiTheme="minorHAnsi" w:hAnsiTheme="minorHAnsi" w:cstheme="minorHAnsi"/>
+              </w:rPr>
+              <w:t xml:space="preserve"> </w:t>
+            </w:r>
+          </w:p>
+        </w:tc>
+        <w:tc>
+          <w:tcPr>
+            <w:tcW w:w="3005" w:type="dxa"/>
+          </w:tcPr>
+          <w:p>
+            <w:pPr>
+              <w:rPr>
+                <w:rFonts w:asciiTheme="minorHAnsi" w:hAnsiTheme="minorHAnsi" w:cstheme="minorHAnsi"/>
+              </w:rPr>
+            </w:pPr>
+            <w:r>
+              <w:rPr>
+                <w:rFonts w:asciiTheme="minorHAnsi" w:hAnsiTheme="minorHAnsi" w:cstheme="minorHAnsi"/>
+              </w:rPr>
+              <w:t>Start date</w:t>
+            </w:r>
+          </w:p>
+        </w:tc>
+        <w:tc>
+          <w:tcPr>
+            <w:tcW w:w="3006" w:type="dxa"/>
+          </w:tcPr>
+          <w:p>
+            <w:pPr>
+              <w:rPr>
+                <w:rFonts w:asciiTheme="minorHAnsi" w:hAnsiTheme="minorHAnsi" w:cstheme="minorHAnsi"/>
+              </w:rPr>
+            </w:pPr>
+            <w:r>
+              <w:rPr>
+                <w:rFonts w:asciiTheme="minorHAnsi" w:hAnsiTheme="minorHAnsi" w:cstheme="minorHAnsi"/>
+              </w:rPr>
+              <w:t>End date</w:t>
+            </w:r>
+          </w:p>
+        </w:tc>
+      </w:tr>
+      <w:tr>
+        <w:tc>
+          <w:tcPr>
+            <w:tcW w:w="3005" w:type="dxa"/>
+          </w:tcPr>
+          <w:p>
+            <w:pPr>
+              <w:rPr>
+                <w:rFonts w:asciiTheme="minorHAnsi" w:hAnsiTheme="minorHAnsi" w:cstheme="minorHAnsi"/>
+              </w:rPr>
+            </w:pPr>
+            <w:r>
+              <w:rPr>
+                <w:rFonts w:asciiTheme="minorHAnsi" w:hAnsiTheme="minorHAnsi" w:cstheme="minorHAnsi"/>
+              </w:rPr>
+              <w:t xml:space="preserve">Project Proposal Submission </w:t>
+            </w:r>
+          </w:p>
+          <w:p>
+            <w:pPr>
+              <w:rPr>
+                <w:rFonts w:asciiTheme="minorHAnsi" w:hAnsiTheme="minorHAnsi" w:cstheme="minorHAnsi"/>
+              </w:rPr>
+            </w:pPr>
+          </w:p>
+        </w:tc>
+        <w:tc>
+          <w:tcPr>
+            <w:tcW w:w="3005" w:type="dxa"/>
+          </w:tcPr>
+          <w:p>
+            <w:pPr>
+              <w:rPr>
+                <w:rFonts w:asciiTheme="minorHAnsi" w:hAnsiTheme="minorHAnsi" w:cstheme="minorHAnsi"/>
+              </w:rPr>
+            </w:pPr>
+            <w:r>
+              <w:rPr>
+                <w:rFonts w:asciiTheme="minorHAnsi" w:hAnsiTheme="minorHAnsi" w:cstheme="minorHAnsi"/>
+              </w:rPr>
+              <w:t>5 August 2024</w:t>
+            </w:r>
+          </w:p>
+        </w:tc>
+        <w:tc>
+          <w:tcPr>
+            <w:tcW w:w="3006" w:type="dxa"/>
+          </w:tcPr>
+          <w:p>
+            <w:pPr>
+              <w:rPr>
+                <w:rFonts w:asciiTheme="minorHAnsi" w:hAnsiTheme="minorHAnsi" w:cstheme="minorHAnsi"/>
+              </w:rPr>
+            </w:pPr>
+            <w:r>
+              <w:rPr>
+                <w:rFonts w:asciiTheme="minorHAnsi" w:hAnsiTheme="minorHAnsi" w:cstheme="minorHAnsi"/>
+              </w:rPr>
+              <w:t>9 August 2024</w:t>
+            </w:r>
+          </w:p>
+        </w:tc>
+      </w:tr>
+      <w:tr>
+        <w:tc>
+          <w:tcPr>
+            <w:tcW w:w="3005" w:type="dxa"/>
+          </w:tcPr>
+          <w:p>
+            <w:pPr>
+              <w:rPr>
+                <w:rFonts w:asciiTheme="minorHAnsi" w:hAnsiTheme="minorHAnsi" w:cstheme="minorHAnsi"/>
+              </w:rPr>
+            </w:pPr>
+            <w:r>
+              <w:rPr>
+                <w:rFonts w:asciiTheme="minorHAnsi" w:hAnsiTheme="minorHAnsi" w:cstheme="minorHAnsi"/>
+              </w:rPr>
+              <w:t>Business Case Submission</w:t>
+            </w:r>
+          </w:p>
+          <w:p>
+            <w:pPr>
+              <w:rPr>
+                <w:rFonts w:asciiTheme="minorHAnsi" w:hAnsiTheme="minorHAnsi" w:cstheme="minorHAnsi"/>
+              </w:rPr>
+            </w:pPr>
+          </w:p>
+        </w:tc>
+        <w:tc>
+          <w:tcPr>
+            <w:tcW w:w="3005" w:type="dxa"/>
+          </w:tcPr>
+          <w:p>
+            <w:pPr>
+              <w:rPr>
+                <w:rFonts w:asciiTheme="minorHAnsi" w:hAnsiTheme="minorHAnsi" w:cstheme="minorHAnsi"/>
+              </w:rPr>
+            </w:pPr>
+            <w:r>
+              <w:rPr>
+                <w:rFonts w:asciiTheme="minorHAnsi" w:hAnsiTheme="minorHAnsi" w:cstheme="minorHAnsi"/>
+              </w:rPr>
+              <w:t>26 August 2024</w:t>
+            </w:r>
+          </w:p>
+        </w:tc>
+        <w:tc>
+          <w:tcPr>
+            <w:tcW w:w="3006" w:type="dxa"/>
+          </w:tcPr>
+          <w:p>
+            <w:pPr>
+              <w:rPr>
+                <w:rFonts w:asciiTheme="minorHAnsi" w:hAnsiTheme="minorHAnsi" w:cstheme="minorHAnsi"/>
+              </w:rPr>
+            </w:pPr>
+            <w:r>
+              <w:rPr>
+                <w:rFonts w:asciiTheme="minorHAnsi" w:hAnsiTheme="minorHAnsi" w:cstheme="minorHAnsi"/>
+              </w:rPr>
+              <w:t>30 August 2024</w:t>
+            </w:r>
+          </w:p>
+        </w:tc>
+      </w:tr>
+      <w:tr>
+        <w:tc>
+          <w:tcPr>
+            <w:tcW w:w="3005" w:type="dxa"/>
+          </w:tcPr>
+          <w:p>
+            <w:pPr>
+              <w:rPr>
+                <w:rFonts w:asciiTheme="minorHAnsi" w:hAnsiTheme="minorHAnsi" w:cstheme="minorHAnsi"/>
+              </w:rPr>
+            </w:pPr>
+            <w:r>
+              <w:rPr>
+                <w:rFonts w:asciiTheme="minorHAnsi" w:hAnsiTheme="minorHAnsi" w:cstheme="minorHAnsi"/>
+              </w:rPr>
+              <w:t>System Requirements, Specifications and Technical Design Submission</w:t>
+            </w:r>
+          </w:p>
+          <w:p>
+            <w:pPr>
+              <w:rPr>
+                <w:rFonts w:asciiTheme="minorHAnsi" w:hAnsiTheme="minorHAnsi" w:cstheme="minorHAnsi"/>
+              </w:rPr>
+            </w:pPr>
+          </w:p>
+        </w:tc>
+        <w:tc>
+          <w:tcPr>
+            <w:tcW w:w="3005" w:type="dxa"/>
+          </w:tcPr>
+          <w:p>
+            <w:pPr>
+              <w:rPr>
+                <w:rFonts w:asciiTheme="minorHAnsi" w:hAnsiTheme="minorHAnsi" w:cstheme="minorHAnsi"/>
+              </w:rPr>
+            </w:pPr>
+            <w:r>
+              <w:rPr>
+                <w:rFonts w:asciiTheme="minorHAnsi" w:hAnsiTheme="minorHAnsi" w:cstheme="minorHAnsi"/>
+              </w:rPr>
+              <w:t>23 September 2024</w:t>
+            </w:r>
+          </w:p>
+        </w:tc>
+        <w:tc>
+          <w:tcPr>
+            <w:tcW w:w="3006" w:type="dxa"/>
+          </w:tcPr>
+          <w:p>
+            <w:pPr>
+              <w:rPr>
+                <w:rFonts w:asciiTheme="minorHAnsi" w:hAnsiTheme="minorHAnsi" w:cstheme="minorHAnsi"/>
+              </w:rPr>
+            </w:pPr>
+            <w:r>
+              <w:rPr>
+                <w:rFonts w:asciiTheme="minorHAnsi" w:hAnsiTheme="minorHAnsi" w:cstheme="minorHAnsi"/>
+              </w:rPr>
+              <w:t>27 September 2024</w:t>
+            </w:r>
+          </w:p>
+        </w:tc>
+      </w:tr>
+      <w:tr>
+        <w:tc>
+          <w:tcPr>
+            <w:tcW w:w="3005" w:type="dxa"/>
+          </w:tcPr>
+          <w:p>
+            <w:pPr>
+              <w:rPr>
+                <w:rFonts w:asciiTheme="minorHAnsi" w:hAnsiTheme="minorHAnsi" w:cstheme="minorHAnsi"/>
+              </w:rPr>
+            </w:pPr>
+            <w:r>
+              <w:rPr>
+                <w:rFonts w:asciiTheme="minorHAnsi" w:hAnsiTheme="minorHAnsi" w:cstheme="minorHAnsi"/>
+              </w:rPr>
+              <w:lastRenderedPageBreak/>
+              <w:t>Implementation Documentation Submission</w:t>
+            </w:r>
+          </w:p>
+          <w:p>
+            <w:pPr>
+              <w:rPr>
+                <w:rFonts w:asciiTheme="minorHAnsi" w:hAnsiTheme="minorHAnsi" w:cstheme="minorHAnsi"/>
+              </w:rPr>
+            </w:pPr>
+          </w:p>
+        </w:tc>
+        <w:tc>
+          <w:tcPr>
+            <w:tcW w:w="3005" w:type="dxa"/>
+          </w:tcPr>
+          <w:p>
+            <w:pPr>
+              <w:rPr>
+                <w:rFonts w:asciiTheme="minorHAnsi" w:hAnsiTheme="minorHAnsi" w:cstheme="minorHAnsi"/>
+              </w:rPr>
+            </w:pPr>
+            <w:r>
+              <w:rPr>
+                <w:rFonts w:asciiTheme="minorHAnsi" w:hAnsiTheme="minorHAnsi" w:cstheme="minorHAnsi"/>
+              </w:rPr>
+              <w:t>14 October 2024</w:t>
+            </w:r>
+          </w:p>
+        </w:tc>
+        <w:tc>
+          <w:tcPr>
+            <w:tcW w:w="3006" w:type="dxa"/>
+          </w:tcPr>
+          <w:p>
+            <w:pPr>
+              <w:rPr>
+                <w:rFonts w:asciiTheme="minorHAnsi" w:hAnsiTheme="minorHAnsi" w:cstheme="minorHAnsi"/>
+              </w:rPr>
+            </w:pPr>
+            <w:r>
+              <w:rPr>
+                <w:rFonts w:asciiTheme="minorHAnsi" w:hAnsiTheme="minorHAnsi" w:cstheme="minorHAnsi"/>
+              </w:rPr>
+              <w:t>18 October 2024</w:t>
+            </w:r>
+          </w:p>
+        </w:tc>
+      </w:tr>
+      <w:tr>
+        <w:tc>
+          <w:tcPr>
+            <w:tcW w:w="3005" w:type="dxa"/>
+          </w:tcPr>
+          <w:p>
+            <w:pPr>
+              <w:rPr>
+                <w:rFonts w:asciiTheme="minorHAnsi" w:hAnsiTheme="minorHAnsi" w:cstheme="minorHAnsi"/>
+              </w:rPr>
+            </w:pPr>
+            <w:r>
+              <w:rPr>
+                <w:rFonts w:asciiTheme="minorHAnsi" w:hAnsiTheme="minorHAnsi" w:cstheme="minorHAnsi"/>
+              </w:rPr>
+              <w:t>System Presentation</w:t>
+            </w:r>
+          </w:p>
+          <w:p>
+            <w:pPr>
+              <w:rPr>
+                <w:rFonts w:asciiTheme="minorHAnsi" w:hAnsiTheme="minorHAnsi" w:cstheme="minorHAnsi"/>
+              </w:rPr>
+            </w:pPr>
+          </w:p>
+        </w:tc>
+        <w:tc>
+          <w:tcPr>
+            <w:tcW w:w="3005" w:type="dxa"/>
+          </w:tcPr>
+          <w:p>
+            <w:pPr>
+              <w:rPr>
+                <w:rFonts w:asciiTheme="minorHAnsi" w:hAnsiTheme="minorHAnsi" w:cstheme="minorHAnsi"/>
+              </w:rPr>
+            </w:pPr>
+            <w:r>
+              <w:rPr>
+                <w:rFonts w:asciiTheme="minorHAnsi" w:hAnsiTheme="minorHAnsi" w:cstheme="minorHAnsi"/>
+              </w:rPr>
+              <w:t>4 November 2024</w:t>
+            </w:r>
+          </w:p>
+        </w:tc>
+        <w:tc>
+          <w:tcPr>
+            <w:tcW w:w="3006" w:type="dxa"/>
+          </w:tcPr>
+          <w:p>
+            <w:pPr>
+              <w:rPr>
+                <w:rFonts w:asciiTheme="minorHAnsi" w:hAnsiTheme="minorHAnsi" w:cstheme="minorHAnsi"/>
+              </w:rPr>
+            </w:pPr>
+            <w:r>
+              <w:rPr>
+                <w:rFonts w:asciiTheme="minorHAnsi" w:hAnsiTheme="minorHAnsi" w:cstheme="minorHAnsi"/>
+              </w:rPr>
+              <w:t>8 November 2024</w:t>
+            </w:r>
+          </w:p>
+        </w:tc>
+      </w:tr>
+      <w:tr>
+        <w:tc>
+          <w:tcPr>
+            <w:tcW w:w="3005" w:type="dxa"/>
+          </w:tcPr>
+          <w:p>
+            <w:pPr>
+              <w:rPr>
+                <w:rFonts w:asciiTheme="minorHAnsi" w:hAnsiTheme="minorHAnsi" w:cstheme="minorHAnsi"/>
+              </w:rPr>
+            </w:pPr>
+            <w:r>
+              <w:rPr>
+                <w:rFonts w:asciiTheme="minorHAnsi" w:hAnsiTheme="minorHAnsi" w:cstheme="minorHAnsi"/>
+              </w:rPr>
+              <w:t>Final Documents and System Submission</w:t>
+            </w:r>
+          </w:p>
+        </w:tc>
+        <w:tc>
+          <w:tcPr>
+            <w:tcW w:w="3005" w:type="dxa"/>
+          </w:tcPr>
+          <w:p>
+            <w:pPr>
+              <w:rPr>
+                <w:rFonts w:asciiTheme="minorHAnsi" w:hAnsiTheme="minorHAnsi" w:cstheme="minorHAnsi"/>
+              </w:rPr>
+            </w:pPr>
+            <w:r>
+              <w:rPr>
+                <w:rFonts w:asciiTheme="minorHAnsi" w:hAnsiTheme="minorHAnsi" w:cstheme="minorHAnsi"/>
+              </w:rPr>
+              <w:t>11 November 2024</w:t>
+            </w:r>
+          </w:p>
+        </w:tc>
+        <w:tc>
+          <w:tcPr>
+            <w:tcW w:w="3006" w:type="dxa"/>
+          </w:tcPr>
+          <w:p>
+            <w:pPr>
+              <w:rPr>
+                <w:rFonts w:asciiTheme="minorHAnsi" w:hAnsiTheme="minorHAnsi" w:cstheme="minorHAnsi"/>
+              </w:rPr>
+            </w:pPr>
+            <w:r>
+              <w:rPr>
+                <w:rFonts w:asciiTheme="minorHAnsi" w:hAnsiTheme="minorHAnsi" w:cstheme="minorHAnsi"/>
+              </w:rPr>
+              <w:t>15 November 2024</w:t>
+            </w:r>
+          </w:p>
+        </w:tc>
+      </w:tr>
+    </w:tbl>
+    <w:p/>
+    <w:p>
+      <w:r>
+        <w:t>(need to caption table if used)</w:t>
+      </w:r>
+    </w:p>
+    <w:p>
+      <w:r>
+        <w:t xml:space="preserve">Each major deliverable requires that the minor deliverables be </w:t>
+      </w:r>
+      <w:proofErr w:type="gramStart"/>
+      <w:r>
+        <w:t>completed  before</w:t>
+      </w:r>
+      <w:proofErr w:type="gramEnd"/>
+      <w:r>
+        <w:t xml:space="preserve"> it can be completed.</w:t>
+      </w:r>
+    </w:p>
+    <w:p>
+      <w:r>
+        <w:t>The work is split up evenly between the group members, the work done by a member is reviewed by the other members to ensure that the information is relevant and well structured.</w:t>
+      </w:r>
     </w:p>
     <w:p/>
     <w:p>
@@ -1667,13 +2303,14 @@
                 <w:pStyle w:val="Bibliography"/>
                 <w:rPr>
                   <w:rFonts w:ascii="Arial" w:hAnsi="Arial" w:cs="Arial"/>
+                  <w:kern w:val="0"/>
                 </w:rPr>
               </w:pPr>
               <w:r>
                 <w:fldChar w:fldCharType="begin"/>
               </w:r>
               <w:r>
-                <w:instrText xml:space="preserve"> ADDIN ZOTERO_BIBL {"uncited":[],"omitted":[],"custom":[]} CSL_BIBLIOGRAPHY </w:instrText>
+                <w:instrText xml:space="preserve"> ADDIN ZOTERO_BIBL {"uncited":[["http://zotero.org/groups/5631381/items/B8IWTLJ3"],["http://zotero.org/groups/5631381/items/ZSMQCS8Q"],["http://zotero.org/groups/5631381/items/B6KQKAL8"]],"omitted":[],"custom":[]} CSL_BIBLIOGRAPHY </w:instrText>
               </w:r>
               <w:r>
                 <w:fldChar w:fldCharType="separate"/>
@@ -1681,6 +2318,89 @@
               <w:r>
                 <w:rPr>
                   <w:rFonts w:ascii="Arial" w:hAnsi="Arial" w:cs="Arial"/>
+                  <w:i/>
+                  <w:iCs/>
+                  <w:kern w:val="0"/>
+                </w:rPr>
+                <w:t>About Yummly | Yummly</w:t>
+              </w:r>
+              <w:r>
+                <w:rPr>
+                  <w:rFonts w:ascii="Arial" w:hAnsi="Arial" w:cs="Arial"/>
+                  <w:kern w:val="0"/>
+                </w:rPr>
+                <w:t>. (n.d.). Retrieved 23 August 2024, from https://www.yummly.com/about</w:t>
+              </w:r>
+            </w:p>
+            <w:p>
+              <w:pPr>
+                <w:pStyle w:val="Bibliography"/>
+                <w:rPr>
+                  <w:rFonts w:ascii="Arial" w:hAnsi="Arial" w:cs="Arial"/>
+                  <w:kern w:val="0"/>
+                </w:rPr>
+              </w:pPr>
+              <w:r>
+                <w:rPr>
+                  <w:rFonts w:ascii="Arial" w:hAnsi="Arial" w:cs="Arial"/>
+                  <w:kern w:val="0"/>
+                </w:rPr>
+                <w:t xml:space="preserve">Botev, V. (2018, July 30). </w:t>
+              </w:r>
+              <w:r>
+                <w:rPr>
+                  <w:rFonts w:ascii="Arial" w:hAnsi="Arial" w:cs="Arial"/>
+                  <w:i/>
+                  <w:iCs/>
+                  <w:kern w:val="0"/>
+                </w:rPr>
+                <w:t>Recipe App Case Study</w:t>
+              </w:r>
+              <w:r>
+                <w:rPr>
+                  <w:rFonts w:ascii="Arial" w:hAnsi="Arial" w:cs="Arial"/>
+                  <w:kern w:val="0"/>
+                </w:rPr>
+                <w:t>. https://medium.com/@velichko.botev/recipe-app-case-study-986af9c28207#8cc6</w:t>
+              </w:r>
+            </w:p>
+            <w:p>
+              <w:pPr>
+                <w:pStyle w:val="Bibliography"/>
+                <w:rPr>
+                  <w:rFonts w:ascii="Arial" w:hAnsi="Arial" w:cs="Arial"/>
+                  <w:kern w:val="0"/>
+                </w:rPr>
+              </w:pPr>
+              <w:r>
+                <w:rPr>
+                  <w:rFonts w:ascii="Arial" w:hAnsi="Arial" w:cs="Arial"/>
+                  <w:i/>
+                  <w:iCs/>
+                  <w:kern w:val="0"/>
+                </w:rPr>
+                <w:t>ITPV302_Project_Plan</w:t>
+              </w:r>
+              <w:r>
+                <w:rPr>
+                  <w:rFonts w:ascii="Arial" w:hAnsi="Arial" w:cs="Arial"/>
+                  <w:kern w:val="0"/>
+                </w:rPr>
+                <w:t>. (n.d.). GitHub. Retrieved 24 August 2024, from https://github.com/users/NathanTh3Gr3at/projects/3/views/4</w:t>
+              </w:r>
+            </w:p>
+            <w:p>
+              <w:pPr>
+                <w:pStyle w:val="Bibliography"/>
+                <w:rPr>
+                  <w:rFonts w:ascii="Arial" w:hAnsi="Arial" w:cs="Arial"/>
+                  <w:kern w:val="0"/>
+                </w:rPr>
+              </w:pPr>
+              <w:r>
+                <w:rPr>
+                  <w:rFonts w:ascii="Arial" w:hAnsi="Arial" w:cs="Arial"/>
+                  <w:kern w:val="0"/>
                 </w:rPr>
                 <w:t xml:space="preserve">Monsivais, P., Aggarwal, A., &amp; Drewnowski, A. (2014). Time Spent on Home Food Preparation and Indicators of Healthy Eating. </w:t>
               </w:r>
@@ -1689,12 +2409,14 @@
                   <w:rFonts w:ascii="Arial" w:hAnsi="Arial" w:cs="Arial"/>
                   <w:i/>
                   <w:iCs/>
+                  <w:kern w:val="0"/>
                 </w:rPr>
                 <w:t>American Journal of Preventive Medicine</w:t>
               </w:r>
               <w:r>
                 <w:rPr>
                   <w:rFonts w:ascii="Arial" w:hAnsi="Arial" w:cs="Arial"/>
+                  <w:kern w:val="0"/>
                 </w:rPr>
                 <w:t xml:space="preserve">, </w:t>
               </w:r>
@@ -1703,12 +2425,14 @@
                   <w:rFonts w:ascii="Arial" w:hAnsi="Arial" w:cs="Arial"/>
                   <w:i/>
                   <w:iCs/>
+                  <w:kern w:val="0"/>
                 </w:rPr>
                 <w:t>47</w:t>
               </w:r>
               <w:r>
                 <w:rPr>
                   <w:rFonts w:ascii="Arial" w:hAnsi="Arial" w:cs="Arial"/>
+                  <w:kern w:val="0"/>
                 </w:rPr>
                 <w:t>(6), 796–802. https://doi.org/10.1016/j.amepre.2014.07.033</w:t>
               </w:r>
@@ -1718,11 +2442,13 @@
                 <w:pStyle w:val="Bibliography"/>
                 <w:rPr>
                   <w:rFonts w:ascii="Arial" w:hAnsi="Arial" w:cs="Arial"/>
+                  <w:kern w:val="0"/>
                 </w:rPr>
               </w:pPr>
               <w:r>
                 <w:rPr>
                   <w:rFonts w:ascii="Arial" w:hAnsi="Arial" w:cs="Arial"/>
+                  <w:kern w:val="0"/>
                 </w:rPr>
                 <w:t xml:space="preserve">RDN, J. H., MS. (2022, May 11). </w:t>
               </w:r>
@@ -1731,12 +2457,14 @@
                   <w:rFonts w:ascii="Arial" w:hAnsi="Arial" w:cs="Arial"/>
                   <w:i/>
                   <w:iCs/>
+                  <w:kern w:val="0"/>
                 </w:rPr>
                 <w:t>What to do when you’re Unmotivated to Cook?</w:t>
               </w:r>
               <w:r>
                 <w:rPr>
                   <w:rFonts w:ascii="Arial" w:hAnsi="Arial" w:cs="Arial"/>
+                  <w:kern w:val="0"/>
                 </w:rPr>
                 <w:t xml:space="preserve"> The Kitchen Invitation. https://thekitcheninvitation.com/what-to-do-when-youre-unmotivated-to-cook/</w:t>
               </w:r>
@@ -1746,6 +2474,55 @@
                 <w:pStyle w:val="Bibliography"/>
                 <w:rPr>
                   <w:rFonts w:ascii="Arial" w:hAnsi="Arial" w:cs="Arial"/>
+                  <w:kern w:val="0"/>
+                </w:rPr>
+              </w:pPr>
+              <w:r>
+                <w:rPr>
+                  <w:rFonts w:ascii="Arial" w:hAnsi="Arial" w:cs="Arial"/>
+                  <w:kern w:val="0"/>
+                </w:rPr>
+                <w:t xml:space="preserve">Sergey </w:t>
+              </w:r>
+              <w:proofErr w:type="spellStart"/>
+              <w:r>
+                <w:rPr>
+                  <w:rFonts w:ascii="Arial" w:hAnsi="Arial" w:cs="Arial"/>
+                  <w:kern w:val="0"/>
+                </w:rPr>
+                <w:t>Melashich</w:t>
+              </w:r>
+              <w:proofErr w:type="spellEnd"/>
+              <w:r>
+                <w:rPr>
+                  <w:rFonts w:ascii="Arial" w:hAnsi="Arial" w:cs="Arial"/>
+                  <w:kern w:val="0"/>
+                </w:rPr>
+                <w:t xml:space="preserve">. (2024, June 10). </w:t>
+              </w:r>
+              <w:r>
+                <w:rPr>
+                  <w:rFonts w:ascii="Arial" w:hAnsi="Arial" w:cs="Arial"/>
+                  <w:i/>
+                  <w:iCs/>
+                  <w:kern w:val="0"/>
+                </w:rPr>
+                <w:t>Main Points of Food Recipe App Development</w:t>
+              </w:r>
+              <w:r>
+                <w:rPr>
+                  <w:rFonts w:ascii="Arial" w:hAnsi="Arial" w:cs="Arial"/>
+                  <w:kern w:val="0"/>
+                </w:rPr>
+                <w:t>. Agilie.Com. https://agilie.com/blog/main-points-of-food-recipe-app-development</w:t>
+              </w:r>
+            </w:p>
+            <w:p>
+              <w:pPr>
+                <w:pStyle w:val="Bibliography"/>
+                <w:rPr>
+                  <w:rFonts w:ascii="Arial" w:hAnsi="Arial" w:cs="Arial"/>
+                  <w:kern w:val="0"/>
                 </w:rPr>
               </w:pPr>
               <w:r>
@@ -1753,12 +2530,14 @@
                   <w:rFonts w:ascii="Arial" w:hAnsi="Arial" w:cs="Arial"/>
                   <w:i/>
                   <w:iCs/>
+                  <w:kern w:val="0"/>
                 </w:rPr>
                 <w:t>The Best Cooking Apps of 2024</w:t>
               </w:r>
               <w:r>
                 <w:rPr>
                   <w:rFonts w:ascii="Arial" w:hAnsi="Arial" w:cs="Arial"/>
+                  <w:kern w:val="0"/>
                 </w:rPr>
                 <w:t>. (n.d.). BestApp.Com. Retrieved 20 August 2024, from https://www.bestapp.com/best-recipe-apps/</w:t>
               </w:r>
@@ -1789,53 +2568,9 @@
                 <w:p>
                   <w:pPr>
                     <w:pStyle w:val="Bibliography"/>
-                    <w:ind w:left="720" w:hanging="720"/>
-                    <w:rPr>
-                      <w:noProof/>
-                      <w:kern w:val="0"/>
-                      <w14:ligatures w14:val="none"/>
-                    </w:rPr>
                   </w:pPr>
-                  <w:r>
-                    <w:fldChar w:fldCharType="begin"/>
-                  </w:r>
-                  <w:r>
-                    <w:instrText xml:space="preserve"> BIBLIOGRAPHY </w:instrText>
-                  </w:r>
-                  <w:r>
-                    <w:fldChar w:fldCharType="separate"/>
-                  </w:r>
-                  <w:r>
-                    <w:rPr>
-                      <w:noProof/>
-                    </w:rPr>
-                    <w:t xml:space="preserve">Botev, V. (2018, July 30). </w:t>
-                  </w:r>
-                  <w:r>
-                    <w:rPr>
-                      <w:i/>
-                      <w:iCs/>
-                      <w:noProof/>
-                    </w:rPr>
-                    <w:t>Receipe App Case Study</w:t>
-                  </w:r>
-                  <w:r>
-                    <w:rPr>
-                      <w:noProof/>
-                    </w:rPr>
-                    <w:t>. Retrieved August 19, 2024,from Medium: https://medium.com/@velichko.botev/recipe-app-case-study-986af9c28207#8cc6</w:t>
-                  </w:r>
                 </w:p>
-                <w:p>
-                  <w:r>
-                    <w:rPr>
-                      <w:b/>
-                      <w:bCs/>
-                      <w:noProof/>
-                    </w:rPr>
-                    <w:fldChar w:fldCharType="end"/>
-                  </w:r>
-                </w:p>
+                <w:p/>
               </w:sdtContent>
             </w:sdt>
             <w:p/>
@@ -1844,93 +2579,9 @@
       </w:sdtContent>
     </w:sdt>
     <w:p/>
-    <w:sdt>
-      <w:sdtPr>
-        <w:rPr>
-          <w:rFonts w:asciiTheme="minorHAnsi" w:eastAsiaTheme="minorHAnsi" w:hAnsiTheme="minorHAnsi" w:cstheme="minorBidi"/>
-          <w:b w:val="0"/>
-          <w:bCs w:val="0"/>
-          <w:sz w:val="24"/>
-          <w:szCs w:val="24"/>
-        </w:rPr>
-        <w:id w:val="-1428880530"/>
-        <w:docPartObj>
-          <w:docPartGallery w:val="Bibliographies"/>
-          <w:docPartUnique/>
-        </w:docPartObj>
-      </w:sdtPr>
-      <w:sdtContent>
-        <w:p>
-          <w:pPr>
-            <w:pStyle w:val="Heading1"/>
-          </w:pPr>
-          <w:r>
-            <w:t>References</w:t>
-          </w:r>
-        </w:p>
-        <w:sdt>
-          <w:sdtPr>
-            <w:id w:val="-573587230"/>
-            <w:bibliography/>
-          </w:sdtPr>
-          <w:sdtContent>
-            <w:p>
-              <w:pPr>
-                <w:pStyle w:val="Bibliography"/>
-                <w:ind w:left="720" w:hanging="720"/>
-                <w:rPr>
-                  <w:noProof/>
-                  <w:kern w:val="0"/>
-                  <w14:ligatures w14:val="none"/>
-                </w:rPr>
-              </w:pPr>
-              <w:r>
-                <w:fldChar w:fldCharType="begin"/>
-              </w:r>
-              <w:r>
-                <w:instrText xml:space="preserve"> BIBLIOGRAPHY </w:instrText>
-              </w:r>
-              <w:r>
-                <w:fldChar w:fldCharType="separate"/>
-              </w:r>
-              <w:r>
-                <w:rPr>
-                  <w:noProof/>
-                </w:rPr>
-                <w:t xml:space="preserve">Botev, V. (2018, July 30). </w:t>
-              </w:r>
-              <w:r>
-                <w:rPr>
-                  <w:i/>
-                  <w:iCs/>
-                  <w:noProof/>
-                </w:rPr>
-                <w:t>Receipe App Case Study</w:t>
-              </w:r>
-              <w:r>
-                <w:rPr>
-                  <w:noProof/>
-                </w:rPr>
-                <w:t>. Retrieved August 19, 2024, from Medium: https://medium.com/@velichko.botev/recipe-app-case-study-986af9c28207#8cc6</w:t>
-              </w:r>
-            </w:p>
-            <w:p>
-              <w:r>
-                <w:rPr>
-                  <w:b/>
-                  <w:bCs/>
-                  <w:noProof/>
-                </w:rPr>
-                <w:fldChar w:fldCharType="end"/>
-              </w:r>
-            </w:p>
-          </w:sdtContent>
-        </w:sdt>
-      </w:sdtContent>
-    </w:sdt>
     <w:p/>
     <w:sectPr>
-      <w:footerReference w:type="default" r:id="rId9"/>
+      <w:footerReference w:type="default" r:id="rId10"/>
       <w:pgSz w:w="11906" w:h="16838"/>
       <w:pgMar w:top="1440" w:right="1440" w:bottom="1440" w:left="1440" w:header="708" w:footer="708" w:gutter="0"/>
       <w:pgNumType w:start="0"/>
@@ -3273,6 +3924,25 @@
     <w:unhideWhenUsed/>
     <w:rsid w:val="00B4680F"/>
   </w:style>
+  <w:style w:type="paragraph" w:styleId="Caption">
+    <w:name w:val="caption"/>
+    <w:basedOn w:val="Normal"/>
+    <w:next w:val="Normal"/>
+    <w:uiPriority w:val="35"/>
+    <w:unhideWhenUsed/>
+    <w:qFormat/>
+    <w:rsid w:val="004E2BB6"/>
+    <w:pPr>
+      <w:spacing w:after="200" w:line="240" w:lineRule="auto"/>
+    </w:pPr>
+    <w:rPr>
+      <w:i/>
+      <w:iCs/>
+      <w:color w:val="0E2841" w:themeColor="text2"/>
+      <w:sz w:val="18"/>
+      <w:szCs w:val="18"/>
+    </w:rPr>
+  </w:style>
 </w:styles>
 </file>
 

</xml_diff>

<commit_message>
Added more to business Case
Added more info to the project plan
Added some system info
</commit_message>
<xml_diff>
--- a/Business Case/ITPV302_BusinessCase.docx
+++ b/Business Case/ITPV302_BusinessCase.docx
@@ -1603,6 +1603,304 @@
       </w:r>
       <w:bookmarkEnd w:id="4"/>
     </w:p>
+    <w:p>
+      <w:r>
+        <w:t>Zanele’s System</w:t>
+      </w:r>
+    </w:p>
+    <w:p/>
+    <w:p>
+      <w:r>
+        <w:t>Max’s System</w:t>
+      </w:r>
+    </w:p>
+    <w:p/>
+    <w:p>
+      <w:proofErr w:type="spellStart"/>
+      <w:r>
+        <w:t>SuperCook</w:t>
+      </w:r>
+      <w:proofErr w:type="spellEnd"/>
+    </w:p>
+    <w:p>
+      <w:r>
+        <w:t>Platform/s:</w:t>
+      </w:r>
+    </w:p>
+    <w:p>
+      <w:r>
+        <w:t>Description:</w:t>
+      </w:r>
+    </w:p>
+    <w:p>
+      <w:r>
+        <w:t xml:space="preserve">Features that we want to incorporate: </w:t>
+      </w:r>
+      <w:r>
+        <w:t>The ability to filter recipes by ingredients, and the further filtering under more options.</w:t>
+      </w:r>
+    </w:p>
+    <w:tbl>
+      <w:tblPr>
+        <w:tblStyle w:val="TableGrid"/>
+        <w:tblW w:w="0" w:type="auto"/>
+        <w:tblInd w:w="0" w:type="dxa"/>
+        <w:tblLook w:val="04A0" w:firstRow="1" w:lastRow="0" w:firstColumn="1" w:lastColumn="0" w:noHBand="0" w:noVBand="1"/>
+      </w:tblPr>
+      <w:tblGrid>
+        <w:gridCol w:w="9016"/>
+      </w:tblGrid>
+      <w:tr>
+        <w:tc>
+          <w:tcPr>
+            <w:tcW w:w="9016" w:type="dxa"/>
+          </w:tcPr>
+          <w:p>
+            <w:pPr>
+              <w:keepNext/>
+            </w:pPr>
+            <w:r>
+              <w:lastRenderedPageBreak/>
+              <w:drawing>
+                <wp:inline distT="0" distB="0" distL="0" distR="0" wp14:anchorId="1C2BB0BA" wp14:editId="6A4DD56B">
+                  <wp:extent cx="4603750" cy="2272292"/>
+                  <wp:effectExtent l="0" t="0" r="6350" b="0"/>
+                  <wp:docPr id="1026076379" name="Picture 1"/>
+                  <wp:cNvGraphicFramePr>
+                    <a:graphicFrameLocks xmlns:a="http://schemas.openxmlformats.org/drawingml/2006/main" noChangeAspect="1"/>
+                  </wp:cNvGraphicFramePr>
+                  <a:graphic xmlns:a="http://schemas.openxmlformats.org/drawingml/2006/main">
+                    <a:graphicData uri="http://schemas.openxmlformats.org/drawingml/2006/picture">
+                      <pic:pic xmlns:pic="http://schemas.openxmlformats.org/drawingml/2006/picture">
+                        <pic:nvPicPr>
+                          <pic:cNvPr id="1026076379" name=""/>
+                          <pic:cNvPicPr/>
+                        </pic:nvPicPr>
+                        <pic:blipFill>
+                          <a:blip r:embed="rId9"/>
+                          <a:stretch>
+                            <a:fillRect/>
+                          </a:stretch>
+                        </pic:blipFill>
+                        <pic:spPr>
+                          <a:xfrm>
+                            <a:off x="0" y="0"/>
+                            <a:ext cx="4610283" cy="2275516"/>
+                          </a:xfrm>
+                          <a:prstGeom prst="rect">
+                            <a:avLst/>
+                          </a:prstGeom>
+                        </pic:spPr>
+                      </pic:pic>
+                    </a:graphicData>
+                  </a:graphic>
+                </wp:inline>
+              </w:drawing>
+            </w:r>
+          </w:p>
+          <w:p>
+            <w:pPr>
+              <w:pStyle w:val="Caption"/>
+              <w:rPr>
+                <w:rFonts w:asciiTheme="minorHAnsi" w:hAnsiTheme="minorHAnsi" w:cstheme="minorHAnsi"/>
+              </w:rPr>
+            </w:pPr>
+            <w:r>
+              <w:rPr>
+                <w:rFonts w:asciiTheme="minorHAnsi" w:hAnsiTheme="minorHAnsi" w:cstheme="minorHAnsi"/>
+              </w:rPr>
+              <w:t xml:space="preserve">Figure </w:t>
+            </w:r>
+            <w:r>
+              <w:rPr>
+                <w:rFonts w:asciiTheme="minorHAnsi" w:hAnsiTheme="minorHAnsi" w:cstheme="minorHAnsi"/>
+              </w:rPr>
+              <w:fldChar w:fldCharType="begin"/>
+            </w:r>
+            <w:r>
+              <w:rPr>
+                <w:rFonts w:asciiTheme="minorHAnsi" w:hAnsiTheme="minorHAnsi" w:cstheme="minorHAnsi"/>
+              </w:rPr>
+              <w:instrText xml:space="preserve"> SEQ Figure \* ARABIC </w:instrText>
+            </w:r>
+            <w:r>
+              <w:rPr>
+                <w:rFonts w:asciiTheme="minorHAnsi" w:hAnsiTheme="minorHAnsi" w:cstheme="minorHAnsi"/>
+              </w:rPr>
+              <w:fldChar w:fldCharType="separate"/>
+            </w:r>
+            <w:r>
+              <w:rPr>
+                <w:rFonts w:asciiTheme="minorHAnsi" w:hAnsiTheme="minorHAnsi" w:cstheme="minorHAnsi"/>
+                <w:noProof/>
+              </w:rPr>
+              <w:t>1</w:t>
+            </w:r>
+            <w:r>
+              <w:rPr>
+                <w:rFonts w:asciiTheme="minorHAnsi" w:hAnsiTheme="minorHAnsi" w:cstheme="minorHAnsi"/>
+              </w:rPr>
+              <w:fldChar w:fldCharType="end"/>
+            </w:r>
+            <w:r>
+              <w:rPr>
+                <w:rFonts w:asciiTheme="minorHAnsi" w:hAnsiTheme="minorHAnsi" w:cstheme="minorHAnsi"/>
+              </w:rPr>
+              <w:t xml:space="preserve">: The Main Page of </w:t>
+            </w:r>
+            <w:proofErr w:type="spellStart"/>
+            <w:r>
+              <w:rPr>
+                <w:rFonts w:asciiTheme="minorHAnsi" w:hAnsiTheme="minorHAnsi" w:cstheme="minorHAnsi"/>
+              </w:rPr>
+              <w:t>SuperCook</w:t>
+            </w:r>
+            <w:proofErr w:type="spellEnd"/>
+            <w:r>
+              <w:rPr>
+                <w:rFonts w:asciiTheme="minorHAnsi" w:hAnsiTheme="minorHAnsi" w:cstheme="minorHAnsi"/>
+              </w:rPr>
+              <w:fldChar w:fldCharType="begin"/>
+            </w:r>
+            <w:r>
+              <w:rPr>
+                <w:rFonts w:asciiTheme="minorHAnsi" w:hAnsiTheme="minorHAnsi" w:cstheme="minorHAnsi"/>
+              </w:rPr>
+              <w:instrText xml:space="preserve"> ADDIN ZOTERO_ITEM CSL_CITATION {"citationID":"JLgaM8D5","properties":{"formattedCitation":"({\\i{}Supercook}, n.d.)","plainCitation":"(Supercook, n.d.)","noteIndex":0},"citationItems":[{"id":16,"uris":["http://zotero.org/groups/5631381/items/9MBATYQG"],"itemData":{"id":16,"type":"webpage","abstract":"Supercook is a recipe search engine that lets you search by ingredients you have at home. Find thousands of recipes you can make right now with the ingredients you have available at home.","language":"en-us","title":"Supercook: recipe search by ingredients you have at home","title-short":"Supercook","URL":"https://www.supercook.com/#/desktop","accessed":{"date-parts":[["2024",8,24]]}}}],"schema":"https://github.com/citation-style-language/schema/raw/master/csl-citation.json"} </w:instrText>
+            </w:r>
+            <w:r>
+              <w:rPr>
+                <w:rFonts w:asciiTheme="minorHAnsi" w:hAnsiTheme="minorHAnsi" w:cstheme="minorHAnsi"/>
+              </w:rPr>
+              <w:fldChar w:fldCharType="separate"/>
+            </w:r>
+            <w:r>
+              <w:rPr>
+                <w:rFonts w:ascii="Arial" w:hAnsi="Arial" w:cs="Arial"/>
+              </w:rPr>
+              <w:t>(</w:t>
+            </w:r>
+            <w:proofErr w:type="spellStart"/>
+            <w:r>
+              <w:rPr>
+                <w:rFonts w:ascii="Arial" w:hAnsi="Arial" w:cs="Arial"/>
+                <w:i w:val="0"/>
+                <w:iCs w:val="0"/>
+              </w:rPr>
+              <w:t>Supercook</w:t>
+            </w:r>
+            <w:proofErr w:type="spellEnd"/>
+            <w:r>
+              <w:rPr>
+                <w:rFonts w:ascii="Arial" w:hAnsi="Arial" w:cs="Arial"/>
+              </w:rPr>
+              <w:t>, n.d.)</w:t>
+            </w:r>
+            <w:r>
+              <w:rPr>
+                <w:rFonts w:asciiTheme="minorHAnsi" w:hAnsiTheme="minorHAnsi" w:cstheme="minorHAnsi"/>
+              </w:rPr>
+              <w:fldChar w:fldCharType="end"/>
+            </w:r>
+          </w:p>
+          <w:p/>
+        </w:tc>
+      </w:tr>
+      <w:tr>
+        <w:tc>
+          <w:tcPr>
+            <w:tcW w:w="9016" w:type="dxa"/>
+          </w:tcPr>
+          <w:p>
+            <w:r>
+              <w:drawing>
+                <wp:inline distT="0" distB="0" distL="0" distR="0" wp14:anchorId="44ECF1AA" wp14:editId="13E6C8B8">
+                  <wp:extent cx="5099050" cy="2482863"/>
+                  <wp:effectExtent l="0" t="0" r="6350" b="0"/>
+                  <wp:docPr id="907075764" name="Picture 1"/>
+                  <wp:cNvGraphicFramePr>
+                    <a:graphicFrameLocks xmlns:a="http://schemas.openxmlformats.org/drawingml/2006/main" noChangeAspect="1"/>
+                  </wp:cNvGraphicFramePr>
+                  <a:graphic xmlns:a="http://schemas.openxmlformats.org/drawingml/2006/main">
+                    <a:graphicData uri="http://schemas.openxmlformats.org/drawingml/2006/picture">
+                      <pic:pic xmlns:pic="http://schemas.openxmlformats.org/drawingml/2006/picture">
+                        <pic:nvPicPr>
+                          <pic:cNvPr id="907075764" name=""/>
+                          <pic:cNvPicPr/>
+                        </pic:nvPicPr>
+                        <pic:blipFill>
+                          <a:blip r:embed="rId10"/>
+                          <a:stretch>
+                            <a:fillRect/>
+                          </a:stretch>
+                        </pic:blipFill>
+                        <pic:spPr>
+                          <a:xfrm>
+                            <a:off x="0" y="0"/>
+                            <a:ext cx="5104406" cy="2485471"/>
+                          </a:xfrm>
+                          <a:prstGeom prst="rect">
+                            <a:avLst/>
+                          </a:prstGeom>
+                        </pic:spPr>
+                      </pic:pic>
+                    </a:graphicData>
+                  </a:graphic>
+                </wp:inline>
+              </w:drawing>
+            </w:r>
+          </w:p>
+        </w:tc>
+      </w:tr>
+      <w:tr>
+        <w:tc>
+          <w:tcPr>
+            <w:tcW w:w="9016" w:type="dxa"/>
+          </w:tcPr>
+          <w:p/>
+        </w:tc>
+      </w:tr>
+      <w:tr>
+        <w:tc>
+          <w:tcPr>
+            <w:tcW w:w="9016" w:type="dxa"/>
+          </w:tcPr>
+          <w:p/>
+        </w:tc>
+      </w:tr>
+      <w:tr>
+        <w:tc>
+          <w:tcPr>
+            <w:tcW w:w="9016" w:type="dxa"/>
+          </w:tcPr>
+          <w:p/>
+        </w:tc>
+      </w:tr>
+      <w:tr>
+        <w:tc>
+          <w:tcPr>
+            <w:tcW w:w="9016" w:type="dxa"/>
+          </w:tcPr>
+          <w:p/>
+        </w:tc>
+      </w:tr>
+      <w:tr>
+        <w:tc>
+          <w:tcPr>
+            <w:tcW w:w="9016" w:type="dxa"/>
+          </w:tcPr>
+          <w:p/>
+        </w:tc>
+      </w:tr>
+      <w:tr>
+        <w:tc>
+          <w:tcPr>
+            <w:tcW w:w="9016" w:type="dxa"/>
+          </w:tcPr>
+          <w:p/>
+        </w:tc>
+      </w:tr>
+    </w:tbl>
     <w:p/>
     <w:p>
       <w:pPr>
@@ -1642,7 +1940,7 @@
                     </pic:cNvPicPr>
                   </pic:nvPicPr>
                   <pic:blipFill>
-                    <a:blip r:embed="rId9">
+                    <a:blip r:embed="rId11">
                       <a:extLst>
                         <a:ext uri="{28A0092B-C50C-407E-A947-70E740481C1C}">
                           <a14:useLocalDpi xmlns:a14="http://schemas.microsoft.com/office/drawing/2010/main" val="0"/>
@@ -1683,7 +1981,7 @@
           <w:rPr>
             <w:noProof/>
           </w:rPr>
-          <w:t>1</w:t>
+          <w:t>2</w:t>
         </w:r>
       </w:fldSimple>
       <w:r>
@@ -2250,6 +2548,28 @@
         <w:t>The work is split up evenly between the group members, the work done by a member is reviewed by the other members to ensure that the information is relevant and well structured.</w:t>
       </w:r>
     </w:p>
+    <w:p>
+      <w:r>
+        <w:t>Communication</w:t>
+      </w:r>
+      <w:r>
+        <w:t xml:space="preserve">: </w:t>
+      </w:r>
+    </w:p>
+    <w:p>
+      <w:r>
+        <w:t>Discord – main line of communication</w:t>
+      </w:r>
+      <w:r>
+        <w:t xml:space="preserve"> </w:t>
+      </w:r>
+    </w:p>
+    <w:p>
+      <w:r>
+        <w:t>Outlook (email) – Backup line of communication if there is an issue with Discord.</w:t>
+      </w:r>
+    </w:p>
+    <w:p/>
     <w:p/>
     <w:p>
       <w:pPr>
@@ -2525,6 +2845,42 @@
                   <w:kern w:val="0"/>
                 </w:rPr>
               </w:pPr>
+              <w:proofErr w:type="spellStart"/>
+              <w:r>
+                <w:rPr>
+                  <w:rFonts w:ascii="Arial" w:hAnsi="Arial" w:cs="Arial"/>
+                  <w:i/>
+                  <w:iCs/>
+                  <w:kern w:val="0"/>
+                </w:rPr>
+                <w:t>Supercook</w:t>
+              </w:r>
+              <w:proofErr w:type="spellEnd"/>
+              <w:r>
+                <w:rPr>
+                  <w:rFonts w:ascii="Arial" w:hAnsi="Arial" w:cs="Arial"/>
+                  <w:i/>
+                  <w:iCs/>
+                  <w:kern w:val="0"/>
+                </w:rPr>
+                <w:t>: Recipe search by ingredients you have at home</w:t>
+              </w:r>
+              <w:r>
+                <w:rPr>
+                  <w:rFonts w:ascii="Arial" w:hAnsi="Arial" w:cs="Arial"/>
+                  <w:kern w:val="0"/>
+                </w:rPr>
+                <w:t>. (n.d.). Retrieved 24 August 2024, from https://www.supercook.com/#/desktop</w:t>
+              </w:r>
+            </w:p>
+            <w:p>
+              <w:pPr>
+                <w:pStyle w:val="Bibliography"/>
+                <w:rPr>
+                  <w:rFonts w:ascii="Arial" w:hAnsi="Arial" w:cs="Arial"/>
+                  <w:kern w:val="0"/>
+                </w:rPr>
+              </w:pPr>
               <w:r>
                 <w:rPr>
                   <w:rFonts w:ascii="Arial" w:hAnsi="Arial" w:cs="Arial"/>
@@ -2581,7 +2937,7 @@
     <w:p/>
     <w:p/>
     <w:sectPr>
-      <w:footerReference w:type="default" r:id="rId10"/>
+      <w:footerReference w:type="default" r:id="rId12"/>
       <w:pgSz w:w="11906" w:h="16838"/>
       <w:pgMar w:top="1440" w:right="1440" w:bottom="1440" w:left="1440" w:header="708" w:footer="708" w:gutter="0"/>
       <w:pgNumType w:start="0"/>

</xml_diff>

<commit_message>
Added info to Business Case
Added more to the literature review section
edited the related systems section
</commit_message>
<xml_diff>
--- a/Business Case/ITPV302_BusinessCase.docx
+++ b/Business Case/ITPV302_BusinessCase.docx
@@ -1214,6 +1214,11 @@
     <w:p>
       <w:pPr>
         <w:pStyle w:val="Heading1"/>
+        <w:numPr>
+          <w:ilvl w:val="0"/>
+          <w:numId w:val="5"/>
+        </w:numPr>
+        <w:ind w:left="567" w:hanging="567"/>
       </w:pPr>
       <w:bookmarkStart w:id="1" w:name="_Toc174435143"/>
       <w:r>
@@ -1397,6 +1402,11 @@
     <w:p>
       <w:pPr>
         <w:pStyle w:val="Heading1"/>
+        <w:numPr>
+          <w:ilvl w:val="0"/>
+          <w:numId w:val="5"/>
+        </w:numPr>
+        <w:ind w:left="567" w:hanging="567"/>
       </w:pPr>
       <w:bookmarkStart w:id="2" w:name="_Toc174435144"/>
       <w:r>
@@ -1497,6 +1507,11 @@
     <w:p>
       <w:pPr>
         <w:pStyle w:val="Heading1"/>
+        <w:numPr>
+          <w:ilvl w:val="0"/>
+          <w:numId w:val="5"/>
+        </w:numPr>
+        <w:ind w:left="567" w:hanging="567"/>
       </w:pPr>
       <w:bookmarkStart w:id="3" w:name="_Toc174435145"/>
       <w:r>
@@ -1521,7 +1536,7 @@
         <w:fldChar w:fldCharType="begin"/>
       </w:r>
       <w:r>
-        <w:instrText xml:space="preserve"> ADDIN ZOTERO_ITEM CSL_CITATION {"citationID":"dIuOYrQY","properties":{"formattedCitation":"(RDN, 2022)","plainCitation":"(RDN, 2022)","noteIndex":0},"citationItems":[{"id":"1HVEcZwu/UgP7Y7gZ","uris":["http://zotero.org/users/local/hEvxBWeY/items/G5JVP9YG"],"itemData":{"id":113,"type":"webpage","abstract":"If you’re new here, I’m Jessi a registered dietitian who loves to simplify cooking and keep diet culture out of the kitchen. If you have any questions, leave a comment below! For more content, cooking","container-title":"The Kitchen Invitation","language":"en-US","title":"What to do when you're Unmotivated to Cook?","URL":"https://thekitcheninvitation.com/what-to-do-when-youre-unmotivated-to-cook/","author":[{"family":"RDN","given":"Jessi Holden","suffix":"MS"}],"accessed":{"date-parts":[["2024",8,18]]},"issued":{"date-parts":[["2022",5,11]]}}}],"schema":"https://github.com/citation-style-language/schema/raw/master/csl-citation.json"} </w:instrText>
+        <w:instrText xml:space="preserve"> ADDIN ZOTERO_ITEM CSL_CITATION {"citationID":"dIuOYrQY","properties":{"formattedCitation":"(RDN, 2022)","plainCitation":"(RDN, 2022)","noteIndex":0},"citationItems":[{"id":"YZeHaXCj/n6dr8zdC","uris":["http://zotero.org/users/local/hEvxBWeY/items/G5JVP9YG"],"itemData":{"id":113,"type":"webpage","abstract":"If you’re new here, I’m Jessi a registered dietitian who loves to simplify cooking and keep diet culture out of the kitchen. If you have any questions, leave a comment below! For more content, cooking","container-title":"The Kitchen Invitation","language":"en-US","title":"What to do when you're Unmotivated to Cook?","URL":"https://thekitcheninvitation.com/what-to-do-when-youre-unmotivated-to-cook/","author":[{"family":"RDN","given":"Jessi Holden","suffix":"MS"}],"accessed":{"date-parts":[["2024",8,18]]},"issued":{"date-parts":[["2022",5,11]]}}}],"schema":"https://github.com/citation-style-language/schema/raw/master/csl-citation.json"} </w:instrText>
       </w:r>
       <w:r>
         <w:fldChar w:fldCharType="separate"/>
@@ -1555,7 +1570,7 @@
         <w:fldChar w:fldCharType="begin"/>
       </w:r>
       <w:r>
-        <w:instrText xml:space="preserve"> ADDIN ZOTERO_ITEM CSL_CITATION {"citationID":"A7kAq11o","properties":{"formattedCitation":"(Monsivais et al., 2014)","plainCitation":"(Monsivais et al., 2014)","noteIndex":0},"citationItems":[{"id":"1HVEcZwu/2I20rpXQ","uris":["http://zotero.org/users/local/hEvxBWeY/items/6TVZPYGM"],"itemData":{"id":115,"type":"article-journal","abstract":"Background\nThe amount of time spent on food preparation and cooking may have implications for diet quality and health. However, little is known about how food-related time use relates to food consumption and spending, either at restaurants or for food consumed at home.\n\nPurpose\nTo quantitatively assess the associations among the amount of time habitually spent on food preparation and patterns of self-reported food consumption, food spending, and frequency of restaurant use.\n\nMethods\nThis was a cross-sectional study of 1,319 adults in a population-based survey conducted in 2008–2009. The sample was stratified into those who spent &lt;1 hour/day, 1–2 hours/day, and &gt;2 hours/day on food preparation and clean-up. Descriptive statistics and multivariable regression models examined differences between time-use groups. Analyses were conducted in 2011–2013.\n\nResults\nIndividuals who spent the least amount of time on food preparation tended to be working adults who placed a high priority on convenience. Greater amount of time spent on food preparation was associated with indicators of higher diet quality, including significantly more frequent intake of vegetables, salads, fruits, and fruit juices. Spending less than 1 hour/day on food preparation was associated with significantly more money spent on food away from home and more frequent use of fast food restaurants compared to those who spent more time on food preparation.\n\nConclusions\nThe findings indicate that time might be an essential ingredient in the production of healthier eating habits among adults. Further research should investigate the determinants of spending time on food preparation.","container-title":"American journal of preventive medicine","DOI":"10.1016/j.amepre.2014.07.033","ISSN":"0749-3797","issue":"6","journalAbbreviation":"Am J Prev Med","note":"PMID: 25245799\nPMCID: PMC4254327","page":"796-802","source":"PubMed Central","title":"Time Spent on Home Food Preparation and Indicators of Healthy Eating","volume":"47","author":[{"family":"Monsivais","given":"Pablo"},{"family":"Aggarwal","given":"Anju"},{"family":"Drewnowski","given":"Adam"}],"issued":{"date-parts":[["2014",12]]}}}],"schema":"https://github.com/citation-style-language/schema/raw/master/csl-citation.json"} </w:instrText>
+        <w:instrText xml:space="preserve"> ADDIN ZOTERO_ITEM CSL_CITATION {"citationID":"A7kAq11o","properties":{"formattedCitation":"(Monsivais et al., 2014)","plainCitation":"(Monsivais et al., 2014)","noteIndex":0},"citationItems":[{"id":"YZeHaXCj/0OR6tnoD","uris":["http://zotero.org/users/local/hEvxBWeY/items/6TVZPYGM"],"itemData":{"id":115,"type":"article-journal","abstract":"Background\nThe amount of time spent on food preparation and cooking may have implications for diet quality and health. However, little is known about how food-related time use relates to food consumption and spending, either at restaurants or for food consumed at home.\n\nPurpose\nTo quantitatively assess the associations among the amount of time habitually spent on food preparation and patterns of self-reported food consumption, food spending, and frequency of restaurant use.\n\nMethods\nThis was a cross-sectional study of 1,319 adults in a population-based survey conducted in 2008–2009. The sample was stratified into those who spent &lt;1 hour/day, 1–2 hours/day, and &gt;2 hours/day on food preparation and clean-up. Descriptive statistics and multivariable regression models examined differences between time-use groups. Analyses were conducted in 2011–2013.\n\nResults\nIndividuals who spent the least amount of time on food preparation tended to be working adults who placed a high priority on convenience. Greater amount of time spent on food preparation was associated with indicators of higher diet quality, including significantly more frequent intake of vegetables, salads, fruits, and fruit juices. Spending less than 1 hour/day on food preparation was associated with significantly more money spent on food away from home and more frequent use of fast food restaurants compared to those who spent more time on food preparation.\n\nConclusions\nThe findings indicate that time might be an essential ingredient in the production of healthier eating habits among adults. Further research should investigate the determinants of spending time on food preparation.","container-title":"American journal of preventive medicine","DOI":"10.1016/j.amepre.2014.07.033","ISSN":"0749-3797","issue":"6","journalAbbreviation":"Am J Prev Med","note":"PMID: 25245799\nPMCID: PMC4254327","page":"796-802","source":"PubMed Central","title":"Time Spent on Home Food Preparation and Indicators of Healthy Eating","volume":"47","author":[{"family":"Monsivais","given":"Pablo"},{"family":"Aggarwal","given":"Anju"},{"family":"Drewnowski","given":"Adam"}],"issued":{"date-parts":[["2014",12]]}}}],"schema":"https://github.com/citation-style-language/schema/raw/master/csl-citation.json"} </w:instrText>
       </w:r>
       <w:r>
         <w:fldChar w:fldCharType="separate"/>
@@ -1573,43 +1588,496 @@
         <w:t>.</w:t>
       </w:r>
     </w:p>
-    <w:p>
-      <w:r>
-        <w:t xml:space="preserve">Meals can also be simple, and adjustable </w:t>
-      </w:r>
-      <w:r>
-        <w:t>depending on</w:t>
-      </w:r>
-      <w:r>
-        <w:t xml:space="preserve"> what is in the pantry. It would be much easier to prepare a meal if there was a recipe with the ingredients that the user has.</w:t>
-      </w:r>
-      <w:r>
-        <w:t xml:space="preserve"> This project plans to bring inspiration back to those who cook at </w:t>
-      </w:r>
-      <w:r>
-        <w:t>home and</w:t>
-      </w:r>
-      <w:r>
-        <w:t xml:space="preserve"> show that simple recipes can be just as effective.</w:t>
-      </w:r>
-    </w:p>
+    <w:p/>
+    <w:p>
+      <w:pPr>
+        <w:pStyle w:val="Heading2"/>
+      </w:pPr>
+      <w:r>
+        <w:t xml:space="preserve">3.1 </w:t>
+      </w:r>
+      <w:r>
+        <w:t>Common Issues</w:t>
+      </w:r>
+    </w:p>
+    <w:p>
+      <w:r>
+        <w:t xml:space="preserve">Recipe apps and websites have been laden with many issues which have lead to many users becoming </w:t>
+      </w:r>
+      <w:r>
+        <w:t>sceptical</w:t>
+      </w:r>
+      <w:r>
+        <w:t xml:space="preserve"> about using them</w:t>
+      </w:r>
+      <w:r>
+        <w:fldChar w:fldCharType="begin"/>
+      </w:r>
+      <w:r>
+        <w:instrText xml:space="preserve"> ADDIN ZOTERO_ITEM CSL_CITATION {"citationID":"GOlki8Gp","properties":{"formattedCitation":"(Davis, 2024)","plainCitation":"(Davis, 2024)","noteIndex":0},"citationItems":[{"id":27,"uris":["http://zotero.org/groups/5631381/items/PLWZUVDN"],"itemData":{"id":27,"type":"webpage","abstract":"Explore the reasons behind the frustration of navigating recipe sites and uncover why user experiences often leave a bad taste in the mouth.","language":"en-US","note":"section: Recipes","title":"Why Are Recipe Sites So Bad? Unpalatable Truths","title-short":"Why Are Recipe Sites So Bad?","URL":"https://everylastrecipe.com/why-are-recipe-sites-so-bad-unpalatable-truths/","author":[{"family":"Davis","given":"Emily"}],"accessed":{"date-parts":[["2024",8,25]]},"issued":{"date-parts":[["2024",5,23]]}}}],"schema":"https://github.com/citation-style-language/schema/raw/master/csl-citation.json"} </w:instrText>
+      </w:r>
+      <w:r>
+        <w:fldChar w:fldCharType="separate"/>
+      </w:r>
+      <w:r>
+        <w:rPr>
+          <w:rFonts w:ascii="Arial" w:hAnsi="Arial" w:cs="Arial"/>
+        </w:rPr>
+        <w:t>(Davis, 2024)</w:t>
+      </w:r>
+      <w:r>
+        <w:fldChar w:fldCharType="end"/>
+      </w:r>
+      <w:r>
+        <w:t xml:space="preserve">. To ensure that our website/app doesn’t follow the same issues it is essential to </w:t>
+      </w:r>
+      <w:proofErr w:type="gramStart"/>
+      <w:r>
+        <w:t>look into</w:t>
+      </w:r>
+      <w:proofErr w:type="gramEnd"/>
+      <w:r>
+        <w:t xml:space="preserve"> what is making recipe apps and websites so bothersome to use. </w:t>
+      </w:r>
+    </w:p>
+    <w:p>
+      <w:r>
+        <w:t>Below will be a couple of these issues:</w:t>
+      </w:r>
+    </w:p>
+    <w:p>
+      <w:pPr>
+        <w:pStyle w:val="ListParagraph"/>
+        <w:numPr>
+          <w:ilvl w:val="0"/>
+          <w:numId w:val="8"/>
+        </w:numPr>
+      </w:pPr>
+      <w:r>
+        <w:t xml:space="preserve">Navigation can be </w:t>
+      </w:r>
+      <w:r>
+        <w:t>difficult</w:t>
+      </w:r>
+      <w:r>
+        <w:t xml:space="preserve"> due to a lack of clearly label categories</w:t>
+      </w:r>
+    </w:p>
+    <w:p>
+      <w:pPr>
+        <w:pStyle w:val="ListParagraph"/>
+        <w:numPr>
+          <w:ilvl w:val="0"/>
+          <w:numId w:val="8"/>
+        </w:numPr>
+      </w:pPr>
+      <w:r>
+        <w:t xml:space="preserve">Recipes can often have recipes with misleading or vague instructions </w:t>
+      </w:r>
+    </w:p>
+    <w:p>
+      <w:pPr>
+        <w:pStyle w:val="ListParagraph"/>
+        <w:numPr>
+          <w:ilvl w:val="0"/>
+          <w:numId w:val="8"/>
+        </w:numPr>
+      </w:pPr>
+      <w:r>
+        <w:t xml:space="preserve">Recipes can also have ‘clickbait’ titles </w:t>
+      </w:r>
+      <w:r>
+        <w:t>s</w:t>
+      </w:r>
+      <w:r>
+        <w:t xml:space="preserve">uch as “The most flavourful …” </w:t>
+      </w:r>
+    </w:p>
+    <w:p>
+      <w:pPr>
+        <w:pStyle w:val="ListParagraph"/>
+        <w:numPr>
+          <w:ilvl w:val="0"/>
+          <w:numId w:val="8"/>
+        </w:numPr>
+      </w:pPr>
+      <w:r>
+        <w:t>Free apps and websites will be plagued with intrusive/distracting ads</w:t>
+      </w:r>
+    </w:p>
+    <w:p>
+      <w:pPr>
+        <w:pStyle w:val="ListParagraph"/>
+        <w:numPr>
+          <w:ilvl w:val="0"/>
+          <w:numId w:val="8"/>
+        </w:numPr>
+      </w:pPr>
+      <w:r>
+        <w:t>Poor and outdated UI design choices</w:t>
+      </w:r>
+      <w:r>
+        <w:fldChar w:fldCharType="begin"/>
+      </w:r>
+      <w:r>
+        <w:instrText xml:space="preserve"> ADDIN ZOTERO_ITEM CSL_CITATION {"citationID":"IHU67QLK","properties":{"formattedCitation":"(Davis, 2024)","plainCitation":"(Davis, 2024)","noteIndex":0},"citationItems":[{"id":27,"uris":["http://zotero.org/groups/5631381/items/PLWZUVDN"],"itemData":{"id":27,"type":"webpage","abstract":"Explore the reasons behind the frustration of navigating recipe sites and uncover why user experiences often leave a bad taste in the mouth.","language":"en-US","note":"section: Recipes","title":"Why Are Recipe Sites So Bad? Unpalatable Truths","title-short":"Why Are Recipe Sites So Bad?","URL":"https://everylastrecipe.com/why-are-recipe-sites-so-bad-unpalatable-truths/","author":[{"family":"Davis","given":"Emily"}],"accessed":{"date-parts":[["2024",8,25]]},"issued":{"date-parts":[["2024",5,23]]}}}],"schema":"https://github.com/citation-style-language/schema/raw/master/csl-citation.json"} </w:instrText>
+      </w:r>
+      <w:r>
+        <w:fldChar w:fldCharType="separate"/>
+      </w:r>
+      <w:r>
+        <w:rPr>
+          <w:rFonts w:ascii="Arial" w:hAnsi="Arial" w:cs="Arial"/>
+        </w:rPr>
+        <w:t>(Davis, 2024)</w:t>
+      </w:r>
+      <w:r>
+        <w:fldChar w:fldCharType="end"/>
+      </w:r>
+    </w:p>
+    <w:p>
+      <w:pPr>
+        <w:pStyle w:val="Heading2"/>
+      </w:pPr>
+      <w:r>
+        <w:t xml:space="preserve">3.2 </w:t>
+      </w:r>
+      <w:r>
+        <w:t>A lack of dietary friendly options</w:t>
+      </w:r>
+    </w:p>
+    <w:p>
+      <w:r>
+        <w:t>Anot</w:t>
+      </w:r>
+      <w:r>
+        <w:t xml:space="preserve">her major issue that is noticeable is the lack of dietary filters for people who are vegan or follow a keto diet etc. </w:t>
+      </w:r>
+      <w:r>
+        <w:t>In the two figures (figure numbers) shown, they can be seen as examples to illustrate the point that these websites do not fully cater to the different diets that exist.</w:t>
+      </w:r>
+    </w:p>
+    <w:p/>
+    <w:tbl>
+      <w:tblPr>
+        <w:tblStyle w:val="TableGrid"/>
+        <w:tblW w:w="0" w:type="auto"/>
+        <w:tblInd w:w="0" w:type="dxa"/>
+        <w:tblLook w:val="04A0" w:firstRow="1" w:lastRow="0" w:firstColumn="1" w:lastColumn="0" w:noHBand="0" w:noVBand="1"/>
+      </w:tblPr>
+      <w:tblGrid>
+        <w:gridCol w:w="9016"/>
+      </w:tblGrid>
+      <w:tr>
+        <w:tc>
+          <w:tcPr>
+            <w:tcW w:w="9016" w:type="dxa"/>
+          </w:tcPr>
+          <w:p>
+            <w:pPr>
+              <w:rPr>
+                <w:rFonts w:asciiTheme="minorHAnsi" w:hAnsiTheme="minorHAnsi" w:cstheme="minorHAnsi"/>
+              </w:rPr>
+            </w:pPr>
+            <w:r>
+              <w:rPr>
+                <w:rFonts w:asciiTheme="minorHAnsi" w:hAnsiTheme="minorHAnsi" w:cstheme="minorHAnsi"/>
+              </w:rPr>
+              <w:lastRenderedPageBreak/>
+              <w:drawing>
+                <wp:inline distT="0" distB="0" distL="0" distR="0" wp14:anchorId="648AC7CD" wp14:editId="5CC1AB5C">
+                  <wp:extent cx="3749040" cy="2253744"/>
+                  <wp:effectExtent l="0" t="0" r="3810" b="0"/>
+                  <wp:docPr id="1232907247" name="Picture 1"/>
+                  <wp:cNvGraphicFramePr>
+                    <a:graphicFrameLocks xmlns:a="http://schemas.openxmlformats.org/drawingml/2006/main" noChangeAspect="1"/>
+                  </wp:cNvGraphicFramePr>
+                  <a:graphic xmlns:a="http://schemas.openxmlformats.org/drawingml/2006/main">
+                    <a:graphicData uri="http://schemas.openxmlformats.org/drawingml/2006/picture">
+                      <pic:pic xmlns:pic="http://schemas.openxmlformats.org/drawingml/2006/picture">
+                        <pic:nvPicPr>
+                          <pic:cNvPr id="1232907247" name=""/>
+                          <pic:cNvPicPr/>
+                        </pic:nvPicPr>
+                        <pic:blipFill>
+                          <a:blip r:embed="rId9"/>
+                          <a:stretch>
+                            <a:fillRect/>
+                          </a:stretch>
+                        </pic:blipFill>
+                        <pic:spPr>
+                          <a:xfrm>
+                            <a:off x="0" y="0"/>
+                            <a:ext cx="3762725" cy="2261970"/>
+                          </a:xfrm>
+                          <a:prstGeom prst="rect">
+                            <a:avLst/>
+                          </a:prstGeom>
+                        </pic:spPr>
+                      </pic:pic>
+                    </a:graphicData>
+                  </a:graphic>
+                </wp:inline>
+              </w:drawing>
+            </w:r>
+          </w:p>
+          <w:p>
+            <w:pPr>
+              <w:rPr>
+                <w:rFonts w:asciiTheme="minorHAnsi" w:hAnsiTheme="minorHAnsi" w:cstheme="minorHAnsi"/>
+              </w:rPr>
+            </w:pPr>
+            <w:r>
+              <w:rPr>
+                <w:rFonts w:asciiTheme="minorHAnsi" w:hAnsiTheme="minorHAnsi" w:cstheme="minorHAnsi"/>
+              </w:rPr>
+              <w:t xml:space="preserve">In [Figure </w:t>
+            </w:r>
+            <w:proofErr w:type="gramStart"/>
+            <w:r>
+              <w:rPr>
+                <w:rFonts w:asciiTheme="minorHAnsi" w:hAnsiTheme="minorHAnsi" w:cstheme="minorHAnsi"/>
+              </w:rPr>
+              <w:t>number]  there</w:t>
+            </w:r>
+            <w:proofErr w:type="gramEnd"/>
+            <w:r>
+              <w:rPr>
+                <w:rFonts w:asciiTheme="minorHAnsi" w:hAnsiTheme="minorHAnsi" w:cstheme="minorHAnsi"/>
+              </w:rPr>
+              <w:t xml:space="preserve"> are some diets offered but despite mentioning keto and paleo the explore area does not feature a keto or paleo option for users to look through.</w:t>
+            </w:r>
+          </w:p>
+        </w:tc>
+      </w:tr>
+      <w:tr>
+        <w:tc>
+          <w:tcPr>
+            <w:tcW w:w="9016" w:type="dxa"/>
+          </w:tcPr>
+          <w:p>
+            <w:pPr>
+              <w:rPr>
+                <w:rFonts w:asciiTheme="minorHAnsi" w:hAnsiTheme="minorHAnsi" w:cstheme="minorHAnsi"/>
+              </w:rPr>
+            </w:pPr>
+            <w:r>
+              <w:rPr>
+                <w:rFonts w:asciiTheme="minorHAnsi" w:hAnsiTheme="minorHAnsi" w:cstheme="minorHAnsi"/>
+                <w:noProof/>
+              </w:rPr>
+              <w:drawing>
+                <wp:inline distT="0" distB="0" distL="0" distR="0" wp14:anchorId="5654765E" wp14:editId="394CFEAD">
+                  <wp:extent cx="1598004" cy="3459480"/>
+                  <wp:effectExtent l="0" t="0" r="2540" b="7620"/>
+                  <wp:docPr id="1969474208" name="Picture 3"/>
+                  <wp:cNvGraphicFramePr>
+                    <a:graphicFrameLocks xmlns:a="http://schemas.openxmlformats.org/drawingml/2006/main" noChangeAspect="1"/>
+                  </wp:cNvGraphicFramePr>
+                  <a:graphic xmlns:a="http://schemas.openxmlformats.org/drawingml/2006/main">
+                    <a:graphicData uri="http://schemas.openxmlformats.org/drawingml/2006/picture">
+                      <pic:pic xmlns:pic="http://schemas.openxmlformats.org/drawingml/2006/picture">
+                        <pic:nvPicPr>
+                          <pic:cNvPr id="0" name="Picture 3"/>
+                          <pic:cNvPicPr>
+                            <a:picLocks noChangeAspect="1" noChangeArrowheads="1"/>
+                          </pic:cNvPicPr>
+                        </pic:nvPicPr>
+                        <pic:blipFill rotWithShape="1">
+                          <a:blip r:embed="rId10">
+                            <a:extLst>
+                              <a:ext uri="{28A0092B-C50C-407E-A947-70E740481C1C}">
+                                <a14:useLocalDpi xmlns:a14="http://schemas.microsoft.com/office/drawing/2010/main" val="0"/>
+                              </a:ext>
+                            </a:extLst>
+                          </a:blip>
+                          <a:srcRect r="58664" b="8474"/>
+                          <a:stretch/>
+                        </pic:blipFill>
+                        <pic:spPr bwMode="auto">
+                          <a:xfrm>
+                            <a:off x="0" y="0"/>
+                            <a:ext cx="1604150" cy="3472786"/>
+                          </a:xfrm>
+                          <a:prstGeom prst="rect">
+                            <a:avLst/>
+                          </a:prstGeom>
+                          <a:noFill/>
+                          <a:ln>
+                            <a:noFill/>
+                          </a:ln>
+                          <a:extLst>
+                            <a:ext uri="{53640926-AAD7-44D8-BBD7-CCE9431645EC}">
+                              <a14:shadowObscured xmlns:a14="http://schemas.microsoft.com/office/drawing/2010/main"/>
+                            </a:ext>
+                          </a:extLst>
+                        </pic:spPr>
+                      </pic:pic>
+                    </a:graphicData>
+                  </a:graphic>
+                </wp:inline>
+              </w:drawing>
+            </w:r>
+          </w:p>
+          <w:p>
+            <w:pPr>
+              <w:rPr>
+                <w:rFonts w:asciiTheme="minorHAnsi" w:hAnsiTheme="minorHAnsi" w:cstheme="minorHAnsi"/>
+              </w:rPr>
+            </w:pPr>
+            <w:r>
+              <w:rPr>
+                <w:rFonts w:asciiTheme="minorHAnsi" w:hAnsiTheme="minorHAnsi" w:cstheme="minorHAnsi"/>
+              </w:rPr>
+              <w:t>In [figure number] there are no dietary options available making the process for finding a vegan recipe more bothersome for the user.</w:t>
+            </w:r>
+          </w:p>
+          <w:p>
+            <w:pPr>
+              <w:rPr>
+                <w:rFonts w:asciiTheme="minorHAnsi" w:hAnsiTheme="minorHAnsi" w:cstheme="minorHAnsi"/>
+              </w:rPr>
+            </w:pPr>
+          </w:p>
+        </w:tc>
+      </w:tr>
+    </w:tbl>
+    <w:p/>
+    <w:p/>
+    <w:p/>
+    <w:p/>
+    <w:p/>
+    <w:p/>
     <w:p>
       <w:pPr>
         <w:pStyle w:val="Heading1"/>
+        <w:numPr>
+          <w:ilvl w:val="0"/>
+          <w:numId w:val="5"/>
+        </w:numPr>
+        <w:ind w:left="567" w:hanging="567"/>
       </w:pPr>
       <w:bookmarkStart w:id="4" w:name="_Toc174435146"/>
       <w:r>
+        <w:lastRenderedPageBreak/>
         <w:t>Related Systems Analysis</w:t>
       </w:r>
       <w:bookmarkEnd w:id="4"/>
     </w:p>
     <w:p>
+      <w:pPr>
+        <w:pStyle w:val="Heading2"/>
+        <w:numPr>
+          <w:ilvl w:val="1"/>
+          <w:numId w:val="7"/>
+        </w:numPr>
+        <w:ind w:left="567" w:hanging="567"/>
+      </w:pPr>
       <w:r>
         <w:t>Zanele’s System</w:t>
       </w:r>
     </w:p>
     <w:p/>
-    <w:p>
+    <w:p/>
+    <w:p>
+      <w:r>
+        <w:t>For pictures:</w:t>
+      </w:r>
+    </w:p>
+    <w:tbl>
+      <w:tblPr>
+        <w:tblStyle w:val="TableGrid"/>
+        <w:tblW w:w="0" w:type="auto"/>
+        <w:tblInd w:w="0" w:type="dxa"/>
+        <w:tblLook w:val="04A0" w:firstRow="1" w:lastRow="0" w:firstColumn="1" w:lastColumn="0" w:noHBand="0" w:noVBand="1"/>
+      </w:tblPr>
+      <w:tblGrid>
+        <w:gridCol w:w="9016"/>
+      </w:tblGrid>
+      <w:tr>
+        <w:tc>
+          <w:tcPr>
+            <w:tcW w:w="9016" w:type="dxa"/>
+          </w:tcPr>
+          <w:p/>
+        </w:tc>
+      </w:tr>
+      <w:tr>
+        <w:tc>
+          <w:tcPr>
+            <w:tcW w:w="9016" w:type="dxa"/>
+          </w:tcPr>
+          <w:p/>
+        </w:tc>
+      </w:tr>
+      <w:tr>
+        <w:tc>
+          <w:tcPr>
+            <w:tcW w:w="9016" w:type="dxa"/>
+          </w:tcPr>
+          <w:p/>
+        </w:tc>
+      </w:tr>
+      <w:tr>
+        <w:tc>
+          <w:tcPr>
+            <w:tcW w:w="9016" w:type="dxa"/>
+          </w:tcPr>
+          <w:p/>
+        </w:tc>
+      </w:tr>
+      <w:tr>
+        <w:tc>
+          <w:tcPr>
+            <w:tcW w:w="9016" w:type="dxa"/>
+          </w:tcPr>
+          <w:p/>
+        </w:tc>
+      </w:tr>
+      <w:tr>
+        <w:tc>
+          <w:tcPr>
+            <w:tcW w:w="9016" w:type="dxa"/>
+          </w:tcPr>
+          <w:p/>
+        </w:tc>
+      </w:tr>
+      <w:tr>
+        <w:tc>
+          <w:tcPr>
+            <w:tcW w:w="9016" w:type="dxa"/>
+          </w:tcPr>
+          <w:p/>
+        </w:tc>
+      </w:tr>
+      <w:tr>
+        <w:tc>
+          <w:tcPr>
+            <w:tcW w:w="9016" w:type="dxa"/>
+          </w:tcPr>
+          <w:p/>
+        </w:tc>
+      </w:tr>
+    </w:tbl>
+    <w:p/>
+    <w:p>
+      <w:r>
+        <w:br w:type="page"/>
+      </w:r>
+    </w:p>
+    <w:p>
+      <w:pPr>
+        <w:pStyle w:val="Heading2"/>
+        <w:numPr>
+          <w:ilvl w:val="1"/>
+          <w:numId w:val="7"/>
+        </w:numPr>
+        <w:ind w:left="567" w:hanging="567"/>
+      </w:pPr>
+      <w:r>
+        <w:lastRenderedPageBreak/>
+        <w:t xml:space="preserve"> </w:t>
+      </w:r>
       <w:r>
         <w:t>Yummly</w:t>
       </w:r>
@@ -1657,7 +2125,7 @@
         <w:fldChar w:fldCharType="begin"/>
       </w:r>
       <w:r>
-        <w:instrText xml:space="preserve"> ADDIN ZOTERO_ITEM CSL_CITATION {"citationID":"GLndWN54","properties":{"formattedCitation":"({\\i{}About Yummly | Yummly}, n.d.)","plainCitation":"(About Yummly | Yummly, n.d.)","noteIndex":0},"citationItems":[{"id":134,"uris":["http://zotero.org/users/14839981/items/8VXSAFIU"],"itemData":{"id":134,"type":"webpage","abstract":"Our mission is to be the smartest and most helpful food platform in existence. We're fulfilling this mission by improving life in the kitchen for over 25 million home cooks around the world.","language":"en","title":"About Yummly | Yummly","URL":"https://www.yummly.com/about","accessed":{"date-parts":[["2024",8,23]]}}}],"schema":"https://github.com/citation-style-language/schema/raw/master/csl-citation.json"} </w:instrText>
+        <w:instrText xml:space="preserve"> ADDIN ZOTERO_ITEM CSL_CITATION {"citationID":"GLndWN54","properties":{"formattedCitation":"({\\i{}About Yummly | Yummly}, n.d.-a)","plainCitation":"(About Yummly | Yummly, n.d.-a)","noteIndex":0},"citationItems":[{"id":"YZeHaXCj/I0cRzeiD","uris":["http://zotero.org/users/14839981/items/8VXSAFIU"],"itemData":{"id":134,"type":"webpage","abstract":"Our mission is to be the smartest and most helpful food platform in existence. We're fulfilling this mission by improving life in the kitchen for over 25 million home cooks around the world.","language":"en","title":"About Yummly | Yummly","URL":"https://www.yummly.com/about","accessed":{"date-parts":[["2024",8,23]]}}}],"schema":"https://github.com/citation-style-language/schema/raw/master/csl-citation.json"} </w:instrText>
       </w:r>
       <w:r>
         <w:fldChar w:fldCharType="separate"/>
@@ -1683,7 +2151,7 @@
           <w:rFonts w:ascii="Aptos" w:hAnsi="Aptos" w:cs="Times New Roman"/>
           <w:kern w:val="0"/>
         </w:rPr>
-        <w:t>, n.d.)</w:t>
+        <w:t>, n.d.-a)</w:t>
       </w:r>
       <w:r>
         <w:fldChar w:fldCharType="end"/>
@@ -1693,10 +2161,6 @@
       </w:r>
     </w:p>
     <w:p>
-      <w:pPr>
-        <w:pStyle w:val="Heading2"/>
-        <w:jc w:val="both"/>
-      </w:pPr>
       <w:r>
         <w:t>Features to consider:</w:t>
       </w:r>
@@ -1807,6 +2271,7 @@
         <w:rPr>
           <w:noProof/>
         </w:rPr>
+        <w:lastRenderedPageBreak/>
         <w:drawing>
           <wp:inline distT="0" distB="0" distL="0" distR="0" wp14:anchorId="6B6BB12A" wp14:editId="1D7898EA">
             <wp:extent cx="5731510" cy="2683510"/>
@@ -1823,7 +2288,7 @@
                     <pic:cNvPicPr/>
                   </pic:nvPicPr>
                   <pic:blipFill>
-                    <a:blip r:embed="rId9"/>
+                    <a:blip r:embed="rId11"/>
                     <a:stretch>
                       <a:fillRect/>
                     </a:stretch>
@@ -1876,7 +2341,7 @@
           <w:sz w:val="18"/>
           <w:szCs w:val="18"/>
         </w:rPr>
-        <w:instrText xml:space="preserve"> ADDIN ZOTERO_ITEM CSL_CITATION {"citationID":"2mZLjyyQ","properties":{"formattedCitation":"({\\i{}Simple &amp; Personalized Meal Planning | Yummly}, n.d.)","plainCitation":"(Simple &amp; Personalized Meal Planning | Yummly, n.d.)","noteIndex":0},"citationItems":[{"id":139,"uris":["http://zotero.org/users/14839981/items/YF7SCTG2"],"itemData":{"id":139,"type":"webpage","abstract":"The Yummly Meal Planner simplifies your life by helping you plan delicious, healthy, easy meals personalized based on your lifestyle, habits, and preferences.","container-title":"Personalized Meal Planning | Yummly","language":"en","title":"Simple &amp; Personalized Meal Planning | Yummly","URL":"https://www.yummly.com/meal-plans","accessed":{"date-parts":[["2024",8,23]]}}}],"schema":"https://github.com/citation-style-language/schema/raw/master/csl-citation.json"} </w:instrText>
+        <w:instrText xml:space="preserve"> ADDIN ZOTERO_ITEM CSL_CITATION {"citationID":"2mZLjyyQ","properties":{"formattedCitation":"({\\i{}Simple &amp; Personalized Meal Planning | Yummly}, n.d.)","plainCitation":"(Simple &amp; Personalized Meal Planning | Yummly, n.d.)","noteIndex":0},"citationItems":[{"id":"YZeHaXCj/Kji8XQkn","uris":["http://zotero.org/users/14839981/items/YF7SCTG2"],"itemData":{"id":139,"type":"webpage","abstract":"The Yummly Meal Planner simplifies your life by helping you plan delicious, healthy, easy meals personalized based on your lifestyle, habits, and preferences.","container-title":"Personalized Meal Planning | Yummly","language":"en","title":"Simple &amp; Personalized Meal Planning | Yummly","URL":"https://www.yummly.com/meal-plans","accessed":{"date-parts":[["2024",8,23]]}}}],"schema":"https://github.com/citation-style-language/schema/raw/master/csl-citation.json"} </w:instrText>
       </w:r>
       <w:r>
         <w:rPr>
@@ -1947,49 +2412,38 @@
       <w:r>
         <w:t xml:space="preserve">Figure </w:t>
       </w:r>
-      <w:r>
-        <w:fldChar w:fldCharType="begin"/>
-      </w:r>
-      <w:r>
-        <w:instrText xml:space="preserve"> SEQ Figure \* ARABIC </w:instrText>
-      </w:r>
-      <w:r>
-        <w:fldChar w:fldCharType="separate"/>
-      </w:r>
+      <w:fldSimple w:instr=" SEQ Figure \* ARABIC ">
+        <w:r>
+          <w:rPr>
+            <w:noProof/>
+          </w:rPr>
+          <w:t>1</w:t>
+        </w:r>
+      </w:fldSimple>
+      <w:r>
+        <w:t>.1 Yummly Meal Planning Guide Screen</w:t>
+      </w:r>
+    </w:p>
+    <w:p>
+      <w:pPr>
+        <w:jc w:val="both"/>
+      </w:pPr>
+    </w:p>
+    <w:p>
+      <w:pPr>
+        <w:jc w:val="both"/>
+      </w:pPr>
+    </w:p>
+    <w:p>
+      <w:pPr>
+        <w:jc w:val="both"/>
+      </w:pPr>
       <w:r>
         <w:rPr>
           <w:noProof/>
         </w:rPr>
-        <w:t>1</w:t>
-      </w:r>
-      <w:r>
-        <w:fldChar w:fldCharType="end"/>
-      </w:r>
-      <w:r>
-        <w:t>.1 Yummly Meal Planning Guide Screen</w:t>
-      </w:r>
-    </w:p>
-    <w:p>
-      <w:pPr>
-        <w:jc w:val="both"/>
-      </w:pPr>
-    </w:p>
-    <w:p>
-      <w:pPr>
-        <w:jc w:val="both"/>
-      </w:pPr>
-    </w:p>
-    <w:p>
-      <w:pPr>
-        <w:jc w:val="both"/>
-      </w:pPr>
-      <w:r>
-        <w:rPr>
-          <w:noProof/>
-        </w:rPr>
-        <w:lastRenderedPageBreak/>
         <w:drawing>
-          <wp:anchor distT="0" distB="0" distL="114300" distR="114300" simplePos="0" relativeHeight="251661312" behindDoc="0" locked="0" layoutInCell="1" allowOverlap="1" wp14:anchorId="368EF7D7" wp14:editId="25C6BABD">
+          <wp:anchor distT="0" distB="0" distL="114300" distR="114300" simplePos="0" relativeHeight="251661312" behindDoc="0" locked="0" layoutInCell="1" allowOverlap="1" wp14:anchorId="368EF7D7" wp14:editId="46DD905A">
             <wp:simplePos x="0" y="0"/>
             <wp:positionH relativeFrom="column">
               <wp:posOffset>-106680</wp:posOffset>
@@ -2012,7 +2466,7 @@
                     <pic:cNvPicPr/>
                   </pic:nvPicPr>
                   <pic:blipFill>
-                    <a:blip r:embed="rId10" cstate="print">
+                    <a:blip r:embed="rId12" cstate="print">
                       <a:extLst>
                         <a:ext uri="{28A0092B-C50C-407E-A947-70E740481C1C}">
                           <a14:useLocalDpi xmlns:a14="http://schemas.microsoft.com/office/drawing/2010/main" val="0"/>
@@ -2171,7 +2625,7 @@
           <w:sz w:val="18"/>
           <w:szCs w:val="18"/>
         </w:rPr>
-        <w:instrText xml:space="preserve"> ADDIN ZOTERO_ITEM CSL_CITATION {"citationID":"sRrKQG2g","properties":{"formattedCitation":"({\\i{}Quick &amp; Easy Recipes | Yummly}, n.d.)","plainCitation":"(Quick &amp; Easy Recipes | Yummly, n.d.)","noteIndex":0},"citationItems":[{"id":149,"uris":["http://zotero.org/users/14839981/items/4T5UEP9M"],"itemData":{"id":149,"type":"webpage","abstract":"Quick &amp; easy recipes are designed for hungry people on the go. Easy lemon chicken to simple butternut squash soup, you can choose from thousands of recipes.","container-title":"Easy Recipes | Yummly","language":"en","title":"Quick &amp; Easy Recipes | Yummly","URL":"https://www.yummly.com/quick-easy","accessed":{"date-parts":[["2024",8,24]]}}}],"schema":"https://github.com/citation-style-language/schema/raw/master/csl-citation.json"} </w:instrText>
+        <w:instrText xml:space="preserve"> ADDIN ZOTERO_ITEM CSL_CITATION {"citationID":"sRrKQG2g","properties":{"formattedCitation":"({\\i{}Quick &amp; Easy Recipes | Yummly}, n.d.)","plainCitation":"(Quick &amp; Easy Recipes | Yummly, n.d.)","noteIndex":0},"citationItems":[{"id":"YZeHaXCj/DHbGqiuA","uris":["http://zotero.org/users/14839981/items/4T5UEP9M"],"itemData":{"id":149,"type":"webpage","abstract":"Quick &amp; easy recipes are designed for hungry people on the go. Easy lemon chicken to simple butternut squash soup, you can choose from thousands of recipes.","container-title":"Easy Recipes | Yummly","language":"en","title":"Quick &amp; Easy Recipes | Yummly","URL":"https://www.yummly.com/quick-easy","accessed":{"date-parts":[["2024",8,24]]}}}],"schema":"https://github.com/citation-style-language/schema/raw/master/csl-citation.json"} </w:instrText>
       </w:r>
       <w:r>
         <w:rPr>
@@ -2240,11 +2694,8 @@
       </w:pPr>
     </w:p>
     <w:p>
-      <w:pPr>
-        <w:pStyle w:val="Heading2"/>
-        <w:jc w:val="both"/>
-      </w:pPr>
-      <w:r>
+      <w:r>
+        <w:lastRenderedPageBreak/>
         <w:t>Avoidable Features:</w:t>
       </w:r>
     </w:p>
@@ -2316,14 +2767,23 @@
         <w:jc w:val="both"/>
       </w:pPr>
     </w:p>
-    <w:p/>
-    <w:p/>
-    <w:p/>
-    <w:p/>
-    <w:p/>
-    <w:p>
+    <w:p>
+      <w:r>
+        <w:br w:type="page"/>
+      </w:r>
+    </w:p>
+    <w:p>
+      <w:pPr>
+        <w:pStyle w:val="Heading2"/>
+        <w:numPr>
+          <w:ilvl w:val="1"/>
+          <w:numId w:val="7"/>
+        </w:numPr>
+        <w:ind w:left="567" w:hanging="567"/>
+      </w:pPr>
       <w:proofErr w:type="spellStart"/>
       <w:r>
+        <w:lastRenderedPageBreak/>
         <w:t>SuperCook</w:t>
       </w:r>
       <w:proofErr w:type="spellEnd"/>
@@ -2403,8 +2863,37 @@
       <w:r>
         <w:t xml:space="preserve">Features that we want to incorporate: </w:t>
       </w:r>
-      <w:r>
-        <w:t>The ability to filter recipes by ingredients, and the further filtering under more options.</w:t>
+    </w:p>
+    <w:p>
+      <w:pPr>
+        <w:pStyle w:val="ListParagraph"/>
+        <w:numPr>
+          <w:ilvl w:val="0"/>
+          <w:numId w:val="6"/>
+        </w:numPr>
+      </w:pPr>
+      <w:r>
+        <w:t>Filter recipes based on ingredients</w:t>
+      </w:r>
+    </w:p>
+    <w:p>
+      <w:pPr>
+        <w:pStyle w:val="ListParagraph"/>
+        <w:numPr>
+          <w:ilvl w:val="0"/>
+          <w:numId w:val="6"/>
+        </w:numPr>
+      </w:pPr>
+      <w:r>
+        <w:t xml:space="preserve">Filter recipes by diet, </w:t>
+      </w:r>
+      <w:proofErr w:type="gramStart"/>
+      <w:r>
+        <w:t>meal time</w:t>
+      </w:r>
+      <w:proofErr w:type="gramEnd"/>
+      <w:r>
+        <w:t xml:space="preserve"> etc</w:t>
       </w:r>
     </w:p>
     <w:tbl>
@@ -2450,7 +2939,7 @@
                           <pic:cNvPicPr/>
                         </pic:nvPicPr>
                         <pic:blipFill>
-                          <a:blip r:embed="rId11"/>
+                          <a:blip r:embed="rId13"/>
                           <a:stretch>
                             <a:fillRect/>
                           </a:stretch>
@@ -2586,21 +3075,26 @@
               <w:rPr>
                 <w:rFonts w:asciiTheme="minorHAnsi" w:hAnsiTheme="minorHAnsi" w:cstheme="minorHAnsi"/>
               </w:rPr>
-              <w:t xml:space="preserve">[Figure Number] shows the main page of the website. The Feature that we want to avoid is that the user would have to select ingredients then only be able to refine the search to </w:t>
-            </w:r>
-            <w:proofErr w:type="gramStart"/>
-            <w:r>
-              <w:rPr>
-                <w:rFonts w:asciiTheme="minorHAnsi" w:hAnsiTheme="minorHAnsi" w:cstheme="minorHAnsi"/>
-              </w:rPr>
-              <w:t>meal time</w:t>
-            </w:r>
-            <w:proofErr w:type="gramEnd"/>
-            <w:r>
-              <w:rPr>
-                <w:rFonts w:asciiTheme="minorHAnsi" w:hAnsiTheme="minorHAnsi" w:cstheme="minorHAnsi"/>
-              </w:rPr>
-              <w:t xml:space="preserve">, diet etc. </w:t>
+              <w:t>[Figure Number] shows the main page of the website.</w:t>
+            </w:r>
+            <w:r>
+              <w:rPr>
+                <w:rFonts w:asciiTheme="minorHAnsi" w:hAnsiTheme="minorHAnsi" w:cstheme="minorHAnsi"/>
+              </w:rPr>
+              <w:t xml:space="preserve"> From here a user can scroll down to see the different sections and expand them to fin the ingredients they want to use.</w:t>
+            </w:r>
+          </w:p>
+          <w:p>
+            <w:pPr>
+              <w:rPr>
+                <w:rFonts w:asciiTheme="minorHAnsi" w:hAnsiTheme="minorHAnsi" w:cstheme="minorHAnsi"/>
+              </w:rPr>
+            </w:pPr>
+            <w:r>
+              <w:rPr>
+                <w:rFonts w:asciiTheme="minorHAnsi" w:hAnsiTheme="minorHAnsi" w:cstheme="minorHAnsi"/>
+              </w:rPr>
+              <w:t>One feature to avoid is that the extra filtering options are only shown once ingredients have been selected.</w:t>
             </w:r>
           </w:p>
         </w:tc>
@@ -2637,7 +3131,7 @@
                           <pic:cNvPicPr/>
                         </pic:nvPicPr>
                         <pic:blipFill>
-                          <a:blip r:embed="rId12"/>
+                          <a:blip r:embed="rId14"/>
                           <a:stretch>
                             <a:fillRect/>
                           </a:stretch>
@@ -2739,20 +3233,12 @@
               </w:rPr>
               <w:t xml:space="preserve"> and are only links to the site that has the recipe.  This leads to a feature that we want to avoid is to only have our app/website act </w:t>
             </w:r>
-            <w:proofErr w:type="gramStart"/>
-            <w:r>
-              <w:rPr>
-                <w:rFonts w:asciiTheme="minorHAnsi" w:hAnsiTheme="minorHAnsi" w:cstheme="minorHAnsi"/>
-              </w:rPr>
-              <w:t xml:space="preserve">as a </w:t>
-            </w:r>
-            <w:r>
-              <w:rPr>
-                <w:rFonts w:asciiTheme="minorHAnsi" w:hAnsiTheme="minorHAnsi" w:cstheme="minorHAnsi"/>
-              </w:rPr>
-              <w:t>way to</w:t>
-            </w:r>
-            <w:proofErr w:type="gramEnd"/>
+            <w:r>
+              <w:rPr>
+                <w:rFonts w:asciiTheme="minorHAnsi" w:hAnsiTheme="minorHAnsi" w:cstheme="minorHAnsi"/>
+              </w:rPr>
+              <w:t>to</w:t>
+            </w:r>
             <w:r>
               <w:rPr>
                 <w:rFonts w:asciiTheme="minorHAnsi" w:hAnsiTheme="minorHAnsi" w:cstheme="minorHAnsi"/>
@@ -2770,21 +3256,19 @@
               <w:rPr>
                 <w:rFonts w:asciiTheme="minorHAnsi" w:hAnsiTheme="minorHAnsi" w:cstheme="minorHAnsi"/>
               </w:rPr>
-              <w:t xml:space="preserve">Another feature we want to avoid is the results are sometimes singular focus recipes </w:t>
-            </w:r>
-            <w:proofErr w:type="spellStart"/>
-            <w:r>
-              <w:rPr>
-                <w:rFonts w:asciiTheme="minorHAnsi" w:hAnsiTheme="minorHAnsi" w:cstheme="minorHAnsi"/>
-              </w:rPr>
-              <w:t>maning</w:t>
-            </w:r>
-            <w:proofErr w:type="spellEnd"/>
-            <w:r>
-              <w:rPr>
-                <w:rFonts w:asciiTheme="minorHAnsi" w:hAnsiTheme="minorHAnsi" w:cstheme="minorHAnsi"/>
-              </w:rPr>
-              <w:t xml:space="preserve"> they focus on only the meat for example.</w:t>
+              <w:t>Another feature we want to avoid is the results are sometimes singular focus recipes m</w:t>
+            </w:r>
+            <w:r>
+              <w:rPr>
+                <w:rFonts w:asciiTheme="minorHAnsi" w:hAnsiTheme="minorHAnsi" w:cstheme="minorHAnsi"/>
+              </w:rPr>
+              <w:t>e</w:t>
+            </w:r>
+            <w:r>
+              <w:rPr>
+                <w:rFonts w:asciiTheme="minorHAnsi" w:hAnsiTheme="minorHAnsi" w:cstheme="minorHAnsi"/>
+              </w:rPr>
+              <w:t>aning they focus on only the meat for example.</w:t>
             </w:r>
           </w:p>
           <w:p>
@@ -2812,11 +3296,10 @@
                 <w:rFonts w:cstheme="minorHAnsi"/>
                 <w:noProof/>
               </w:rPr>
-              <w:lastRenderedPageBreak/>
               <w:drawing>
-                <wp:inline distT="0" distB="0" distL="0" distR="0" wp14:anchorId="42267755" wp14:editId="31EFB35E">
-                  <wp:extent cx="5106670" cy="2638767"/>
-                  <wp:effectExtent l="0" t="0" r="0" b="9525"/>
+                <wp:inline distT="0" distB="0" distL="0" distR="0" wp14:anchorId="42267755" wp14:editId="41068DDF">
+                  <wp:extent cx="5603052" cy="2834640"/>
+                  <wp:effectExtent l="0" t="0" r="0" b="3810"/>
                   <wp:docPr id="1726452021" name="Picture 1"/>
                   <wp:cNvGraphicFramePr>
                     <a:graphicFrameLocks xmlns:a="http://schemas.openxmlformats.org/drawingml/2006/main" noChangeAspect="1"/>
@@ -2828,20 +3311,27 @@
                           <pic:cNvPr id="1726452021" name=""/>
                           <pic:cNvPicPr/>
                         </pic:nvPicPr>
-                        <pic:blipFill>
-                          <a:blip r:embed="rId13"/>
-                          <a:stretch>
-                            <a:fillRect/>
-                          </a:stretch>
+                        <pic:blipFill rotWithShape="1">
+                          <a:blip r:embed="rId15"/>
+                          <a:srcRect b="2094"/>
+                          <a:stretch/>
                         </pic:blipFill>
-                        <pic:spPr>
+                        <pic:spPr bwMode="auto">
                           <a:xfrm>
                             <a:off x="0" y="0"/>
-                            <a:ext cx="5114637" cy="2642884"/>
+                            <a:ext cx="5625686" cy="2846091"/>
                           </a:xfrm>
                           <a:prstGeom prst="rect">
                             <a:avLst/>
                           </a:prstGeom>
+                          <a:ln>
+                            <a:noFill/>
+                          </a:ln>
+                          <a:extLst>
+                            <a:ext uri="{53640926-AAD7-44D8-BBD7-CCE9431645EC}">
+                              <a14:shadowObscured xmlns:a14="http://schemas.microsoft.com/office/drawing/2010/main"/>
+                            </a:ext>
+                          </a:extLst>
                         </pic:spPr>
                       </pic:pic>
                     </a:graphicData>
@@ -2886,84 +3376,25 @@
           </w:p>
         </w:tc>
       </w:tr>
-      <w:tr>
-        <w:tc>
-          <w:tcPr>
-            <w:tcW w:w="9016" w:type="dxa"/>
-          </w:tcPr>
-          <w:p>
-            <w:pPr>
-              <w:rPr>
-                <w:rFonts w:asciiTheme="minorHAnsi" w:hAnsiTheme="minorHAnsi" w:cstheme="minorHAnsi"/>
-              </w:rPr>
-            </w:pPr>
-          </w:p>
-        </w:tc>
-      </w:tr>
-      <w:tr>
-        <w:tc>
-          <w:tcPr>
-            <w:tcW w:w="9016" w:type="dxa"/>
-          </w:tcPr>
-          <w:p>
-            <w:pPr>
-              <w:rPr>
-                <w:rFonts w:asciiTheme="minorHAnsi" w:hAnsiTheme="minorHAnsi" w:cstheme="minorHAnsi"/>
-              </w:rPr>
-            </w:pPr>
-          </w:p>
-        </w:tc>
-      </w:tr>
-      <w:tr>
-        <w:tc>
-          <w:tcPr>
-            <w:tcW w:w="9016" w:type="dxa"/>
-          </w:tcPr>
-          <w:p>
-            <w:pPr>
-              <w:rPr>
-                <w:rFonts w:asciiTheme="minorHAnsi" w:hAnsiTheme="minorHAnsi" w:cstheme="minorHAnsi"/>
-              </w:rPr>
-            </w:pPr>
-          </w:p>
-        </w:tc>
-      </w:tr>
-      <w:tr>
-        <w:tc>
-          <w:tcPr>
-            <w:tcW w:w="9016" w:type="dxa"/>
-          </w:tcPr>
-          <w:p>
-            <w:pPr>
-              <w:rPr>
-                <w:rFonts w:asciiTheme="minorHAnsi" w:hAnsiTheme="minorHAnsi" w:cstheme="minorHAnsi"/>
-              </w:rPr>
-            </w:pPr>
-          </w:p>
-        </w:tc>
-      </w:tr>
-      <w:tr>
-        <w:tc>
-          <w:tcPr>
-            <w:tcW w:w="9016" w:type="dxa"/>
-          </w:tcPr>
-          <w:p>
-            <w:pPr>
-              <w:rPr>
-                <w:rFonts w:asciiTheme="minorHAnsi" w:hAnsiTheme="minorHAnsi" w:cstheme="minorHAnsi"/>
-              </w:rPr>
-            </w:pPr>
-          </w:p>
-        </w:tc>
-      </w:tr>
     </w:tbl>
     <w:p/>
     <w:p>
+      <w:r>
+        <w:br w:type="page"/>
+      </w:r>
+    </w:p>
+    <w:p>
       <w:pPr>
         <w:pStyle w:val="Heading1"/>
+        <w:numPr>
+          <w:ilvl w:val="0"/>
+          <w:numId w:val="7"/>
+        </w:numPr>
+        <w:ind w:left="567" w:hanging="567"/>
       </w:pPr>
       <w:bookmarkStart w:id="5" w:name="_Toc174435147"/>
       <w:r>
+        <w:lastRenderedPageBreak/>
         <w:t>Project Plan</w:t>
       </w:r>
       <w:bookmarkEnd w:id="5"/>
@@ -2977,7 +3408,6 @@
         <w:rPr>
           <w:noProof/>
         </w:rPr>
-        <w:lastRenderedPageBreak/>
         <w:drawing>
           <wp:inline distT="0" distB="0" distL="0" distR="0" wp14:anchorId="053F4BB7" wp14:editId="26857648">
             <wp:extent cx="6169660" cy="3274060"/>
@@ -2996,7 +3426,7 @@
                     </pic:cNvPicPr>
                   </pic:nvPicPr>
                   <pic:blipFill>
-                    <a:blip r:embed="rId14">
+                    <a:blip r:embed="rId16">
                       <a:extLst>
                         <a:ext uri="{28A0092B-C50C-407E-A947-70E740481C1C}">
                           <a14:useLocalDpi xmlns:a14="http://schemas.microsoft.com/office/drawing/2010/main" val="0"/>
@@ -3032,29 +3462,19 @@
       <w:r>
         <w:t xml:space="preserve">Figure </w:t>
       </w:r>
-      <w:r>
-        <w:fldChar w:fldCharType="begin"/>
-      </w:r>
-      <w:r>
-        <w:instrText xml:space="preserve"> SEQ Figure \* ARABIC </w:instrText>
-      </w:r>
-      <w:r>
-        <w:fldChar w:fldCharType="separate"/>
-      </w:r>
-      <w:r>
-        <w:rPr>
-          <w:noProof/>
-        </w:rPr>
-        <w:t>2</w:t>
-      </w:r>
-      <w:r>
-        <w:rPr>
-          <w:noProof/>
-        </w:rPr>
-        <w:fldChar w:fldCharType="end"/>
-      </w:r>
+      <w:fldSimple w:instr=" SEQ Figure \* ARABIC ">
+        <w:r>
+          <w:rPr>
+            <w:noProof/>
+          </w:rPr>
+          <w:t>2</w:t>
+        </w:r>
+      </w:fldSimple>
       <w:r>
         <w:t>: The Roadmap for the project</w:t>
+      </w:r>
+      <w:r>
+        <w:t>.</w:t>
       </w:r>
       <w:r>
         <w:fldChar w:fldCharType="begin"/>
@@ -3102,48 +3522,15 @@
     </w:p>
     <w:p>
       <w:r>
-        <w:t>The main deliverables are as follows:</w:t>
-      </w:r>
-    </w:p>
-    <w:p>
-      <w:r>
-        <w:t xml:space="preserve">Project Proposal Submission </w:t>
-      </w:r>
-    </w:p>
-    <w:p>
-      <w:r>
-        <w:t>Business Case Submission</w:t>
-      </w:r>
-    </w:p>
-    <w:p>
-      <w:r>
-        <w:t>System Requirements, Specifications and Technical Design Submission</w:t>
-      </w:r>
-    </w:p>
-    <w:p>
-      <w:r>
-        <w:t>Implementation Documentation Submission</w:t>
-      </w:r>
-    </w:p>
-    <w:p>
-      <w:r>
-        <w:t>System Presentation</w:t>
-      </w:r>
-    </w:p>
-    <w:p>
-      <w:r>
-        <w:t>Final Documents and System Submission</w:t>
-      </w:r>
-    </w:p>
-    <w:p/>
-    <w:p>
-      <w:r>
-        <w:t>Alternate:</w:t>
-      </w:r>
-    </w:p>
-    <w:p>
-      <w:r>
-        <w:t>The main deliverables and dates are shown in the table below:</w:t>
+        <w:t xml:space="preserve">To layout the major deliverable dates we have included a </w:t>
+      </w:r>
+      <w:proofErr w:type="gramStart"/>
+      <w:r>
+        <w:t>table ,</w:t>
+      </w:r>
+      <w:proofErr w:type="gramEnd"/>
+      <w:r>
+        <w:t xml:space="preserve"> [table number] to show the start and end dates.</w:t>
       </w:r>
     </w:p>
     <w:tbl>
@@ -3424,7 +3811,6 @@
               <w:rPr>
                 <w:rFonts w:asciiTheme="minorHAnsi" w:hAnsiTheme="minorHAnsi" w:cstheme="minorHAnsi"/>
               </w:rPr>
-              <w:lastRenderedPageBreak/>
               <w:t>Implementation Documentation Submission</w:t>
             </w:r>
           </w:p>
@@ -3601,6 +3987,7 @@
     </w:p>
     <w:p>
       <w:r>
+        <w:lastRenderedPageBreak/>
         <w:t xml:space="preserve">Each major deliverable requires that the minor deliverables be </w:t>
       </w:r>
       <w:proofErr w:type="gramStart"/>
@@ -3643,6 +4030,11 @@
     <w:p>
       <w:pPr>
         <w:pStyle w:val="Heading1"/>
+        <w:numPr>
+          <w:ilvl w:val="0"/>
+          <w:numId w:val="7"/>
+        </w:numPr>
+        <w:ind w:left="567" w:hanging="567"/>
       </w:pPr>
       <w:bookmarkStart w:id="6" w:name="_Toc174435148"/>
       <w:r>
@@ -3718,7 +4110,32 @@
                   <w:rFonts w:ascii="Arial" w:hAnsi="Arial" w:cs="Arial"/>
                   <w:kern w:val="0"/>
                 </w:rPr>
-                <w:t>. (n.d.). Retrieved 23 August 2024, from https://www.yummly.com/about</w:t>
+                <w:t>. (n.d.-a). Retrieved 23 August 2024, from https://www.yummly.com/about</w:t>
+              </w:r>
+            </w:p>
+            <w:p>
+              <w:pPr>
+                <w:pStyle w:val="Bibliography"/>
+                <w:rPr>
+                  <w:rFonts w:ascii="Arial" w:hAnsi="Arial" w:cs="Arial"/>
+                  <w:kern w:val="0"/>
+                </w:rPr>
+              </w:pPr>
+              <w:r>
+                <w:rPr>
+                  <w:rFonts w:ascii="Arial" w:hAnsi="Arial" w:cs="Arial"/>
+                  <w:i/>
+                  <w:iCs/>
+                  <w:kern w:val="0"/>
+                </w:rPr>
+                <w:t>About Yummly | Yummly</w:t>
+              </w:r>
+              <w:r>
+                <w:rPr>
+                  <w:rFonts w:ascii="Arial" w:hAnsi="Arial" w:cs="Arial"/>
+                  <w:kern w:val="0"/>
+                </w:rPr>
+                <w:t>. (n.d.-b). Retrieved 23 August 2024, from https://www.yummly.com/about</w:t>
               </w:r>
             </w:p>
             <w:p>
@@ -3751,6 +4168,38 @@
                   <w:kern w:val="0"/>
                 </w:rPr>
                 <w:t>. https://medium.com/@velichko.botev/recipe-app-case-study-986af9c28207#8cc6</w:t>
+              </w:r>
+            </w:p>
+            <w:p>
+              <w:pPr>
+                <w:pStyle w:val="Bibliography"/>
+                <w:rPr>
+                  <w:rFonts w:ascii="Arial" w:hAnsi="Arial" w:cs="Arial"/>
+                  <w:kern w:val="0"/>
+                </w:rPr>
+              </w:pPr>
+              <w:r>
+                <w:rPr>
+                  <w:rFonts w:ascii="Arial" w:hAnsi="Arial" w:cs="Arial"/>
+                  <w:kern w:val="0"/>
+                </w:rPr>
+                <w:t xml:space="preserve">Davis, E. (2024, May 23). </w:t>
+              </w:r>
+              <w:r>
+                <w:rPr>
+                  <w:rFonts w:ascii="Arial" w:hAnsi="Arial" w:cs="Arial"/>
+                  <w:i/>
+                  <w:iCs/>
+                  <w:kern w:val="0"/>
+                </w:rPr>
+                <w:t>Why Are Recipe Sites So Bad? Unpalatable Truths</w:t>
+              </w:r>
+              <w:r>
+                <w:rPr>
+                  <w:rFonts w:ascii="Arial" w:hAnsi="Arial" w:cs="Arial"/>
+                  <w:kern w:val="0"/>
+                </w:rPr>
+                <w:t>. https://everylastrecipe.com/why-are-recipe-sites-so-bad-unpalatable-truths/</w:t>
               </w:r>
             </w:p>
             <w:p>
@@ -3837,6 +4286,31 @@
               <w:r>
                 <w:rPr>
                   <w:rFonts w:ascii="Arial" w:hAnsi="Arial" w:cs="Arial"/>
+                  <w:i/>
+                  <w:iCs/>
+                  <w:kern w:val="0"/>
+                </w:rPr>
+                <w:t>Quick &amp; Easy Recipes | Yummly</w:t>
+              </w:r>
+              <w:r>
+                <w:rPr>
+                  <w:rFonts w:ascii="Arial" w:hAnsi="Arial" w:cs="Arial"/>
+                  <w:kern w:val="0"/>
+                </w:rPr>
+                <w:t>. (n.d.). Easy Recipes | Yummly. Retrieved 24 August 2024, from https://www.yummly.com/quick-easy</w:t>
+              </w:r>
+            </w:p>
+            <w:p>
+              <w:pPr>
+                <w:pStyle w:val="Bibliography"/>
+                <w:rPr>
+                  <w:rFonts w:ascii="Arial" w:hAnsi="Arial" w:cs="Arial"/>
+                  <w:kern w:val="0"/>
+                </w:rPr>
+              </w:pPr>
+              <w:r>
+                <w:rPr>
+                  <w:rFonts w:ascii="Arial" w:hAnsi="Arial" w:cs="Arial"/>
                   <w:kern w:val="0"/>
                 </w:rPr>
                 <w:t xml:space="preserve">RDN, J. H., MS. (2022, May 11). </w:t>
@@ -3864,7 +4338,6 @@
                 <w:rPr>
                   <w:rFonts w:ascii="Arial" w:hAnsi="Arial" w:cs="Arial"/>
                   <w:kern w:val="0"/>
-                  <w:lang w:val="pt-PT"/>
                 </w:rPr>
               </w:pPr>
               <w:r>
@@ -3872,7 +4345,23 @@
                   <w:rFonts w:ascii="Arial" w:hAnsi="Arial" w:cs="Arial"/>
                   <w:kern w:val="0"/>
                 </w:rPr>
-                <w:t xml:space="preserve">Sergey Melashich. (2024, June 10). </w:t>
+                <w:t xml:space="preserve">Sergey </w:t>
+              </w:r>
+              <w:proofErr w:type="spellStart"/>
+              <w:r>
+                <w:rPr>
+                  <w:rFonts w:ascii="Arial" w:hAnsi="Arial" w:cs="Arial"/>
+                  <w:kern w:val="0"/>
+                </w:rPr>
+                <w:t>Melashich</w:t>
+              </w:r>
+              <w:proofErr w:type="spellEnd"/>
+              <w:r>
+                <w:rPr>
+                  <w:rFonts w:ascii="Arial" w:hAnsi="Arial" w:cs="Arial"/>
+                  <w:kern w:val="0"/>
+                </w:rPr>
+                <w:t xml:space="preserve">. (2024, June 10). </w:t>
               </w:r>
               <w:r>
                 <w:rPr>
@@ -3888,15 +4377,32 @@
                   <w:rFonts w:ascii="Arial" w:hAnsi="Arial" w:cs="Arial"/>
                   <w:kern w:val="0"/>
                 </w:rPr>
-                <w:t xml:space="preserve">. </w:t>
+                <w:t>. Agilie.Com. https://agilie.com/blog/main-points-of-food-recipe-app-development</w:t>
+              </w:r>
+            </w:p>
+            <w:p>
+              <w:pPr>
+                <w:pStyle w:val="Bibliography"/>
+                <w:rPr>
+                  <w:rFonts w:ascii="Arial" w:hAnsi="Arial" w:cs="Arial"/>
+                  <w:kern w:val="0"/>
+                </w:rPr>
+              </w:pPr>
+              <w:r>
+                <w:rPr>
+                  <w:rFonts w:ascii="Arial" w:hAnsi="Arial" w:cs="Arial"/>
+                  <w:i/>
+                  <w:iCs/>
+                  <w:kern w:val="0"/>
+                </w:rPr>
+                <w:t>Simple &amp; Personalized Meal Planning | Yummly</w:t>
               </w:r>
               <w:r>
                 <w:rPr>
                   <w:rFonts w:ascii="Arial" w:hAnsi="Arial" w:cs="Arial"/>
                   <w:kern w:val="0"/>
-                  <w:lang w:val="pt-PT"/>
                 </w:rPr>
-                <w:t>Agilie.Com. https://agilie.com/blog/main-points-of-food-recipe-app-development</w:t>
+                <w:t>. (n.d.). Personalized Meal Planning | Yummly. Retrieved 23 August 2024, from https://www.yummly.com/meal-plans</w:t>
               </w:r>
             </w:p>
             <w:p>
@@ -3943,6 +4449,7 @@
                   <w:kern w:val="0"/>
                 </w:rPr>
               </w:pPr>
+              <w:proofErr w:type="spellStart"/>
               <w:r>
                 <w:rPr>
                   <w:rFonts w:ascii="Arial" w:hAnsi="Arial" w:cs="Arial"/>
@@ -3950,7 +4457,17 @@
                   <w:iCs/>
                   <w:kern w:val="0"/>
                 </w:rPr>
-                <w:t>SuperCook—Recipe Generator—Apps on Google Play</w:t>
+                <w:t>SuperCook</w:t>
+              </w:r>
+              <w:proofErr w:type="spellEnd"/>
+              <w:r>
+                <w:rPr>
+                  <w:rFonts w:ascii="Arial" w:hAnsi="Arial" w:cs="Arial"/>
+                  <w:i/>
+                  <w:iCs/>
+                  <w:kern w:val="0"/>
+                </w:rPr>
+                <w:t>—Recipe Generator—Apps on Google Play</w:t>
               </w:r>
               <w:r>
                 <w:rPr>
@@ -4024,7 +4541,7 @@
     <w:p/>
     <w:p/>
     <w:sectPr>
-      <w:footerReference w:type="default" r:id="rId15"/>
+      <w:footerReference w:type="default" r:id="rId17"/>
       <w:pgSz w:w="11906" w:h="16838"/>
       <w:pgMar w:top="1440" w:right="1440" w:bottom="1440" w:left="1440" w:header="708" w:footer="708" w:gutter="0"/>
       <w:pgNumType w:start="0"/>
@@ -4544,9 +5061,477 @@
     </w:lvl>
   </w:abstractNum>
   <w:abstractNum w:abstractNumId="3" w15:restartNumberingAfterBreak="0">
+    <w:nsid w:val="232A2D49"/>
+    <w:multiLevelType w:val="hybridMultilevel"/>
+    <w:tmpl w:val="183C1CD2"/>
+    <w:lvl w:ilvl="0" w:tplc="1C090001">
+      <w:start w:val="1"/>
+      <w:numFmt w:val="bullet"/>
+      <w:lvlText w:val=""/>
+      <w:lvlJc w:val="left"/>
+      <w:pPr>
+        <w:ind w:left="720" w:hanging="360"/>
+      </w:pPr>
+      <w:rPr>
+        <w:rFonts w:ascii="Symbol" w:hAnsi="Symbol" w:hint="default"/>
+      </w:rPr>
+    </w:lvl>
+    <w:lvl w:ilvl="1" w:tplc="1C090003" w:tentative="1">
+      <w:start w:val="1"/>
+      <w:numFmt w:val="bullet"/>
+      <w:lvlText w:val="o"/>
+      <w:lvlJc w:val="left"/>
+      <w:pPr>
+        <w:ind w:left="1440" w:hanging="360"/>
+      </w:pPr>
+      <w:rPr>
+        <w:rFonts w:ascii="Courier New" w:hAnsi="Courier New" w:cs="Courier New" w:hint="default"/>
+      </w:rPr>
+    </w:lvl>
+    <w:lvl w:ilvl="2" w:tplc="1C090005" w:tentative="1">
+      <w:start w:val="1"/>
+      <w:numFmt w:val="bullet"/>
+      <w:lvlText w:val=""/>
+      <w:lvlJc w:val="left"/>
+      <w:pPr>
+        <w:ind w:left="2160" w:hanging="360"/>
+      </w:pPr>
+      <w:rPr>
+        <w:rFonts w:ascii="Wingdings" w:hAnsi="Wingdings" w:hint="default"/>
+      </w:rPr>
+    </w:lvl>
+    <w:lvl w:ilvl="3" w:tplc="1C090001" w:tentative="1">
+      <w:start w:val="1"/>
+      <w:numFmt w:val="bullet"/>
+      <w:lvlText w:val=""/>
+      <w:lvlJc w:val="left"/>
+      <w:pPr>
+        <w:ind w:left="2880" w:hanging="360"/>
+      </w:pPr>
+      <w:rPr>
+        <w:rFonts w:ascii="Symbol" w:hAnsi="Symbol" w:hint="default"/>
+      </w:rPr>
+    </w:lvl>
+    <w:lvl w:ilvl="4" w:tplc="1C090003" w:tentative="1">
+      <w:start w:val="1"/>
+      <w:numFmt w:val="bullet"/>
+      <w:lvlText w:val="o"/>
+      <w:lvlJc w:val="left"/>
+      <w:pPr>
+        <w:ind w:left="3600" w:hanging="360"/>
+      </w:pPr>
+      <w:rPr>
+        <w:rFonts w:ascii="Courier New" w:hAnsi="Courier New" w:cs="Courier New" w:hint="default"/>
+      </w:rPr>
+    </w:lvl>
+    <w:lvl w:ilvl="5" w:tplc="1C090005" w:tentative="1">
+      <w:start w:val="1"/>
+      <w:numFmt w:val="bullet"/>
+      <w:lvlText w:val=""/>
+      <w:lvlJc w:val="left"/>
+      <w:pPr>
+        <w:ind w:left="4320" w:hanging="360"/>
+      </w:pPr>
+      <w:rPr>
+        <w:rFonts w:ascii="Wingdings" w:hAnsi="Wingdings" w:hint="default"/>
+      </w:rPr>
+    </w:lvl>
+    <w:lvl w:ilvl="6" w:tplc="1C090001" w:tentative="1">
+      <w:start w:val="1"/>
+      <w:numFmt w:val="bullet"/>
+      <w:lvlText w:val=""/>
+      <w:lvlJc w:val="left"/>
+      <w:pPr>
+        <w:ind w:left="5040" w:hanging="360"/>
+      </w:pPr>
+      <w:rPr>
+        <w:rFonts w:ascii="Symbol" w:hAnsi="Symbol" w:hint="default"/>
+      </w:rPr>
+    </w:lvl>
+    <w:lvl w:ilvl="7" w:tplc="1C090003" w:tentative="1">
+      <w:start w:val="1"/>
+      <w:numFmt w:val="bullet"/>
+      <w:lvlText w:val="o"/>
+      <w:lvlJc w:val="left"/>
+      <w:pPr>
+        <w:ind w:left="5760" w:hanging="360"/>
+      </w:pPr>
+      <w:rPr>
+        <w:rFonts w:ascii="Courier New" w:hAnsi="Courier New" w:cs="Courier New" w:hint="default"/>
+      </w:rPr>
+    </w:lvl>
+    <w:lvl w:ilvl="8" w:tplc="1C090005" w:tentative="1">
+      <w:start w:val="1"/>
+      <w:numFmt w:val="bullet"/>
+      <w:lvlText w:val=""/>
+      <w:lvlJc w:val="left"/>
+      <w:pPr>
+        <w:ind w:left="6480" w:hanging="360"/>
+      </w:pPr>
+      <w:rPr>
+        <w:rFonts w:ascii="Wingdings" w:hAnsi="Wingdings" w:hint="default"/>
+      </w:rPr>
+    </w:lvl>
+  </w:abstractNum>
+  <w:abstractNum w:abstractNumId="4" w15:restartNumberingAfterBreak="0">
+    <w:nsid w:val="4D3A772D"/>
+    <w:multiLevelType w:val="multilevel"/>
+    <w:tmpl w:val="DDA6DEF0"/>
+    <w:lvl w:ilvl="0">
+      <w:start w:val="1"/>
+      <w:numFmt w:val="decimal"/>
+      <w:lvlText w:val="%1."/>
+      <w:lvlJc w:val="left"/>
+      <w:pPr>
+        <w:ind w:left="720" w:hanging="360"/>
+      </w:pPr>
+      <w:rPr>
+        <w:rFonts w:hint="default"/>
+      </w:rPr>
+    </w:lvl>
+    <w:lvl w:ilvl="1">
+      <w:start w:val="3"/>
+      <w:numFmt w:val="decimal"/>
+      <w:isLgl/>
+      <w:lvlText w:val="%1.%2"/>
+      <w:lvlJc w:val="left"/>
+      <w:pPr>
+        <w:ind w:left="1080" w:hanging="720"/>
+      </w:pPr>
+      <w:rPr>
+        <w:rFonts w:hint="default"/>
+      </w:rPr>
+    </w:lvl>
+    <w:lvl w:ilvl="2">
+      <w:start w:val="1"/>
+      <w:numFmt w:val="decimal"/>
+      <w:isLgl/>
+      <w:lvlText w:val="%1.%2.%3"/>
+      <w:lvlJc w:val="left"/>
+      <w:pPr>
+        <w:ind w:left="1080" w:hanging="720"/>
+      </w:pPr>
+      <w:rPr>
+        <w:rFonts w:hint="default"/>
+      </w:rPr>
+    </w:lvl>
+    <w:lvl w:ilvl="3">
+      <w:start w:val="1"/>
+      <w:numFmt w:val="decimal"/>
+      <w:isLgl/>
+      <w:lvlText w:val="%1.%2.%3.%4"/>
+      <w:lvlJc w:val="left"/>
+      <w:pPr>
+        <w:ind w:left="1440" w:hanging="1080"/>
+      </w:pPr>
+      <w:rPr>
+        <w:rFonts w:hint="default"/>
+      </w:rPr>
+    </w:lvl>
+    <w:lvl w:ilvl="4">
+      <w:start w:val="1"/>
+      <w:numFmt w:val="decimal"/>
+      <w:isLgl/>
+      <w:lvlText w:val="%1.%2.%3.%4.%5"/>
+      <w:lvlJc w:val="left"/>
+      <w:pPr>
+        <w:ind w:left="1800" w:hanging="1440"/>
+      </w:pPr>
+      <w:rPr>
+        <w:rFonts w:hint="default"/>
+      </w:rPr>
+    </w:lvl>
+    <w:lvl w:ilvl="5">
+      <w:start w:val="1"/>
+      <w:numFmt w:val="decimal"/>
+      <w:isLgl/>
+      <w:lvlText w:val="%1.%2.%3.%4.%5.%6"/>
+      <w:lvlJc w:val="left"/>
+      <w:pPr>
+        <w:ind w:left="2160" w:hanging="1800"/>
+      </w:pPr>
+      <w:rPr>
+        <w:rFonts w:hint="default"/>
+      </w:rPr>
+    </w:lvl>
+    <w:lvl w:ilvl="6">
+      <w:start w:val="1"/>
+      <w:numFmt w:val="decimal"/>
+      <w:isLgl/>
+      <w:lvlText w:val="%1.%2.%3.%4.%5.%6.%7"/>
+      <w:lvlJc w:val="left"/>
+      <w:pPr>
+        <w:ind w:left="2160" w:hanging="1800"/>
+      </w:pPr>
+      <w:rPr>
+        <w:rFonts w:hint="default"/>
+      </w:rPr>
+    </w:lvl>
+    <w:lvl w:ilvl="7">
+      <w:start w:val="1"/>
+      <w:numFmt w:val="decimal"/>
+      <w:isLgl/>
+      <w:lvlText w:val="%1.%2.%3.%4.%5.%6.%7.%8"/>
+      <w:lvlJc w:val="left"/>
+      <w:pPr>
+        <w:ind w:left="2520" w:hanging="2160"/>
+      </w:pPr>
+      <w:rPr>
+        <w:rFonts w:hint="default"/>
+      </w:rPr>
+    </w:lvl>
+    <w:lvl w:ilvl="8">
+      <w:start w:val="1"/>
+      <w:numFmt w:val="decimal"/>
+      <w:isLgl/>
+      <w:lvlText w:val="%1.%2.%3.%4.%5.%6.%7.%8.%9"/>
+      <w:lvlJc w:val="left"/>
+      <w:pPr>
+        <w:ind w:left="2880" w:hanging="2520"/>
+      </w:pPr>
+      <w:rPr>
+        <w:rFonts w:hint="default"/>
+      </w:rPr>
+    </w:lvl>
+  </w:abstractNum>
+  <w:abstractNum w:abstractNumId="5" w15:restartNumberingAfterBreak="0">
     <w:nsid w:val="597A6611"/>
     <w:multiLevelType w:val="hybridMultilevel"/>
     <w:tmpl w:val="E94CAD44"/>
+    <w:lvl w:ilvl="0" w:tplc="1C090001">
+      <w:start w:val="1"/>
+      <w:numFmt w:val="bullet"/>
+      <w:lvlText w:val=""/>
+      <w:lvlJc w:val="left"/>
+      <w:pPr>
+        <w:ind w:left="720" w:hanging="360"/>
+      </w:pPr>
+      <w:rPr>
+        <w:rFonts w:ascii="Symbol" w:hAnsi="Symbol" w:hint="default"/>
+      </w:rPr>
+    </w:lvl>
+    <w:lvl w:ilvl="1" w:tplc="1C090003" w:tentative="1">
+      <w:start w:val="1"/>
+      <w:numFmt w:val="bullet"/>
+      <w:lvlText w:val="o"/>
+      <w:lvlJc w:val="left"/>
+      <w:pPr>
+        <w:ind w:left="1440" w:hanging="360"/>
+      </w:pPr>
+      <w:rPr>
+        <w:rFonts w:ascii="Courier New" w:hAnsi="Courier New" w:cs="Courier New" w:hint="default"/>
+      </w:rPr>
+    </w:lvl>
+    <w:lvl w:ilvl="2" w:tplc="1C090005" w:tentative="1">
+      <w:start w:val="1"/>
+      <w:numFmt w:val="bullet"/>
+      <w:lvlText w:val=""/>
+      <w:lvlJc w:val="left"/>
+      <w:pPr>
+        <w:ind w:left="2160" w:hanging="360"/>
+      </w:pPr>
+      <w:rPr>
+        <w:rFonts w:ascii="Wingdings" w:hAnsi="Wingdings" w:hint="default"/>
+      </w:rPr>
+    </w:lvl>
+    <w:lvl w:ilvl="3" w:tplc="1C090001" w:tentative="1">
+      <w:start w:val="1"/>
+      <w:numFmt w:val="bullet"/>
+      <w:lvlText w:val=""/>
+      <w:lvlJc w:val="left"/>
+      <w:pPr>
+        <w:ind w:left="2880" w:hanging="360"/>
+      </w:pPr>
+      <w:rPr>
+        <w:rFonts w:ascii="Symbol" w:hAnsi="Symbol" w:hint="default"/>
+      </w:rPr>
+    </w:lvl>
+    <w:lvl w:ilvl="4" w:tplc="1C090003" w:tentative="1">
+      <w:start w:val="1"/>
+      <w:numFmt w:val="bullet"/>
+      <w:lvlText w:val="o"/>
+      <w:lvlJc w:val="left"/>
+      <w:pPr>
+        <w:ind w:left="3600" w:hanging="360"/>
+      </w:pPr>
+      <w:rPr>
+        <w:rFonts w:ascii="Courier New" w:hAnsi="Courier New" w:cs="Courier New" w:hint="default"/>
+      </w:rPr>
+    </w:lvl>
+    <w:lvl w:ilvl="5" w:tplc="1C090005" w:tentative="1">
+      <w:start w:val="1"/>
+      <w:numFmt w:val="bullet"/>
+      <w:lvlText w:val=""/>
+      <w:lvlJc w:val="left"/>
+      <w:pPr>
+        <w:ind w:left="4320" w:hanging="360"/>
+      </w:pPr>
+      <w:rPr>
+        <w:rFonts w:ascii="Wingdings" w:hAnsi="Wingdings" w:hint="default"/>
+      </w:rPr>
+    </w:lvl>
+    <w:lvl w:ilvl="6" w:tplc="1C090001" w:tentative="1">
+      <w:start w:val="1"/>
+      <w:numFmt w:val="bullet"/>
+      <w:lvlText w:val=""/>
+      <w:lvlJc w:val="left"/>
+      <w:pPr>
+        <w:ind w:left="5040" w:hanging="360"/>
+      </w:pPr>
+      <w:rPr>
+        <w:rFonts w:ascii="Symbol" w:hAnsi="Symbol" w:hint="default"/>
+      </w:rPr>
+    </w:lvl>
+    <w:lvl w:ilvl="7" w:tplc="1C090003" w:tentative="1">
+      <w:start w:val="1"/>
+      <w:numFmt w:val="bullet"/>
+      <w:lvlText w:val="o"/>
+      <w:lvlJc w:val="left"/>
+      <w:pPr>
+        <w:ind w:left="5760" w:hanging="360"/>
+      </w:pPr>
+      <w:rPr>
+        <w:rFonts w:ascii="Courier New" w:hAnsi="Courier New" w:cs="Courier New" w:hint="default"/>
+      </w:rPr>
+    </w:lvl>
+    <w:lvl w:ilvl="8" w:tplc="1C090005" w:tentative="1">
+      <w:start w:val="1"/>
+      <w:numFmt w:val="bullet"/>
+      <w:lvlText w:val=""/>
+      <w:lvlJc w:val="left"/>
+      <w:pPr>
+        <w:ind w:left="6480" w:hanging="360"/>
+      </w:pPr>
+      <w:rPr>
+        <w:rFonts w:ascii="Wingdings" w:hAnsi="Wingdings" w:hint="default"/>
+      </w:rPr>
+    </w:lvl>
+  </w:abstractNum>
+  <w:abstractNum w:abstractNumId="6" w15:restartNumberingAfterBreak="0">
+    <w:nsid w:val="67AA3767"/>
+    <w:multiLevelType w:val="multilevel"/>
+    <w:tmpl w:val="93AA8E8A"/>
+    <w:lvl w:ilvl="0">
+      <w:start w:val="4"/>
+      <w:numFmt w:val="decimal"/>
+      <w:lvlText w:val="%1."/>
+      <w:lvlJc w:val="left"/>
+      <w:pPr>
+        <w:ind w:left="720" w:hanging="360"/>
+      </w:pPr>
+      <w:rPr>
+        <w:rFonts w:hint="default"/>
+      </w:rPr>
+    </w:lvl>
+    <w:lvl w:ilvl="1">
+      <w:start w:val="1"/>
+      <w:numFmt w:val="decimal"/>
+      <w:isLgl/>
+      <w:lvlText w:val="%1.%2"/>
+      <w:lvlJc w:val="left"/>
+      <w:pPr>
+        <w:ind w:left="1080" w:hanging="720"/>
+      </w:pPr>
+      <w:rPr>
+        <w:rFonts w:hint="default"/>
+      </w:rPr>
+    </w:lvl>
+    <w:lvl w:ilvl="2">
+      <w:start w:val="1"/>
+      <w:numFmt w:val="decimal"/>
+      <w:isLgl/>
+      <w:lvlText w:val="%1.%2.%3"/>
+      <w:lvlJc w:val="left"/>
+      <w:pPr>
+        <w:ind w:left="1080" w:hanging="720"/>
+      </w:pPr>
+      <w:rPr>
+        <w:rFonts w:hint="default"/>
+      </w:rPr>
+    </w:lvl>
+    <w:lvl w:ilvl="3">
+      <w:start w:val="1"/>
+      <w:numFmt w:val="decimal"/>
+      <w:isLgl/>
+      <w:lvlText w:val="%1.%2.%3.%4"/>
+      <w:lvlJc w:val="left"/>
+      <w:pPr>
+        <w:ind w:left="1440" w:hanging="1080"/>
+      </w:pPr>
+      <w:rPr>
+        <w:rFonts w:hint="default"/>
+      </w:rPr>
+    </w:lvl>
+    <w:lvl w:ilvl="4">
+      <w:start w:val="1"/>
+      <w:numFmt w:val="decimal"/>
+      <w:isLgl/>
+      <w:lvlText w:val="%1.%2.%3.%4.%5"/>
+      <w:lvlJc w:val="left"/>
+      <w:pPr>
+        <w:ind w:left="1800" w:hanging="1440"/>
+      </w:pPr>
+      <w:rPr>
+        <w:rFonts w:hint="default"/>
+      </w:rPr>
+    </w:lvl>
+    <w:lvl w:ilvl="5">
+      <w:start w:val="1"/>
+      <w:numFmt w:val="decimal"/>
+      <w:isLgl/>
+      <w:lvlText w:val="%1.%2.%3.%4.%5.%6"/>
+      <w:lvlJc w:val="left"/>
+      <w:pPr>
+        <w:ind w:left="2160" w:hanging="1800"/>
+      </w:pPr>
+      <w:rPr>
+        <w:rFonts w:hint="default"/>
+      </w:rPr>
+    </w:lvl>
+    <w:lvl w:ilvl="6">
+      <w:start w:val="1"/>
+      <w:numFmt w:val="decimal"/>
+      <w:isLgl/>
+      <w:lvlText w:val="%1.%2.%3.%4.%5.%6.%7"/>
+      <w:lvlJc w:val="left"/>
+      <w:pPr>
+        <w:ind w:left="2160" w:hanging="1800"/>
+      </w:pPr>
+      <w:rPr>
+        <w:rFonts w:hint="default"/>
+      </w:rPr>
+    </w:lvl>
+    <w:lvl w:ilvl="7">
+      <w:start w:val="1"/>
+      <w:numFmt w:val="decimal"/>
+      <w:isLgl/>
+      <w:lvlText w:val="%1.%2.%3.%4.%5.%6.%7.%8"/>
+      <w:lvlJc w:val="left"/>
+      <w:pPr>
+        <w:ind w:left="2520" w:hanging="2160"/>
+      </w:pPr>
+      <w:rPr>
+        <w:rFonts w:hint="default"/>
+      </w:rPr>
+    </w:lvl>
+    <w:lvl w:ilvl="8">
+      <w:start w:val="1"/>
+      <w:numFmt w:val="decimal"/>
+      <w:isLgl/>
+      <w:lvlText w:val="%1.%2.%3.%4.%5.%6.%7.%8.%9"/>
+      <w:lvlJc w:val="left"/>
+      <w:pPr>
+        <w:ind w:left="2880" w:hanging="2520"/>
+      </w:pPr>
+      <w:rPr>
+        <w:rFonts w:hint="default"/>
+      </w:rPr>
+    </w:lvl>
+  </w:abstractNum>
+  <w:abstractNum w:abstractNumId="7" w15:restartNumberingAfterBreak="0">
+    <w:nsid w:val="6FE73E37"/>
+    <w:multiLevelType w:val="hybridMultilevel"/>
+    <w:tmpl w:val="13DAFE6A"/>
     <w:lvl w:ilvl="0" w:tplc="1C090001">
       <w:start w:val="1"/>
       <w:numFmt w:val="bullet"/>
@@ -4666,6 +5651,18 @@
     <w:abstractNumId w:val="1"/>
   </w:num>
   <w:num w:numId="4" w16cid:durableId="841045990">
+    <w:abstractNumId w:val="5"/>
+  </w:num>
+  <w:num w:numId="5" w16cid:durableId="1659964283">
+    <w:abstractNumId w:val="4"/>
+  </w:num>
+  <w:num w:numId="6" w16cid:durableId="1077286408">
+    <w:abstractNumId w:val="7"/>
+  </w:num>
+  <w:num w:numId="7" w16cid:durableId="1630553748">
+    <w:abstractNumId w:val="6"/>
+  </w:num>
+  <w:num w:numId="8" w16cid:durableId="56518887">
     <w:abstractNumId w:val="3"/>
   </w:num>
 </w:numbering>
@@ -5102,7 +6099,7 @@
     <w:uiPriority w:val="9"/>
     <w:unhideWhenUsed/>
     <w:qFormat/>
-    <w:rsid w:val="00063BF2"/>
+    <w:rsid w:val="00BF7B33"/>
     <w:pPr>
       <w:keepNext/>
       <w:keepLines/>
@@ -5111,7 +6108,6 @@
     </w:pPr>
     <w:rPr>
       <w:rFonts w:asciiTheme="majorHAnsi" w:eastAsiaTheme="majorEastAsia" w:hAnsiTheme="majorHAnsi" w:cstheme="majorBidi"/>
-      <w:color w:val="0F4761" w:themeColor="accent1" w:themeShade="BF"/>
       <w:sz w:val="32"/>
       <w:szCs w:val="32"/>
     </w:rPr>
@@ -5274,7 +6270,6 @@
   <w:style w:type="character" w:default="1" w:styleId="DefaultParagraphFont">
     <w:name w:val="Default Paragraph Font"/>
     <w:uiPriority w:val="1"/>
-    <w:semiHidden/>
     <w:unhideWhenUsed/>
   </w:style>
   <w:style w:type="table" w:default="1" w:styleId="TableNormal">
@@ -5317,10 +6312,9 @@
     <w:basedOn w:val="DefaultParagraphFont"/>
     <w:link w:val="Heading2"/>
     <w:uiPriority w:val="9"/>
-    <w:rsid w:val="00063BF2"/>
+    <w:rsid w:val="00BF7B33"/>
     <w:rPr>
       <w:rFonts w:asciiTheme="majorHAnsi" w:eastAsiaTheme="majorEastAsia" w:hAnsiTheme="majorHAnsi" w:cstheme="majorBidi"/>
-      <w:color w:val="0F4761" w:themeColor="accent1" w:themeShade="BF"/>
       <w:sz w:val="32"/>
       <w:szCs w:val="32"/>
     </w:rPr>

</xml_diff>

<commit_message>
made changes to Business Case
referenced citations
</commit_message>
<xml_diff>
--- a/Business Case/ITPV302_BusinessCase.docx
+++ b/Business Case/ITPV302_BusinessCase.docx
@@ -1522,11 +1522,6 @@
     </w:p>
     <w:p>
       <w:r>
-        <w:t>(Literature Review)</w:t>
-      </w:r>
-    </w:p>
-    <w:p>
-      <w:r>
         <w:t xml:space="preserve">Home cooks may run out of ideas on what to make, or they lack the ingredients to prepare a specific meal they had on mind. This amount of time spent preparing a meal also affects the eagerness to do it. This may lead to a lack of motivation to prepare a meal when there is no inspiration or if there is </w:t>
       </w:r>
       <w:r>
@@ -1536,7 +1531,7 @@
         <w:fldChar w:fldCharType="begin"/>
       </w:r>
       <w:r>
-        <w:instrText xml:space="preserve"> ADDIN ZOTERO_ITEM CSL_CITATION {"citationID":"dIuOYrQY","properties":{"formattedCitation":"(RDN, 2022)","plainCitation":"(RDN, 2022)","noteIndex":0},"citationItems":[{"id":"YZeHaXCj/n6dr8zdC","uris":["http://zotero.org/users/local/hEvxBWeY/items/G5JVP9YG"],"itemData":{"id":113,"type":"webpage","abstract":"If you’re new here, I’m Jessi a registered dietitian who loves to simplify cooking and keep diet culture out of the kitchen. If you have any questions, leave a comment below! For more content, cooking","container-title":"The Kitchen Invitation","language":"en-US","title":"What to do when you're Unmotivated to Cook?","URL":"https://thekitcheninvitation.com/what-to-do-when-youre-unmotivated-to-cook/","author":[{"family":"RDN","given":"Jessi Holden","suffix":"MS"}],"accessed":{"date-parts":[["2024",8,18]]},"issued":{"date-parts":[["2022",5,11]]}}}],"schema":"https://github.com/citation-style-language/schema/raw/master/csl-citation.json"} </w:instrText>
+        <w:instrText xml:space="preserve"> ADDIN ZOTERO_ITEM CSL_CITATION {"citationID":"dIuOYrQY","properties":{"formattedCitation":"(RDN, 2022)","plainCitation":"(RDN, 2022)","noteIndex":0},"citationItems":[{"id":"euJmS7qs/y41NBqci","uris":["http://zotero.org/users/local/hEvxBWeY/items/G5JVP9YG"],"itemData":{"id":113,"type":"webpage","abstract":"If you’re new here, I’m Jessi a registered dietitian who loves to simplify cooking and keep diet culture out of the kitchen. If you have any questions, leave a comment below! For more content, cooking","container-title":"The Kitchen Invitation","language":"en-US","title":"What to do when you're Unmotivated to Cook?","URL":"https://thekitcheninvitation.com/what-to-do-when-youre-unmotivated-to-cook/","author":[{"family":"RDN","given":"Jessi Holden","suffix":"MS"}],"accessed":{"date-parts":[["2024",8,18]]},"issued":{"date-parts":[["2022",5,11]]}}}],"schema":"https://github.com/citation-style-language/schema/raw/master/csl-citation.json"} </w:instrText>
       </w:r>
       <w:r>
         <w:fldChar w:fldCharType="separate"/>
@@ -1570,7 +1565,7 @@
         <w:fldChar w:fldCharType="begin"/>
       </w:r>
       <w:r>
-        <w:instrText xml:space="preserve"> ADDIN ZOTERO_ITEM CSL_CITATION {"citationID":"A7kAq11o","properties":{"formattedCitation":"(Monsivais et al., 2014)","plainCitation":"(Monsivais et al., 2014)","noteIndex":0},"citationItems":[{"id":"YZeHaXCj/0OR6tnoD","uris":["http://zotero.org/users/local/hEvxBWeY/items/6TVZPYGM"],"itemData":{"id":115,"type":"article-journal","abstract":"Background\nThe amount of time spent on food preparation and cooking may have implications for diet quality and health. However, little is known about how food-related time use relates to food consumption and spending, either at restaurants or for food consumed at home.\n\nPurpose\nTo quantitatively assess the associations among the amount of time habitually spent on food preparation and patterns of self-reported food consumption, food spending, and frequency of restaurant use.\n\nMethods\nThis was a cross-sectional study of 1,319 adults in a population-based survey conducted in 2008–2009. The sample was stratified into those who spent &lt;1 hour/day, 1–2 hours/day, and &gt;2 hours/day on food preparation and clean-up. Descriptive statistics and multivariable regression models examined differences between time-use groups. Analyses were conducted in 2011–2013.\n\nResults\nIndividuals who spent the least amount of time on food preparation tended to be working adults who placed a high priority on convenience. Greater amount of time spent on food preparation was associated with indicators of higher diet quality, including significantly more frequent intake of vegetables, salads, fruits, and fruit juices. Spending less than 1 hour/day on food preparation was associated with significantly more money spent on food away from home and more frequent use of fast food restaurants compared to those who spent more time on food preparation.\n\nConclusions\nThe findings indicate that time might be an essential ingredient in the production of healthier eating habits among adults. Further research should investigate the determinants of spending time on food preparation.","container-title":"American journal of preventive medicine","DOI":"10.1016/j.amepre.2014.07.033","ISSN":"0749-3797","issue":"6","journalAbbreviation":"Am J Prev Med","note":"PMID: 25245799\nPMCID: PMC4254327","page":"796-802","source":"PubMed Central","title":"Time Spent on Home Food Preparation and Indicators of Healthy Eating","volume":"47","author":[{"family":"Monsivais","given":"Pablo"},{"family":"Aggarwal","given":"Anju"},{"family":"Drewnowski","given":"Adam"}],"issued":{"date-parts":[["2014",12]]}}}],"schema":"https://github.com/citation-style-language/schema/raw/master/csl-citation.json"} </w:instrText>
+        <w:instrText xml:space="preserve"> ADDIN ZOTERO_ITEM CSL_CITATION {"citationID":"A7kAq11o","properties":{"formattedCitation":"(Monsivais et al., 2014)","plainCitation":"(Monsivais et al., 2014)","noteIndex":0},"citationItems":[{"id":"euJmS7qs/vHGYuebg","uris":["http://zotero.org/users/local/hEvxBWeY/items/6TVZPYGM"],"itemData":{"id":115,"type":"article-journal","abstract":"Background\nThe amount of time spent on food preparation and cooking may have implications for diet quality and health. However, little is known about how food-related time use relates to food consumption and spending, either at restaurants or for food consumed at home.\n\nPurpose\nTo quantitatively assess the associations among the amount of time habitually spent on food preparation and patterns of self-reported food consumption, food spending, and frequency of restaurant use.\n\nMethods\nThis was a cross-sectional study of 1,319 adults in a population-based survey conducted in 2008–2009. The sample was stratified into those who spent &lt;1 hour/day, 1–2 hours/day, and &gt;2 hours/day on food preparation and clean-up. Descriptive statistics and multivariable regression models examined differences between time-use groups. Analyses were conducted in 2011–2013.\n\nResults\nIndividuals who spent the least amount of time on food preparation tended to be working adults who placed a high priority on convenience. Greater amount of time spent on food preparation was associated with indicators of higher diet quality, including significantly more frequent intake of vegetables, salads, fruits, and fruit juices. Spending less than 1 hour/day on food preparation was associated with significantly more money spent on food away from home and more frequent use of fast food restaurants compared to those who spent more time on food preparation.\n\nConclusions\nThe findings indicate that time might be an essential ingredient in the production of healthier eating habits among adults. Further research should investigate the determinants of spending time on food preparation.","container-title":"American journal of preventive medicine","DOI":"10.1016/j.amepre.2014.07.033","ISSN":"0749-3797","issue":"6","journalAbbreviation":"Am J Prev Med","note":"PMID: 25245799\nPMCID: PMC4254327","page":"796-802","source":"PubMed Central","title":"Time Spent on Home Food Preparation and Indicators of Healthy Eating","volume":"47","author":[{"family":"Monsivais","given":"Pablo"},{"family":"Aggarwal","given":"Anju"},{"family":"Drewnowski","given":"Adam"}],"issued":{"date-parts":[["2014",12]]}}}],"schema":"https://github.com/citation-style-language/schema/raw/master/csl-citation.json"} </w:instrText>
       </w:r>
       <w:r>
         <w:fldChar w:fldCharType="separate"/>
@@ -1599,6 +1594,9 @@
       <w:r>
         <w:t>Common Issues</w:t>
       </w:r>
+      <w:r>
+        <w:t xml:space="preserve"> witch Recipe apps/websites</w:t>
+      </w:r>
     </w:p>
     <w:p>
       <w:r>
@@ -1631,11 +1629,9 @@
       <w:r>
         <w:t xml:space="preserve">. To ensure that our website/app doesn’t follow the same issues it is essential to </w:t>
       </w:r>
-      <w:proofErr w:type="gramStart"/>
-      <w:r>
-        <w:t>look into</w:t>
-      </w:r>
-      <w:proofErr w:type="gramEnd"/>
+      <w:r>
+        <w:t>investigate</w:t>
+      </w:r>
       <w:r>
         <w:t xml:space="preserve"> what is making recipe apps and websites so bothersome to use. </w:t>
       </w:r>
@@ -1762,6 +1758,7 @@
       <w:tblPr>
         <w:tblStyle w:val="TableGrid"/>
         <w:tblW w:w="0" w:type="auto"/>
+        <w:jc w:val="center"/>
         <w:tblInd w:w="0" w:type="dxa"/>
         <w:tblLook w:val="04A0" w:firstRow="1" w:lastRow="0" w:firstColumn="1" w:lastColumn="0" w:noHBand="0" w:noVBand="1"/>
       </w:tblPr>
@@ -1769,19 +1766,22 @@
         <w:gridCol w:w="9016"/>
       </w:tblGrid>
       <w:tr>
+        <w:trPr>
+          <w:jc w:val="center"/>
+        </w:trPr>
         <w:tc>
           <w:tcPr>
             <w:tcW w:w="9016" w:type="dxa"/>
           </w:tcPr>
           <w:p>
             <w:pPr>
-              <w:rPr>
-                <w:rFonts w:asciiTheme="minorHAnsi" w:hAnsiTheme="minorHAnsi" w:cstheme="minorHAnsi"/>
-              </w:rPr>
+              <w:keepNext/>
+              <w:jc w:val="center"/>
             </w:pPr>
             <w:r>
               <w:rPr>
-                <w:rFonts w:asciiTheme="minorHAnsi" w:hAnsiTheme="minorHAnsi" w:cstheme="minorHAnsi"/>
+                <w:rFonts w:cstheme="minorHAnsi"/>
+                <w:noProof/>
               </w:rPr>
               <w:lastRenderedPageBreak/>
               <w:drawing>
@@ -1823,6 +1823,8 @@
           </w:p>
           <w:p>
             <w:pPr>
+              <w:pStyle w:val="Caption"/>
+              <w:jc w:val="center"/>
               <w:rPr>
                 <w:rFonts w:asciiTheme="minorHAnsi" w:hAnsiTheme="minorHAnsi" w:cstheme="minorHAnsi"/>
               </w:rPr>
@@ -1831,39 +1833,146 @@
               <w:rPr>
                 <w:rFonts w:asciiTheme="minorHAnsi" w:hAnsiTheme="minorHAnsi" w:cstheme="minorHAnsi"/>
               </w:rPr>
-              <w:t xml:space="preserve">In [Figure </w:t>
-            </w:r>
-            <w:proofErr w:type="gramStart"/>
-            <w:r>
-              <w:rPr>
-                <w:rFonts w:asciiTheme="minorHAnsi" w:hAnsiTheme="minorHAnsi" w:cstheme="minorHAnsi"/>
-              </w:rPr>
-              <w:t>number]  there</w:t>
-            </w:r>
-            <w:proofErr w:type="gramEnd"/>
-            <w:r>
-              <w:rPr>
-                <w:rFonts w:asciiTheme="minorHAnsi" w:hAnsiTheme="minorHAnsi" w:cstheme="minorHAnsi"/>
-              </w:rPr>
-              <w:t xml:space="preserve"> are some diets offered but despite mentioning keto and paleo the explore area does not feature a keto or paleo option for users to look through.</w:t>
-            </w:r>
+              <w:t xml:space="preserve">Figure </w:t>
+            </w:r>
+            <w:r>
+              <w:rPr>
+                <w:rFonts w:asciiTheme="minorHAnsi" w:hAnsiTheme="minorHAnsi" w:cstheme="minorHAnsi"/>
+              </w:rPr>
+              <w:fldChar w:fldCharType="begin"/>
+            </w:r>
+            <w:r>
+              <w:rPr>
+                <w:rFonts w:asciiTheme="minorHAnsi" w:hAnsiTheme="minorHAnsi" w:cstheme="minorHAnsi"/>
+              </w:rPr>
+              <w:instrText xml:space="preserve"> SEQ Figure \* ARABIC </w:instrText>
+            </w:r>
+            <w:r>
+              <w:rPr>
+                <w:rFonts w:asciiTheme="minorHAnsi" w:hAnsiTheme="minorHAnsi" w:cstheme="minorHAnsi"/>
+              </w:rPr>
+              <w:fldChar w:fldCharType="separate"/>
+            </w:r>
+            <w:r>
+              <w:rPr>
+                <w:rFonts w:asciiTheme="minorHAnsi" w:hAnsiTheme="minorHAnsi" w:cstheme="minorHAnsi"/>
+                <w:noProof/>
+              </w:rPr>
+              <w:t>1</w:t>
+            </w:r>
+            <w:r>
+              <w:rPr>
+                <w:rFonts w:asciiTheme="minorHAnsi" w:hAnsiTheme="minorHAnsi" w:cstheme="minorHAnsi"/>
+              </w:rPr>
+              <w:fldChar w:fldCharType="end"/>
+            </w:r>
+            <w:r>
+              <w:rPr>
+                <w:rFonts w:asciiTheme="minorHAnsi" w:hAnsiTheme="minorHAnsi" w:cstheme="minorHAnsi"/>
+              </w:rPr>
+              <w:t>: Simply Recipes Dietary Selection Screen</w:t>
+            </w:r>
+            <w:r>
+              <w:rPr>
+                <w:rFonts w:asciiTheme="minorHAnsi" w:hAnsiTheme="minorHAnsi" w:cstheme="minorHAnsi"/>
+              </w:rPr>
+              <w:t xml:space="preserve"> </w:t>
+            </w:r>
+            <w:r>
+              <w:rPr>
+                <w:rFonts w:asciiTheme="minorHAnsi" w:hAnsiTheme="minorHAnsi" w:cstheme="minorHAnsi"/>
+              </w:rPr>
+              <w:fldChar w:fldCharType="begin"/>
+            </w:r>
+            <w:r>
+              <w:rPr>
+                <w:rFonts w:asciiTheme="minorHAnsi" w:hAnsiTheme="minorHAnsi" w:cstheme="minorHAnsi"/>
+              </w:rPr>
+              <w:instrText xml:space="preserve"> ADDIN ZOTERO_ITEM CSL_CITATION {"citationID":"wDHibsQw","properties":{"formattedCitation":"({\\i{}Recipes By Diet}, n.d.)","plainCitation":"(Recipes By Diet, n.d.)","noteIndex":0},"citationItems":[{"id":29,"uris":["http://zotero.org/groups/5631381/items/5IELQF4X"],"itemData":{"id":29,"type":"webpage","abstract":"Trying a new diet? Going keto, paleo, or gluten free? Get recipes and ideas by diet to make meal planning easy.","container-title":"Simply Recipes","language":"en","note":"section: Simply Recipes","title":"Recipes By Diet","URL":"https://www.simplyrecipes.com/recipes-by-diet-5091259","accessed":{"date-parts":[["2024",8,25]]}}}],"schema":"https://github.com/citation-style-language/schema/raw/master/csl-citation.json"} </w:instrText>
+            </w:r>
+            <w:r>
+              <w:rPr>
+                <w:rFonts w:asciiTheme="minorHAnsi" w:hAnsiTheme="minorHAnsi" w:cstheme="minorHAnsi"/>
+              </w:rPr>
+              <w:fldChar w:fldCharType="separate"/>
+            </w:r>
+            <w:r>
+              <w:rPr>
+                <w:rFonts w:ascii="Arial" w:hAnsi="Arial" w:cs="Arial"/>
+              </w:rPr>
+              <w:t>(</w:t>
+            </w:r>
+            <w:r>
+              <w:rPr>
+                <w:rFonts w:ascii="Arial" w:hAnsi="Arial" w:cs="Arial"/>
+                <w:i w:val="0"/>
+                <w:iCs w:val="0"/>
+              </w:rPr>
+              <w:t>Recipes By Diet</w:t>
+            </w:r>
+            <w:r>
+              <w:rPr>
+                <w:rFonts w:ascii="Arial" w:hAnsi="Arial" w:cs="Arial"/>
+              </w:rPr>
+              <w:t>, n.d.)</w:t>
+            </w:r>
+            <w:r>
+              <w:rPr>
+                <w:rFonts w:asciiTheme="minorHAnsi" w:hAnsiTheme="minorHAnsi" w:cstheme="minorHAnsi"/>
+              </w:rPr>
+              <w:fldChar w:fldCharType="end"/>
+            </w:r>
+          </w:p>
+          <w:p>
+            <w:pPr>
+              <w:rPr>
+                <w:rFonts w:asciiTheme="minorHAnsi" w:hAnsiTheme="minorHAnsi" w:cstheme="minorHAnsi"/>
+              </w:rPr>
+            </w:pPr>
+            <w:r>
+              <w:rPr>
+                <w:rFonts w:asciiTheme="minorHAnsi" w:hAnsiTheme="minorHAnsi" w:cstheme="minorHAnsi"/>
+              </w:rPr>
+              <w:t xml:space="preserve">In </w:t>
+            </w:r>
+            <w:r>
+              <w:rPr>
+                <w:rFonts w:asciiTheme="minorHAnsi" w:hAnsiTheme="minorHAnsi" w:cstheme="minorHAnsi"/>
+              </w:rPr>
+              <w:t xml:space="preserve">Figure 1, </w:t>
+            </w:r>
+            <w:r>
+              <w:rPr>
+                <w:rFonts w:asciiTheme="minorHAnsi" w:hAnsiTheme="minorHAnsi" w:cstheme="minorHAnsi"/>
+              </w:rPr>
+              <w:t>there are some diets offered but despite mentioning keto and paleo the explore area does not feature a keto or paleo option for users to look through.</w:t>
+            </w:r>
+          </w:p>
+          <w:p>
+            <w:pPr>
+              <w:rPr>
+                <w:rFonts w:asciiTheme="minorHAnsi" w:hAnsiTheme="minorHAnsi" w:cstheme="minorHAnsi"/>
+              </w:rPr>
+            </w:pPr>
           </w:p>
         </w:tc>
       </w:tr>
       <w:tr>
+        <w:trPr>
+          <w:jc w:val="center"/>
+        </w:trPr>
         <w:tc>
           <w:tcPr>
             <w:tcW w:w="9016" w:type="dxa"/>
           </w:tcPr>
           <w:p>
             <w:pPr>
-              <w:rPr>
-                <w:rFonts w:asciiTheme="minorHAnsi" w:hAnsiTheme="minorHAnsi" w:cstheme="minorHAnsi"/>
-              </w:rPr>
+              <w:keepNext/>
+              <w:jc w:val="center"/>
             </w:pPr>
             <w:r>
               <w:rPr>
-                <w:rFonts w:asciiTheme="minorHAnsi" w:hAnsiTheme="minorHAnsi" w:cstheme="minorHAnsi"/>
+                <w:rFonts w:cstheme="minorHAnsi"/>
                 <w:noProof/>
               </w:rPr>
               <w:drawing>
@@ -1921,6 +2030,8 @@
           </w:p>
           <w:p>
             <w:pPr>
+              <w:pStyle w:val="Caption"/>
+              <w:jc w:val="center"/>
               <w:rPr>
                 <w:rFonts w:asciiTheme="minorHAnsi" w:hAnsiTheme="minorHAnsi" w:cstheme="minorHAnsi"/>
               </w:rPr>
@@ -1929,7 +2040,133 @@
               <w:rPr>
                 <w:rFonts w:asciiTheme="minorHAnsi" w:hAnsiTheme="minorHAnsi" w:cstheme="minorHAnsi"/>
               </w:rPr>
-              <w:t>In [figure number] there are no dietary options available making the process for finding a vegan recipe more bothersome for the user.</w:t>
+              <w:t xml:space="preserve">Figure </w:t>
+            </w:r>
+            <w:r>
+              <w:rPr>
+                <w:rFonts w:asciiTheme="minorHAnsi" w:hAnsiTheme="minorHAnsi" w:cstheme="minorHAnsi"/>
+              </w:rPr>
+              <w:fldChar w:fldCharType="begin"/>
+            </w:r>
+            <w:r>
+              <w:rPr>
+                <w:rFonts w:asciiTheme="minorHAnsi" w:hAnsiTheme="minorHAnsi" w:cstheme="minorHAnsi"/>
+              </w:rPr>
+              <w:instrText xml:space="preserve"> SEQ Figure \* ARABIC </w:instrText>
+            </w:r>
+            <w:r>
+              <w:rPr>
+                <w:rFonts w:asciiTheme="minorHAnsi" w:hAnsiTheme="minorHAnsi" w:cstheme="minorHAnsi"/>
+              </w:rPr>
+              <w:fldChar w:fldCharType="separate"/>
+            </w:r>
+            <w:r>
+              <w:rPr>
+                <w:rFonts w:asciiTheme="minorHAnsi" w:hAnsiTheme="minorHAnsi" w:cstheme="minorHAnsi"/>
+                <w:noProof/>
+              </w:rPr>
+              <w:t>2</w:t>
+            </w:r>
+            <w:r>
+              <w:rPr>
+                <w:rFonts w:asciiTheme="minorHAnsi" w:hAnsiTheme="minorHAnsi" w:cstheme="minorHAnsi"/>
+              </w:rPr>
+              <w:fldChar w:fldCharType="end"/>
+            </w:r>
+            <w:r>
+              <w:rPr>
+                <w:rFonts w:asciiTheme="minorHAnsi" w:hAnsiTheme="minorHAnsi" w:cstheme="minorHAnsi"/>
+              </w:rPr>
+              <w:t xml:space="preserve">: Dietary Selection of </w:t>
+            </w:r>
+            <w:proofErr w:type="spellStart"/>
+            <w:r>
+              <w:rPr>
+                <w:rFonts w:asciiTheme="minorHAnsi" w:hAnsiTheme="minorHAnsi" w:cstheme="minorHAnsi"/>
+              </w:rPr>
+              <w:t>AllRecipes</w:t>
+            </w:r>
+            <w:proofErr w:type="spellEnd"/>
+            <w:r>
+              <w:rPr>
+                <w:rFonts w:asciiTheme="minorHAnsi" w:hAnsiTheme="minorHAnsi" w:cstheme="minorHAnsi"/>
+              </w:rPr>
+              <w:t xml:space="preserve"> </w:t>
+            </w:r>
+            <w:r>
+              <w:rPr>
+                <w:rFonts w:asciiTheme="minorHAnsi" w:hAnsiTheme="minorHAnsi" w:cstheme="minorHAnsi"/>
+              </w:rPr>
+              <w:fldChar w:fldCharType="begin"/>
+            </w:r>
+            <w:r>
+              <w:rPr>
+                <w:rFonts w:asciiTheme="minorHAnsi" w:hAnsiTheme="minorHAnsi" w:cstheme="minorHAnsi"/>
+              </w:rPr>
+              <w:instrText xml:space="preserve"> ADDIN ZOTERO_ITEM CSL_CITATION {"citationID":"LyljWaXT","properties":{"formattedCitation":"({\\i{}Cuisine A-Z}, n.d.)","plainCitation":"(Cuisine A-Z, n.d.)","noteIndex":0},"citationItems":[{"id":33,"uris":["http://zotero.org/groups/5631381/items/4FS4AY34"],"itemData":{"id":33,"type":"webpage","abstract":"Browse recipes by cuisine, for authentic and inspired dishes shared by home cooks from across the globe.","container-title":"Allrecipes","language":"en","note":"section: Allrecipes","title":"Cuisine A-Z","URL":"https://www.allrecipes.com/cuisine-a-z-6740455","accessed":{"date-parts":[["2024",8,25]]}}}],"schema":"https://github.com/citation-style-language/schema/raw/master/csl-citation.json"} </w:instrText>
+            </w:r>
+            <w:r>
+              <w:rPr>
+                <w:rFonts w:asciiTheme="minorHAnsi" w:hAnsiTheme="minorHAnsi" w:cstheme="minorHAnsi"/>
+              </w:rPr>
+              <w:fldChar w:fldCharType="separate"/>
+            </w:r>
+            <w:r>
+              <w:rPr>
+                <w:rFonts w:ascii="Arial" w:hAnsi="Arial" w:cs="Arial"/>
+              </w:rPr>
+              <w:t>(</w:t>
+            </w:r>
+            <w:r>
+              <w:rPr>
+                <w:rFonts w:ascii="Arial" w:hAnsi="Arial" w:cs="Arial"/>
+                <w:i w:val="0"/>
+                <w:iCs w:val="0"/>
+              </w:rPr>
+              <w:t>Cuisine A-Z</w:t>
+            </w:r>
+            <w:r>
+              <w:rPr>
+                <w:rFonts w:ascii="Arial" w:hAnsi="Arial" w:cs="Arial"/>
+              </w:rPr>
+              <w:t>, n.d.)</w:t>
+            </w:r>
+            <w:r>
+              <w:rPr>
+                <w:rFonts w:asciiTheme="minorHAnsi" w:hAnsiTheme="minorHAnsi" w:cstheme="minorHAnsi"/>
+              </w:rPr>
+              <w:fldChar w:fldCharType="end"/>
+            </w:r>
+          </w:p>
+          <w:p>
+            <w:pPr>
+              <w:rPr>
+                <w:rFonts w:asciiTheme="minorHAnsi" w:hAnsiTheme="minorHAnsi" w:cstheme="minorHAnsi"/>
+              </w:rPr>
+            </w:pPr>
+            <w:r>
+              <w:rPr>
+                <w:rFonts w:asciiTheme="minorHAnsi" w:hAnsiTheme="minorHAnsi" w:cstheme="minorHAnsi"/>
+              </w:rPr>
+              <w:t xml:space="preserve">In </w:t>
+            </w:r>
+            <w:r>
+              <w:rPr>
+                <w:rFonts w:asciiTheme="minorHAnsi" w:hAnsiTheme="minorHAnsi" w:cstheme="minorHAnsi"/>
+              </w:rPr>
+              <w:t>Figure 2</w:t>
+            </w:r>
+            <w:r>
+              <w:rPr>
+                <w:rFonts w:asciiTheme="minorHAnsi" w:hAnsiTheme="minorHAnsi" w:cstheme="minorHAnsi"/>
+              </w:rPr>
+              <w:t xml:space="preserve">, </w:t>
+            </w:r>
+            <w:r>
+              <w:rPr>
+                <w:rFonts w:asciiTheme="minorHAnsi" w:hAnsiTheme="minorHAnsi" w:cstheme="minorHAnsi"/>
+              </w:rPr>
+              <w:t>there are no dietary options available making the process for finding a vegan recipe more bothersome for the user.</w:t>
             </w:r>
           </w:p>
           <w:p>
@@ -2125,7 +2362,7 @@
         <w:fldChar w:fldCharType="begin"/>
       </w:r>
       <w:r>
-        <w:instrText xml:space="preserve"> ADDIN ZOTERO_ITEM CSL_CITATION {"citationID":"GLndWN54","properties":{"formattedCitation":"({\\i{}About Yummly | Yummly}, n.d.-a)","plainCitation":"(About Yummly | Yummly, n.d.-a)","noteIndex":0},"citationItems":[{"id":"YZeHaXCj/I0cRzeiD","uris":["http://zotero.org/users/14839981/items/8VXSAFIU"],"itemData":{"id":134,"type":"webpage","abstract":"Our mission is to be the smartest and most helpful food platform in existence. We're fulfilling this mission by improving life in the kitchen for over 25 million home cooks around the world.","language":"en","title":"About Yummly | Yummly","URL":"https://www.yummly.com/about","accessed":{"date-parts":[["2024",8,23]]}}}],"schema":"https://github.com/citation-style-language/schema/raw/master/csl-citation.json"} </w:instrText>
+        <w:instrText xml:space="preserve"> ADDIN ZOTERO_ITEM CSL_CITATION {"citationID":"GLndWN54","properties":{"formattedCitation":"({\\i{}About Yummly | Yummly}, n.d.-a)","plainCitation":"(About Yummly | Yummly, n.d.-a)","noteIndex":0},"citationItems":[{"id":"euJmS7qs/S56hMzZv","uris":["http://zotero.org/users/14839981/items/8VXSAFIU"],"itemData":{"id":134,"type":"webpage","abstract":"Our mission is to be the smartest and most helpful food platform in existence. We're fulfilling this mission by improving life in the kitchen for over 25 million home cooks around the world.","language":"en","title":"About Yummly | Yummly","URL":"https://www.yummly.com/about","accessed":{"date-parts":[["2024",8,23]]}}}],"schema":"https://github.com/citation-style-language/schema/raw/master/csl-citation.json"} </w:instrText>
       </w:r>
       <w:r>
         <w:fldChar w:fldCharType="separate"/>
@@ -2341,7 +2578,7 @@
           <w:sz w:val="18"/>
           <w:szCs w:val="18"/>
         </w:rPr>
-        <w:instrText xml:space="preserve"> ADDIN ZOTERO_ITEM CSL_CITATION {"citationID":"2mZLjyyQ","properties":{"formattedCitation":"({\\i{}Simple &amp; Personalized Meal Planning | Yummly}, n.d.)","plainCitation":"(Simple &amp; Personalized Meal Planning | Yummly, n.d.)","noteIndex":0},"citationItems":[{"id":"YZeHaXCj/Kji8XQkn","uris":["http://zotero.org/users/14839981/items/YF7SCTG2"],"itemData":{"id":139,"type":"webpage","abstract":"The Yummly Meal Planner simplifies your life by helping you plan delicious, healthy, easy meals personalized based on your lifestyle, habits, and preferences.","container-title":"Personalized Meal Planning | Yummly","language":"en","title":"Simple &amp; Personalized Meal Planning | Yummly","URL":"https://www.yummly.com/meal-plans","accessed":{"date-parts":[["2024",8,23]]}}}],"schema":"https://github.com/citation-style-language/schema/raw/master/csl-citation.json"} </w:instrText>
+        <w:instrText xml:space="preserve"> ADDIN ZOTERO_ITEM CSL_CITATION {"citationID":"2mZLjyyQ","properties":{"formattedCitation":"({\\i{}Simple &amp; Personalized Meal Planning | Yummly}, n.d.)","plainCitation":"(Simple &amp; Personalized Meal Planning | Yummly, n.d.)","noteIndex":0},"citationItems":[{"id":"euJmS7qs/uTCfsJjQ","uris":["http://zotero.org/users/14839981/items/YF7SCTG2"],"itemData":{"id":139,"type":"webpage","abstract":"The Yummly Meal Planner simplifies your life by helping you plan delicious, healthy, easy meals personalized based on your lifestyle, habits, and preferences.","container-title":"Personalized Meal Planning | Yummly","language":"en","title":"Simple &amp; Personalized Meal Planning | Yummly","URL":"https://www.yummly.com/meal-plans","accessed":{"date-parts":[["2024",8,23]]}}}],"schema":"https://github.com/citation-style-language/schema/raw/master/csl-citation.json"} </w:instrText>
       </w:r>
       <w:r>
         <w:rPr>
@@ -2417,7 +2654,7 @@
           <w:rPr>
             <w:noProof/>
           </w:rPr>
-          <w:t>1</w:t>
+          <w:t>3</w:t>
         </w:r>
       </w:fldSimple>
       <w:r>
@@ -2443,7 +2680,7 @@
           <w:noProof/>
         </w:rPr>
         <w:drawing>
-          <wp:anchor distT="0" distB="0" distL="114300" distR="114300" simplePos="0" relativeHeight="251661312" behindDoc="0" locked="0" layoutInCell="1" allowOverlap="1" wp14:anchorId="368EF7D7" wp14:editId="46DD905A">
+          <wp:anchor distT="0" distB="0" distL="114300" distR="114300" simplePos="0" relativeHeight="251661312" behindDoc="0" locked="0" layoutInCell="1" allowOverlap="1" wp14:anchorId="368EF7D7" wp14:editId="7651004D">
             <wp:simplePos x="0" y="0"/>
             <wp:positionH relativeFrom="column">
               <wp:posOffset>-106680</wp:posOffset>
@@ -2625,7 +2862,7 @@
           <w:sz w:val="18"/>
           <w:szCs w:val="18"/>
         </w:rPr>
-        <w:instrText xml:space="preserve"> ADDIN ZOTERO_ITEM CSL_CITATION {"citationID":"sRrKQG2g","properties":{"formattedCitation":"({\\i{}Quick &amp; Easy Recipes | Yummly}, n.d.)","plainCitation":"(Quick &amp; Easy Recipes | Yummly, n.d.)","noteIndex":0},"citationItems":[{"id":"YZeHaXCj/DHbGqiuA","uris":["http://zotero.org/users/14839981/items/4T5UEP9M"],"itemData":{"id":149,"type":"webpage","abstract":"Quick &amp; easy recipes are designed for hungry people on the go. Easy lemon chicken to simple butternut squash soup, you can choose from thousands of recipes.","container-title":"Easy Recipes | Yummly","language":"en","title":"Quick &amp; Easy Recipes | Yummly","URL":"https://www.yummly.com/quick-easy","accessed":{"date-parts":[["2024",8,24]]}}}],"schema":"https://github.com/citation-style-language/schema/raw/master/csl-citation.json"} </w:instrText>
+        <w:instrText xml:space="preserve"> ADDIN ZOTERO_ITEM CSL_CITATION {"citationID":"sRrKQG2g","properties":{"formattedCitation":"({\\i{}Quick &amp; Easy Recipes | Yummly}, n.d.)","plainCitation":"(Quick &amp; Easy Recipes | Yummly, n.d.)","noteIndex":0},"citationItems":[{"id":"euJmS7qs/GI0tdq1i","uris":["http://zotero.org/users/14839981/items/4T5UEP9M"],"itemData":{"id":149,"type":"webpage","abstract":"Quick &amp; easy recipes are designed for hungry people on the go. Easy lemon chicken to simple butternut squash soup, you can choose from thousands of recipes.","container-title":"Easy Recipes | Yummly","language":"en","title":"Quick &amp; Easy Recipes | Yummly","URL":"https://www.yummly.com/quick-easy","accessed":{"date-parts":[["2024",8,24]]}}}],"schema":"https://github.com/citation-style-language/schema/raw/master/csl-citation.json"} </w:instrText>
       </w:r>
       <w:r>
         <w:rPr>
@@ -2996,7 +3233,7 @@
                 <w:rFonts w:asciiTheme="minorHAnsi" w:hAnsiTheme="minorHAnsi" w:cstheme="minorHAnsi"/>
                 <w:noProof/>
               </w:rPr>
-              <w:t>1</w:t>
+              <w:t>4</w:t>
             </w:r>
             <w:r>
               <w:rPr>
@@ -3296,6 +3533,7 @@
                 <w:rFonts w:cstheme="minorHAnsi"/>
                 <w:noProof/>
               </w:rPr>
+              <w:lastRenderedPageBreak/>
               <w:drawing>
                 <wp:inline distT="0" distB="0" distL="0" distR="0" wp14:anchorId="42267755" wp14:editId="41068DDF">
                   <wp:extent cx="5603052" cy="2834640"/>
@@ -3467,7 +3705,7 @@
           <w:rPr>
             <w:noProof/>
           </w:rPr>
-          <w:t>2</w:t>
+          <w:t>5</w:t>
         </w:r>
       </w:fldSimple>
       <w:r>
@@ -4168,6 +4406,31 @@
                   <w:kern w:val="0"/>
                 </w:rPr>
                 <w:t>. https://medium.com/@velichko.botev/recipe-app-case-study-986af9c28207#8cc6</w:t>
+              </w:r>
+            </w:p>
+            <w:p>
+              <w:pPr>
+                <w:pStyle w:val="Bibliography"/>
+                <w:rPr>
+                  <w:rFonts w:ascii="Arial" w:hAnsi="Arial" w:cs="Arial"/>
+                  <w:kern w:val="0"/>
+                </w:rPr>
+              </w:pPr>
+              <w:r>
+                <w:rPr>
+                  <w:rFonts w:ascii="Arial" w:hAnsi="Arial" w:cs="Arial"/>
+                  <w:i/>
+                  <w:iCs/>
+                  <w:kern w:val="0"/>
+                </w:rPr>
+                <w:t>Cuisine A-Z</w:t>
+              </w:r>
+              <w:r>
+                <w:rPr>
+                  <w:rFonts w:ascii="Arial" w:hAnsi="Arial" w:cs="Arial"/>
+                  <w:kern w:val="0"/>
+                </w:rPr>
+                <w:t>. (n.d.). Allrecipes. Retrieved 25 August 2024, from https://www.allrecipes.com/cuisine-a-z-6740455</w:t>
               </w:r>
             </w:p>
             <w:p>
@@ -4330,6 +4593,31 @@
                   <w:kern w:val="0"/>
                 </w:rPr>
                 <w:t xml:space="preserve"> The Kitchen Invitation. https://thekitcheninvitation.com/what-to-do-when-youre-unmotivated-to-cook/</w:t>
+              </w:r>
+            </w:p>
+            <w:p>
+              <w:pPr>
+                <w:pStyle w:val="Bibliography"/>
+                <w:rPr>
+                  <w:rFonts w:ascii="Arial" w:hAnsi="Arial" w:cs="Arial"/>
+                  <w:kern w:val="0"/>
+                </w:rPr>
+              </w:pPr>
+              <w:r>
+                <w:rPr>
+                  <w:rFonts w:ascii="Arial" w:hAnsi="Arial" w:cs="Arial"/>
+                  <w:i/>
+                  <w:iCs/>
+                  <w:kern w:val="0"/>
+                </w:rPr>
+                <w:t>Recipes By Diet</w:t>
+              </w:r>
+              <w:r>
+                <w:rPr>
+                  <w:rFonts w:ascii="Arial" w:hAnsi="Arial" w:cs="Arial"/>
+                  <w:kern w:val="0"/>
+                </w:rPr>
+                <w:t>. (n.d.). Simply Recipes. Retrieved 25 August 2024, from https://www.simplyrecipes.com/recipes-by-diet-5091259</w:t>
               </w:r>
             </w:p>
             <w:p>
@@ -6270,6 +6558,7 @@
   <w:style w:type="character" w:default="1" w:styleId="DefaultParagraphFont">
     <w:name w:val="Default Paragraph Font"/>
     <w:uiPriority w:val="1"/>
+    <w:semiHidden/>
     <w:unhideWhenUsed/>
   </w:style>
   <w:style w:type="table" w:default="1" w:styleId="TableNormal">

</xml_diff>

<commit_message>
Removed the conclusion paragraph
</commit_message>
<xml_diff>
--- a/Business Case/ITPV302_BusinessCase.docx
+++ b/Business Case/ITPV302_BusinessCase.docx
@@ -4592,14 +4592,27 @@
       <w:r>
         <w:t xml:space="preserve">Table 1. </w:t>
       </w:r>
-      <w:fldSimple w:instr=" SEQ Table_1. \* ARABIC ">
-        <w:r>
-          <w:rPr>
-            <w:noProof/>
-          </w:rPr>
-          <w:t>1</w:t>
-        </w:r>
-      </w:fldSimple>
+      <w:r>
+        <w:fldChar w:fldCharType="begin"/>
+      </w:r>
+      <w:r>
+        <w:instrText xml:space="preserve"> SEQ Table_1. \* ARABIC </w:instrText>
+      </w:r>
+      <w:r>
+        <w:fldChar w:fldCharType="separate"/>
+      </w:r>
+      <w:r>
+        <w:rPr>
+          <w:noProof/>
+        </w:rPr>
+        <w:t>1</w:t>
+      </w:r>
+      <w:r>
+        <w:rPr>
+          <w:noProof/>
+        </w:rPr>
+        <w:fldChar w:fldCharType="end"/>
+      </w:r>
       <w:r>
         <w:t xml:space="preserve">: </w:t>
       </w:r>
@@ -5087,10 +5100,6 @@
               <w:t xml:space="preserve">Source: </w:t>
             </w:r>
             <w:r>
-              <w:rPr>
-                <w:b w:val="0"/>
-                <w:bCs w:val="0"/>
-              </w:rPr>
               <w:fldChar w:fldCharType="begin"/>
             </w:r>
             <w:r>
@@ -5101,10 +5110,6 @@
               <w:instrText xml:space="preserve"> ADDIN ZOTERO_ITEM CSL_CITATION {"citationID":"7ucX7C2R","properties":{"formattedCitation":"({\\i{}Cuisine A-Z}, n.d.)","plainCitation":"(Cuisine A-Z, n.d.)","noteIndex":0},"citationItems":[{"id":33,"uris":["http://zotero.org/groups/5631381/items/4FS4AY34"],"itemData":{"id":33,"type":"webpage","abstract":"Browse recipes by cuisine, for authentic and inspired dishes shared by home cooks from across the globe.","container-title":"Allrecipes","language":"en","note":"section: Allrecipes","title":"Cuisine A-Z","URL":"https://www.allrecipes.com/cuisine-a-z-6740455","accessed":{"date-parts":[["2024",8,25]]}}}],"schema":"https://github.com/citation-style-language/schema/raw/master/csl-citation.json"} </w:instrText>
             </w:r>
             <w:r>
-              <w:rPr>
-                <w:b w:val="0"/>
-                <w:bCs w:val="0"/>
-              </w:rPr>
               <w:fldChar w:fldCharType="separate"/>
             </w:r>
             <w:r>
@@ -5134,16 +5139,10 @@
               <w:t>, n.d.)</w:t>
             </w:r>
             <w:r>
-              <w:rPr>
-                <w:b w:val="0"/>
-                <w:bCs w:val="0"/>
-              </w:rPr>
               <w:fldChar w:fldCharType="end"/>
             </w:r>
             <w:r>
               <w:rPr>
-                <w:b w:val="0"/>
-                <w:bCs w:val="0"/>
                 <w:noProof/>
               </w:rPr>
               <mc:AlternateContent>
@@ -5193,7 +5192,6 @@
                                 <w:p>
                                   <w:pPr>
                                     <w:pStyle w:val="Caption"/>
-                                    <w:cnfStyle w:val="101000000000" w:firstRow="1" w:lastRow="0" w:firstColumn="1" w:lastColumn="0" w:oddVBand="0" w:evenVBand="0" w:oddHBand="0" w:evenHBand="0" w:firstRowFirstColumn="0" w:firstRowLastColumn="0" w:lastRowFirstColumn="0" w:lastRowLastColumn="0"/>
                                     <w:rPr>
                                       <w:rFonts w:ascii="Arial" w:eastAsia="Arial" w:hAnsi="Arial" w:cs="Arial"/>
                                       <w:b/>
@@ -5203,14 +5201,27 @@
                                   <w:r>
                                     <w:t xml:space="preserve">Figure </w:t>
                                   </w:r>
-                                  <w:fldSimple w:instr=" SEQ Figure \* ARABIC ">
-                                    <w:r>
-                                      <w:rPr>
-                                        <w:noProof/>
-                                      </w:rPr>
-                                      <w:t>1</w:t>
-                                    </w:r>
-                                  </w:fldSimple>
+                                  <w:r>
+                                    <w:fldChar w:fldCharType="begin"/>
+                                  </w:r>
+                                  <w:r>
+                                    <w:instrText xml:space="preserve"> SEQ Figure \* ARABIC </w:instrText>
+                                  </w:r>
+                                  <w:r>
+                                    <w:fldChar w:fldCharType="separate"/>
+                                  </w:r>
+                                  <w:r>
+                                    <w:rPr>
+                                      <w:noProof/>
+                                    </w:rPr>
+                                    <w:t>1</w:t>
+                                  </w:r>
+                                  <w:r>
+                                    <w:rPr>
+                                      <w:noProof/>
+                                    </w:rPr>
+                                    <w:fldChar w:fldCharType="end"/>
+                                  </w:r>
                                   <w:r>
                                     <w:t xml:space="preserve">: Lack of Dietary Options offered by </w:t>
                                   </w:r>
@@ -5284,8 +5295,6 @@
             <w:r>
               <w:rPr>
                 <w:rFonts w:ascii="Arial" w:eastAsia="Arial" w:hAnsi="Arial" w:cs="Arial"/>
-                <w:b w:val="0"/>
-                <w:bCs w:val="0"/>
                 <w:noProof/>
                 <w:kern w:val="2"/>
                 <w:szCs w:val="24"/>
@@ -5437,10 +5446,6 @@
               <w:t xml:space="preserve">Figure </w:t>
             </w:r>
             <w:r>
-              <w:rPr>
-                <w:b w:val="0"/>
-                <w:bCs/>
-              </w:rPr>
               <w:fldChar w:fldCharType="begin"/>
             </w:r>
             <w:r>
@@ -5451,10 +5456,6 @@
               <w:instrText xml:space="preserve"> SEQ Figure \* ARABIC </w:instrText>
             </w:r>
             <w:r>
-              <w:rPr>
-                <w:b w:val="0"/>
-                <w:bCs/>
-              </w:rPr>
               <w:fldChar w:fldCharType="separate"/>
             </w:r>
             <w:r>
@@ -5466,10 +5467,6 @@
               <w:t>2</w:t>
             </w:r>
             <w:r>
-              <w:rPr>
-                <w:b w:val="0"/>
-                <w:bCs/>
-              </w:rPr>
               <w:fldChar w:fldCharType="end"/>
             </w:r>
             <w:r>
@@ -5561,10 +5558,6 @@
               <w:t>Source:</w:t>
             </w:r>
             <w:r>
-              <w:rPr>
-                <w:b w:val="0"/>
-                <w:bCs w:val="0"/>
-              </w:rPr>
               <w:fldChar w:fldCharType="begin"/>
             </w:r>
             <w:r>
@@ -5575,10 +5568,6 @@
               <w:instrText xml:space="preserve"> ADDIN ZOTERO_ITEM CSL_CITATION {"citationID":"f67LjNvV","properties":{"formattedCitation":"({\\i{}Bev\\uc0\\u8217{}s Spaghetti Sauce Recipe - Food.Com}, n.d.)","plainCitation":"(Bev’s Spaghetti Sauce Recipe - Food.Com, n.d.)","noteIndex":0},"citationItems":[{"id":39,"uris":["http://zotero.org/groups/5631381/items/UTYZSXVU"],"itemData":{"id":39,"type":"webpage","abstract":"This is a recipe I have developed over a number of years. This is the only spaghetti sauce my family will request! Very easy to make. I hope your fami","language":"en","title":"Bev's Spaghetti Sauce Recipe - Food.com","URL":"https://www.food.com/recipe/bevs-spaghetti-sauce-26217","accessed":{"date-parts":[["2024",8,27]]}}}],"schema":"https://github.com/citation-style-language/schema/raw/master/csl-citation.json"} </w:instrText>
             </w:r>
             <w:r>
-              <w:rPr>
-                <w:b w:val="0"/>
-                <w:bCs w:val="0"/>
-              </w:rPr>
               <w:fldChar w:fldCharType="separate"/>
             </w:r>
             <w:r>
@@ -5608,10 +5597,6 @@
               <w:t>, n.d.)</w:t>
             </w:r>
             <w:r>
-              <w:rPr>
-                <w:b w:val="0"/>
-                <w:bCs w:val="0"/>
-              </w:rPr>
               <w:fldChar w:fldCharType="end"/>
             </w:r>
           </w:p>
@@ -5689,12 +5674,6 @@
     </w:tbl>
     <w:p>
       <w:pPr>
-        <w:spacing w:after="240"/>
-      </w:pPr>
-    </w:p>
-    <w:p/>
-    <w:p>
-      <w:pPr>
         <w:rPr>
           <w:rFonts w:asciiTheme="majorHAnsi" w:eastAsiaTheme="majorEastAsia" w:hAnsiTheme="majorHAnsi" w:cstheme="majorBidi"/>
           <w:color w:val="2F5496" w:themeColor="accent1" w:themeShade="BF"/>
@@ -5702,9 +5681,6 @@
           <w:szCs w:val="32"/>
         </w:rPr>
       </w:pPr>
-      <w:r>
-        <w:t>In summary, the rise in home cooking driven by recent economic and societal changes presents a unique opportunity for recipe apps to address significant challenges faced by users. Despite the increased interest in cooking at home, many people are still hindered by the perception that cooking is complex and time-consuming, difficulties in finding and managing recipes, and issues related to food waste and meal planning. Current recipe apps often fall short in addressing these needs effectively, with common issues such as poor navigation, misleading instructions, intrusive ads, and lack of dietary filters.</w:t>
-      </w:r>
       <w:r>
         <w:br w:type="page"/>
       </w:r>
@@ -5843,14 +5819,27 @@
                             <w:r>
                               <w:t xml:space="preserve">Figure 1. </w:t>
                             </w:r>
-                            <w:fldSimple w:instr=" SEQ Figure_1. \* ARABIC ">
-                              <w:r>
-                                <w:rPr>
-                                  <w:noProof/>
-                                </w:rPr>
-                                <w:t>3</w:t>
-                              </w:r>
-                            </w:fldSimple>
+                            <w:r>
+                              <w:fldChar w:fldCharType="begin"/>
+                            </w:r>
+                            <w:r>
+                              <w:instrText xml:space="preserve"> SEQ Figure_1. \* ARABIC </w:instrText>
+                            </w:r>
+                            <w:r>
+                              <w:fldChar w:fldCharType="separate"/>
+                            </w:r>
+                            <w:r>
+                              <w:rPr>
+                                <w:noProof/>
+                              </w:rPr>
+                              <w:t>3</w:t>
+                            </w:r>
+                            <w:r>
+                              <w:rPr>
+                                <w:noProof/>
+                              </w:rPr>
+                              <w:fldChar w:fldCharType="end"/>
+                            </w:r>
                             <w:r>
                               <w:t xml:space="preserve">: </w:t>
                             </w:r>
@@ -6036,25 +6025,38 @@
                                 <w:noProof/>
                               </w:rPr>
                             </w:pPr>
-                            <w:bookmarkStart w:id="12" w:name="_Toc175600122"/>
+                            <w:bookmarkStart w:id="11" w:name="_Toc175600122"/>
                             <w:r>
                               <w:t xml:space="preserve">Figure 1. </w:t>
                             </w:r>
-                            <w:fldSimple w:instr=" SEQ Figure_1. \* ARABIC ">
-                              <w:r>
-                                <w:rPr>
-                                  <w:noProof/>
-                                </w:rPr>
-                                <w:t>4</w:t>
-                              </w:r>
-                            </w:fldSimple>
+                            <w:r>
+                              <w:fldChar w:fldCharType="begin"/>
+                            </w:r>
+                            <w:r>
+                              <w:instrText xml:space="preserve"> SEQ Figure_1. \* ARABIC </w:instrText>
+                            </w:r>
+                            <w:r>
+                              <w:fldChar w:fldCharType="separate"/>
+                            </w:r>
+                            <w:r>
+                              <w:rPr>
+                                <w:noProof/>
+                              </w:rPr>
+                              <w:t>4</w:t>
+                            </w:r>
+                            <w:r>
+                              <w:rPr>
+                                <w:noProof/>
+                              </w:rPr>
+                              <w:fldChar w:fldCharType="end"/>
+                            </w:r>
                             <w:r>
                               <w:t xml:space="preserve">: </w:t>
                             </w:r>
                             <w:r>
                               <w:t>Samsung Food meal planner</w:t>
                             </w:r>
-                            <w:bookmarkEnd w:id="12"/>
+                            <w:bookmarkEnd w:id="11"/>
                           </w:p>
                         </w:txbxContent>
                       </wps:txbx>
@@ -6249,25 +6251,38 @@
                             <w:pPr>
                               <w:pStyle w:val="Caption"/>
                             </w:pPr>
-                            <w:bookmarkStart w:id="14" w:name="_Toc175600123"/>
+                            <w:bookmarkStart w:id="12" w:name="_Toc175600123"/>
                             <w:r>
                               <w:t xml:space="preserve">Figure 1. </w:t>
                             </w:r>
-                            <w:fldSimple w:instr=" SEQ Figure_1. \* ARABIC ">
-                              <w:r>
-                                <w:rPr>
-                                  <w:noProof/>
-                                </w:rPr>
-                                <w:t>5</w:t>
-                              </w:r>
-                            </w:fldSimple>
+                            <w:r>
+                              <w:fldChar w:fldCharType="begin"/>
+                            </w:r>
+                            <w:r>
+                              <w:instrText xml:space="preserve"> SEQ Figure_1. \* ARABIC </w:instrText>
+                            </w:r>
+                            <w:r>
+                              <w:fldChar w:fldCharType="separate"/>
+                            </w:r>
+                            <w:r>
+                              <w:rPr>
+                                <w:noProof/>
+                              </w:rPr>
+                              <w:t>5</w:t>
+                            </w:r>
+                            <w:r>
+                              <w:rPr>
+                                <w:noProof/>
+                              </w:rPr>
+                              <w:fldChar w:fldCharType="end"/>
+                            </w:r>
                             <w:r>
                               <w:t xml:space="preserve">: </w:t>
                             </w:r>
                             <w:r>
                               <w:t>Samsung Food grocery list section</w:t>
                             </w:r>
-                            <w:bookmarkEnd w:id="14"/>
+                            <w:bookmarkEnd w:id="12"/>
                           </w:p>
                         </w:txbxContent>
                       </wps:txbx>
@@ -6630,7 +6645,7 @@
       <w:pPr>
         <w:pStyle w:val="Heading2"/>
       </w:pPr>
-      <w:bookmarkStart w:id="16" w:name="_Toc175644209"/>
+      <w:bookmarkStart w:id="13" w:name="_Toc175644209"/>
       <w:r>
         <w:lastRenderedPageBreak/>
         <w:t xml:space="preserve">1.4.2 </w:t>
@@ -6642,7 +6657,7 @@
       <w:r>
         <w:t>SuperCook</w:t>
       </w:r>
-      <w:bookmarkEnd w:id="16"/>
+      <w:bookmarkEnd w:id="13"/>
       <w:proofErr w:type="spellEnd"/>
       <w:r>
         <w:t xml:space="preserve"> </w:t>
@@ -6768,18 +6783,31 @@
                                 <w:noProof/>
                               </w:rPr>
                             </w:pPr>
-                            <w:bookmarkStart w:id="17" w:name="_Toc175600124"/>
+                            <w:bookmarkStart w:id="14" w:name="_Toc175600124"/>
                             <w:r>
                               <w:t xml:space="preserve">Figure 1. </w:t>
                             </w:r>
-                            <w:fldSimple w:instr=" SEQ Figure_1. \* ARABIC ">
-                              <w:r>
-                                <w:rPr>
-                                  <w:noProof/>
-                                </w:rPr>
-                                <w:t>6</w:t>
-                              </w:r>
-                            </w:fldSimple>
+                            <w:r>
+                              <w:fldChar w:fldCharType="begin"/>
+                            </w:r>
+                            <w:r>
+                              <w:instrText xml:space="preserve"> SEQ Figure_1. \* ARABIC </w:instrText>
+                            </w:r>
+                            <w:r>
+                              <w:fldChar w:fldCharType="separate"/>
+                            </w:r>
+                            <w:r>
+                              <w:rPr>
+                                <w:noProof/>
+                              </w:rPr>
+                              <w:t>6</w:t>
+                            </w:r>
+                            <w:r>
+                              <w:rPr>
+                                <w:noProof/>
+                              </w:rPr>
+                              <w:fldChar w:fldCharType="end"/>
+                            </w:r>
                             <w:r>
                               <w:t xml:space="preserve">: </w:t>
                             </w:r>
@@ -6791,7 +6819,7 @@
                             <w:r>
                               <w:t xml:space="preserve"> shopping list manager</w:t>
                             </w:r>
-                            <w:bookmarkEnd w:id="17"/>
+                            <w:bookmarkEnd w:id="14"/>
                           </w:p>
                         </w:txbxContent>
                       </wps:txbx>
@@ -6980,18 +7008,31 @@
                                 <w:noProof/>
                               </w:rPr>
                             </w:pPr>
-                            <w:bookmarkStart w:id="19" w:name="_Toc175600125"/>
+                            <w:bookmarkStart w:id="15" w:name="_Toc175600125"/>
                             <w:r>
                               <w:t xml:space="preserve">Figure 1. </w:t>
                             </w:r>
-                            <w:fldSimple w:instr=" SEQ Figure_1. \* ARABIC ">
-                              <w:r>
-                                <w:rPr>
-                                  <w:noProof/>
-                                </w:rPr>
-                                <w:t>7</w:t>
-                              </w:r>
-                            </w:fldSimple>
+                            <w:r>
+                              <w:fldChar w:fldCharType="begin"/>
+                            </w:r>
+                            <w:r>
+                              <w:instrText xml:space="preserve"> SEQ Figure_1. \* ARABIC </w:instrText>
+                            </w:r>
+                            <w:r>
+                              <w:fldChar w:fldCharType="separate"/>
+                            </w:r>
+                            <w:r>
+                              <w:rPr>
+                                <w:noProof/>
+                              </w:rPr>
+                              <w:t>7</w:t>
+                            </w:r>
+                            <w:r>
+                              <w:rPr>
+                                <w:noProof/>
+                              </w:rPr>
+                              <w:fldChar w:fldCharType="end"/>
+                            </w:r>
                             <w:r>
                               <w:t xml:space="preserve">: </w:t>
                             </w:r>
@@ -7003,7 +7044,7 @@
                             <w:r>
                               <w:t xml:space="preserve"> ingredient filter</w:t>
                             </w:r>
-                            <w:bookmarkEnd w:id="19"/>
+                            <w:bookmarkEnd w:id="15"/>
                           </w:p>
                         </w:txbxContent>
                       </wps:txbx>
@@ -7192,18 +7233,31 @@
                                 <w:noProof/>
                               </w:rPr>
                             </w:pPr>
-                            <w:bookmarkStart w:id="21" w:name="_Toc175600126"/>
+                            <w:bookmarkStart w:id="16" w:name="_Toc175600126"/>
                             <w:r>
                               <w:t xml:space="preserve">Figure 1. </w:t>
                             </w:r>
-                            <w:fldSimple w:instr=" SEQ Figure_1. \* ARABIC ">
-                              <w:r>
-                                <w:rPr>
-                                  <w:noProof/>
-                                </w:rPr>
-                                <w:t>8</w:t>
-                              </w:r>
-                            </w:fldSimple>
+                            <w:r>
+                              <w:fldChar w:fldCharType="begin"/>
+                            </w:r>
+                            <w:r>
+                              <w:instrText xml:space="preserve"> SEQ Figure_1. \* ARABIC </w:instrText>
+                            </w:r>
+                            <w:r>
+                              <w:fldChar w:fldCharType="separate"/>
+                            </w:r>
+                            <w:r>
+                              <w:rPr>
+                                <w:noProof/>
+                              </w:rPr>
+                              <w:t>8</w:t>
+                            </w:r>
+                            <w:r>
+                              <w:rPr>
+                                <w:noProof/>
+                              </w:rPr>
+                              <w:fldChar w:fldCharType="end"/>
+                            </w:r>
                             <w:r>
                               <w:t xml:space="preserve">: </w:t>
                             </w:r>
@@ -7215,7 +7269,7 @@
                             <w:r>
                               <w:t xml:space="preserve"> favourites page with missing ingredient</w:t>
                             </w:r>
-                            <w:bookmarkEnd w:id="21"/>
+                            <w:bookmarkEnd w:id="16"/>
                           </w:p>
                         </w:txbxContent>
                       </wps:txbx>
@@ -7490,7 +7544,7 @@
       <w:pPr>
         <w:pStyle w:val="Heading2"/>
       </w:pPr>
-      <w:bookmarkStart w:id="23" w:name="_Toc175644210"/>
+      <w:bookmarkStart w:id="17" w:name="_Toc175644210"/>
       <w:r>
         <w:lastRenderedPageBreak/>
         <w:t xml:space="preserve">1.4.3 </w:t>
@@ -7501,7 +7555,7 @@
       <w:r>
         <w:t>Yummly</w:t>
       </w:r>
-      <w:bookmarkEnd w:id="23"/>
+      <w:bookmarkEnd w:id="17"/>
     </w:p>
     <w:p/>
     <w:p>
@@ -7612,22 +7666,35 @@
                                 <w:noProof/>
                               </w:rPr>
                             </w:pPr>
-                            <w:bookmarkStart w:id="24" w:name="_Toc175600127"/>
+                            <w:bookmarkStart w:id="18" w:name="_Toc175600127"/>
                             <w:r>
                               <w:t xml:space="preserve">Figure 1. </w:t>
                             </w:r>
-                            <w:fldSimple w:instr=" SEQ Figure_1. \* ARABIC ">
-                              <w:r>
-                                <w:rPr>
-                                  <w:noProof/>
-                                </w:rPr>
-                                <w:t>9</w:t>
-                              </w:r>
-                            </w:fldSimple>
+                            <w:r>
+                              <w:fldChar w:fldCharType="begin"/>
+                            </w:r>
+                            <w:r>
+                              <w:instrText xml:space="preserve"> SEQ Figure_1. \* ARABIC </w:instrText>
+                            </w:r>
+                            <w:r>
+                              <w:fldChar w:fldCharType="separate"/>
+                            </w:r>
+                            <w:r>
+                              <w:rPr>
+                                <w:noProof/>
+                              </w:rPr>
+                              <w:t>9</w:t>
+                            </w:r>
+                            <w:r>
+                              <w:rPr>
+                                <w:noProof/>
+                              </w:rPr>
+                              <w:fldChar w:fldCharType="end"/>
+                            </w:r>
                             <w:r>
                               <w:t>: Yummly's meal planner</w:t>
                             </w:r>
-                            <w:bookmarkEnd w:id="24"/>
+                            <w:bookmarkEnd w:id="18"/>
                           </w:p>
                         </w:txbxContent>
                       </wps:txbx>
@@ -7808,22 +7875,35 @@
                                 <w:noProof/>
                               </w:rPr>
                             </w:pPr>
-                            <w:bookmarkStart w:id="26" w:name="_Toc175600128"/>
+                            <w:bookmarkStart w:id="19" w:name="_Toc175600128"/>
                             <w:r>
                               <w:t xml:space="preserve">Figure 1. </w:t>
                             </w:r>
-                            <w:fldSimple w:instr=" SEQ Figure_1. \* ARABIC ">
-                              <w:r>
-                                <w:rPr>
-                                  <w:noProof/>
-                                </w:rPr>
-                                <w:t>10</w:t>
-                              </w:r>
-                            </w:fldSimple>
+                            <w:r>
+                              <w:fldChar w:fldCharType="begin"/>
+                            </w:r>
+                            <w:r>
+                              <w:instrText xml:space="preserve"> SEQ Figure_1. \* ARABIC </w:instrText>
+                            </w:r>
+                            <w:r>
+                              <w:fldChar w:fldCharType="separate"/>
+                            </w:r>
+                            <w:r>
+                              <w:rPr>
+                                <w:noProof/>
+                              </w:rPr>
+                              <w:t>10</w:t>
+                            </w:r>
+                            <w:r>
+                              <w:rPr>
+                                <w:noProof/>
+                              </w:rPr>
+                              <w:fldChar w:fldCharType="end"/>
+                            </w:r>
                             <w:r>
                               <w:t>: Yummly's shopping list manager</w:t>
                             </w:r>
-                            <w:bookmarkEnd w:id="26"/>
+                            <w:bookmarkEnd w:id="19"/>
                           </w:p>
                         </w:txbxContent>
                       </wps:txbx>
@@ -8004,22 +8084,35 @@
                                 <w:noProof/>
                               </w:rPr>
                             </w:pPr>
-                            <w:bookmarkStart w:id="28" w:name="_Toc175600129"/>
+                            <w:bookmarkStart w:id="20" w:name="_Toc175600129"/>
                             <w:r>
                               <w:t xml:space="preserve">Figure 1. </w:t>
                             </w:r>
-                            <w:fldSimple w:instr=" SEQ Figure_1. \* ARABIC ">
-                              <w:r>
-                                <w:rPr>
-                                  <w:noProof/>
-                                </w:rPr>
-                                <w:t>11</w:t>
-                              </w:r>
-                            </w:fldSimple>
+                            <w:r>
+                              <w:fldChar w:fldCharType="begin"/>
+                            </w:r>
+                            <w:r>
+                              <w:instrText xml:space="preserve"> SEQ Figure_1. \* ARABIC </w:instrText>
+                            </w:r>
+                            <w:r>
+                              <w:fldChar w:fldCharType="separate"/>
+                            </w:r>
+                            <w:r>
+                              <w:rPr>
+                                <w:noProof/>
+                              </w:rPr>
+                              <w:t>11</w:t>
+                            </w:r>
+                            <w:r>
+                              <w:rPr>
+                                <w:noProof/>
+                              </w:rPr>
+                              <w:fldChar w:fldCharType="end"/>
+                            </w:r>
                             <w:r>
                               <w:t>: Yummly's nicely laid out Ingredients</w:t>
                             </w:r>
-                            <w:bookmarkEnd w:id="28"/>
+                            <w:bookmarkEnd w:id="20"/>
                           </w:p>
                         </w:txbxContent>
                       </wps:txbx>
@@ -8221,7 +8314,7 @@
         <w:pStyle w:val="Heading1"/>
         <w:spacing w:after="240"/>
       </w:pPr>
-      <w:bookmarkStart w:id="30" w:name="_Toc175644211"/>
+      <w:bookmarkStart w:id="21" w:name="_Toc175644211"/>
       <w:r>
         <w:lastRenderedPageBreak/>
         <w:t xml:space="preserve">1.5 </w:t>
@@ -8229,7 +8322,7 @@
       <w:r>
         <w:t>Project Plan</w:t>
       </w:r>
-      <w:bookmarkEnd w:id="30"/>
+      <w:bookmarkEnd w:id="21"/>
     </w:p>
     <w:p>
       <w:pPr>
@@ -8304,18 +8397,31 @@
           <w14:ligatures w14:val="standardContextual"/>
         </w:rPr>
       </w:pPr>
-      <w:bookmarkStart w:id="31" w:name="_Toc175600130"/>
+      <w:bookmarkStart w:id="22" w:name="_Toc175600130"/>
       <w:r>
         <w:t xml:space="preserve">Figure 1. </w:t>
       </w:r>
-      <w:fldSimple w:instr=" SEQ Figure_1. \* ARABIC ">
-        <w:r>
-          <w:rPr>
-            <w:noProof/>
-          </w:rPr>
-          <w:t>12</w:t>
-        </w:r>
-      </w:fldSimple>
+      <w:r>
+        <w:fldChar w:fldCharType="begin"/>
+      </w:r>
+      <w:r>
+        <w:instrText xml:space="preserve"> SEQ Figure_1. \* ARABIC </w:instrText>
+      </w:r>
+      <w:r>
+        <w:fldChar w:fldCharType="separate"/>
+      </w:r>
+      <w:r>
+        <w:rPr>
+          <w:noProof/>
+        </w:rPr>
+        <w:t>12</w:t>
+      </w:r>
+      <w:r>
+        <w:rPr>
+          <w:noProof/>
+        </w:rPr>
+        <w:fldChar w:fldCharType="end"/>
+      </w:r>
       <w:r>
         <w:t xml:space="preserve">: </w:t>
       </w:r>
@@ -8355,7 +8461,7 @@
           </w:r>
         </w:sdtContent>
       </w:sdt>
-      <w:bookmarkEnd w:id="31"/>
+      <w:bookmarkEnd w:id="22"/>
     </w:p>
     <w:p>
       <w:pPr>
@@ -8422,18 +8528,31 @@
           <w:sz w:val="24"/>
         </w:rPr>
       </w:pPr>
-      <w:bookmarkStart w:id="32" w:name="_Toc175597248"/>
+      <w:bookmarkStart w:id="23" w:name="_Toc175597248"/>
       <w:r>
         <w:t xml:space="preserve">Table 1. </w:t>
       </w:r>
-      <w:fldSimple w:instr=" SEQ Table_1. \* ARABIC ">
-        <w:r>
-          <w:rPr>
-            <w:noProof/>
-          </w:rPr>
-          <w:t>3</w:t>
-        </w:r>
-      </w:fldSimple>
+      <w:r>
+        <w:fldChar w:fldCharType="begin"/>
+      </w:r>
+      <w:r>
+        <w:instrText xml:space="preserve"> SEQ Table_1. \* ARABIC </w:instrText>
+      </w:r>
+      <w:r>
+        <w:fldChar w:fldCharType="separate"/>
+      </w:r>
+      <w:r>
+        <w:rPr>
+          <w:noProof/>
+        </w:rPr>
+        <w:t>3</w:t>
+      </w:r>
+      <w:r>
+        <w:rPr>
+          <w:noProof/>
+        </w:rPr>
+        <w:fldChar w:fldCharType="end"/>
+      </w:r>
       <w:r>
         <w:t xml:space="preserve">: </w:t>
       </w:r>
@@ -8443,7 +8562,7 @@
       <w:r>
         <w:t xml:space="preserve"> major deliverables of the project</w:t>
       </w:r>
-      <w:bookmarkEnd w:id="32"/>
+      <w:bookmarkEnd w:id="23"/>
     </w:p>
     <w:tbl>
       <w:tblPr>
@@ -9118,7 +9237,7 @@
         <w:pStyle w:val="Heading1"/>
         <w:spacing w:after="240"/>
       </w:pPr>
-      <w:bookmarkStart w:id="33" w:name="_Toc175644212"/>
+      <w:bookmarkStart w:id="24" w:name="_Toc175644212"/>
       <w:r>
         <w:lastRenderedPageBreak/>
         <w:t xml:space="preserve">1.6 </w:t>
@@ -9126,18 +9245,18 @@
       <w:r>
         <w:t>Risk Analysis</w:t>
       </w:r>
-      <w:bookmarkEnd w:id="33"/>
+      <w:bookmarkEnd w:id="24"/>
     </w:p>
     <w:p>
       <w:pPr>
         <w:pStyle w:val="Heading2"/>
         <w:ind w:left="284"/>
       </w:pPr>
-      <w:bookmarkStart w:id="34" w:name="_Toc175644213"/>
+      <w:bookmarkStart w:id="25" w:name="_Toc175644213"/>
       <w:r>
         <w:t>1.6.1 Data Loss</w:t>
       </w:r>
-      <w:bookmarkEnd w:id="34"/>
+      <w:bookmarkEnd w:id="25"/>
     </w:p>
     <w:p>
       <w:pPr>
@@ -9209,11 +9328,11 @@
         <w:pStyle w:val="Heading2"/>
         <w:ind w:left="284"/>
       </w:pPr>
-      <w:bookmarkStart w:id="35" w:name="_Toc175644214"/>
+      <w:bookmarkStart w:id="26" w:name="_Toc175644214"/>
       <w:r>
         <w:t>1.6.2 Miscommunication about requirements</w:t>
       </w:r>
-      <w:bookmarkEnd w:id="35"/>
+      <w:bookmarkEnd w:id="26"/>
     </w:p>
     <w:p>
       <w:pPr>
@@ -9273,14 +9392,14 @@
         <w:pStyle w:val="Heading2"/>
         <w:ind w:left="284"/>
       </w:pPr>
-      <w:bookmarkStart w:id="36" w:name="_Toc175644215"/>
+      <w:bookmarkStart w:id="27" w:name="_Toc175644215"/>
       <w:r>
         <w:t xml:space="preserve">1.6.3 </w:t>
       </w:r>
       <w:r>
         <w:t>Power Outages</w:t>
       </w:r>
-      <w:bookmarkEnd w:id="36"/>
+      <w:bookmarkEnd w:id="27"/>
     </w:p>
     <w:p>
       <w:pPr>
@@ -9346,11 +9465,11 @@
         <w:pStyle w:val="Heading2"/>
         <w:ind w:left="284"/>
       </w:pPr>
-      <w:bookmarkStart w:id="37" w:name="_Toc175644216"/>
+      <w:bookmarkStart w:id="28" w:name="_Toc175644216"/>
       <w:r>
         <w:t>1.6.4 Skills gap within the team</w:t>
       </w:r>
-      <w:bookmarkEnd w:id="37"/>
+      <w:bookmarkEnd w:id="28"/>
     </w:p>
     <w:p>
       <w:pPr>
@@ -9413,11 +9532,11 @@
         <w:pStyle w:val="Heading2"/>
         <w:ind w:left="284"/>
       </w:pPr>
-      <w:bookmarkStart w:id="38" w:name="_Toc175644217"/>
+      <w:bookmarkStart w:id="29" w:name="_Toc175644217"/>
       <w:r>
         <w:t>1.6.5 Data Security Issues</w:t>
       </w:r>
-      <w:bookmarkEnd w:id="38"/>
+      <w:bookmarkEnd w:id="29"/>
     </w:p>
     <w:p>
       <w:pPr>
@@ -9477,11 +9596,11 @@
         <w:pStyle w:val="Heading2"/>
         <w:ind w:left="284"/>
       </w:pPr>
-      <w:bookmarkStart w:id="39" w:name="_Toc175644218"/>
+      <w:bookmarkStart w:id="30" w:name="_Toc175644218"/>
       <w:r>
         <w:t>1.6.6 Misalignment of project scope</w:t>
       </w:r>
-      <w:bookmarkEnd w:id="39"/>
+      <w:bookmarkEnd w:id="30"/>
     </w:p>
     <w:p>
       <w:pPr>
@@ -9544,11 +9663,11 @@
         <w:pStyle w:val="Heading2"/>
         <w:ind w:left="284"/>
       </w:pPr>
-      <w:bookmarkStart w:id="40" w:name="_Toc175644219"/>
+      <w:bookmarkStart w:id="31" w:name="_Toc175644219"/>
       <w:r>
         <w:t>1.6.7 Regulatory Compliance Issue</w:t>
       </w:r>
-      <w:bookmarkEnd w:id="40"/>
+      <w:bookmarkEnd w:id="31"/>
     </w:p>
     <w:p>
       <w:pPr>
@@ -9622,12 +9741,12 @@
         <w:pStyle w:val="Heading2"/>
         <w:ind w:left="284"/>
       </w:pPr>
-      <w:bookmarkStart w:id="41" w:name="_Toc175644220"/>
+      <w:bookmarkStart w:id="32" w:name="_Toc175644220"/>
       <w:r>
         <w:lastRenderedPageBreak/>
         <w:t>1.6.8 Team member illness/ Unforeseen Circumstances</w:t>
       </w:r>
-      <w:bookmarkEnd w:id="41"/>
+      <w:bookmarkEnd w:id="32"/>
     </w:p>
     <w:p>
       <w:pPr>
@@ -9690,7 +9809,7 @@
         <w:pStyle w:val="Heading2"/>
         <w:ind w:left="284"/>
       </w:pPr>
-      <w:bookmarkStart w:id="42" w:name="_Toc175644221"/>
+      <w:bookmarkStart w:id="33" w:name="_Toc175644221"/>
       <w:r>
         <w:t>1.6.</w:t>
       </w:r>
@@ -9700,7 +9819,7 @@
       <w:r>
         <w:t xml:space="preserve"> Limited access to software (Trail software, require subscription)</w:t>
       </w:r>
-      <w:bookmarkEnd w:id="42"/>
+      <w:bookmarkEnd w:id="33"/>
     </w:p>
     <w:p>
       <w:pPr>
@@ -9760,7 +9879,7 @@
         <w:pStyle w:val="Heading2"/>
         <w:ind w:left="284"/>
       </w:pPr>
-      <w:bookmarkStart w:id="43" w:name="_Toc175644222"/>
+      <w:bookmarkStart w:id="34" w:name="_Toc175644222"/>
       <w:r>
         <w:t>1.6.</w:t>
       </w:r>
@@ -9770,7 +9889,7 @@
       <w:r>
         <w:t xml:space="preserve"> Minor Bugs or Issues in the Code</w:t>
       </w:r>
-      <w:bookmarkEnd w:id="43"/>
+      <w:bookmarkEnd w:id="34"/>
       <w:r>
         <w:t xml:space="preserve"> </w:t>
       </w:r>
@@ -9833,7 +9952,7 @@
         <w:pStyle w:val="Heading2"/>
         <w:ind w:left="284"/>
       </w:pPr>
-      <w:bookmarkStart w:id="44" w:name="_Toc175644223"/>
+      <w:bookmarkStart w:id="35" w:name="_Toc175644223"/>
       <w:r>
         <w:t>1.6.</w:t>
       </w:r>
@@ -9852,7 +9971,7 @@
       <w:r>
         <w:t>s</w:t>
       </w:r>
-      <w:bookmarkEnd w:id="44"/>
+      <w:bookmarkEnd w:id="35"/>
       <w:r>
         <w:t xml:space="preserve">  </w:t>
       </w:r>
@@ -9921,31 +10040,18 @@
     </w:p>
     <w:p>
       <w:pPr>
-        <w:pStyle w:val="ListParagraph"/>
         <w:tabs>
           <w:tab w:val="left" w:pos="3969"/>
         </w:tabs>
         <w:spacing w:after="0"/>
-        <w:ind w:left="1135"/>
-      </w:pPr>
-      <w:r>
-        <w:t xml:space="preserve">. </w:t>
-      </w:r>
+      </w:pPr>
     </w:p>
     <w:p>
-      <w:pPr>
-        <w:tabs>
-          <w:tab w:val="left" w:pos="3969"/>
-        </w:tabs>
-        <w:spacing w:after="0"/>
-      </w:pPr>
+      <w:r>
+        <w:br w:type="page"/>
+      </w:r>
     </w:p>
-    <w:p>
-      <w:r>
-        <w:br w:type="page"/>
-      </w:r>
-    </w:p>
-    <w:bookmarkStart w:id="45" w:name="_Toc175644224" w:displacedByCustomXml="next"/>
+    <w:bookmarkStart w:id="36" w:name="_Toc175644224" w:displacedByCustomXml="next"/>
     <w:sdt>
       <w:sdtPr>
         <w:rPr>
@@ -9968,7 +10074,7 @@
           <w:r>
             <w:t>References</w:t>
           </w:r>
-          <w:bookmarkEnd w:id="45"/>
+          <w:bookmarkEnd w:id="36"/>
         </w:p>
         <w:sdt>
           <w:sdtPr>
@@ -10612,7 +10718,7 @@
         <v:path o:extrusionok="f" gradientshapeok="t" o:connecttype="rect"/>
         <o:lock v:ext="edit" aspectratio="t"/>
       </v:shapetype>
-      <v:shape id="_x0000_i1033" type="#_x0000_t75" style="width:11.25pt;height:11.25pt" o:bullet="t">
+      <v:shape id="_x0000_i1035" type="#_x0000_t75" style="width:11.25pt;height:11.25pt" o:bullet="t">
         <v:imagedata r:id="rId1" o:title="msoA2B6"/>
       </v:shape>
     </w:pict>

</xml_diff>

<commit_message>
Added Cause and Effect diagram
</commit_message>
<xml_diff>
--- a/Business Case/ITPV302_BusinessCase.docx
+++ b/Business Case/ITPV302_BusinessCase.docx
@@ -3364,8 +3364,48 @@
           </w:hyperlink>
         </w:p>
         <w:p>
+          <w:pPr>
+            <w:tabs>
+              <w:tab w:val="left" w:leader="dot" w:pos="8647"/>
+              <w:tab w:val="right" w:leader="dot" w:pos="8789"/>
+            </w:tabs>
+          </w:pPr>
           <w:r>
             <w:fldChar w:fldCharType="end"/>
+          </w:r>
+          <w:r>
+            <w:fldChar w:fldCharType="begin"/>
+          </w:r>
+          <w:r>
+            <w:instrText xml:space="preserve"> REF _Ref175766266 \h </w:instrText>
+          </w:r>
+          <w:r>
+            <w:fldChar w:fldCharType="separate"/>
+          </w:r>
+          <w:r>
+            <w:t>Figure 1. 1</w:t>
+          </w:r>
+          <w:r>
+            <w:rPr>
+              <w:noProof/>
+            </w:rPr>
+            <w:t>3</w:t>
+          </w:r>
+          <w:r>
+            <w:t>: Diagram summary</w:t>
+          </w:r>
+          <w:r>
+            <w:t xml:space="preserve"> </w:t>
+          </w:r>
+          <w:r>
+            <w:t>on Risk Analysis</w:t>
+          </w:r>
+          <w:r>
+            <w:fldChar w:fldCharType="end"/>
+          </w:r>
+          <w:r>
+            <w:tab/>
+            <w:t>15</w:t>
           </w:r>
         </w:p>
         <w:p>
@@ -4592,27 +4632,14 @@
       <w:r>
         <w:t xml:space="preserve">Table 1. </w:t>
       </w:r>
-      <w:r>
-        <w:fldChar w:fldCharType="begin"/>
-      </w:r>
-      <w:r>
-        <w:instrText xml:space="preserve"> SEQ Table_1. \* ARABIC </w:instrText>
-      </w:r>
-      <w:r>
-        <w:fldChar w:fldCharType="separate"/>
-      </w:r>
-      <w:r>
-        <w:rPr>
-          <w:noProof/>
-        </w:rPr>
-        <w:t>1</w:t>
-      </w:r>
-      <w:r>
-        <w:rPr>
-          <w:noProof/>
-        </w:rPr>
-        <w:fldChar w:fldCharType="end"/>
-      </w:r>
+      <w:fldSimple w:instr=" SEQ Table_1. \* ARABIC ">
+        <w:r>
+          <w:rPr>
+            <w:noProof/>
+          </w:rPr>
+          <w:t>1</w:t>
+        </w:r>
+      </w:fldSimple>
       <w:r>
         <w:t xml:space="preserve">: </w:t>
       </w:r>
@@ -5201,27 +5228,14 @@
                                   <w:r>
                                     <w:t xml:space="preserve">Figure </w:t>
                                   </w:r>
-                                  <w:r>
-                                    <w:fldChar w:fldCharType="begin"/>
-                                  </w:r>
-                                  <w:r>
-                                    <w:instrText xml:space="preserve"> SEQ Figure \* ARABIC </w:instrText>
-                                  </w:r>
-                                  <w:r>
-                                    <w:fldChar w:fldCharType="separate"/>
-                                  </w:r>
-                                  <w:r>
-                                    <w:rPr>
-                                      <w:noProof/>
-                                    </w:rPr>
-                                    <w:t>1</w:t>
-                                  </w:r>
-                                  <w:r>
-                                    <w:rPr>
-                                      <w:noProof/>
-                                    </w:rPr>
-                                    <w:fldChar w:fldCharType="end"/>
-                                  </w:r>
+                                  <w:fldSimple w:instr=" SEQ Figure \* ARABIC ">
+                                    <w:r>
+                                      <w:rPr>
+                                        <w:noProof/>
+                                      </w:rPr>
+                                      <w:t>1</w:t>
+                                    </w:r>
+                                  </w:fldSimple>
                                   <w:r>
                                     <w:t xml:space="preserve">: Lack of Dietary Options offered by </w:t>
                                   </w:r>
@@ -5257,7 +5271,6 @@
                           <w:p>
                             <w:pPr>
                               <w:pStyle w:val="Caption"/>
-                              <w:cnfStyle w:val="101000000000" w:firstRow="1" w:lastRow="0" w:firstColumn="1" w:lastColumn="0" w:oddVBand="0" w:evenVBand="0" w:oddHBand="0" w:evenHBand="0" w:firstRowFirstColumn="0" w:firstRowLastColumn="0" w:lastRowFirstColumn="0" w:lastRowLastColumn="0"/>
                               <w:rPr>
                                 <w:rFonts w:ascii="Arial" w:eastAsia="Arial" w:hAnsi="Arial" w:cs="Arial"/>
                                 <w:b/>
@@ -5819,27 +5832,14 @@
                             <w:r>
                               <w:t xml:space="preserve">Figure 1. </w:t>
                             </w:r>
-                            <w:r>
-                              <w:fldChar w:fldCharType="begin"/>
-                            </w:r>
-                            <w:r>
-                              <w:instrText xml:space="preserve"> SEQ Figure_1. \* ARABIC </w:instrText>
-                            </w:r>
-                            <w:r>
-                              <w:fldChar w:fldCharType="separate"/>
-                            </w:r>
-                            <w:r>
-                              <w:rPr>
-                                <w:noProof/>
-                              </w:rPr>
-                              <w:t>3</w:t>
-                            </w:r>
-                            <w:r>
-                              <w:rPr>
-                                <w:noProof/>
-                              </w:rPr>
-                              <w:fldChar w:fldCharType="end"/>
-                            </w:r>
+                            <w:fldSimple w:instr=" SEQ Figure_1. \* ARABIC ">
+                              <w:r>
+                                <w:rPr>
+                                  <w:noProof/>
+                                </w:rPr>
+                                <w:t>3</w:t>
+                              </w:r>
+                            </w:fldSimple>
                             <w:r>
                               <w:t xml:space="preserve">: </w:t>
                             </w:r>
@@ -6025,38 +6025,25 @@
                                 <w:noProof/>
                               </w:rPr>
                             </w:pPr>
-                            <w:bookmarkStart w:id="11" w:name="_Toc175600122"/>
+                            <w:bookmarkStart w:id="12" w:name="_Toc175600122"/>
                             <w:r>
                               <w:t xml:space="preserve">Figure 1. </w:t>
                             </w:r>
-                            <w:r>
-                              <w:fldChar w:fldCharType="begin"/>
-                            </w:r>
-                            <w:r>
-                              <w:instrText xml:space="preserve"> SEQ Figure_1. \* ARABIC </w:instrText>
-                            </w:r>
-                            <w:r>
-                              <w:fldChar w:fldCharType="separate"/>
-                            </w:r>
-                            <w:r>
-                              <w:rPr>
-                                <w:noProof/>
-                              </w:rPr>
-                              <w:t>4</w:t>
-                            </w:r>
-                            <w:r>
-                              <w:rPr>
-                                <w:noProof/>
-                              </w:rPr>
-                              <w:fldChar w:fldCharType="end"/>
-                            </w:r>
+                            <w:fldSimple w:instr=" SEQ Figure_1. \* ARABIC ">
+                              <w:r>
+                                <w:rPr>
+                                  <w:noProof/>
+                                </w:rPr>
+                                <w:t>4</w:t>
+                              </w:r>
+                            </w:fldSimple>
                             <w:r>
                               <w:t xml:space="preserve">: </w:t>
                             </w:r>
                             <w:r>
                               <w:t>Samsung Food meal planner</w:t>
                             </w:r>
-                            <w:bookmarkEnd w:id="11"/>
+                            <w:bookmarkEnd w:id="12"/>
                           </w:p>
                         </w:txbxContent>
                       </wps:txbx>
@@ -6251,38 +6238,25 @@
                             <w:pPr>
                               <w:pStyle w:val="Caption"/>
                             </w:pPr>
-                            <w:bookmarkStart w:id="12" w:name="_Toc175600123"/>
+                            <w:bookmarkStart w:id="14" w:name="_Toc175600123"/>
                             <w:r>
                               <w:t xml:space="preserve">Figure 1. </w:t>
                             </w:r>
-                            <w:r>
-                              <w:fldChar w:fldCharType="begin"/>
-                            </w:r>
-                            <w:r>
-                              <w:instrText xml:space="preserve"> SEQ Figure_1. \* ARABIC </w:instrText>
-                            </w:r>
-                            <w:r>
-                              <w:fldChar w:fldCharType="separate"/>
-                            </w:r>
-                            <w:r>
-                              <w:rPr>
-                                <w:noProof/>
-                              </w:rPr>
-                              <w:t>5</w:t>
-                            </w:r>
-                            <w:r>
-                              <w:rPr>
-                                <w:noProof/>
-                              </w:rPr>
-                              <w:fldChar w:fldCharType="end"/>
-                            </w:r>
+                            <w:fldSimple w:instr=" SEQ Figure_1. \* ARABIC ">
+                              <w:r>
+                                <w:rPr>
+                                  <w:noProof/>
+                                </w:rPr>
+                                <w:t>5</w:t>
+                              </w:r>
+                            </w:fldSimple>
                             <w:r>
                               <w:t xml:space="preserve">: </w:t>
                             </w:r>
                             <w:r>
                               <w:t>Samsung Food grocery list section</w:t>
                             </w:r>
-                            <w:bookmarkEnd w:id="12"/>
+                            <w:bookmarkEnd w:id="14"/>
                           </w:p>
                         </w:txbxContent>
                       </wps:txbx>
@@ -6645,7 +6619,7 @@
       <w:pPr>
         <w:pStyle w:val="Heading2"/>
       </w:pPr>
-      <w:bookmarkStart w:id="13" w:name="_Toc175644209"/>
+      <w:bookmarkStart w:id="16" w:name="_Toc175644209"/>
       <w:r>
         <w:lastRenderedPageBreak/>
         <w:t xml:space="preserve">1.4.2 </w:t>
@@ -6657,7 +6631,7 @@
       <w:r>
         <w:t>SuperCook</w:t>
       </w:r>
-      <w:bookmarkEnd w:id="13"/>
+      <w:bookmarkEnd w:id="16"/>
       <w:proofErr w:type="spellEnd"/>
       <w:r>
         <w:t xml:space="preserve"> </w:t>
@@ -6783,31 +6757,18 @@
                                 <w:noProof/>
                               </w:rPr>
                             </w:pPr>
-                            <w:bookmarkStart w:id="14" w:name="_Toc175600124"/>
+                            <w:bookmarkStart w:id="17" w:name="_Toc175600124"/>
                             <w:r>
                               <w:t xml:space="preserve">Figure 1. </w:t>
                             </w:r>
-                            <w:r>
-                              <w:fldChar w:fldCharType="begin"/>
-                            </w:r>
-                            <w:r>
-                              <w:instrText xml:space="preserve"> SEQ Figure_1. \* ARABIC </w:instrText>
-                            </w:r>
-                            <w:r>
-                              <w:fldChar w:fldCharType="separate"/>
-                            </w:r>
-                            <w:r>
-                              <w:rPr>
-                                <w:noProof/>
-                              </w:rPr>
-                              <w:t>6</w:t>
-                            </w:r>
-                            <w:r>
-                              <w:rPr>
-                                <w:noProof/>
-                              </w:rPr>
-                              <w:fldChar w:fldCharType="end"/>
-                            </w:r>
+                            <w:fldSimple w:instr=" SEQ Figure_1. \* ARABIC ">
+                              <w:r>
+                                <w:rPr>
+                                  <w:noProof/>
+                                </w:rPr>
+                                <w:t>6</w:t>
+                              </w:r>
+                            </w:fldSimple>
                             <w:r>
                               <w:t xml:space="preserve">: </w:t>
                             </w:r>
@@ -6819,7 +6780,7 @@
                             <w:r>
                               <w:t xml:space="preserve"> shopping list manager</w:t>
                             </w:r>
-                            <w:bookmarkEnd w:id="14"/>
+                            <w:bookmarkEnd w:id="17"/>
                           </w:p>
                         </w:txbxContent>
                       </wps:txbx>
@@ -7008,31 +6969,18 @@
                                 <w:noProof/>
                               </w:rPr>
                             </w:pPr>
-                            <w:bookmarkStart w:id="15" w:name="_Toc175600125"/>
+                            <w:bookmarkStart w:id="19" w:name="_Toc175600125"/>
                             <w:r>
                               <w:t xml:space="preserve">Figure 1. </w:t>
                             </w:r>
-                            <w:r>
-                              <w:fldChar w:fldCharType="begin"/>
-                            </w:r>
-                            <w:r>
-                              <w:instrText xml:space="preserve"> SEQ Figure_1. \* ARABIC </w:instrText>
-                            </w:r>
-                            <w:r>
-                              <w:fldChar w:fldCharType="separate"/>
-                            </w:r>
-                            <w:r>
-                              <w:rPr>
-                                <w:noProof/>
-                              </w:rPr>
-                              <w:t>7</w:t>
-                            </w:r>
-                            <w:r>
-                              <w:rPr>
-                                <w:noProof/>
-                              </w:rPr>
-                              <w:fldChar w:fldCharType="end"/>
-                            </w:r>
+                            <w:fldSimple w:instr=" SEQ Figure_1. \* ARABIC ">
+                              <w:r>
+                                <w:rPr>
+                                  <w:noProof/>
+                                </w:rPr>
+                                <w:t>7</w:t>
+                              </w:r>
+                            </w:fldSimple>
                             <w:r>
                               <w:t xml:space="preserve">: </w:t>
                             </w:r>
@@ -7044,7 +6992,7 @@
                             <w:r>
                               <w:t xml:space="preserve"> ingredient filter</w:t>
                             </w:r>
-                            <w:bookmarkEnd w:id="15"/>
+                            <w:bookmarkEnd w:id="19"/>
                           </w:p>
                         </w:txbxContent>
                       </wps:txbx>
@@ -7233,31 +7181,18 @@
                                 <w:noProof/>
                               </w:rPr>
                             </w:pPr>
-                            <w:bookmarkStart w:id="16" w:name="_Toc175600126"/>
+                            <w:bookmarkStart w:id="21" w:name="_Toc175600126"/>
                             <w:r>
                               <w:t xml:space="preserve">Figure 1. </w:t>
                             </w:r>
-                            <w:r>
-                              <w:fldChar w:fldCharType="begin"/>
-                            </w:r>
-                            <w:r>
-                              <w:instrText xml:space="preserve"> SEQ Figure_1. \* ARABIC </w:instrText>
-                            </w:r>
-                            <w:r>
-                              <w:fldChar w:fldCharType="separate"/>
-                            </w:r>
-                            <w:r>
-                              <w:rPr>
-                                <w:noProof/>
-                              </w:rPr>
-                              <w:t>8</w:t>
-                            </w:r>
-                            <w:r>
-                              <w:rPr>
-                                <w:noProof/>
-                              </w:rPr>
-                              <w:fldChar w:fldCharType="end"/>
-                            </w:r>
+                            <w:fldSimple w:instr=" SEQ Figure_1. \* ARABIC ">
+                              <w:r>
+                                <w:rPr>
+                                  <w:noProof/>
+                                </w:rPr>
+                                <w:t>8</w:t>
+                              </w:r>
+                            </w:fldSimple>
                             <w:r>
                               <w:t xml:space="preserve">: </w:t>
                             </w:r>
@@ -7269,7 +7204,7 @@
                             <w:r>
                               <w:t xml:space="preserve"> favourites page with missing ingredient</w:t>
                             </w:r>
-                            <w:bookmarkEnd w:id="16"/>
+                            <w:bookmarkEnd w:id="21"/>
                           </w:p>
                         </w:txbxContent>
                       </wps:txbx>
@@ -7544,7 +7479,7 @@
       <w:pPr>
         <w:pStyle w:val="Heading2"/>
       </w:pPr>
-      <w:bookmarkStart w:id="17" w:name="_Toc175644210"/>
+      <w:bookmarkStart w:id="23" w:name="_Toc175644210"/>
       <w:r>
         <w:lastRenderedPageBreak/>
         <w:t xml:space="preserve">1.4.3 </w:t>
@@ -7555,7 +7490,7 @@
       <w:r>
         <w:t>Yummly</w:t>
       </w:r>
-      <w:bookmarkEnd w:id="17"/>
+      <w:bookmarkEnd w:id="23"/>
     </w:p>
     <w:p/>
     <w:p>
@@ -7666,35 +7601,22 @@
                                 <w:noProof/>
                               </w:rPr>
                             </w:pPr>
-                            <w:bookmarkStart w:id="18" w:name="_Toc175600127"/>
+                            <w:bookmarkStart w:id="24" w:name="_Toc175600127"/>
                             <w:r>
                               <w:t xml:space="preserve">Figure 1. </w:t>
                             </w:r>
-                            <w:r>
-                              <w:fldChar w:fldCharType="begin"/>
-                            </w:r>
-                            <w:r>
-                              <w:instrText xml:space="preserve"> SEQ Figure_1. \* ARABIC </w:instrText>
-                            </w:r>
-                            <w:r>
-                              <w:fldChar w:fldCharType="separate"/>
-                            </w:r>
-                            <w:r>
-                              <w:rPr>
-                                <w:noProof/>
-                              </w:rPr>
-                              <w:t>9</w:t>
-                            </w:r>
-                            <w:r>
-                              <w:rPr>
-                                <w:noProof/>
-                              </w:rPr>
-                              <w:fldChar w:fldCharType="end"/>
-                            </w:r>
+                            <w:fldSimple w:instr=" SEQ Figure_1. \* ARABIC ">
+                              <w:r>
+                                <w:rPr>
+                                  <w:noProof/>
+                                </w:rPr>
+                                <w:t>9</w:t>
+                              </w:r>
+                            </w:fldSimple>
                             <w:r>
                               <w:t>: Yummly's meal planner</w:t>
                             </w:r>
-                            <w:bookmarkEnd w:id="18"/>
+                            <w:bookmarkEnd w:id="24"/>
                           </w:p>
                         </w:txbxContent>
                       </wps:txbx>
@@ -7875,35 +7797,22 @@
                                 <w:noProof/>
                               </w:rPr>
                             </w:pPr>
-                            <w:bookmarkStart w:id="19" w:name="_Toc175600128"/>
+                            <w:bookmarkStart w:id="26" w:name="_Toc175600128"/>
                             <w:r>
                               <w:t xml:space="preserve">Figure 1. </w:t>
                             </w:r>
-                            <w:r>
-                              <w:fldChar w:fldCharType="begin"/>
-                            </w:r>
-                            <w:r>
-                              <w:instrText xml:space="preserve"> SEQ Figure_1. \* ARABIC </w:instrText>
-                            </w:r>
-                            <w:r>
-                              <w:fldChar w:fldCharType="separate"/>
-                            </w:r>
-                            <w:r>
-                              <w:rPr>
-                                <w:noProof/>
-                              </w:rPr>
-                              <w:t>10</w:t>
-                            </w:r>
-                            <w:r>
-                              <w:rPr>
-                                <w:noProof/>
-                              </w:rPr>
-                              <w:fldChar w:fldCharType="end"/>
-                            </w:r>
+                            <w:fldSimple w:instr=" SEQ Figure_1. \* ARABIC ">
+                              <w:r>
+                                <w:rPr>
+                                  <w:noProof/>
+                                </w:rPr>
+                                <w:t>10</w:t>
+                              </w:r>
+                            </w:fldSimple>
                             <w:r>
                               <w:t>: Yummly's shopping list manager</w:t>
                             </w:r>
-                            <w:bookmarkEnd w:id="19"/>
+                            <w:bookmarkEnd w:id="26"/>
                           </w:p>
                         </w:txbxContent>
                       </wps:txbx>
@@ -8084,35 +7993,22 @@
                                 <w:noProof/>
                               </w:rPr>
                             </w:pPr>
-                            <w:bookmarkStart w:id="20" w:name="_Toc175600129"/>
+                            <w:bookmarkStart w:id="28" w:name="_Toc175600129"/>
                             <w:r>
                               <w:t xml:space="preserve">Figure 1. </w:t>
                             </w:r>
-                            <w:r>
-                              <w:fldChar w:fldCharType="begin"/>
-                            </w:r>
-                            <w:r>
-                              <w:instrText xml:space="preserve"> SEQ Figure_1. \* ARABIC </w:instrText>
-                            </w:r>
-                            <w:r>
-                              <w:fldChar w:fldCharType="separate"/>
-                            </w:r>
-                            <w:r>
-                              <w:rPr>
-                                <w:noProof/>
-                              </w:rPr>
-                              <w:t>11</w:t>
-                            </w:r>
-                            <w:r>
-                              <w:rPr>
-                                <w:noProof/>
-                              </w:rPr>
-                              <w:fldChar w:fldCharType="end"/>
-                            </w:r>
+                            <w:fldSimple w:instr=" SEQ Figure_1. \* ARABIC ">
+                              <w:r>
+                                <w:rPr>
+                                  <w:noProof/>
+                                </w:rPr>
+                                <w:t>11</w:t>
+                              </w:r>
+                            </w:fldSimple>
                             <w:r>
                               <w:t>: Yummly's nicely laid out Ingredients</w:t>
                             </w:r>
-                            <w:bookmarkEnd w:id="20"/>
+                            <w:bookmarkEnd w:id="28"/>
                           </w:p>
                         </w:txbxContent>
                       </wps:txbx>
@@ -8314,7 +8210,7 @@
         <w:pStyle w:val="Heading1"/>
         <w:spacing w:after="240"/>
       </w:pPr>
-      <w:bookmarkStart w:id="21" w:name="_Toc175644211"/>
+      <w:bookmarkStart w:id="30" w:name="_Toc175644211"/>
       <w:r>
         <w:lastRenderedPageBreak/>
         <w:t xml:space="preserve">1.5 </w:t>
@@ -8322,7 +8218,7 @@
       <w:r>
         <w:t>Project Plan</w:t>
       </w:r>
-      <w:bookmarkEnd w:id="21"/>
+      <w:bookmarkEnd w:id="30"/>
     </w:p>
     <w:p>
       <w:pPr>
@@ -8397,31 +8293,18 @@
           <w14:ligatures w14:val="standardContextual"/>
         </w:rPr>
       </w:pPr>
-      <w:bookmarkStart w:id="22" w:name="_Toc175600130"/>
+      <w:bookmarkStart w:id="31" w:name="_Toc175600130"/>
       <w:r>
         <w:t xml:space="preserve">Figure 1. </w:t>
       </w:r>
-      <w:r>
-        <w:fldChar w:fldCharType="begin"/>
-      </w:r>
-      <w:r>
-        <w:instrText xml:space="preserve"> SEQ Figure_1. \* ARABIC </w:instrText>
-      </w:r>
-      <w:r>
-        <w:fldChar w:fldCharType="separate"/>
-      </w:r>
-      <w:r>
-        <w:rPr>
-          <w:noProof/>
-        </w:rPr>
-        <w:t>12</w:t>
-      </w:r>
-      <w:r>
-        <w:rPr>
-          <w:noProof/>
-        </w:rPr>
-        <w:fldChar w:fldCharType="end"/>
-      </w:r>
+      <w:fldSimple w:instr=" SEQ Figure_1. \* ARABIC ">
+        <w:r>
+          <w:rPr>
+            <w:noProof/>
+          </w:rPr>
+          <w:t>12</w:t>
+        </w:r>
+      </w:fldSimple>
       <w:r>
         <w:t xml:space="preserve">: </w:t>
       </w:r>
@@ -8461,7 +8344,7 @@
           </w:r>
         </w:sdtContent>
       </w:sdt>
-      <w:bookmarkEnd w:id="22"/>
+      <w:bookmarkEnd w:id="31"/>
     </w:p>
     <w:p>
       <w:pPr>
@@ -8528,31 +8411,18 @@
           <w:sz w:val="24"/>
         </w:rPr>
       </w:pPr>
-      <w:bookmarkStart w:id="23" w:name="_Toc175597248"/>
+      <w:bookmarkStart w:id="32" w:name="_Toc175597248"/>
       <w:r>
         <w:t xml:space="preserve">Table 1. </w:t>
       </w:r>
-      <w:r>
-        <w:fldChar w:fldCharType="begin"/>
-      </w:r>
-      <w:r>
-        <w:instrText xml:space="preserve"> SEQ Table_1. \* ARABIC </w:instrText>
-      </w:r>
-      <w:r>
-        <w:fldChar w:fldCharType="separate"/>
-      </w:r>
-      <w:r>
-        <w:rPr>
-          <w:noProof/>
-        </w:rPr>
-        <w:t>3</w:t>
-      </w:r>
-      <w:r>
-        <w:rPr>
-          <w:noProof/>
-        </w:rPr>
-        <w:fldChar w:fldCharType="end"/>
-      </w:r>
+      <w:fldSimple w:instr=" SEQ Table_1. \* ARABIC ">
+        <w:r>
+          <w:rPr>
+            <w:noProof/>
+          </w:rPr>
+          <w:t>3</w:t>
+        </w:r>
+      </w:fldSimple>
       <w:r>
         <w:t xml:space="preserve">: </w:t>
       </w:r>
@@ -8562,7 +8432,7 @@
       <w:r>
         <w:t xml:space="preserve"> major deliverables of the project</w:t>
       </w:r>
-      <w:bookmarkEnd w:id="23"/>
+      <w:bookmarkEnd w:id="32"/>
     </w:p>
     <w:tbl>
       <w:tblPr>
@@ -9237,7 +9107,7 @@
         <w:pStyle w:val="Heading1"/>
         <w:spacing w:after="240"/>
       </w:pPr>
-      <w:bookmarkStart w:id="24" w:name="_Toc175644212"/>
+      <w:bookmarkStart w:id="33" w:name="_Toc175644212"/>
       <w:r>
         <w:lastRenderedPageBreak/>
         <w:t xml:space="preserve">1.6 </w:t>
@@ -9245,18 +9115,18 @@
       <w:r>
         <w:t>Risk Analysis</w:t>
       </w:r>
-      <w:bookmarkEnd w:id="24"/>
+      <w:bookmarkEnd w:id="33"/>
     </w:p>
     <w:p>
       <w:pPr>
         <w:pStyle w:val="Heading2"/>
         <w:ind w:left="284"/>
       </w:pPr>
-      <w:bookmarkStart w:id="25" w:name="_Toc175644213"/>
+      <w:bookmarkStart w:id="34" w:name="_Toc175644213"/>
       <w:r>
         <w:t>1.6.1 Data Loss</w:t>
       </w:r>
-      <w:bookmarkEnd w:id="25"/>
+      <w:bookmarkEnd w:id="34"/>
     </w:p>
     <w:p>
       <w:pPr>
@@ -9328,11 +9198,11 @@
         <w:pStyle w:val="Heading2"/>
         <w:ind w:left="284"/>
       </w:pPr>
-      <w:bookmarkStart w:id="26" w:name="_Toc175644214"/>
+      <w:bookmarkStart w:id="35" w:name="_Toc175644214"/>
       <w:r>
         <w:t>1.6.2 Miscommunication about requirements</w:t>
       </w:r>
-      <w:bookmarkEnd w:id="26"/>
+      <w:bookmarkEnd w:id="35"/>
     </w:p>
     <w:p>
       <w:pPr>
@@ -9392,14 +9262,14 @@
         <w:pStyle w:val="Heading2"/>
         <w:ind w:left="284"/>
       </w:pPr>
-      <w:bookmarkStart w:id="27" w:name="_Toc175644215"/>
+      <w:bookmarkStart w:id="36" w:name="_Toc175644215"/>
       <w:r>
         <w:t xml:space="preserve">1.6.3 </w:t>
       </w:r>
       <w:r>
         <w:t>Power Outages</w:t>
       </w:r>
-      <w:bookmarkEnd w:id="27"/>
+      <w:bookmarkEnd w:id="36"/>
     </w:p>
     <w:p>
       <w:pPr>
@@ -9465,11 +9335,11 @@
         <w:pStyle w:val="Heading2"/>
         <w:ind w:left="284"/>
       </w:pPr>
-      <w:bookmarkStart w:id="28" w:name="_Toc175644216"/>
+      <w:bookmarkStart w:id="37" w:name="_Toc175644216"/>
       <w:r>
         <w:t>1.6.4 Skills gap within the team</w:t>
       </w:r>
-      <w:bookmarkEnd w:id="28"/>
+      <w:bookmarkEnd w:id="37"/>
     </w:p>
     <w:p>
       <w:pPr>
@@ -9532,11 +9402,11 @@
         <w:pStyle w:val="Heading2"/>
         <w:ind w:left="284"/>
       </w:pPr>
-      <w:bookmarkStart w:id="29" w:name="_Toc175644217"/>
+      <w:bookmarkStart w:id="38" w:name="_Toc175644217"/>
       <w:r>
         <w:t>1.6.5 Data Security Issues</w:t>
       </w:r>
-      <w:bookmarkEnd w:id="29"/>
+      <w:bookmarkEnd w:id="38"/>
     </w:p>
     <w:p>
       <w:pPr>
@@ -9596,11 +9466,11 @@
         <w:pStyle w:val="Heading2"/>
         <w:ind w:left="284"/>
       </w:pPr>
-      <w:bookmarkStart w:id="30" w:name="_Toc175644218"/>
+      <w:bookmarkStart w:id="39" w:name="_Toc175644218"/>
       <w:r>
         <w:t>1.6.6 Misalignment of project scope</w:t>
       </w:r>
-      <w:bookmarkEnd w:id="30"/>
+      <w:bookmarkEnd w:id="39"/>
     </w:p>
     <w:p>
       <w:pPr>
@@ -9663,11 +9533,11 @@
         <w:pStyle w:val="Heading2"/>
         <w:ind w:left="284"/>
       </w:pPr>
-      <w:bookmarkStart w:id="31" w:name="_Toc175644219"/>
+      <w:bookmarkStart w:id="40" w:name="_Toc175644219"/>
       <w:r>
         <w:t>1.6.7 Regulatory Compliance Issue</w:t>
       </w:r>
-      <w:bookmarkEnd w:id="31"/>
+      <w:bookmarkEnd w:id="40"/>
     </w:p>
     <w:p>
       <w:pPr>
@@ -9741,12 +9611,12 @@
         <w:pStyle w:val="Heading2"/>
         <w:ind w:left="284"/>
       </w:pPr>
-      <w:bookmarkStart w:id="32" w:name="_Toc175644220"/>
+      <w:bookmarkStart w:id="41" w:name="_Toc175644220"/>
       <w:r>
         <w:lastRenderedPageBreak/>
         <w:t>1.6.8 Team member illness/ Unforeseen Circumstances</w:t>
       </w:r>
-      <w:bookmarkEnd w:id="32"/>
+      <w:bookmarkEnd w:id="41"/>
     </w:p>
     <w:p>
       <w:pPr>
@@ -9809,7 +9679,7 @@
         <w:pStyle w:val="Heading2"/>
         <w:ind w:left="284"/>
       </w:pPr>
-      <w:bookmarkStart w:id="33" w:name="_Toc175644221"/>
+      <w:bookmarkStart w:id="42" w:name="_Toc175644221"/>
       <w:r>
         <w:t>1.6.</w:t>
       </w:r>
@@ -9819,7 +9689,7 @@
       <w:r>
         <w:t xml:space="preserve"> Limited access to software (Trail software, require subscription)</w:t>
       </w:r>
-      <w:bookmarkEnd w:id="33"/>
+      <w:bookmarkEnd w:id="42"/>
     </w:p>
     <w:p>
       <w:pPr>
@@ -9879,7 +9749,7 @@
         <w:pStyle w:val="Heading2"/>
         <w:ind w:left="284"/>
       </w:pPr>
-      <w:bookmarkStart w:id="34" w:name="_Toc175644222"/>
+      <w:bookmarkStart w:id="43" w:name="_Toc175644222"/>
       <w:r>
         <w:t>1.6.</w:t>
       </w:r>
@@ -9889,7 +9759,7 @@
       <w:r>
         <w:t xml:space="preserve"> Minor Bugs or Issues in the Code</w:t>
       </w:r>
-      <w:bookmarkEnd w:id="34"/>
+      <w:bookmarkEnd w:id="43"/>
       <w:r>
         <w:t xml:space="preserve"> </w:t>
       </w:r>
@@ -9952,7 +9822,7 @@
         <w:pStyle w:val="Heading2"/>
         <w:ind w:left="284"/>
       </w:pPr>
-      <w:bookmarkStart w:id="35" w:name="_Toc175644223"/>
+      <w:bookmarkStart w:id="44" w:name="_Toc175644223"/>
       <w:r>
         <w:t>1.6.</w:t>
       </w:r>
@@ -9971,7 +9841,7 @@
       <w:r>
         <w:t>s</w:t>
       </w:r>
-      <w:bookmarkEnd w:id="35"/>
+      <w:bookmarkEnd w:id="44"/>
       <w:r>
         <w:t xml:space="preserve">  </w:t>
       </w:r>
@@ -10020,6 +9890,182 @@
         <w:ind w:left="1135" w:hanging="284"/>
       </w:pPr>
       <w:r>
+        <w:rPr>
+          <w:noProof/>
+        </w:rPr>
+        <mc:AlternateContent>
+          <mc:Choice Requires="wps">
+            <w:drawing>
+              <wp:anchor distT="0" distB="0" distL="114300" distR="114300" simplePos="0" relativeHeight="251703296" behindDoc="0" locked="0" layoutInCell="1" allowOverlap="1" wp14:anchorId="79E79BF6" wp14:editId="5BADD7DC">
+                <wp:simplePos x="0" y="0"/>
+                <wp:positionH relativeFrom="column">
+                  <wp:posOffset>0</wp:posOffset>
+                </wp:positionH>
+                <wp:positionV relativeFrom="paragraph">
+                  <wp:posOffset>4540885</wp:posOffset>
+                </wp:positionV>
+                <wp:extent cx="5655310" cy="635"/>
+                <wp:effectExtent l="0" t="0" r="0" b="0"/>
+                <wp:wrapSquare wrapText="bothSides"/>
+                <wp:docPr id="1510344952" name="Text Box 1"/>
+                <wp:cNvGraphicFramePr/>
+                <a:graphic xmlns:a="http://schemas.openxmlformats.org/drawingml/2006/main">
+                  <a:graphicData uri="http://schemas.microsoft.com/office/word/2010/wordprocessingShape">
+                    <wps:wsp>
+                      <wps:cNvSpPr txBox="1"/>
+                      <wps:spPr>
+                        <a:xfrm>
+                          <a:off x="0" y="0"/>
+                          <a:ext cx="5655310" cy="635"/>
+                        </a:xfrm>
+                        <a:prstGeom prst="rect">
+                          <a:avLst/>
+                        </a:prstGeom>
+                        <a:solidFill>
+                          <a:prstClr val="white"/>
+                        </a:solidFill>
+                        <a:ln>
+                          <a:noFill/>
+                        </a:ln>
+                      </wps:spPr>
+                      <wps:txbx>
+                        <w:txbxContent>
+                          <w:p>
+                            <w:pPr>
+                              <w:pStyle w:val="Caption"/>
+                              <w:rPr>
+                                <w:noProof/>
+                              </w:rPr>
+                            </w:pPr>
+                            <w:bookmarkStart w:id="45" w:name="_Ref175766266"/>
+                            <w:r>
+                              <w:t xml:space="preserve">Figure </w:t>
+                            </w:r>
+                            <w:r>
+                              <w:t>1. 1</w:t>
+                            </w:r>
+                            <w:fldSimple w:instr=" SEQ Figure \* ARABIC ">
+                              <w:r>
+                                <w:rPr>
+                                  <w:noProof/>
+                                </w:rPr>
+                                <w:t>3</w:t>
+                              </w:r>
+                            </w:fldSimple>
+                            <w:r>
+                              <w:t>: Diagram summary on Risk Analysis</w:t>
+                            </w:r>
+                            <w:bookmarkEnd w:id="45"/>
+                          </w:p>
+                        </w:txbxContent>
+                      </wps:txbx>
+                      <wps:bodyPr rot="0" spcFirstLastPara="0" vertOverflow="overflow" horzOverflow="overflow" vert="horz" wrap="square" lIns="0" tIns="0" rIns="0" bIns="0" numCol="1" spcCol="0" rtlCol="0" fromWordArt="0" anchor="t" anchorCtr="0" forceAA="0" compatLnSpc="1">
+                        <a:prstTxWarp prst="textNoShape">
+                          <a:avLst/>
+                        </a:prstTxWarp>
+                        <a:spAutoFit/>
+                      </wps:bodyPr>
+                    </wps:wsp>
+                  </a:graphicData>
+                </a:graphic>
+              </wp:anchor>
+            </w:drawing>
+          </mc:Choice>
+          <mc:Fallback>
+            <w:pict>
+              <v:shape w14:anchorId="79E79BF6" id="_x0000_s1036" type="#_x0000_t202" style="position:absolute;left:0;text-align:left;margin-left:0;margin-top:357.55pt;width:445.3pt;height:.05pt;z-index:251703296;visibility:visible;mso-wrap-style:square;mso-wrap-distance-left:9pt;mso-wrap-distance-top:0;mso-wrap-distance-right:9pt;mso-wrap-distance-bottom:0;mso-position-horizontal:absolute;mso-position-horizontal-relative:text;mso-position-vertical:absolute;mso-position-vertical-relative:text;v-text-anchor:top" o:gfxdata="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" stroked="f">
+                <v:textbox style="mso-fit-shape-to-text:t" inset="0,0,0,0">
+                  <w:txbxContent>
+                    <w:p>
+                      <w:pPr>
+                        <w:pStyle w:val="Caption"/>
+                        <w:rPr>
+                          <w:noProof/>
+                        </w:rPr>
+                      </w:pPr>
+                      <w:bookmarkStart w:id="46" w:name="_Ref175766266"/>
+                      <w:r>
+                        <w:t xml:space="preserve">Figure </w:t>
+                      </w:r>
+                      <w:r>
+                        <w:t>1. 1</w:t>
+                      </w:r>
+                      <w:fldSimple w:instr=" SEQ Figure \* ARABIC ">
+                        <w:r>
+                          <w:rPr>
+                            <w:noProof/>
+                          </w:rPr>
+                          <w:t>3</w:t>
+                        </w:r>
+                      </w:fldSimple>
+                      <w:r>
+                        <w:t>: Diagram summary on Risk Analysis</w:t>
+                      </w:r>
+                      <w:bookmarkEnd w:id="46"/>
+                    </w:p>
+                  </w:txbxContent>
+                </v:textbox>
+                <w10:wrap type="square"/>
+              </v:shape>
+            </w:pict>
+          </mc:Fallback>
+        </mc:AlternateContent>
+      </w:r>
+      <w:r>
+        <w:rPr>
+          <w:noProof/>
+        </w:rPr>
+        <w:drawing>
+          <wp:anchor distT="0" distB="0" distL="114300" distR="114300" simplePos="0" relativeHeight="251701248" behindDoc="0" locked="0" layoutInCell="1" allowOverlap="1" wp14:anchorId="107A0440" wp14:editId="6F347B3B">
+            <wp:simplePos x="0" y="0"/>
+            <wp:positionH relativeFrom="column">
+              <wp:posOffset>0</wp:posOffset>
+            </wp:positionH>
+            <wp:positionV relativeFrom="paragraph">
+              <wp:posOffset>563245</wp:posOffset>
+            </wp:positionV>
+            <wp:extent cx="5655310" cy="3920490"/>
+            <wp:effectExtent l="0" t="0" r="2540" b="3810"/>
+            <wp:wrapSquare wrapText="bothSides"/>
+            <wp:docPr id="588595530" name="Picture 11"/>
+            <wp:cNvGraphicFramePr>
+              <a:graphicFrameLocks xmlns:a="http://schemas.openxmlformats.org/drawingml/2006/main" noChangeAspect="1"/>
+            </wp:cNvGraphicFramePr>
+            <a:graphic xmlns:a="http://schemas.openxmlformats.org/drawingml/2006/main">
+              <a:graphicData uri="http://schemas.openxmlformats.org/drawingml/2006/picture">
+                <pic:pic xmlns:pic="http://schemas.openxmlformats.org/drawingml/2006/picture">
+                  <pic:nvPicPr>
+                    <pic:cNvPr id="588595530" name="Picture 588595530"/>
+                    <pic:cNvPicPr/>
+                  </pic:nvPicPr>
+                  <pic:blipFill>
+                    <a:blip r:embed="rId22">
+                      <a:extLst>
+                        <a:ext uri="{28A0092B-C50C-407E-A947-70E740481C1C}">
+                          <a14:useLocalDpi xmlns:a14="http://schemas.microsoft.com/office/drawing/2010/main" val="0"/>
+                        </a:ext>
+                      </a:extLst>
+                    </a:blip>
+                    <a:stretch>
+                      <a:fillRect/>
+                    </a:stretch>
+                  </pic:blipFill>
+                  <pic:spPr>
+                    <a:xfrm>
+                      <a:off x="0" y="0"/>
+                      <a:ext cx="5655310" cy="3920490"/>
+                    </a:xfrm>
+                    <a:prstGeom prst="rect">
+                      <a:avLst/>
+                    </a:prstGeom>
+                  </pic:spPr>
+                </pic:pic>
+              </a:graphicData>
+            </a:graphic>
+          </wp:anchor>
+        </w:drawing>
+      </w:r>
+      <w:r>
         <w:t xml:space="preserve">How to </w:t>
       </w:r>
       <w:r>
@@ -10038,20 +10084,7 @@
         <w:t>and shared</w:t>
       </w:r>
     </w:p>
-    <w:p>
-      <w:pPr>
-        <w:tabs>
-          <w:tab w:val="left" w:pos="3969"/>
-        </w:tabs>
-        <w:spacing w:after="0"/>
-      </w:pPr>
-    </w:p>
-    <w:p>
-      <w:r>
-        <w:br w:type="page"/>
-      </w:r>
-    </w:p>
-    <w:bookmarkStart w:id="36" w:name="_Toc175644224" w:displacedByCustomXml="next"/>
+    <w:bookmarkStart w:id="47" w:name="_Toc175644224" w:displacedByCustomXml="next"/>
     <w:sdt>
       <w:sdtPr>
         <w:rPr>
@@ -10074,7 +10107,7 @@
           <w:r>
             <w:t>References</w:t>
           </w:r>
-          <w:bookmarkEnd w:id="36"/>
+          <w:bookmarkEnd w:id="47"/>
         </w:p>
         <w:sdt>
           <w:sdtPr>
@@ -10517,7 +10550,7 @@
     <w:p/>
     <w:p/>
     <w:sectPr>
-      <w:footerReference w:type="default" r:id="rId22"/>
+      <w:footerReference w:type="default" r:id="rId23"/>
       <w:pgSz w:w="11906" w:h="16838"/>
       <w:pgMar w:top="1440" w:right="1440" w:bottom="1440" w:left="1560" w:header="708" w:footer="708" w:gutter="0"/>
       <w:pgNumType w:start="0"/>
@@ -10718,7 +10751,7 @@
         <v:path o:extrusionok="f" gradientshapeok="t" o:connecttype="rect"/>
         <o:lock v:ext="edit" aspectratio="t"/>
       </v:shapetype>
-      <v:shape id="_x0000_i1035" type="#_x0000_t75" style="width:11.25pt;height:11.25pt" o:bullet="t">
+      <v:shape id="_x0000_i1038" type="#_x0000_t75" style="width:11.25pt;height:11.25pt" o:bullet="t">
         <v:imagedata r:id="rId1" o:title="msoA2B6"/>
       </v:shape>
     </w:pict>

</xml_diff>

<commit_message>
Added references to supercook and yummly
</commit_message>
<xml_diff>
--- a/Business Case/ITPV302_BusinessCase.docx
+++ b/Business Case/ITPV302_BusinessCase.docx
@@ -3392,13 +3392,7 @@
             <w:t>3</w:t>
           </w:r>
           <w:r>
-            <w:t>: Diagram summary</w:t>
-          </w:r>
-          <w:r>
-            <w:t xml:space="preserve"> </w:t>
-          </w:r>
-          <w:r>
-            <w:t>on Risk Analysis</w:t>
+            <w:t>: Diagram summary on Risk Analysis</w:t>
           </w:r>
           <w:r>
             <w:fldChar w:fldCharType="end"/>
@@ -4632,14 +4626,27 @@
       <w:r>
         <w:t xml:space="preserve">Table 1. </w:t>
       </w:r>
-      <w:fldSimple w:instr=" SEQ Table_1. \* ARABIC ">
-        <w:r>
-          <w:rPr>
-            <w:noProof/>
-          </w:rPr>
-          <w:t>1</w:t>
-        </w:r>
-      </w:fldSimple>
+      <w:r>
+        <w:fldChar w:fldCharType="begin"/>
+      </w:r>
+      <w:r>
+        <w:instrText xml:space="preserve"> SEQ Table_1. \* ARABIC </w:instrText>
+      </w:r>
+      <w:r>
+        <w:fldChar w:fldCharType="separate"/>
+      </w:r>
+      <w:r>
+        <w:rPr>
+          <w:noProof/>
+        </w:rPr>
+        <w:t>1</w:t>
+      </w:r>
+      <w:r>
+        <w:rPr>
+          <w:noProof/>
+        </w:rPr>
+        <w:fldChar w:fldCharType="end"/>
+      </w:r>
       <w:r>
         <w:t xml:space="preserve">: </w:t>
       </w:r>
@@ -5228,14 +5235,27 @@
                                   <w:r>
                                     <w:t xml:space="preserve">Figure </w:t>
                                   </w:r>
-                                  <w:fldSimple w:instr=" SEQ Figure \* ARABIC ">
-                                    <w:r>
-                                      <w:rPr>
-                                        <w:noProof/>
-                                      </w:rPr>
-                                      <w:t>1</w:t>
-                                    </w:r>
-                                  </w:fldSimple>
+                                  <w:r>
+                                    <w:fldChar w:fldCharType="begin"/>
+                                  </w:r>
+                                  <w:r>
+                                    <w:instrText xml:space="preserve"> SEQ Figure \* ARABIC </w:instrText>
+                                  </w:r>
+                                  <w:r>
+                                    <w:fldChar w:fldCharType="separate"/>
+                                  </w:r>
+                                  <w:r>
+                                    <w:rPr>
+                                      <w:noProof/>
+                                    </w:rPr>
+                                    <w:t>1</w:t>
+                                  </w:r>
+                                  <w:r>
+                                    <w:rPr>
+                                      <w:noProof/>
+                                    </w:rPr>
+                                    <w:fldChar w:fldCharType="end"/>
+                                  </w:r>
                                   <w:r>
                                     <w:t xml:space="preserve">: Lack of Dietary Options offered by </w:t>
                                   </w:r>
@@ -5280,14 +5300,27 @@
                             <w:r>
                               <w:t xml:space="preserve">Figure </w:t>
                             </w:r>
-                            <w:fldSimple w:instr=" SEQ Figure \* ARABIC ">
-                              <w:r>
-                                <w:rPr>
-                                  <w:noProof/>
-                                </w:rPr>
-                                <w:t>1</w:t>
-                              </w:r>
-                            </w:fldSimple>
+                            <w:r>
+                              <w:fldChar w:fldCharType="begin"/>
+                            </w:r>
+                            <w:r>
+                              <w:instrText xml:space="preserve"> SEQ Figure \* ARABIC </w:instrText>
+                            </w:r>
+                            <w:r>
+                              <w:fldChar w:fldCharType="separate"/>
+                            </w:r>
+                            <w:r>
+                              <w:rPr>
+                                <w:noProof/>
+                              </w:rPr>
+                              <w:t>1</w:t>
+                            </w:r>
+                            <w:r>
+                              <w:rPr>
+                                <w:noProof/>
+                              </w:rPr>
+                              <w:fldChar w:fldCharType="end"/>
+                            </w:r>
                             <w:r>
                               <w:t xml:space="preserve">: Lack of Dietary Options offered by </w:t>
                             </w:r>
@@ -5832,14 +5865,27 @@
                             <w:r>
                               <w:t xml:space="preserve">Figure 1. </w:t>
                             </w:r>
-                            <w:fldSimple w:instr=" SEQ Figure_1. \* ARABIC ">
-                              <w:r>
-                                <w:rPr>
-                                  <w:noProof/>
-                                </w:rPr>
-                                <w:t>3</w:t>
-                              </w:r>
-                            </w:fldSimple>
+                            <w:r>
+                              <w:fldChar w:fldCharType="begin"/>
+                            </w:r>
+                            <w:r>
+                              <w:instrText xml:space="preserve"> SEQ Figure_1. \* ARABIC </w:instrText>
+                            </w:r>
+                            <w:r>
+                              <w:fldChar w:fldCharType="separate"/>
+                            </w:r>
+                            <w:r>
+                              <w:rPr>
+                                <w:noProof/>
+                              </w:rPr>
+                              <w:t>3</w:t>
+                            </w:r>
+                            <w:r>
+                              <w:rPr>
+                                <w:noProof/>
+                              </w:rPr>
+                              <w:fldChar w:fldCharType="end"/>
+                            </w:r>
                             <w:r>
                               <w:t xml:space="preserve">: </w:t>
                             </w:r>
@@ -5878,14 +5924,27 @@
                       <w:r>
                         <w:t xml:space="preserve">Figure 1. </w:t>
                       </w:r>
-                      <w:fldSimple w:instr=" SEQ Figure_1. \* ARABIC ">
-                        <w:r>
-                          <w:rPr>
-                            <w:noProof/>
-                          </w:rPr>
-                          <w:t>3</w:t>
-                        </w:r>
-                      </w:fldSimple>
+                      <w:r>
+                        <w:fldChar w:fldCharType="begin"/>
+                      </w:r>
+                      <w:r>
+                        <w:instrText xml:space="preserve"> SEQ Figure_1. \* ARABIC </w:instrText>
+                      </w:r>
+                      <w:r>
+                        <w:fldChar w:fldCharType="separate"/>
+                      </w:r>
+                      <w:r>
+                        <w:rPr>
+                          <w:noProof/>
+                        </w:rPr>
+                        <w:t>3</w:t>
+                      </w:r>
+                      <w:r>
+                        <w:rPr>
+                          <w:noProof/>
+                        </w:rPr>
+                        <w:fldChar w:fldCharType="end"/>
+                      </w:r>
                       <w:r>
                         <w:t xml:space="preserve">: </w:t>
                       </w:r>
@@ -6029,14 +6088,27 @@
                             <w:r>
                               <w:t xml:space="preserve">Figure 1. </w:t>
                             </w:r>
-                            <w:fldSimple w:instr=" SEQ Figure_1. \* ARABIC ">
-                              <w:r>
-                                <w:rPr>
-                                  <w:noProof/>
-                                </w:rPr>
-                                <w:t>4</w:t>
-                              </w:r>
-                            </w:fldSimple>
+                            <w:r>
+                              <w:fldChar w:fldCharType="begin"/>
+                            </w:r>
+                            <w:r>
+                              <w:instrText xml:space="preserve"> SEQ Figure_1. \* ARABIC </w:instrText>
+                            </w:r>
+                            <w:r>
+                              <w:fldChar w:fldCharType="separate"/>
+                            </w:r>
+                            <w:r>
+                              <w:rPr>
+                                <w:noProof/>
+                              </w:rPr>
+                              <w:t>4</w:t>
+                            </w:r>
+                            <w:r>
+                              <w:rPr>
+                                <w:noProof/>
+                              </w:rPr>
+                              <w:fldChar w:fldCharType="end"/>
+                            </w:r>
                             <w:r>
                               <w:t xml:space="preserve">: </w:t>
                             </w:r>
@@ -6075,14 +6147,27 @@
                       <w:r>
                         <w:t xml:space="preserve">Figure 1. </w:t>
                       </w:r>
-                      <w:fldSimple w:instr=" SEQ Figure_1. \* ARABIC ">
-                        <w:r>
-                          <w:rPr>
-                            <w:noProof/>
-                          </w:rPr>
-                          <w:t>4</w:t>
-                        </w:r>
-                      </w:fldSimple>
+                      <w:r>
+                        <w:fldChar w:fldCharType="begin"/>
+                      </w:r>
+                      <w:r>
+                        <w:instrText xml:space="preserve"> SEQ Figure_1. \* ARABIC </w:instrText>
+                      </w:r>
+                      <w:r>
+                        <w:fldChar w:fldCharType="separate"/>
+                      </w:r>
+                      <w:r>
+                        <w:rPr>
+                          <w:noProof/>
+                        </w:rPr>
+                        <w:t>4</w:t>
+                      </w:r>
+                      <w:r>
+                        <w:rPr>
+                          <w:noProof/>
+                        </w:rPr>
+                        <w:fldChar w:fldCharType="end"/>
+                      </w:r>
                       <w:r>
                         <w:t xml:space="preserve">: </w:t>
                       </w:r>
@@ -6242,14 +6327,27 @@
                             <w:r>
                               <w:t xml:space="preserve">Figure 1. </w:t>
                             </w:r>
-                            <w:fldSimple w:instr=" SEQ Figure_1. \* ARABIC ">
-                              <w:r>
-                                <w:rPr>
-                                  <w:noProof/>
-                                </w:rPr>
-                                <w:t>5</w:t>
-                              </w:r>
-                            </w:fldSimple>
+                            <w:r>
+                              <w:fldChar w:fldCharType="begin"/>
+                            </w:r>
+                            <w:r>
+                              <w:instrText xml:space="preserve"> SEQ Figure_1. \* ARABIC </w:instrText>
+                            </w:r>
+                            <w:r>
+                              <w:fldChar w:fldCharType="separate"/>
+                            </w:r>
+                            <w:r>
+                              <w:rPr>
+                                <w:noProof/>
+                              </w:rPr>
+                              <w:t>5</w:t>
+                            </w:r>
+                            <w:r>
+                              <w:rPr>
+                                <w:noProof/>
+                              </w:rPr>
+                              <w:fldChar w:fldCharType="end"/>
+                            </w:r>
                             <w:r>
                               <w:t xml:space="preserve">: </w:t>
                             </w:r>
@@ -6285,14 +6383,27 @@
                       <w:r>
                         <w:t xml:space="preserve">Figure 1. </w:t>
                       </w:r>
-                      <w:fldSimple w:instr=" SEQ Figure_1. \* ARABIC ">
-                        <w:r>
-                          <w:rPr>
-                            <w:noProof/>
-                          </w:rPr>
-                          <w:t>5</w:t>
-                        </w:r>
-                      </w:fldSimple>
+                      <w:r>
+                        <w:fldChar w:fldCharType="begin"/>
+                      </w:r>
+                      <w:r>
+                        <w:instrText xml:space="preserve"> SEQ Figure_1. \* ARABIC </w:instrText>
+                      </w:r>
+                      <w:r>
+                        <w:fldChar w:fldCharType="separate"/>
+                      </w:r>
+                      <w:r>
+                        <w:rPr>
+                          <w:noProof/>
+                        </w:rPr>
+                        <w:t>5</w:t>
+                      </w:r>
+                      <w:r>
+                        <w:rPr>
+                          <w:noProof/>
+                        </w:rPr>
+                        <w:fldChar w:fldCharType="end"/>
+                      </w:r>
                       <w:r>
                         <w:t xml:space="preserve">: </w:t>
                       </w:r>
@@ -6449,28 +6560,41 @@
       </w:r>
       <w:r>
         <w:rPr>
-          <w:rStyle w:val="Heading3Char"/>
           <w:color w:val="767171" w:themeColor="background2" w:themeShade="80"/>
           <w:sz w:val="18"/>
           <w:szCs w:val="18"/>
         </w:rPr>
+        <w:t>.</w:t>
+      </w:r>
+      <w:r>
+        <w:rPr>
+          <w:color w:val="767171" w:themeColor="background2" w:themeShade="80"/>
+          <w:sz w:val="18"/>
+          <w:szCs w:val="18"/>
+        </w:rPr>
+        <w:t xml:space="preserve"> Copyright 2024 SamsungFood</w:t>
+      </w:r>
+      <w:r>
+        <w:rPr>
+          <w:color w:val="767171" w:themeColor="background2" w:themeShade="80"/>
+          <w:sz w:val="18"/>
+          <w:szCs w:val="18"/>
+        </w:rPr>
         <w:t xml:space="preserve"> </w:t>
       </w:r>
       <w:sdt>
         <w:sdtPr>
           <w:rPr>
-            <w:rStyle w:val="Heading3Char"/>
             <w:color w:val="767171" w:themeColor="background2" w:themeShade="80"/>
             <w:sz w:val="18"/>
             <w:szCs w:val="18"/>
           </w:rPr>
-          <w:id w:val="-1851324503"/>
+          <w:id w:val="-247278849"/>
           <w:citation/>
         </w:sdtPr>
         <w:sdtContent>
           <w:r>
             <w:rPr>
-              <w:rStyle w:val="Heading3Char"/>
               <w:color w:val="767171" w:themeColor="background2" w:themeShade="80"/>
               <w:sz w:val="18"/>
               <w:szCs w:val="18"/>
@@ -6479,16 +6603,15 @@
           </w:r>
           <w:r>
             <w:rPr>
-              <w:rStyle w:val="Heading3Char"/>
               <w:color w:val="767171" w:themeColor="background2" w:themeShade="80"/>
               <w:sz w:val="18"/>
               <w:szCs w:val="18"/>
+              <w:lang w:val="en-GB"/>
             </w:rPr>
-            <w:instrText xml:space="preserve">CITATION Sam24 \l 2057 </w:instrText>
+            <w:instrText xml:space="preserve"> CITATION Sam24 \l 2057 </w:instrText>
           </w:r>
           <w:r>
             <w:rPr>
-              <w:rStyle w:val="Heading3Char"/>
               <w:color w:val="767171" w:themeColor="background2" w:themeShade="80"/>
               <w:sz w:val="18"/>
               <w:szCs w:val="18"/>
@@ -6497,17 +6620,16 @@
           </w:r>
           <w:r>
             <w:rPr>
-              <w:rFonts w:asciiTheme="majorHAnsi" w:eastAsiaTheme="majorEastAsia" w:hAnsiTheme="majorHAnsi" w:cstheme="majorBidi"/>
               <w:noProof/>
               <w:color w:val="767171" w:themeColor="background2" w:themeShade="80"/>
               <w:sz w:val="18"/>
               <w:szCs w:val="18"/>
+              <w:lang w:val="en-GB"/>
             </w:rPr>
             <w:t>(Samsung Food, 2024)</w:t>
           </w:r>
           <w:r>
             <w:rPr>
-              <w:rStyle w:val="Heading3Char"/>
               <w:color w:val="767171" w:themeColor="background2" w:themeShade="80"/>
               <w:sz w:val="18"/>
               <w:szCs w:val="18"/>
@@ -6522,32 +6644,6 @@
           <w:sz w:val="18"/>
           <w:szCs w:val="18"/>
         </w:rPr>
-        <w:t>.</w:t>
-      </w:r>
-      <w:r>
-        <w:rPr>
-          <w:color w:val="767171" w:themeColor="background2" w:themeShade="80"/>
-          <w:sz w:val="18"/>
-          <w:szCs w:val="18"/>
-        </w:rPr>
-        <w:t xml:space="preserve"> Copyright 2024 </w:t>
-      </w:r>
-      <w:proofErr w:type="spellStart"/>
-      <w:r>
-        <w:rPr>
-          <w:color w:val="767171" w:themeColor="background2" w:themeShade="80"/>
-          <w:sz w:val="18"/>
-          <w:szCs w:val="18"/>
-        </w:rPr>
-        <w:t>SamsungFood</w:t>
-      </w:r>
-      <w:proofErr w:type="spellEnd"/>
-      <w:r>
-        <w:rPr>
-          <w:color w:val="767171" w:themeColor="background2" w:themeShade="80"/>
-          <w:sz w:val="18"/>
-          <w:szCs w:val="18"/>
-        </w:rPr>
         <w:t>. All rights reserved</w:t>
       </w:r>
     </w:p>
@@ -6627,12 +6723,10 @@
       <w:r>
         <w:t xml:space="preserve">Recipe app name: </w:t>
       </w:r>
-      <w:proofErr w:type="spellStart"/>
       <w:r>
         <w:t>SuperCook</w:t>
       </w:r>
       <w:bookmarkEnd w:id="16"/>
-      <w:proofErr w:type="spellEnd"/>
       <w:r>
         <w:t xml:space="preserve"> </w:t>
       </w:r>
@@ -6665,13 +6759,8 @@
       <w:r>
         <w:t xml:space="preserve">Description of system: </w:t>
       </w:r>
-      <w:proofErr w:type="spellStart"/>
-      <w:r>
-        <w:t>SuperCook</w:t>
-      </w:r>
-      <w:proofErr w:type="spellEnd"/>
-      <w:r>
-        <w:t xml:space="preserve"> is a recipe search engine that a</w:t>
+      <w:r>
+        <w:t>SuperCook is a recipe search engine that a</w:t>
       </w:r>
       <w:r>
         <w:t>llows users to find recipes based on the ingredients they have</w:t>
@@ -6761,14 +6850,27 @@
                             <w:r>
                               <w:t xml:space="preserve">Figure 1. </w:t>
                             </w:r>
-                            <w:fldSimple w:instr=" SEQ Figure_1. \* ARABIC ">
-                              <w:r>
-                                <w:rPr>
-                                  <w:noProof/>
-                                </w:rPr>
-                                <w:t>6</w:t>
-                              </w:r>
-                            </w:fldSimple>
+                            <w:r>
+                              <w:fldChar w:fldCharType="begin"/>
+                            </w:r>
+                            <w:r>
+                              <w:instrText xml:space="preserve"> SEQ Figure_1. \* ARABIC </w:instrText>
+                            </w:r>
+                            <w:r>
+                              <w:fldChar w:fldCharType="separate"/>
+                            </w:r>
+                            <w:r>
+                              <w:rPr>
+                                <w:noProof/>
+                              </w:rPr>
+                              <w:t>6</w:t>
+                            </w:r>
+                            <w:r>
+                              <w:rPr>
+                                <w:noProof/>
+                              </w:rPr>
+                              <w:fldChar w:fldCharType="end"/>
+                            </w:r>
                             <w:r>
                               <w:t xml:space="preserve">: </w:t>
                             </w:r>
@@ -6812,14 +6914,27 @@
                       <w:r>
                         <w:t xml:space="preserve">Figure 1. </w:t>
                       </w:r>
-                      <w:fldSimple w:instr=" SEQ Figure_1. \* ARABIC ">
-                        <w:r>
-                          <w:rPr>
-                            <w:noProof/>
-                          </w:rPr>
-                          <w:t>6</w:t>
-                        </w:r>
-                      </w:fldSimple>
+                      <w:r>
+                        <w:fldChar w:fldCharType="begin"/>
+                      </w:r>
+                      <w:r>
+                        <w:instrText xml:space="preserve"> SEQ Figure_1. \* ARABIC </w:instrText>
+                      </w:r>
+                      <w:r>
+                        <w:fldChar w:fldCharType="separate"/>
+                      </w:r>
+                      <w:r>
+                        <w:rPr>
+                          <w:noProof/>
+                        </w:rPr>
+                        <w:t>6</w:t>
+                      </w:r>
+                      <w:r>
+                        <w:rPr>
+                          <w:noProof/>
+                        </w:rPr>
+                        <w:fldChar w:fldCharType="end"/>
+                      </w:r>
                       <w:r>
                         <w:t xml:space="preserve">: </w:t>
                       </w:r>
@@ -6973,14 +7088,27 @@
                             <w:r>
                               <w:t xml:space="preserve">Figure 1. </w:t>
                             </w:r>
-                            <w:fldSimple w:instr=" SEQ Figure_1. \* ARABIC ">
-                              <w:r>
-                                <w:rPr>
-                                  <w:noProof/>
-                                </w:rPr>
-                                <w:t>7</w:t>
-                              </w:r>
-                            </w:fldSimple>
+                            <w:r>
+                              <w:fldChar w:fldCharType="begin"/>
+                            </w:r>
+                            <w:r>
+                              <w:instrText xml:space="preserve"> SEQ Figure_1. \* ARABIC </w:instrText>
+                            </w:r>
+                            <w:r>
+                              <w:fldChar w:fldCharType="separate"/>
+                            </w:r>
+                            <w:r>
+                              <w:rPr>
+                                <w:noProof/>
+                              </w:rPr>
+                              <w:t>7</w:t>
+                            </w:r>
+                            <w:r>
+                              <w:rPr>
+                                <w:noProof/>
+                              </w:rPr>
+                              <w:fldChar w:fldCharType="end"/>
+                            </w:r>
                             <w:r>
                               <w:t xml:space="preserve">: </w:t>
                             </w:r>
@@ -7024,14 +7152,27 @@
                       <w:r>
                         <w:t xml:space="preserve">Figure 1. </w:t>
                       </w:r>
-                      <w:fldSimple w:instr=" SEQ Figure_1. \* ARABIC ">
-                        <w:r>
-                          <w:rPr>
-                            <w:noProof/>
-                          </w:rPr>
-                          <w:t>7</w:t>
-                        </w:r>
-                      </w:fldSimple>
+                      <w:r>
+                        <w:fldChar w:fldCharType="begin"/>
+                      </w:r>
+                      <w:r>
+                        <w:instrText xml:space="preserve"> SEQ Figure_1. \* ARABIC </w:instrText>
+                      </w:r>
+                      <w:r>
+                        <w:fldChar w:fldCharType="separate"/>
+                      </w:r>
+                      <w:r>
+                        <w:rPr>
+                          <w:noProof/>
+                        </w:rPr>
+                        <w:t>7</w:t>
+                      </w:r>
+                      <w:r>
+                        <w:rPr>
+                          <w:noProof/>
+                        </w:rPr>
+                        <w:fldChar w:fldCharType="end"/>
+                      </w:r>
                       <w:r>
                         <w:t xml:space="preserve">: </w:t>
                       </w:r>
@@ -7185,14 +7326,27 @@
                             <w:r>
                               <w:t xml:space="preserve">Figure 1. </w:t>
                             </w:r>
-                            <w:fldSimple w:instr=" SEQ Figure_1. \* ARABIC ">
-                              <w:r>
-                                <w:rPr>
-                                  <w:noProof/>
-                                </w:rPr>
-                                <w:t>8</w:t>
-                              </w:r>
-                            </w:fldSimple>
+                            <w:r>
+                              <w:fldChar w:fldCharType="begin"/>
+                            </w:r>
+                            <w:r>
+                              <w:instrText xml:space="preserve"> SEQ Figure_1. \* ARABIC </w:instrText>
+                            </w:r>
+                            <w:r>
+                              <w:fldChar w:fldCharType="separate"/>
+                            </w:r>
+                            <w:r>
+                              <w:rPr>
+                                <w:noProof/>
+                              </w:rPr>
+                              <w:t>8</w:t>
+                            </w:r>
+                            <w:r>
+                              <w:rPr>
+                                <w:noProof/>
+                              </w:rPr>
+                              <w:fldChar w:fldCharType="end"/>
+                            </w:r>
                             <w:r>
                               <w:t xml:space="preserve">: </w:t>
                             </w:r>
@@ -7236,14 +7390,27 @@
                       <w:r>
                         <w:t xml:space="preserve">Figure 1. </w:t>
                       </w:r>
-                      <w:fldSimple w:instr=" SEQ Figure_1. \* ARABIC ">
-                        <w:r>
-                          <w:rPr>
-                            <w:noProof/>
-                          </w:rPr>
-                          <w:t>8</w:t>
-                        </w:r>
-                      </w:fldSimple>
+                      <w:r>
+                        <w:fldChar w:fldCharType="begin"/>
+                      </w:r>
+                      <w:r>
+                        <w:instrText xml:space="preserve"> SEQ Figure_1. \* ARABIC </w:instrText>
+                      </w:r>
+                      <w:r>
+                        <w:fldChar w:fldCharType="separate"/>
+                      </w:r>
+                      <w:r>
+                        <w:rPr>
+                          <w:noProof/>
+                        </w:rPr>
+                        <w:t>8</w:t>
+                      </w:r>
+                      <w:r>
+                        <w:rPr>
+                          <w:noProof/>
+                        </w:rPr>
+                        <w:fldChar w:fldCharType="end"/>
+                      </w:r>
                       <w:r>
                         <w:t xml:space="preserve">: </w:t>
                       </w:r>
@@ -7375,36 +7542,122 @@
           <w:sz w:val="18"/>
           <w:szCs w:val="18"/>
         </w:rPr>
-        <w:t xml:space="preserve">These screenshots of the </w:t>
-      </w:r>
-      <w:proofErr w:type="spellStart"/>
+        <w:t xml:space="preserve">These screenshots of the SuperCook </w:t>
+      </w:r>
       <w:r>
         <w:rPr>
           <w:color w:val="767171" w:themeColor="background2" w:themeShade="80"/>
           <w:sz w:val="18"/>
           <w:szCs w:val="18"/>
         </w:rPr>
-        <w:t>SuperCook</w:t>
-      </w:r>
-      <w:proofErr w:type="spellEnd"/>
+        <w:t xml:space="preserve">(version </w:t>
+      </w:r>
       <w:r>
         <w:rPr>
           <w:color w:val="767171" w:themeColor="background2" w:themeShade="80"/>
           <w:sz w:val="18"/>
           <w:szCs w:val="18"/>
         </w:rPr>
-        <w:t xml:space="preserve"> app were taken directly from the app. Copyright 2024 </w:t>
-      </w:r>
-      <w:proofErr w:type="spellStart"/>
+        <w:t>2.0.25</w:t>
+      </w:r>
       <w:r>
         <w:rPr>
           <w:color w:val="767171" w:themeColor="background2" w:themeShade="80"/>
           <w:sz w:val="18"/>
           <w:szCs w:val="18"/>
         </w:rPr>
-        <w:t>SuperCook</w:t>
-      </w:r>
-      <w:proofErr w:type="spellEnd"/>
+        <w:t xml:space="preserve">) </w:t>
+      </w:r>
+      <w:r>
+        <w:rPr>
+          <w:color w:val="767171" w:themeColor="background2" w:themeShade="80"/>
+          <w:sz w:val="18"/>
+          <w:szCs w:val="18"/>
+        </w:rPr>
+        <w:t>app</w:t>
+      </w:r>
+      <w:r>
+        <w:rPr>
+          <w:color w:val="767171" w:themeColor="background2" w:themeShade="80"/>
+          <w:sz w:val="18"/>
+          <w:szCs w:val="18"/>
+        </w:rPr>
+        <w:t xml:space="preserve"> </w:t>
+      </w:r>
+      <w:r>
+        <w:rPr>
+          <w:color w:val="767171" w:themeColor="background2" w:themeShade="80"/>
+          <w:sz w:val="18"/>
+          <w:szCs w:val="18"/>
+        </w:rPr>
+        <w:t>were taken directly from the app. Copyright 2024 SuperCook</w:t>
+      </w:r>
+      <w:sdt>
+        <w:sdtPr>
+          <w:rPr>
+            <w:color w:val="767171" w:themeColor="background2" w:themeShade="80"/>
+            <w:sz w:val="18"/>
+            <w:szCs w:val="18"/>
+          </w:rPr>
+          <w:id w:val="1986665638"/>
+          <w:citation/>
+        </w:sdtPr>
+        <w:sdtContent>
+          <w:r>
+            <w:rPr>
+              <w:color w:val="767171" w:themeColor="background2" w:themeShade="80"/>
+              <w:sz w:val="18"/>
+              <w:szCs w:val="18"/>
+            </w:rPr>
+            <w:fldChar w:fldCharType="begin"/>
+          </w:r>
+          <w:r>
+            <w:rPr>
+              <w:color w:val="767171" w:themeColor="background2" w:themeShade="80"/>
+              <w:sz w:val="18"/>
+              <w:szCs w:val="18"/>
+              <w:lang w:val="en-GB"/>
+            </w:rPr>
+            <w:instrText xml:space="preserve"> CITATION Sam241 \l 2057 </w:instrText>
+          </w:r>
+          <w:r>
+            <w:rPr>
+              <w:color w:val="767171" w:themeColor="background2" w:themeShade="80"/>
+              <w:sz w:val="18"/>
+              <w:szCs w:val="18"/>
+            </w:rPr>
+            <w:fldChar w:fldCharType="separate"/>
+          </w:r>
+          <w:r>
+            <w:rPr>
+              <w:noProof/>
+              <w:color w:val="767171" w:themeColor="background2" w:themeShade="80"/>
+              <w:sz w:val="18"/>
+              <w:szCs w:val="18"/>
+              <w:lang w:val="en-GB"/>
+            </w:rPr>
+            <w:t xml:space="preserve"> </w:t>
+          </w:r>
+          <w:r>
+            <w:rPr>
+              <w:noProof/>
+              <w:color w:val="767171" w:themeColor="background2" w:themeShade="80"/>
+              <w:sz w:val="18"/>
+              <w:szCs w:val="18"/>
+              <w:lang w:val="en-GB"/>
+            </w:rPr>
+            <w:t>(SuperCook, 2024)</w:t>
+          </w:r>
+          <w:r>
+            <w:rPr>
+              <w:color w:val="767171" w:themeColor="background2" w:themeShade="80"/>
+              <w:sz w:val="18"/>
+              <w:szCs w:val="18"/>
+            </w:rPr>
+            <w:fldChar w:fldCharType="end"/>
+          </w:r>
+        </w:sdtContent>
+      </w:sdt>
       <w:r>
         <w:rPr>
           <w:color w:val="767171" w:themeColor="background2" w:themeShade="80"/>
@@ -7605,14 +7858,27 @@
                             <w:r>
                               <w:t xml:space="preserve">Figure 1. </w:t>
                             </w:r>
-                            <w:fldSimple w:instr=" SEQ Figure_1. \* ARABIC ">
-                              <w:r>
-                                <w:rPr>
-                                  <w:noProof/>
-                                </w:rPr>
-                                <w:t>9</w:t>
-                              </w:r>
-                            </w:fldSimple>
+                            <w:r>
+                              <w:fldChar w:fldCharType="begin"/>
+                            </w:r>
+                            <w:r>
+                              <w:instrText xml:space="preserve"> SEQ Figure_1. \* ARABIC </w:instrText>
+                            </w:r>
+                            <w:r>
+                              <w:fldChar w:fldCharType="separate"/>
+                            </w:r>
+                            <w:r>
+                              <w:rPr>
+                                <w:noProof/>
+                              </w:rPr>
+                              <w:t>9</w:t>
+                            </w:r>
+                            <w:r>
+                              <w:rPr>
+                                <w:noProof/>
+                              </w:rPr>
+                              <w:fldChar w:fldCharType="end"/>
+                            </w:r>
                             <w:r>
                               <w:t>: Yummly's meal planner</w:t>
                             </w:r>
@@ -7648,14 +7914,27 @@
                       <w:r>
                         <w:t xml:space="preserve">Figure 1. </w:t>
                       </w:r>
-                      <w:fldSimple w:instr=" SEQ Figure_1. \* ARABIC ">
-                        <w:r>
-                          <w:rPr>
-                            <w:noProof/>
-                          </w:rPr>
-                          <w:t>9</w:t>
-                        </w:r>
-                      </w:fldSimple>
+                      <w:r>
+                        <w:fldChar w:fldCharType="begin"/>
+                      </w:r>
+                      <w:r>
+                        <w:instrText xml:space="preserve"> SEQ Figure_1. \* ARABIC </w:instrText>
+                      </w:r>
+                      <w:r>
+                        <w:fldChar w:fldCharType="separate"/>
+                      </w:r>
+                      <w:r>
+                        <w:rPr>
+                          <w:noProof/>
+                        </w:rPr>
+                        <w:t>9</w:t>
+                      </w:r>
+                      <w:r>
+                        <w:rPr>
+                          <w:noProof/>
+                        </w:rPr>
+                        <w:fldChar w:fldCharType="end"/>
+                      </w:r>
                       <w:r>
                         <w:t>: Yummly's meal planner</w:t>
                       </w:r>
@@ -7801,14 +8080,27 @@
                             <w:r>
                               <w:t xml:space="preserve">Figure 1. </w:t>
                             </w:r>
-                            <w:fldSimple w:instr=" SEQ Figure_1. \* ARABIC ">
-                              <w:r>
-                                <w:rPr>
-                                  <w:noProof/>
-                                </w:rPr>
-                                <w:t>10</w:t>
-                              </w:r>
-                            </w:fldSimple>
+                            <w:r>
+                              <w:fldChar w:fldCharType="begin"/>
+                            </w:r>
+                            <w:r>
+                              <w:instrText xml:space="preserve"> SEQ Figure_1. \* ARABIC </w:instrText>
+                            </w:r>
+                            <w:r>
+                              <w:fldChar w:fldCharType="separate"/>
+                            </w:r>
+                            <w:r>
+                              <w:rPr>
+                                <w:noProof/>
+                              </w:rPr>
+                              <w:t>10</w:t>
+                            </w:r>
+                            <w:r>
+                              <w:rPr>
+                                <w:noProof/>
+                              </w:rPr>
+                              <w:fldChar w:fldCharType="end"/>
+                            </w:r>
                             <w:r>
                               <w:t>: Yummly's shopping list manager</w:t>
                             </w:r>
@@ -7844,14 +8136,27 @@
                       <w:r>
                         <w:t xml:space="preserve">Figure 1. </w:t>
                       </w:r>
-                      <w:fldSimple w:instr=" SEQ Figure_1. \* ARABIC ">
-                        <w:r>
-                          <w:rPr>
-                            <w:noProof/>
-                          </w:rPr>
-                          <w:t>10</w:t>
-                        </w:r>
-                      </w:fldSimple>
+                      <w:r>
+                        <w:fldChar w:fldCharType="begin"/>
+                      </w:r>
+                      <w:r>
+                        <w:instrText xml:space="preserve"> SEQ Figure_1. \* ARABIC </w:instrText>
+                      </w:r>
+                      <w:r>
+                        <w:fldChar w:fldCharType="separate"/>
+                      </w:r>
+                      <w:r>
+                        <w:rPr>
+                          <w:noProof/>
+                        </w:rPr>
+                        <w:t>10</w:t>
+                      </w:r>
+                      <w:r>
+                        <w:rPr>
+                          <w:noProof/>
+                        </w:rPr>
+                        <w:fldChar w:fldCharType="end"/>
+                      </w:r>
                       <w:r>
                         <w:t>: Yummly's shopping list manager</w:t>
                       </w:r>
@@ -7997,14 +8302,27 @@
                             <w:r>
                               <w:t xml:space="preserve">Figure 1. </w:t>
                             </w:r>
-                            <w:fldSimple w:instr=" SEQ Figure_1. \* ARABIC ">
-                              <w:r>
-                                <w:rPr>
-                                  <w:noProof/>
-                                </w:rPr>
-                                <w:t>11</w:t>
-                              </w:r>
-                            </w:fldSimple>
+                            <w:r>
+                              <w:fldChar w:fldCharType="begin"/>
+                            </w:r>
+                            <w:r>
+                              <w:instrText xml:space="preserve"> SEQ Figure_1. \* ARABIC </w:instrText>
+                            </w:r>
+                            <w:r>
+                              <w:fldChar w:fldCharType="separate"/>
+                            </w:r>
+                            <w:r>
+                              <w:rPr>
+                                <w:noProof/>
+                              </w:rPr>
+                              <w:t>11</w:t>
+                            </w:r>
+                            <w:r>
+                              <w:rPr>
+                                <w:noProof/>
+                              </w:rPr>
+                              <w:fldChar w:fldCharType="end"/>
+                            </w:r>
                             <w:r>
                               <w:t>: Yummly's nicely laid out Ingredients</w:t>
                             </w:r>
@@ -8040,14 +8358,27 @@
                       <w:r>
                         <w:t xml:space="preserve">Figure 1. </w:t>
                       </w:r>
-                      <w:fldSimple w:instr=" SEQ Figure_1. \* ARABIC ">
-                        <w:r>
-                          <w:rPr>
-                            <w:noProof/>
-                          </w:rPr>
-                          <w:t>11</w:t>
-                        </w:r>
-                      </w:fldSimple>
+                      <w:r>
+                        <w:fldChar w:fldCharType="begin"/>
+                      </w:r>
+                      <w:r>
+                        <w:instrText xml:space="preserve"> SEQ Figure_1. \* ARABIC </w:instrText>
+                      </w:r>
+                      <w:r>
+                        <w:fldChar w:fldCharType="separate"/>
+                      </w:r>
+                      <w:r>
+                        <w:rPr>
+                          <w:noProof/>
+                        </w:rPr>
+                        <w:t>11</w:t>
+                      </w:r>
+                      <w:r>
+                        <w:rPr>
+                          <w:noProof/>
+                        </w:rPr>
+                        <w:fldChar w:fldCharType="end"/>
+                      </w:r>
                       <w:r>
                         <w:t>: Yummly's nicely laid out Ingredients</w:t>
                       </w:r>
@@ -8160,7 +8491,129 @@
           <w:sz w:val="18"/>
           <w:szCs w:val="18"/>
         </w:rPr>
-        <w:t xml:space="preserve">These screenshots of the Yummly app were taken directly from the app. Copyright 2024 Yummly. All rights reserved. </w:t>
+        <w:t>These screenshots of the Yummly</w:t>
+      </w:r>
+      <w:r>
+        <w:rPr>
+          <w:color w:val="767171" w:themeColor="background2" w:themeShade="80"/>
+          <w:sz w:val="18"/>
+          <w:szCs w:val="18"/>
+        </w:rPr>
+        <w:t xml:space="preserve"> </w:t>
+      </w:r>
+      <w:r>
+        <w:rPr>
+          <w:color w:val="767171" w:themeColor="background2" w:themeShade="80"/>
+          <w:sz w:val="18"/>
+          <w:szCs w:val="18"/>
+        </w:rPr>
+        <w:t>app</w:t>
+      </w:r>
+      <w:r>
+        <w:rPr>
+          <w:color w:val="767171" w:themeColor="background2" w:themeShade="80"/>
+          <w:sz w:val="18"/>
+          <w:szCs w:val="18"/>
+        </w:rPr>
+        <w:t xml:space="preserve"> </w:t>
+      </w:r>
+      <w:r>
+        <w:rPr>
+          <w:color w:val="767171" w:themeColor="background2" w:themeShade="80"/>
+          <w:sz w:val="18"/>
+          <w:szCs w:val="18"/>
+        </w:rPr>
+        <w:t>(version 8.7)</w:t>
+      </w:r>
+      <w:r>
+        <w:rPr>
+          <w:color w:val="767171" w:themeColor="background2" w:themeShade="80"/>
+          <w:sz w:val="18"/>
+          <w:szCs w:val="18"/>
+        </w:rPr>
+        <w:t xml:space="preserve"> </w:t>
+      </w:r>
+      <w:r>
+        <w:rPr>
+          <w:color w:val="767171" w:themeColor="background2" w:themeShade="80"/>
+          <w:sz w:val="18"/>
+          <w:szCs w:val="18"/>
+        </w:rPr>
+        <w:t>were taken directly from the app. Copyright 2024 Yummly</w:t>
+      </w:r>
+      <w:sdt>
+        <w:sdtPr>
+          <w:rPr>
+            <w:color w:val="767171" w:themeColor="background2" w:themeShade="80"/>
+            <w:sz w:val="18"/>
+            <w:szCs w:val="18"/>
+          </w:rPr>
+          <w:id w:val="1824843177"/>
+          <w:citation/>
+        </w:sdtPr>
+        <w:sdtContent>
+          <w:r>
+            <w:rPr>
+              <w:color w:val="767171" w:themeColor="background2" w:themeShade="80"/>
+              <w:sz w:val="18"/>
+              <w:szCs w:val="18"/>
+            </w:rPr>
+            <w:fldChar w:fldCharType="begin"/>
+          </w:r>
+          <w:r>
+            <w:rPr>
+              <w:color w:val="767171" w:themeColor="background2" w:themeShade="80"/>
+              <w:sz w:val="18"/>
+              <w:szCs w:val="18"/>
+              <w:lang w:val="en-GB"/>
+            </w:rPr>
+            <w:instrText xml:space="preserve"> CITATION Yum24 \l 2057 </w:instrText>
+          </w:r>
+          <w:r>
+            <w:rPr>
+              <w:color w:val="767171" w:themeColor="background2" w:themeShade="80"/>
+              <w:sz w:val="18"/>
+              <w:szCs w:val="18"/>
+            </w:rPr>
+            <w:fldChar w:fldCharType="separate"/>
+          </w:r>
+          <w:r>
+            <w:rPr>
+              <w:noProof/>
+              <w:color w:val="767171" w:themeColor="background2" w:themeShade="80"/>
+              <w:sz w:val="18"/>
+              <w:szCs w:val="18"/>
+              <w:lang w:val="en-GB"/>
+            </w:rPr>
+            <w:t xml:space="preserve"> </w:t>
+          </w:r>
+          <w:r>
+            <w:rPr>
+              <w:noProof/>
+              <w:color w:val="767171" w:themeColor="background2" w:themeShade="80"/>
+              <w:sz w:val="18"/>
+              <w:szCs w:val="18"/>
+              <w:lang w:val="en-GB"/>
+            </w:rPr>
+            <w:t>(Yummly, 2024)</w:t>
+          </w:r>
+          <w:r>
+            <w:rPr>
+              <w:color w:val="767171" w:themeColor="background2" w:themeShade="80"/>
+              <w:sz w:val="18"/>
+              <w:szCs w:val="18"/>
+            </w:rPr>
+            <w:fldChar w:fldCharType="end"/>
+          </w:r>
+        </w:sdtContent>
+      </w:sdt>
+      <w:r>
+        <w:rPr>
+          <w:color w:val="767171" w:themeColor="background2" w:themeShade="80"/>
+          <w:sz w:val="18"/>
+          <w:szCs w:val="18"/>
+        </w:rPr>
+        <w:t xml:space="preserve">. All rights reserved. </w:t>
       </w:r>
     </w:p>
     <w:p>
@@ -8196,6 +8649,7 @@
         <w:ind w:left="1134" w:hanging="425"/>
       </w:pPr>
       <w:r>
+        <w:lastRenderedPageBreak/>
         <w:t xml:space="preserve">List of features to avoid: </w:t>
       </w:r>
       <w:r>
@@ -8212,7 +8666,6 @@
       </w:pPr>
       <w:bookmarkStart w:id="30" w:name="_Toc175644211"/>
       <w:r>
-        <w:lastRenderedPageBreak/>
         <w:t xml:space="preserve">1.5 </w:t>
       </w:r>
       <w:r>
@@ -8297,14 +8750,27 @@
       <w:r>
         <w:t xml:space="preserve">Figure 1. </w:t>
       </w:r>
-      <w:fldSimple w:instr=" SEQ Figure_1. \* ARABIC ">
-        <w:r>
-          <w:rPr>
-            <w:noProof/>
-          </w:rPr>
-          <w:t>12</w:t>
-        </w:r>
-      </w:fldSimple>
+      <w:r>
+        <w:fldChar w:fldCharType="begin"/>
+      </w:r>
+      <w:r>
+        <w:instrText xml:space="preserve"> SEQ Figure_1. \* ARABIC </w:instrText>
+      </w:r>
+      <w:r>
+        <w:fldChar w:fldCharType="separate"/>
+      </w:r>
+      <w:r>
+        <w:rPr>
+          <w:noProof/>
+        </w:rPr>
+        <w:t>12</w:t>
+      </w:r>
+      <w:r>
+        <w:rPr>
+          <w:noProof/>
+        </w:rPr>
+        <w:fldChar w:fldCharType="end"/>
+      </w:r>
       <w:r>
         <w:t xml:space="preserve">: </w:t>
       </w:r>
@@ -8415,14 +8881,27 @@
       <w:r>
         <w:t xml:space="preserve">Table 1. </w:t>
       </w:r>
-      <w:fldSimple w:instr=" SEQ Table_1. \* ARABIC ">
-        <w:r>
-          <w:rPr>
-            <w:noProof/>
-          </w:rPr>
-          <w:t>3</w:t>
-        </w:r>
-      </w:fldSimple>
+      <w:r>
+        <w:fldChar w:fldCharType="begin"/>
+      </w:r>
+      <w:r>
+        <w:instrText xml:space="preserve"> SEQ Table_1. \* ARABIC </w:instrText>
+      </w:r>
+      <w:r>
+        <w:fldChar w:fldCharType="separate"/>
+      </w:r>
+      <w:r>
+        <w:rPr>
+          <w:noProof/>
+        </w:rPr>
+        <w:t>3</w:t>
+      </w:r>
+      <w:r>
+        <w:rPr>
+          <w:noProof/>
+        </w:rPr>
+        <w:fldChar w:fldCharType="end"/>
+      </w:r>
       <w:r>
         <w:t xml:space="preserve">: </w:t>
       </w:r>
@@ -8963,6 +9442,7 @@
               <w:rPr>
                 <w:rFonts w:eastAsia="Arial"/>
               </w:rPr>
+              <w:lastRenderedPageBreak/>
               <w:t>Final Documents and System Submission</w:t>
             </w:r>
           </w:p>
@@ -9029,7 +9509,6 @@
         <w:rPr>
           <w:rFonts w:eastAsia="Arial"/>
         </w:rPr>
-        <w:lastRenderedPageBreak/>
         <w:t xml:space="preserve">Each major deliverable requires that the minor deliverables be </w:t>
       </w:r>
       <w:r>
@@ -9944,14 +10423,27 @@
                             <w:r>
                               <w:t>1. 1</w:t>
                             </w:r>
-                            <w:fldSimple w:instr=" SEQ Figure \* ARABIC ">
-                              <w:r>
-                                <w:rPr>
-                                  <w:noProof/>
-                                </w:rPr>
-                                <w:t>3</w:t>
-                              </w:r>
-                            </w:fldSimple>
+                            <w:r>
+                              <w:fldChar w:fldCharType="begin"/>
+                            </w:r>
+                            <w:r>
+                              <w:instrText xml:space="preserve"> SEQ Figure \* ARABIC </w:instrText>
+                            </w:r>
+                            <w:r>
+                              <w:fldChar w:fldCharType="separate"/>
+                            </w:r>
+                            <w:r>
+                              <w:rPr>
+                                <w:noProof/>
+                              </w:rPr>
+                              <w:t>3</w:t>
+                            </w:r>
+                            <w:r>
+                              <w:rPr>
+                                <w:noProof/>
+                              </w:rPr>
+                              <w:fldChar w:fldCharType="end"/>
+                            </w:r>
                             <w:r>
                               <w:t>: Diagram summary on Risk Analysis</w:t>
                             </w:r>
@@ -9990,14 +10482,27 @@
                       <w:r>
                         <w:t>1. 1</w:t>
                       </w:r>
-                      <w:fldSimple w:instr=" SEQ Figure \* ARABIC ">
-                        <w:r>
-                          <w:rPr>
-                            <w:noProof/>
-                          </w:rPr>
-                          <w:t>3</w:t>
-                        </w:r>
-                      </w:fldSimple>
+                      <w:r>
+                        <w:fldChar w:fldCharType="begin"/>
+                      </w:r>
+                      <w:r>
+                        <w:instrText xml:space="preserve"> SEQ Figure \* ARABIC </w:instrText>
+                      </w:r>
+                      <w:r>
+                        <w:fldChar w:fldCharType="separate"/>
+                      </w:r>
+                      <w:r>
+                        <w:rPr>
+                          <w:noProof/>
+                        </w:rPr>
+                        <w:t>3</w:t>
+                      </w:r>
+                      <w:r>
+                        <w:rPr>
+                          <w:noProof/>
+                        </w:rPr>
+                        <w:fldChar w:fldCharType="end"/>
+                      </w:r>
                       <w:r>
                         <w:t>: Diagram summary on Risk Analysis</w:t>
                       </w:r>
@@ -10515,7 +11020,7 @@
                 <w:rPr>
                   <w:noProof/>
                 </w:rPr>
-                <w:t xml:space="preserve">SuperCook. (n.d.). </w:t>
+                <w:t xml:space="preserve">SuperCook. (2024, Jul 02). </w:t>
               </w:r>
               <w:r>
                 <w:rPr>
@@ -10523,13 +11028,42 @@
                   <w:iCs/>
                   <w:noProof/>
                 </w:rPr>
-                <w:t>SuperCook</w:t>
+                <w:t>Google Play</w:t>
               </w:r>
               <w:r>
                 <w:rPr>
                   <w:noProof/>
                 </w:rPr>
-                <w:t>. Retrieved August 25, 2024, from SuperCook: https://www.supercook.com/#/desktop</w:t>
+                <w:t>. Retrieved August 26, 2024, from SuperCook - Recipe Generator: https://play.google.com/store/apps/details?id=com.supercook.app&amp;hl=en_ZA</w:t>
+              </w:r>
+            </w:p>
+            <w:p>
+              <w:pPr>
+                <w:pStyle w:val="Bibliography"/>
+                <w:ind w:left="720" w:hanging="720"/>
+                <w:rPr>
+                  <w:noProof/>
+                </w:rPr>
+              </w:pPr>
+              <w:r>
+                <w:rPr>
+                  <w:noProof/>
+                </w:rPr>
+                <w:t xml:space="preserve">Yummly. (2024, July 10). </w:t>
+              </w:r>
+              <w:r>
+                <w:rPr>
+                  <w:i/>
+                  <w:iCs/>
+                  <w:noProof/>
+                </w:rPr>
+                <w:t>Google Play</w:t>
+              </w:r>
+              <w:r>
+                <w:rPr>
+                  <w:noProof/>
+                </w:rPr>
+                <w:t>. Retrieved August 26, 2024, from Yummly Recipes &amp; Cooking Tools: https://play.google.com/store/apps/details?id=com.yummly.android&amp;pcampaignid=web_share</w:t>
               </w:r>
             </w:p>
             <w:p>
@@ -10751,7 +11285,7 @@
         <v:path o:extrusionok="f" gradientshapeok="t" o:connecttype="rect"/>
         <o:lock v:ext="edit" aspectratio="t"/>
       </v:shapetype>
-      <v:shape id="_x0000_i1038" type="#_x0000_t75" style="width:11.25pt;height:11.25pt" o:bullet="t">
+      <v:shape id="_x0000_i1036" type="#_x0000_t75" style="width:11.25pt;height:11.25pt" o:bullet="t">
         <v:imagedata r:id="rId1" o:title="msoA2B6"/>
       </v:shape>
     </w:pict>
@@ -12282,7 +12816,6 @@
   <w:style w:type="character" w:default="1" w:styleId="DefaultParagraphFont">
     <w:name w:val="Default Paragraph Font"/>
     <w:uiPriority w:val="1"/>
-    <w:semiHidden/>
     <w:unhideWhenUsed/>
   </w:style>
   <w:style w:type="table" w:default="1" w:styleId="TableNormal">
@@ -15953,7 +16486,7 @@
     <b:YearAccessed>2024</b:YearAccessed>
     <b:MonthAccessed>August</b:MonthAccessed>
     <b:DayAccessed>25</b:DayAccessed>
-    <b:RefOrder>11</b:RefOrder>
+    <b:RefOrder>13</b:RefOrder>
   </b:Source>
   <b:Source>
     <b:Tag>Rod17</b:Tag>
@@ -15978,7 +16511,7 @@
     <b:YearAccessed>2024</b:YearAccessed>
     <b:MonthAccessed>August</b:MonthAccessed>
     <b:DayAccessed>25</b:DayAccessed>
-    <b:RefOrder>12</b:RefOrder>
+    <b:RefOrder>14</b:RefOrder>
   </b:Source>
   <b:Source>
     <b:Tag>Fan23</b:Tag>
@@ -16051,23 +16584,6 @@
     <b:RefOrder>7</b:RefOrder>
   </b:Source>
   <b:Source>
-    <b:Tag>Sup24</b:Tag>
-    <b:SourceType>InternetSite</b:SourceType>
-    <b:Guid>{5A7C904C-F7ED-4B43-8719-D136306BB7C1}</b:Guid>
-    <b:Title>SuperCook</b:Title>
-    <b:InternetSiteTitle>SuperCook</b:InternetSiteTitle>
-    <b:URL>https://www.supercook.com/#/desktop</b:URL>
-    <b:Author>
-      <b:Author>
-        <b:Corporate>SuperCook</b:Corporate>
-      </b:Author>
-    </b:Author>
-    <b:YearAccessed>2024</b:YearAccessed>
-    <b:MonthAccessed>August</b:MonthAccessed>
-    <b:DayAccessed>25</b:DayAccessed>
-    <b:RefOrder>13</b:RefOrder>
-  </b:Source>
-  <b:Source>
     <b:Tag>Goo24</b:Tag>
     <b:SourceType>InternetSite</b:SourceType>
     <b:Guid>{93ACF683-DAC2-4216-BDDE-A2470139F8D6}</b:Guid>
@@ -16123,7 +16639,7 @@
     <b:YearAccessed>2024</b:YearAccessed>
     <b:MonthAccessed>August</b:MonthAccessed>
     <b:DayAccessed>24</b:DayAccessed>
-    <b:RefOrder>10</b:RefOrder>
+    <b:RefOrder>12</b:RefOrder>
   </b:Source>
   <b:Source>
     <b:Tag>All22</b:Tag>
@@ -16143,7 +16659,7 @@
     <b:YearAccessed>2024</b:YearAccessed>
     <b:MonthAccessed>August</b:MonthAccessed>
     <b:DayAccessed>25</b:DayAccessed>
-    <b:RefOrder>14</b:RefOrder>
+    <b:RefOrder>15</b:RefOrder>
   </b:Source>
   <b:Source>
     <b:Tag>Sam24</b:Tag>
@@ -16165,11 +16681,51 @@
     <b:DayAccessed>25</b:DayAccessed>
     <b:RefOrder>9</b:RefOrder>
   </b:Source>
+  <b:Source>
+    <b:Tag>Sam241</b:Tag>
+    <b:SourceType>InternetSite</b:SourceType>
+    <b:Guid>{5FDC3E86-AD53-43E4-8387-744DF3519716}</b:Guid>
+    <b:Author>
+      <b:Author>
+        <b:Corporate>SuperCook</b:Corporate>
+      </b:Author>
+    </b:Author>
+    <b:Title>Google Play</b:Title>
+    <b:InternetSiteTitle>SuperCook - Recipe Generator</b:InternetSiteTitle>
+    <b:URL>https://play.google.com/store/apps/details?id=com.supercook.app&amp;hl=en_ZA</b:URL>
+    <b:YearAccessed>2024</b:YearAccessed>
+    <b:MonthAccessed>August</b:MonthAccessed>
+    <b:DayAccessed>26</b:DayAccessed>
+    <b:Year>2024</b:Year>
+    <b:Month>Jul</b:Month>
+    <b:Day>02</b:Day>
+    <b:RefOrder>10</b:RefOrder>
+  </b:Source>
+  <b:Source>
+    <b:Tag>Yum24</b:Tag>
+    <b:SourceType>InternetSite</b:SourceType>
+    <b:Guid>{07FA5215-0971-4A62-8CB7-11AF808E14D9}</b:Guid>
+    <b:Author>
+      <b:Author>
+        <b:Corporate>Yummly</b:Corporate>
+      </b:Author>
+    </b:Author>
+    <b:Title>Google Play</b:Title>
+    <b:InternetSiteTitle>Yummly Recipes &amp; Cooking Tools</b:InternetSiteTitle>
+    <b:Year>2024</b:Year>
+    <b:Month>July</b:Month>
+    <b:Day>10</b:Day>
+    <b:URL>https://play.google.com/store/apps/details?id=com.yummly.android&amp;pcampaignid=web_share</b:URL>
+    <b:YearAccessed>2024</b:YearAccessed>
+    <b:MonthAccessed>August</b:MonthAccessed>
+    <b:DayAccessed>26</b:DayAccessed>
+    <b:RefOrder>11</b:RefOrder>
+  </b:Source>
 </b:Sources>
 </file>
 
 <file path=customXml/itemProps1.xml><?xml version="1.0" encoding="utf-8"?>
-<ds:datastoreItem xmlns:ds="http://schemas.openxmlformats.org/officeDocument/2006/customXml" ds:itemID="{F464CA8E-6D06-4483-AFB9-22B2A2B1305A}">
+<ds:datastoreItem xmlns:ds="http://schemas.openxmlformats.org/officeDocument/2006/customXml" ds:itemID="{B942662F-A155-47A9-B8CC-EF2EB5BC5E61}">
   <ds:schemaRefs>
     <ds:schemaRef ds:uri="http://schemas.openxmlformats.org/officeDocument/2006/bibliography"/>
   </ds:schemaRefs>

</xml_diff>

<commit_message>
Edited table of contents and risk analysis
</commit_message>
<xml_diff>
--- a/Business Case/ITPV302_BusinessCase.docx
+++ b/Business Case/ITPV302_BusinessCase.docx
@@ -209,7 +209,7 @@
               <w:b/>
               <w:color w:val="FF0000"/>
             </w:rPr>
-            <w:t>Date</w:t>
+            <w:t>Due Date: 6 September 2024</w:t>
           </w:r>
         </w:p>
         <w:p>
@@ -830,6 +830,14 @@
                     <w:lang w:eastAsia="en-ZA"/>
                   </w:rPr>
                 </w:pPr>
+                <w:r>
+                  <w:rPr>
+                    <w:rFonts w:ascii="Arial" w:hAnsi="Arial" w:cs="Arial"/>
+                    <w:noProof/>
+                    <w:lang w:eastAsia="en-ZA"/>
+                  </w:rPr>
+                  <w:t>4 September 2024</w:t>
+                </w:r>
               </w:p>
             </w:tc>
           </w:tr>
@@ -907,7 +915,7 @@
                   <w14:ligatures w14:val="standardContextual"/>
                 </w:rPr>
               </w:pPr>
-              <w:hyperlink w:anchor="_Toc176362697" w:history="1">
+              <w:hyperlink w:anchor="_Toc176364665" w:history="1">
                 <w:r>
                   <w:rPr>
                     <w:rStyle w:val="Hyperlink"/>
@@ -952,7 +960,7 @@
                     <w:noProof/>
                     <w:webHidden/>
                   </w:rPr>
-                  <w:instrText xml:space="preserve"> PAGEREF _Toc176362697 \h </w:instrText>
+                  <w:instrText xml:space="preserve"> PAGEREF _Toc176364665 \h </w:instrText>
                 </w:r>
                 <w:r>
                   <w:rPr>
@@ -998,7 +1006,7 @@
                   <w14:ligatures w14:val="standardContextual"/>
                 </w:rPr>
               </w:pPr>
-              <w:hyperlink w:anchor="_Toc176362698" w:history="1">
+              <w:hyperlink w:anchor="_Toc176364666" w:history="1">
                 <w:r>
                   <w:rPr>
                     <w:rStyle w:val="Hyperlink"/>
@@ -1025,7 +1033,7 @@
                     <w:noProof/>
                     <w:webHidden/>
                   </w:rPr>
-                  <w:instrText xml:space="preserve"> PAGEREF _Toc176362698 \h </w:instrText>
+                  <w:instrText xml:space="preserve"> PAGEREF _Toc176364666 \h </w:instrText>
                 </w:r>
                 <w:r>
                   <w:rPr>
@@ -1071,7 +1079,7 @@
                   <w14:ligatures w14:val="standardContextual"/>
                 </w:rPr>
               </w:pPr>
-              <w:hyperlink w:anchor="_Toc176362699" w:history="1">
+              <w:hyperlink w:anchor="_Toc176364667" w:history="1">
                 <w:r>
                   <w:rPr>
                     <w:rStyle w:val="Hyperlink"/>
@@ -1098,7 +1106,7 @@
                     <w:noProof/>
                     <w:webHidden/>
                   </w:rPr>
-                  <w:instrText xml:space="preserve"> PAGEREF _Toc176362699 \h </w:instrText>
+                  <w:instrText xml:space="preserve"> PAGEREF _Toc176364667 \h </w:instrText>
                 </w:r>
                 <w:r>
                   <w:rPr>
@@ -1144,7 +1152,7 @@
                   <w14:ligatures w14:val="standardContextual"/>
                 </w:rPr>
               </w:pPr>
-              <w:hyperlink w:anchor="_Toc176362700" w:history="1">
+              <w:hyperlink w:anchor="_Toc176364668" w:history="1">
                 <w:r>
                   <w:rPr>
                     <w:rStyle w:val="Hyperlink"/>
@@ -1171,7 +1179,7 @@
                     <w:noProof/>
                     <w:webHidden/>
                   </w:rPr>
-                  <w:instrText xml:space="preserve"> PAGEREF _Toc176362700 \h </w:instrText>
+                  <w:instrText xml:space="preserve"> PAGEREF _Toc176364668 \h </w:instrText>
                 </w:r>
                 <w:r>
                   <w:rPr>
@@ -1217,7 +1225,7 @@
                   <w14:ligatures w14:val="standardContextual"/>
                 </w:rPr>
               </w:pPr>
-              <w:hyperlink w:anchor="_Toc176362701" w:history="1">
+              <w:hyperlink w:anchor="_Toc176364669" w:history="1">
                 <w:r>
                   <w:rPr>
                     <w:rStyle w:val="Hyperlink"/>
@@ -1244,7 +1252,7 @@
                     <w:noProof/>
                     <w:webHidden/>
                   </w:rPr>
-                  <w:instrText xml:space="preserve"> PAGEREF _Toc176362701 \h </w:instrText>
+                  <w:instrText xml:space="preserve"> PAGEREF _Toc176364669 \h </w:instrText>
                 </w:r>
                 <w:r>
                   <w:rPr>
@@ -1290,7 +1298,7 @@
                   <w14:ligatures w14:val="standardContextual"/>
                 </w:rPr>
               </w:pPr>
-              <w:hyperlink w:anchor="_Toc176362702" w:history="1">
+              <w:hyperlink w:anchor="_Toc176364670" w:history="1">
                 <w:r>
                   <w:rPr>
                     <w:rStyle w:val="Hyperlink"/>
@@ -1317,7 +1325,7 @@
                     <w:noProof/>
                     <w:webHidden/>
                   </w:rPr>
-                  <w:instrText xml:space="preserve"> PAGEREF _Toc176362702 \h </w:instrText>
+                  <w:instrText xml:space="preserve"> PAGEREF _Toc176364670 \h </w:instrText>
                 </w:r>
                 <w:r>
                   <w:rPr>
@@ -1363,7 +1371,7 @@
                   <w14:ligatures w14:val="standardContextual"/>
                 </w:rPr>
               </w:pPr>
-              <w:hyperlink w:anchor="_Toc176362703" w:history="1">
+              <w:hyperlink w:anchor="_Toc176364671" w:history="1">
                 <w:r>
                   <w:rPr>
                     <w:rStyle w:val="Hyperlink"/>
@@ -1390,7 +1398,7 @@
                     <w:noProof/>
                     <w:webHidden/>
                   </w:rPr>
-                  <w:instrText xml:space="preserve"> PAGEREF _Toc176362703 \h </w:instrText>
+                  <w:instrText xml:space="preserve"> PAGEREF _Toc176364671 \h </w:instrText>
                 </w:r>
                 <w:r>
                   <w:rPr>
@@ -1436,7 +1444,7 @@
                   <w14:ligatures w14:val="standardContextual"/>
                 </w:rPr>
               </w:pPr>
-              <w:hyperlink w:anchor="_Toc176362704" w:history="1">
+              <w:hyperlink w:anchor="_Toc176364672" w:history="1">
                 <w:r>
                   <w:rPr>
                     <w:rStyle w:val="Hyperlink"/>
@@ -1463,7 +1471,7 @@
                     <w:noProof/>
                     <w:webHidden/>
                   </w:rPr>
-                  <w:instrText xml:space="preserve"> PAGEREF _Toc176362704 \h </w:instrText>
+                  <w:instrText xml:space="preserve"> PAGEREF _Toc176364672 \h </w:instrText>
                 </w:r>
                 <w:r>
                   <w:rPr>
@@ -1509,7 +1517,7 @@
                   <w14:ligatures w14:val="standardContextual"/>
                 </w:rPr>
               </w:pPr>
-              <w:hyperlink w:anchor="_Toc176362705" w:history="1">
+              <w:hyperlink w:anchor="_Toc176364673" w:history="1">
                 <w:r>
                   <w:rPr>
                     <w:rStyle w:val="Hyperlink"/>
@@ -1536,7 +1544,7 @@
                     <w:noProof/>
                     <w:webHidden/>
                   </w:rPr>
-                  <w:instrText xml:space="preserve"> PAGEREF _Toc176362705 \h </w:instrText>
+                  <w:instrText xml:space="preserve"> PAGEREF _Toc176364673 \h </w:instrText>
                 </w:r>
                 <w:r>
                   <w:rPr>
@@ -1582,7 +1590,7 @@
                   <w14:ligatures w14:val="standardContextual"/>
                 </w:rPr>
               </w:pPr>
-              <w:hyperlink w:anchor="_Toc176362706" w:history="1">
+              <w:hyperlink w:anchor="_Toc176364674" w:history="1">
                 <w:r>
                   <w:rPr>
                     <w:rStyle w:val="Hyperlink"/>
@@ -1609,7 +1617,7 @@
                     <w:noProof/>
                     <w:webHidden/>
                   </w:rPr>
-                  <w:instrText xml:space="preserve"> PAGEREF _Toc176362706 \h </w:instrText>
+                  <w:instrText xml:space="preserve"> PAGEREF _Toc176364674 \h </w:instrText>
                 </w:r>
                 <w:r>
                   <w:rPr>
@@ -1642,7 +1650,7 @@
             </w:p>
             <w:p>
               <w:pPr>
-                <w:pStyle w:val="TOC2"/>
+                <w:pStyle w:val="TOC1"/>
                 <w:tabs>
                   <w:tab w:val="right" w:leader="dot" w:pos="8896"/>
                 </w:tabs>
@@ -1655,13 +1663,13 @@
                   <w14:ligatures w14:val="standardContextual"/>
                 </w:rPr>
               </w:pPr>
-              <w:hyperlink w:anchor="_Toc176362707" w:history="1">
+              <w:hyperlink w:anchor="_Toc176364675" w:history="1">
                 <w:r>
                   <w:rPr>
                     <w:rStyle w:val="Hyperlink"/>
                     <w:noProof/>
                   </w:rPr>
-                  <w:t>1.6.1 Data Loss</w:t>
+                  <w:t>1.7 References</w:t>
                 </w:r>
                 <w:r>
                   <w:rPr>
@@ -1682,810 +1690,7 @@
                     <w:noProof/>
                     <w:webHidden/>
                   </w:rPr>
-                  <w:instrText xml:space="preserve"> PAGEREF _Toc176362707 \h </w:instrText>
-                </w:r>
-                <w:r>
-                  <w:rPr>
-                    <w:noProof/>
-                    <w:webHidden/>
-                  </w:rPr>
-                </w:r>
-                <w:r>
-                  <w:rPr>
-                    <w:noProof/>
-                    <w:webHidden/>
-                  </w:rPr>
-                  <w:fldChar w:fldCharType="separate"/>
-                </w:r>
-                <w:r>
-                  <w:rPr>
-                    <w:noProof/>
-                    <w:webHidden/>
-                  </w:rPr>
-                  <w:t>14</w:t>
-                </w:r>
-                <w:r>
-                  <w:rPr>
-                    <w:noProof/>
-                    <w:webHidden/>
-                  </w:rPr>
-                  <w:fldChar w:fldCharType="end"/>
-                </w:r>
-              </w:hyperlink>
-            </w:p>
-            <w:p>
-              <w:pPr>
-                <w:pStyle w:val="TOC2"/>
-                <w:tabs>
-                  <w:tab w:val="right" w:leader="dot" w:pos="8896"/>
-                </w:tabs>
-                <w:rPr>
-                  <w:rFonts w:asciiTheme="minorHAnsi" w:hAnsiTheme="minorHAnsi"/>
-                  <w:noProof/>
-                  <w:kern w:val="2"/>
-                  <w:szCs w:val="24"/>
-                  <w:lang w:eastAsia="en-ZA"/>
-                  <w14:ligatures w14:val="standardContextual"/>
-                </w:rPr>
-              </w:pPr>
-              <w:hyperlink w:anchor="_Toc176362708" w:history="1">
-                <w:r>
-                  <w:rPr>
-                    <w:rStyle w:val="Hyperlink"/>
-                    <w:noProof/>
-                  </w:rPr>
-                  <w:t>1.6.2 Miscommunication about requirements</w:t>
-                </w:r>
-                <w:r>
-                  <w:rPr>
-                    <w:noProof/>
-                    <w:webHidden/>
-                  </w:rPr>
-                  <w:tab/>
-                </w:r>
-                <w:r>
-                  <w:rPr>
-                    <w:noProof/>
-                    <w:webHidden/>
-                  </w:rPr>
-                  <w:fldChar w:fldCharType="begin"/>
-                </w:r>
-                <w:r>
-                  <w:rPr>
-                    <w:noProof/>
-                    <w:webHidden/>
-                  </w:rPr>
-                  <w:instrText xml:space="preserve"> PAGEREF _Toc176362708 \h </w:instrText>
-                </w:r>
-                <w:r>
-                  <w:rPr>
-                    <w:noProof/>
-                    <w:webHidden/>
-                  </w:rPr>
-                </w:r>
-                <w:r>
-                  <w:rPr>
-                    <w:noProof/>
-                    <w:webHidden/>
-                  </w:rPr>
-                  <w:fldChar w:fldCharType="separate"/>
-                </w:r>
-                <w:r>
-                  <w:rPr>
-                    <w:noProof/>
-                    <w:webHidden/>
-                  </w:rPr>
-                  <w:t>14</w:t>
-                </w:r>
-                <w:r>
-                  <w:rPr>
-                    <w:noProof/>
-                    <w:webHidden/>
-                  </w:rPr>
-                  <w:fldChar w:fldCharType="end"/>
-                </w:r>
-              </w:hyperlink>
-            </w:p>
-            <w:p>
-              <w:pPr>
-                <w:pStyle w:val="TOC2"/>
-                <w:tabs>
-                  <w:tab w:val="right" w:leader="dot" w:pos="8896"/>
-                </w:tabs>
-                <w:rPr>
-                  <w:rFonts w:asciiTheme="minorHAnsi" w:hAnsiTheme="minorHAnsi"/>
-                  <w:noProof/>
-                  <w:kern w:val="2"/>
-                  <w:szCs w:val="24"/>
-                  <w:lang w:eastAsia="en-ZA"/>
-                  <w14:ligatures w14:val="standardContextual"/>
-                </w:rPr>
-              </w:pPr>
-              <w:hyperlink w:anchor="_Toc176362709" w:history="1">
-                <w:r>
-                  <w:rPr>
-                    <w:rStyle w:val="Hyperlink"/>
-                    <w:noProof/>
-                  </w:rPr>
-                  <w:t>1.6.3 Power Outages</w:t>
-                </w:r>
-                <w:r>
-                  <w:rPr>
-                    <w:noProof/>
-                    <w:webHidden/>
-                  </w:rPr>
-                  <w:tab/>
-                </w:r>
-                <w:r>
-                  <w:rPr>
-                    <w:noProof/>
-                    <w:webHidden/>
-                  </w:rPr>
-                  <w:fldChar w:fldCharType="begin"/>
-                </w:r>
-                <w:r>
-                  <w:rPr>
-                    <w:noProof/>
-                    <w:webHidden/>
-                  </w:rPr>
-                  <w:instrText xml:space="preserve"> PAGEREF _Toc176362709 \h </w:instrText>
-                </w:r>
-                <w:r>
-                  <w:rPr>
-                    <w:noProof/>
-                    <w:webHidden/>
-                  </w:rPr>
-                </w:r>
-                <w:r>
-                  <w:rPr>
-                    <w:noProof/>
-                    <w:webHidden/>
-                  </w:rPr>
-                  <w:fldChar w:fldCharType="separate"/>
-                </w:r>
-                <w:r>
-                  <w:rPr>
-                    <w:noProof/>
-                    <w:webHidden/>
-                  </w:rPr>
-                  <w:t>14</w:t>
-                </w:r>
-                <w:r>
-                  <w:rPr>
-                    <w:noProof/>
-                    <w:webHidden/>
-                  </w:rPr>
-                  <w:fldChar w:fldCharType="end"/>
-                </w:r>
-              </w:hyperlink>
-            </w:p>
-            <w:p>
-              <w:pPr>
-                <w:pStyle w:val="TOC2"/>
-                <w:tabs>
-                  <w:tab w:val="right" w:leader="dot" w:pos="8896"/>
-                </w:tabs>
-                <w:rPr>
-                  <w:rFonts w:asciiTheme="minorHAnsi" w:hAnsiTheme="minorHAnsi"/>
-                  <w:noProof/>
-                  <w:kern w:val="2"/>
-                  <w:szCs w:val="24"/>
-                  <w:lang w:eastAsia="en-ZA"/>
-                  <w14:ligatures w14:val="standardContextual"/>
-                </w:rPr>
-              </w:pPr>
-              <w:hyperlink w:anchor="_Toc176362710" w:history="1">
-                <w:r>
-                  <w:rPr>
-                    <w:rStyle w:val="Hyperlink"/>
-                    <w:noProof/>
-                  </w:rPr>
-                  <w:t>1.6.4 Skills gap within the team</w:t>
-                </w:r>
-                <w:r>
-                  <w:rPr>
-                    <w:noProof/>
-                    <w:webHidden/>
-                  </w:rPr>
-                  <w:tab/>
-                </w:r>
-                <w:r>
-                  <w:rPr>
-                    <w:noProof/>
-                    <w:webHidden/>
-                  </w:rPr>
-                  <w:fldChar w:fldCharType="begin"/>
-                </w:r>
-                <w:r>
-                  <w:rPr>
-                    <w:noProof/>
-                    <w:webHidden/>
-                  </w:rPr>
-                  <w:instrText xml:space="preserve"> PAGEREF _Toc176362710 \h </w:instrText>
-                </w:r>
-                <w:r>
-                  <w:rPr>
-                    <w:noProof/>
-                    <w:webHidden/>
-                  </w:rPr>
-                </w:r>
-                <w:r>
-                  <w:rPr>
-                    <w:noProof/>
-                    <w:webHidden/>
-                  </w:rPr>
-                  <w:fldChar w:fldCharType="separate"/>
-                </w:r>
-                <w:r>
-                  <w:rPr>
-                    <w:noProof/>
-                    <w:webHidden/>
-                  </w:rPr>
-                  <w:t>14</w:t>
-                </w:r>
-                <w:r>
-                  <w:rPr>
-                    <w:noProof/>
-                    <w:webHidden/>
-                  </w:rPr>
-                  <w:fldChar w:fldCharType="end"/>
-                </w:r>
-              </w:hyperlink>
-            </w:p>
-            <w:p>
-              <w:pPr>
-                <w:pStyle w:val="TOC2"/>
-                <w:tabs>
-                  <w:tab w:val="right" w:leader="dot" w:pos="8896"/>
-                </w:tabs>
-                <w:rPr>
-                  <w:rFonts w:asciiTheme="minorHAnsi" w:hAnsiTheme="minorHAnsi"/>
-                  <w:noProof/>
-                  <w:kern w:val="2"/>
-                  <w:szCs w:val="24"/>
-                  <w:lang w:eastAsia="en-ZA"/>
-                  <w14:ligatures w14:val="standardContextual"/>
-                </w:rPr>
-              </w:pPr>
-              <w:hyperlink w:anchor="_Toc176362711" w:history="1">
-                <w:r>
-                  <w:rPr>
-                    <w:rStyle w:val="Hyperlink"/>
-                    <w:noProof/>
-                  </w:rPr>
-                  <w:t>1.6.5 Data Security Issues</w:t>
-                </w:r>
-                <w:r>
-                  <w:rPr>
-                    <w:noProof/>
-                    <w:webHidden/>
-                  </w:rPr>
-                  <w:tab/>
-                </w:r>
-                <w:r>
-                  <w:rPr>
-                    <w:noProof/>
-                    <w:webHidden/>
-                  </w:rPr>
-                  <w:fldChar w:fldCharType="begin"/>
-                </w:r>
-                <w:r>
-                  <w:rPr>
-                    <w:noProof/>
-                    <w:webHidden/>
-                  </w:rPr>
-                  <w:instrText xml:space="preserve"> PAGEREF _Toc176362711 \h </w:instrText>
-                </w:r>
-                <w:r>
-                  <w:rPr>
-                    <w:noProof/>
-                    <w:webHidden/>
-                  </w:rPr>
-                </w:r>
-                <w:r>
-                  <w:rPr>
-                    <w:noProof/>
-                    <w:webHidden/>
-                  </w:rPr>
-                  <w:fldChar w:fldCharType="separate"/>
-                </w:r>
-                <w:r>
-                  <w:rPr>
-                    <w:noProof/>
-                    <w:webHidden/>
-                  </w:rPr>
-                  <w:t>14</w:t>
-                </w:r>
-                <w:r>
-                  <w:rPr>
-                    <w:noProof/>
-                    <w:webHidden/>
-                  </w:rPr>
-                  <w:fldChar w:fldCharType="end"/>
-                </w:r>
-              </w:hyperlink>
-            </w:p>
-            <w:p>
-              <w:pPr>
-                <w:pStyle w:val="TOC2"/>
-                <w:tabs>
-                  <w:tab w:val="right" w:leader="dot" w:pos="8896"/>
-                </w:tabs>
-                <w:rPr>
-                  <w:rFonts w:asciiTheme="minorHAnsi" w:hAnsiTheme="minorHAnsi"/>
-                  <w:noProof/>
-                  <w:kern w:val="2"/>
-                  <w:szCs w:val="24"/>
-                  <w:lang w:eastAsia="en-ZA"/>
-                  <w14:ligatures w14:val="standardContextual"/>
-                </w:rPr>
-              </w:pPr>
-              <w:hyperlink w:anchor="_Toc176362712" w:history="1">
-                <w:r>
-                  <w:rPr>
-                    <w:rStyle w:val="Hyperlink"/>
-                    <w:noProof/>
-                  </w:rPr>
-                  <w:t>1.6.6 Misalignment of project scope</w:t>
-                </w:r>
-                <w:r>
-                  <w:rPr>
-                    <w:noProof/>
-                    <w:webHidden/>
-                  </w:rPr>
-                  <w:tab/>
-                </w:r>
-                <w:r>
-                  <w:rPr>
-                    <w:noProof/>
-                    <w:webHidden/>
-                  </w:rPr>
-                  <w:fldChar w:fldCharType="begin"/>
-                </w:r>
-                <w:r>
-                  <w:rPr>
-                    <w:noProof/>
-                    <w:webHidden/>
-                  </w:rPr>
-                  <w:instrText xml:space="preserve"> PAGEREF _Toc176362712 \h </w:instrText>
-                </w:r>
-                <w:r>
-                  <w:rPr>
-                    <w:noProof/>
-                    <w:webHidden/>
-                  </w:rPr>
-                </w:r>
-                <w:r>
-                  <w:rPr>
-                    <w:noProof/>
-                    <w:webHidden/>
-                  </w:rPr>
-                  <w:fldChar w:fldCharType="separate"/>
-                </w:r>
-                <w:r>
-                  <w:rPr>
-                    <w:noProof/>
-                    <w:webHidden/>
-                  </w:rPr>
-                  <w:t>14</w:t>
-                </w:r>
-                <w:r>
-                  <w:rPr>
-                    <w:noProof/>
-                    <w:webHidden/>
-                  </w:rPr>
-                  <w:fldChar w:fldCharType="end"/>
-                </w:r>
-              </w:hyperlink>
-            </w:p>
-            <w:p>
-              <w:pPr>
-                <w:pStyle w:val="TOC2"/>
-                <w:tabs>
-                  <w:tab w:val="right" w:leader="dot" w:pos="8896"/>
-                </w:tabs>
-                <w:rPr>
-                  <w:rFonts w:asciiTheme="minorHAnsi" w:hAnsiTheme="minorHAnsi"/>
-                  <w:noProof/>
-                  <w:kern w:val="2"/>
-                  <w:szCs w:val="24"/>
-                  <w:lang w:eastAsia="en-ZA"/>
-                  <w14:ligatures w14:val="standardContextual"/>
-                </w:rPr>
-              </w:pPr>
-              <w:hyperlink w:anchor="_Toc176362713" w:history="1">
-                <w:r>
-                  <w:rPr>
-                    <w:rStyle w:val="Hyperlink"/>
-                    <w:noProof/>
-                  </w:rPr>
-                  <w:t>1.6.7 Regulatory Compliance Issue</w:t>
-                </w:r>
-                <w:r>
-                  <w:rPr>
-                    <w:noProof/>
-                    <w:webHidden/>
-                  </w:rPr>
-                  <w:tab/>
-                </w:r>
-                <w:r>
-                  <w:rPr>
-                    <w:noProof/>
-                    <w:webHidden/>
-                  </w:rPr>
-                  <w:fldChar w:fldCharType="begin"/>
-                </w:r>
-                <w:r>
-                  <w:rPr>
-                    <w:noProof/>
-                    <w:webHidden/>
-                  </w:rPr>
-                  <w:instrText xml:space="preserve"> PAGEREF _Toc176362713 \h </w:instrText>
-                </w:r>
-                <w:r>
-                  <w:rPr>
-                    <w:noProof/>
-                    <w:webHidden/>
-                  </w:rPr>
-                </w:r>
-                <w:r>
-                  <w:rPr>
-                    <w:noProof/>
-                    <w:webHidden/>
-                  </w:rPr>
-                  <w:fldChar w:fldCharType="separate"/>
-                </w:r>
-                <w:r>
-                  <w:rPr>
-                    <w:noProof/>
-                    <w:webHidden/>
-                  </w:rPr>
-                  <w:t>14</w:t>
-                </w:r>
-                <w:r>
-                  <w:rPr>
-                    <w:noProof/>
-                    <w:webHidden/>
-                  </w:rPr>
-                  <w:fldChar w:fldCharType="end"/>
-                </w:r>
-              </w:hyperlink>
-            </w:p>
-            <w:p>
-              <w:pPr>
-                <w:pStyle w:val="TOC2"/>
-                <w:tabs>
-                  <w:tab w:val="right" w:leader="dot" w:pos="8896"/>
-                </w:tabs>
-                <w:rPr>
-                  <w:rFonts w:asciiTheme="minorHAnsi" w:hAnsiTheme="minorHAnsi"/>
-                  <w:noProof/>
-                  <w:kern w:val="2"/>
-                  <w:szCs w:val="24"/>
-                  <w:lang w:eastAsia="en-ZA"/>
-                  <w14:ligatures w14:val="standardContextual"/>
-                </w:rPr>
-              </w:pPr>
-              <w:hyperlink w:anchor="_Toc176362714" w:history="1">
-                <w:r>
-                  <w:rPr>
-                    <w:rStyle w:val="Hyperlink"/>
-                    <w:noProof/>
-                  </w:rPr>
-                  <w:t>1.6.8 Team member illness/ Unforeseen Circumstances</w:t>
-                </w:r>
-                <w:r>
-                  <w:rPr>
-                    <w:noProof/>
-                    <w:webHidden/>
-                  </w:rPr>
-                  <w:tab/>
-                </w:r>
-                <w:r>
-                  <w:rPr>
-                    <w:noProof/>
-                    <w:webHidden/>
-                  </w:rPr>
-                  <w:fldChar w:fldCharType="begin"/>
-                </w:r>
-                <w:r>
-                  <w:rPr>
-                    <w:noProof/>
-                    <w:webHidden/>
-                  </w:rPr>
-                  <w:instrText xml:space="preserve"> PAGEREF _Toc176362714 \h </w:instrText>
-                </w:r>
-                <w:r>
-                  <w:rPr>
-                    <w:noProof/>
-                    <w:webHidden/>
-                  </w:rPr>
-                </w:r>
-                <w:r>
-                  <w:rPr>
-                    <w:noProof/>
-                    <w:webHidden/>
-                  </w:rPr>
-                  <w:fldChar w:fldCharType="separate"/>
-                </w:r>
-                <w:r>
-                  <w:rPr>
-                    <w:noProof/>
-                    <w:webHidden/>
-                  </w:rPr>
-                  <w:t>15</w:t>
-                </w:r>
-                <w:r>
-                  <w:rPr>
-                    <w:noProof/>
-                    <w:webHidden/>
-                  </w:rPr>
-                  <w:fldChar w:fldCharType="end"/>
-                </w:r>
-              </w:hyperlink>
-            </w:p>
-            <w:p>
-              <w:pPr>
-                <w:pStyle w:val="TOC2"/>
-                <w:tabs>
-                  <w:tab w:val="right" w:leader="dot" w:pos="8896"/>
-                </w:tabs>
-                <w:rPr>
-                  <w:rFonts w:asciiTheme="minorHAnsi" w:hAnsiTheme="minorHAnsi"/>
-                  <w:noProof/>
-                  <w:kern w:val="2"/>
-                  <w:szCs w:val="24"/>
-                  <w:lang w:eastAsia="en-ZA"/>
-                  <w14:ligatures w14:val="standardContextual"/>
-                </w:rPr>
-              </w:pPr>
-              <w:hyperlink w:anchor="_Toc176362715" w:history="1">
-                <w:r>
-                  <w:rPr>
-                    <w:rStyle w:val="Hyperlink"/>
-                    <w:noProof/>
-                  </w:rPr>
-                  <w:t>1.6.9 Limited access to software (Trail software, require subscription)</w:t>
-                </w:r>
-                <w:r>
-                  <w:rPr>
-                    <w:noProof/>
-                    <w:webHidden/>
-                  </w:rPr>
-                  <w:tab/>
-                </w:r>
-                <w:r>
-                  <w:rPr>
-                    <w:noProof/>
-                    <w:webHidden/>
-                  </w:rPr>
-                  <w:fldChar w:fldCharType="begin"/>
-                </w:r>
-                <w:r>
-                  <w:rPr>
-                    <w:noProof/>
-                    <w:webHidden/>
-                  </w:rPr>
-                  <w:instrText xml:space="preserve"> PAGEREF _Toc176362715 \h </w:instrText>
-                </w:r>
-                <w:r>
-                  <w:rPr>
-                    <w:noProof/>
-                    <w:webHidden/>
-                  </w:rPr>
-                </w:r>
-                <w:r>
-                  <w:rPr>
-                    <w:noProof/>
-                    <w:webHidden/>
-                  </w:rPr>
-                  <w:fldChar w:fldCharType="separate"/>
-                </w:r>
-                <w:r>
-                  <w:rPr>
-                    <w:noProof/>
-                    <w:webHidden/>
-                  </w:rPr>
-                  <w:t>15</w:t>
-                </w:r>
-                <w:r>
-                  <w:rPr>
-                    <w:noProof/>
-                    <w:webHidden/>
-                  </w:rPr>
-                  <w:fldChar w:fldCharType="end"/>
-                </w:r>
-              </w:hyperlink>
-            </w:p>
-            <w:p>
-              <w:pPr>
-                <w:pStyle w:val="TOC2"/>
-                <w:tabs>
-                  <w:tab w:val="right" w:leader="dot" w:pos="8896"/>
-                </w:tabs>
-                <w:rPr>
-                  <w:rFonts w:asciiTheme="minorHAnsi" w:hAnsiTheme="minorHAnsi"/>
-                  <w:noProof/>
-                  <w:kern w:val="2"/>
-                  <w:szCs w:val="24"/>
-                  <w:lang w:eastAsia="en-ZA"/>
-                  <w14:ligatures w14:val="standardContextual"/>
-                </w:rPr>
-              </w:pPr>
-              <w:hyperlink w:anchor="_Toc176362716" w:history="1">
-                <w:r>
-                  <w:rPr>
-                    <w:rStyle w:val="Hyperlink"/>
-                    <w:noProof/>
-                  </w:rPr>
-                  <w:t>1.6.10 Minor Bugs or Issues in the Code</w:t>
-                </w:r>
-                <w:r>
-                  <w:rPr>
-                    <w:noProof/>
-                    <w:webHidden/>
-                  </w:rPr>
-                  <w:tab/>
-                </w:r>
-                <w:r>
-                  <w:rPr>
-                    <w:noProof/>
-                    <w:webHidden/>
-                  </w:rPr>
-                  <w:fldChar w:fldCharType="begin"/>
-                </w:r>
-                <w:r>
-                  <w:rPr>
-                    <w:noProof/>
-                    <w:webHidden/>
-                  </w:rPr>
-                  <w:instrText xml:space="preserve"> PAGEREF _Toc176362716 \h </w:instrText>
-                </w:r>
-                <w:r>
-                  <w:rPr>
-                    <w:noProof/>
-                    <w:webHidden/>
-                  </w:rPr>
-                </w:r>
-                <w:r>
-                  <w:rPr>
-                    <w:noProof/>
-                    <w:webHidden/>
-                  </w:rPr>
-                  <w:fldChar w:fldCharType="separate"/>
-                </w:r>
-                <w:r>
-                  <w:rPr>
-                    <w:noProof/>
-                    <w:webHidden/>
-                  </w:rPr>
-                  <w:t>15</w:t>
-                </w:r>
-                <w:r>
-                  <w:rPr>
-                    <w:noProof/>
-                    <w:webHidden/>
-                  </w:rPr>
-                  <w:fldChar w:fldCharType="end"/>
-                </w:r>
-              </w:hyperlink>
-            </w:p>
-            <w:p>
-              <w:pPr>
-                <w:pStyle w:val="TOC2"/>
-                <w:tabs>
-                  <w:tab w:val="right" w:leader="dot" w:pos="8896"/>
-                </w:tabs>
-                <w:rPr>
-                  <w:rFonts w:asciiTheme="minorHAnsi" w:hAnsiTheme="minorHAnsi"/>
-                  <w:noProof/>
-                  <w:kern w:val="2"/>
-                  <w:szCs w:val="24"/>
-                  <w:lang w:eastAsia="en-ZA"/>
-                  <w14:ligatures w14:val="standardContextual"/>
-                </w:rPr>
-              </w:pPr>
-              <w:hyperlink w:anchor="_Toc176362717" w:history="1">
-                <w:r>
-                  <w:rPr>
-                    <w:rStyle w:val="Hyperlink"/>
-                    <w:noProof/>
-                  </w:rPr>
-                  <w:t>1.6.11 Outdated project deliverable documents</w:t>
-                </w:r>
-                <w:r>
-                  <w:rPr>
-                    <w:noProof/>
-                    <w:webHidden/>
-                  </w:rPr>
-                  <w:tab/>
-                </w:r>
-                <w:r>
-                  <w:rPr>
-                    <w:noProof/>
-                    <w:webHidden/>
-                  </w:rPr>
-                  <w:fldChar w:fldCharType="begin"/>
-                </w:r>
-                <w:r>
-                  <w:rPr>
-                    <w:noProof/>
-                    <w:webHidden/>
-                  </w:rPr>
-                  <w:instrText xml:space="preserve"> PAGEREF _Toc176362717 \h </w:instrText>
-                </w:r>
-                <w:r>
-                  <w:rPr>
-                    <w:noProof/>
-                    <w:webHidden/>
-                  </w:rPr>
-                </w:r>
-                <w:r>
-                  <w:rPr>
-                    <w:noProof/>
-                    <w:webHidden/>
-                  </w:rPr>
-                  <w:fldChar w:fldCharType="separate"/>
-                </w:r>
-                <w:r>
-                  <w:rPr>
-                    <w:noProof/>
-                    <w:webHidden/>
-                  </w:rPr>
-                  <w:t>15</w:t>
-                </w:r>
-                <w:r>
-                  <w:rPr>
-                    <w:noProof/>
-                    <w:webHidden/>
-                  </w:rPr>
-                  <w:fldChar w:fldCharType="end"/>
-                </w:r>
-              </w:hyperlink>
-            </w:p>
-            <w:p>
-              <w:pPr>
-                <w:pStyle w:val="TOC1"/>
-                <w:tabs>
-                  <w:tab w:val="right" w:leader="dot" w:pos="8896"/>
-                </w:tabs>
-                <w:rPr>
-                  <w:rFonts w:asciiTheme="minorHAnsi" w:hAnsiTheme="minorHAnsi"/>
-                  <w:noProof/>
-                  <w:kern w:val="2"/>
-                  <w:szCs w:val="24"/>
-                  <w:lang w:eastAsia="en-ZA"/>
-                  <w14:ligatures w14:val="standardContextual"/>
-                </w:rPr>
-              </w:pPr>
-              <w:hyperlink w:anchor="_Toc176362718" w:history="1">
-                <w:r>
-                  <w:rPr>
-                    <w:rStyle w:val="Hyperlink"/>
-                    <w:noProof/>
-                  </w:rPr>
-                  <w:t>References</w:t>
-                </w:r>
-                <w:r>
-                  <w:rPr>
-                    <w:noProof/>
-                    <w:webHidden/>
-                  </w:rPr>
-                  <w:tab/>
-                </w:r>
-                <w:r>
-                  <w:rPr>
-                    <w:noProof/>
-                    <w:webHidden/>
-                  </w:rPr>
-                  <w:fldChar w:fldCharType="begin"/>
-                </w:r>
-                <w:r>
-                  <w:rPr>
-                    <w:noProof/>
-                    <w:webHidden/>
-                  </w:rPr>
-                  <w:instrText xml:space="preserve"> PAGEREF _Toc176362718 \h </w:instrText>
+                  <w:instrText xml:space="preserve"> PAGEREF _Toc176364675 \h </w:instrText>
                 </w:r>
                 <w:r>
                   <w:rPr>
@@ -2548,11 +1753,15 @@
             </w:tabs>
           </w:pPr>
           <w:bookmarkStart w:id="2" w:name="_Toc176362695"/>
+          <w:bookmarkStart w:id="3" w:name="_Toc176364345"/>
+          <w:bookmarkStart w:id="4" w:name="_Toc176364663"/>
           <w:r>
             <w:lastRenderedPageBreak/>
             <w:t>Table of Figures</w:t>
           </w:r>
           <w:bookmarkEnd w:id="2"/>
+          <w:bookmarkEnd w:id="3"/>
+          <w:bookmarkEnd w:id="4"/>
           <w:r>
             <w:tab/>
           </w:r>
@@ -2589,13 +1798,13 @@
           <w:r>
             <w:fldChar w:fldCharType="separate"/>
           </w:r>
-          <w:hyperlink w:anchor="_Toc176218849" w:history="1">
+          <w:hyperlink w:anchor="_Toc176364039" w:history="1">
             <w:r>
               <w:rPr>
                 <w:rStyle w:val="Hyperlink"/>
                 <w:noProof/>
               </w:rPr>
-              <w:t>Figure 1. 1: Lack of Dietary Options offered by AllRecipes</w:t>
+              <w:t>Figure 1. 1: Google Trend Graph for "Recipes" over a 5-year period</w:t>
             </w:r>
             <w:r>
               <w:rPr>
@@ -2603,7 +1812,7 @@
                 <w:noProof/>
                 <w:lang w:val="en-GB"/>
               </w:rPr>
-              <w:t xml:space="preserve"> (AllRecipes, 2022)</w:t>
+              <w:t xml:space="preserve"> (Google Trends, n.d.)</w:t>
             </w:r>
             <w:r>
               <w:rPr>
@@ -2624,7 +1833,7 @@
                 <w:noProof/>
                 <w:webHidden/>
               </w:rPr>
-              <w:instrText xml:space="preserve"> PAGEREF _Toc176218849 \h </w:instrText>
+              <w:instrText xml:space="preserve"> PAGEREF _Toc176364039 \h </w:instrText>
             </w:r>
             <w:r>
               <w:rPr>
@@ -2644,7 +1853,7 @@
                 <w:noProof/>
                 <w:webHidden/>
               </w:rPr>
-              <w:t>8</w:t>
+              <w:t>6</w:t>
             </w:r>
             <w:r>
               <w:rPr>
@@ -2670,14 +1879,13 @@
               <w14:ligatures w14:val="standardContextual"/>
             </w:rPr>
           </w:pPr>
-          <w:hyperlink w:anchor="_Toc176218850" w:history="1">
+          <w:hyperlink w:anchor="_Toc176364040" w:history="1">
             <w:r>
               <w:rPr>
                 <w:rStyle w:val="Hyperlink"/>
-                <w:bCs/>
                 <w:noProof/>
               </w:rPr>
-              <w:t>Figure 1. 2: Intrusive and distracting ads on the page</w:t>
+              <w:t>Figure 1. 2: Lack of Dietary Options offered by AllRecipes</w:t>
             </w:r>
             <w:r>
               <w:rPr>
@@ -2698,7 +1906,7 @@
                 <w:noProof/>
                 <w:webHidden/>
               </w:rPr>
-              <w:instrText xml:space="preserve"> PAGEREF _Toc176218850 \h </w:instrText>
+              <w:instrText xml:space="preserve"> PAGEREF _Toc176364040 \h </w:instrText>
             </w:r>
             <w:r>
               <w:rPr>
@@ -2744,13 +1952,14 @@
               <w14:ligatures w14:val="standardContextual"/>
             </w:rPr>
           </w:pPr>
-          <w:hyperlink w:anchor="_Toc176218851" w:history="1">
+          <w:hyperlink w:anchor="_Toc176364041" w:history="1">
             <w:r>
               <w:rPr>
                 <w:rStyle w:val="Hyperlink"/>
+                <w:bCs/>
                 <w:noProof/>
               </w:rPr>
-              <w:t>Figure 1. 3: Samsung Food saving of recipes</w:t>
+              <w:t>Figure 1. 3: Intrusive and distracting ads on the page</w:t>
             </w:r>
             <w:r>
               <w:rPr>
@@ -2771,7 +1980,7 @@
                 <w:noProof/>
                 <w:webHidden/>
               </w:rPr>
-              <w:instrText xml:space="preserve"> PAGEREF _Toc176218851 \h </w:instrText>
+              <w:instrText xml:space="preserve"> PAGEREF _Toc176364041 \h </w:instrText>
             </w:r>
             <w:r>
               <w:rPr>
@@ -2791,7 +2000,7 @@
                 <w:noProof/>
                 <w:webHidden/>
               </w:rPr>
-              <w:t>9</w:t>
+              <w:t>8</w:t>
             </w:r>
             <w:r>
               <w:rPr>
@@ -2817,13 +2026,13 @@
               <w14:ligatures w14:val="standardContextual"/>
             </w:rPr>
           </w:pPr>
-          <w:hyperlink w:anchor="_Toc176218852" w:history="1">
+          <w:hyperlink w:anchor="_Toc176364042" w:history="1">
             <w:r>
               <w:rPr>
                 <w:rStyle w:val="Hyperlink"/>
                 <w:noProof/>
               </w:rPr>
-              <w:t>Figure 1. 4: Samsung Food meal planner</w:t>
+              <w:t>Figure 1. 4: Samsung Food saving of recipes</w:t>
             </w:r>
             <w:r>
               <w:rPr>
@@ -2844,7 +2053,7 @@
                 <w:noProof/>
                 <w:webHidden/>
               </w:rPr>
-              <w:instrText xml:space="preserve"> PAGEREF _Toc176218852 \h </w:instrText>
+              <w:instrText xml:space="preserve"> PAGEREF _Toc176364042 \h </w:instrText>
             </w:r>
             <w:r>
               <w:rPr>
@@ -2890,13 +2099,13 @@
               <w14:ligatures w14:val="standardContextual"/>
             </w:rPr>
           </w:pPr>
-          <w:hyperlink w:anchor="_Toc176218853" w:history="1">
+          <w:hyperlink w:anchor="_Toc176364043" w:history="1">
             <w:r>
               <w:rPr>
                 <w:rStyle w:val="Hyperlink"/>
                 <w:noProof/>
               </w:rPr>
-              <w:t>Figure 1. 5: Samsung Food grocery list section</w:t>
+              <w:t>Figure 1. 5: Samsung Food meal planner</w:t>
             </w:r>
             <w:r>
               <w:rPr>
@@ -2917,7 +2126,7 @@
                 <w:noProof/>
                 <w:webHidden/>
               </w:rPr>
-              <w:instrText xml:space="preserve"> PAGEREF _Toc176218853 \h </w:instrText>
+              <w:instrText xml:space="preserve"> PAGEREF _Toc176364043 \h </w:instrText>
             </w:r>
             <w:r>
               <w:rPr>
@@ -2963,13 +2172,13 @@
               <w14:ligatures w14:val="standardContextual"/>
             </w:rPr>
           </w:pPr>
-          <w:hyperlink w:anchor="_Toc176218854" w:history="1">
+          <w:hyperlink w:anchor="_Toc176364044" w:history="1">
             <w:r>
               <w:rPr>
                 <w:rStyle w:val="Hyperlink"/>
                 <w:noProof/>
               </w:rPr>
-              <w:t>Figure 1. 6: SuperCook's shopping list manager</w:t>
+              <w:t>Figure 1. 6: Samsung Food grocery list section</w:t>
             </w:r>
             <w:r>
               <w:rPr>
@@ -2990,7 +2199,7 @@
                 <w:noProof/>
                 <w:webHidden/>
               </w:rPr>
-              <w:instrText xml:space="preserve"> PAGEREF _Toc176218854 \h </w:instrText>
+              <w:instrText xml:space="preserve"> PAGEREF _Toc176364044 \h </w:instrText>
             </w:r>
             <w:r>
               <w:rPr>
@@ -3010,7 +2219,7 @@
                 <w:noProof/>
                 <w:webHidden/>
               </w:rPr>
-              <w:t>10</w:t>
+              <w:t>9</w:t>
             </w:r>
             <w:r>
               <w:rPr>
@@ -3036,13 +2245,13 @@
               <w14:ligatures w14:val="standardContextual"/>
             </w:rPr>
           </w:pPr>
-          <w:hyperlink w:anchor="_Toc176218855" w:history="1">
+          <w:hyperlink w:anchor="_Toc176364045" w:history="1">
             <w:r>
               <w:rPr>
                 <w:rStyle w:val="Hyperlink"/>
                 <w:noProof/>
               </w:rPr>
-              <w:t>Figure 1. 7: SuperCook's ingredient filter</w:t>
+              <w:t>Figure 1. 7: SuperCook's shopping list manager</w:t>
             </w:r>
             <w:r>
               <w:rPr>
@@ -3063,7 +2272,7 @@
                 <w:noProof/>
                 <w:webHidden/>
               </w:rPr>
-              <w:instrText xml:space="preserve"> PAGEREF _Toc176218855 \h </w:instrText>
+              <w:instrText xml:space="preserve"> PAGEREF _Toc176364045 \h </w:instrText>
             </w:r>
             <w:r>
               <w:rPr>
@@ -3109,13 +2318,13 @@
               <w14:ligatures w14:val="standardContextual"/>
             </w:rPr>
           </w:pPr>
-          <w:hyperlink w:anchor="_Toc176218856" w:history="1">
+          <w:hyperlink w:anchor="_Toc176364046" w:history="1">
             <w:r>
               <w:rPr>
                 <w:rStyle w:val="Hyperlink"/>
                 <w:noProof/>
               </w:rPr>
-              <w:t>Figure 1. 8: SuperCook's favourites page with missing ingredient</w:t>
+              <w:t>Figure 1. 8: SuperCook's ingredient filter</w:t>
             </w:r>
             <w:r>
               <w:rPr>
@@ -3136,7 +2345,7 @@
                 <w:noProof/>
                 <w:webHidden/>
               </w:rPr>
-              <w:instrText xml:space="preserve"> PAGEREF _Toc176218856 \h </w:instrText>
+              <w:instrText xml:space="preserve"> PAGEREF _Toc176364046 \h </w:instrText>
             </w:r>
             <w:r>
               <w:rPr>
@@ -3182,13 +2391,13 @@
               <w14:ligatures w14:val="standardContextual"/>
             </w:rPr>
           </w:pPr>
-          <w:hyperlink w:anchor="_Toc176218857" w:history="1">
+          <w:hyperlink w:anchor="_Toc176364047" w:history="1">
             <w:r>
               <w:rPr>
                 <w:rStyle w:val="Hyperlink"/>
                 <w:noProof/>
               </w:rPr>
-              <w:t>Figure 1. 9: Yummly's meal planner</w:t>
+              <w:t>Figure 1. 9: SuperCook's favourites page with missing ingredient</w:t>
             </w:r>
             <w:r>
               <w:rPr>
@@ -3209,7 +2418,7 @@
                 <w:noProof/>
                 <w:webHidden/>
               </w:rPr>
-              <w:instrText xml:space="preserve"> PAGEREF _Toc176218857 \h </w:instrText>
+              <w:instrText xml:space="preserve"> PAGEREF _Toc176364047 \h </w:instrText>
             </w:r>
             <w:r>
               <w:rPr>
@@ -3229,7 +2438,7 @@
                 <w:noProof/>
                 <w:webHidden/>
               </w:rPr>
-              <w:t>11</w:t>
+              <w:t>10</w:t>
             </w:r>
             <w:r>
               <w:rPr>
@@ -3255,13 +2464,13 @@
               <w14:ligatures w14:val="standardContextual"/>
             </w:rPr>
           </w:pPr>
-          <w:hyperlink w:anchor="_Toc176218858" w:history="1">
+          <w:hyperlink w:anchor="_Toc176364048" w:history="1">
             <w:r>
               <w:rPr>
                 <w:rStyle w:val="Hyperlink"/>
                 <w:noProof/>
               </w:rPr>
-              <w:t>Figure 1. 10: Yummly's shopping list manager</w:t>
+              <w:t>Figure 1. 10: Yummly's meal planner</w:t>
             </w:r>
             <w:r>
               <w:rPr>
@@ -3282,7 +2491,7 @@
                 <w:noProof/>
                 <w:webHidden/>
               </w:rPr>
-              <w:instrText xml:space="preserve"> PAGEREF _Toc176218858 \h </w:instrText>
+              <w:instrText xml:space="preserve"> PAGEREF _Toc176364048 \h </w:instrText>
             </w:r>
             <w:r>
               <w:rPr>
@@ -3328,13 +2537,13 @@
               <w14:ligatures w14:val="standardContextual"/>
             </w:rPr>
           </w:pPr>
-          <w:hyperlink w:anchor="_Toc176218859" w:history="1">
+          <w:hyperlink w:anchor="_Toc176364049" w:history="1">
             <w:r>
               <w:rPr>
                 <w:rStyle w:val="Hyperlink"/>
                 <w:noProof/>
               </w:rPr>
-              <w:t>Figure 1. 11: Yummly's nicely laid out Ingredients</w:t>
+              <w:t>Figure 1. 11: Yummly's shopping list manager</w:t>
             </w:r>
             <w:r>
               <w:rPr>
@@ -3355,7 +2564,7 @@
                 <w:noProof/>
                 <w:webHidden/>
               </w:rPr>
-              <w:instrText xml:space="preserve"> PAGEREF _Toc176218859 \h </w:instrText>
+              <w:instrText xml:space="preserve"> PAGEREF _Toc176364049 \h </w:instrText>
             </w:r>
             <w:r>
               <w:rPr>
@@ -3401,13 +2610,86 @@
               <w14:ligatures w14:val="standardContextual"/>
             </w:rPr>
           </w:pPr>
-          <w:hyperlink w:anchor="_Toc176218860" w:history="1">
+          <w:hyperlink w:anchor="_Toc176364050" w:history="1">
             <w:r>
               <w:rPr>
                 <w:rStyle w:val="Hyperlink"/>
                 <w:noProof/>
               </w:rPr>
-              <w:t xml:space="preserve">Figure 1. 12: The Roadmap for the project </w:t>
+              <w:t>Figure 1. 12: Yummly's nicely laid out Ingredients</w:t>
+            </w:r>
+            <w:r>
+              <w:rPr>
+                <w:noProof/>
+                <w:webHidden/>
+              </w:rPr>
+              <w:tab/>
+            </w:r>
+            <w:r>
+              <w:rPr>
+                <w:noProof/>
+                <w:webHidden/>
+              </w:rPr>
+              <w:fldChar w:fldCharType="begin"/>
+            </w:r>
+            <w:r>
+              <w:rPr>
+                <w:noProof/>
+                <w:webHidden/>
+              </w:rPr>
+              <w:instrText xml:space="preserve"> PAGEREF _Toc176364050 \h </w:instrText>
+            </w:r>
+            <w:r>
+              <w:rPr>
+                <w:noProof/>
+                <w:webHidden/>
+              </w:rPr>
+            </w:r>
+            <w:r>
+              <w:rPr>
+                <w:noProof/>
+                <w:webHidden/>
+              </w:rPr>
+              <w:fldChar w:fldCharType="separate"/>
+            </w:r>
+            <w:r>
+              <w:rPr>
+                <w:noProof/>
+                <w:webHidden/>
+              </w:rPr>
+              <w:t>11</w:t>
+            </w:r>
+            <w:r>
+              <w:rPr>
+                <w:noProof/>
+                <w:webHidden/>
+              </w:rPr>
+              <w:fldChar w:fldCharType="end"/>
+            </w:r>
+          </w:hyperlink>
+        </w:p>
+        <w:p>
+          <w:pPr>
+            <w:pStyle w:val="TableofFigures"/>
+            <w:tabs>
+              <w:tab w:val="right" w:leader="dot" w:pos="8896"/>
+            </w:tabs>
+            <w:rPr>
+              <w:rFonts w:asciiTheme="minorHAnsi" w:hAnsiTheme="minorHAnsi"/>
+              <w:noProof/>
+              <w:kern w:val="2"/>
+              <w:szCs w:val="24"/>
+              <w:lang w:eastAsia="en-ZA"/>
+              <w14:ligatures w14:val="standardContextual"/>
+            </w:rPr>
+          </w:pPr>
+          <w:hyperlink w:anchor="_Toc176364051" w:history="1">
+            <w:r>
+              <w:rPr>
+                <w:rStyle w:val="Hyperlink"/>
+                <w:noProof/>
+              </w:rPr>
+              <w:t>Figure 1. 13: The Roadmap for the project</w:t>
             </w:r>
             <w:r>
               <w:rPr>
@@ -3415,7 +2697,7 @@
                 <w:noProof/>
                 <w:lang w:val="en-GB"/>
               </w:rPr>
-              <w:t>(ITPV302_PROJECT_Plan, n.d.)</w:t>
+              <w:t xml:space="preserve"> (NathanTh3Gr3at, 2024)</w:t>
             </w:r>
             <w:r>
               <w:rPr>
@@ -3436,7 +2718,7 @@
                 <w:noProof/>
                 <w:webHidden/>
               </w:rPr>
-              <w:instrText xml:space="preserve"> PAGEREF _Toc176218860 \h </w:instrText>
+              <w:instrText xml:space="preserve"> PAGEREF _Toc176364051 \h </w:instrText>
             </w:r>
             <w:r>
               <w:rPr>
@@ -3457,6 +2739,79 @@
                 <w:webHidden/>
               </w:rPr>
               <w:t>12</w:t>
+            </w:r>
+            <w:r>
+              <w:rPr>
+                <w:noProof/>
+                <w:webHidden/>
+              </w:rPr>
+              <w:fldChar w:fldCharType="end"/>
+            </w:r>
+          </w:hyperlink>
+        </w:p>
+        <w:p>
+          <w:pPr>
+            <w:pStyle w:val="TableofFigures"/>
+            <w:tabs>
+              <w:tab w:val="right" w:leader="dot" w:pos="8896"/>
+            </w:tabs>
+            <w:rPr>
+              <w:rFonts w:asciiTheme="minorHAnsi" w:hAnsiTheme="minorHAnsi"/>
+              <w:noProof/>
+              <w:kern w:val="2"/>
+              <w:szCs w:val="24"/>
+              <w:lang w:eastAsia="en-ZA"/>
+              <w14:ligatures w14:val="standardContextual"/>
+            </w:rPr>
+          </w:pPr>
+          <w:hyperlink w:anchor="_Toc176364052" w:history="1">
+            <w:r>
+              <w:rPr>
+                <w:rStyle w:val="Hyperlink"/>
+                <w:noProof/>
+              </w:rPr>
+              <w:t>Figure 1. 14: Diagram summary on Risk Analysis</w:t>
+            </w:r>
+            <w:r>
+              <w:rPr>
+                <w:noProof/>
+                <w:webHidden/>
+              </w:rPr>
+              <w:tab/>
+            </w:r>
+            <w:r>
+              <w:rPr>
+                <w:noProof/>
+                <w:webHidden/>
+              </w:rPr>
+              <w:fldChar w:fldCharType="begin"/>
+            </w:r>
+            <w:r>
+              <w:rPr>
+                <w:noProof/>
+                <w:webHidden/>
+              </w:rPr>
+              <w:instrText xml:space="preserve"> PAGEREF _Toc176364052 \h </w:instrText>
+            </w:r>
+            <w:r>
+              <w:rPr>
+                <w:noProof/>
+                <w:webHidden/>
+              </w:rPr>
+            </w:r>
+            <w:r>
+              <w:rPr>
+                <w:noProof/>
+                <w:webHidden/>
+              </w:rPr>
+              <w:fldChar w:fldCharType="separate"/>
+            </w:r>
+            <w:r>
+              <w:rPr>
+                <w:noProof/>
+                <w:webHidden/>
+              </w:rPr>
+              <w:t>15</w:t>
             </w:r>
             <w:r>
               <w:rPr>
@@ -3477,44 +2832,20 @@
           <w:r>
             <w:fldChar w:fldCharType="end"/>
           </w:r>
-          <w:r>
-            <w:fldChar w:fldCharType="begin"/>
-          </w:r>
-          <w:r>
-            <w:instrText xml:space="preserve"> REF _Ref175766266 \h </w:instrText>
-          </w:r>
-          <w:r>
-            <w:fldChar w:fldCharType="separate"/>
-          </w:r>
-          <w:r>
-            <w:t>Figure 1. 1</w:t>
-          </w:r>
-          <w:r>
-            <w:rPr>
-              <w:noProof/>
-            </w:rPr>
-            <w:t>3</w:t>
-          </w:r>
-          <w:r>
-            <w:t>: Diagram summary on Risk Analysis</w:t>
-          </w:r>
-          <w:r>
-            <w:fldChar w:fldCharType="end"/>
-          </w:r>
-          <w:r>
-            <w:tab/>
-            <w:t>15</w:t>
-          </w:r>
         </w:p>
         <w:p>
           <w:pPr>
             <w:pStyle w:val="Heading1"/>
           </w:pPr>
-          <w:bookmarkStart w:id="3" w:name="_Toc176362696"/>
+          <w:bookmarkStart w:id="5" w:name="_Toc176362696"/>
+          <w:bookmarkStart w:id="6" w:name="_Toc176364346"/>
+          <w:bookmarkStart w:id="7" w:name="_Toc176364664"/>
           <w:r>
             <w:t>Table of Tables</w:t>
           </w:r>
-          <w:bookmarkEnd w:id="3"/>
+          <w:bookmarkEnd w:id="5"/>
+          <w:bookmarkEnd w:id="6"/>
+          <w:bookmarkEnd w:id="7"/>
         </w:p>
         <w:p>
           <w:pPr>
@@ -3548,21 +2879,13 @@
           <w:r>
             <w:fldChar w:fldCharType="separate"/>
           </w:r>
-          <w:hyperlink w:anchor="_Toc176218614" w:history="1">
+          <w:hyperlink w:anchor="_Toc176364228" w:history="1">
             <w:r>
               <w:rPr>
                 <w:rStyle w:val="Hyperlink"/>
                 <w:noProof/>
               </w:rPr>
-              <w:t>Table 1. 1: Google Trend Graph for "Recipes" over a 5-year period</w:t>
-            </w:r>
-            <w:r>
-              <w:rPr>
-                <w:rStyle w:val="Hyperlink"/>
-                <w:noProof/>
-                <w:lang w:val="en-GB"/>
-              </w:rPr>
-              <w:t xml:space="preserve"> (Google Trends, n.d.)</w:t>
+              <w:t>Table 1. 2: The major deliverables of the project</w:t>
             </w:r>
             <w:r>
               <w:rPr>
@@ -3583,7 +2906,7 @@
                 <w:noProof/>
                 <w:webHidden/>
               </w:rPr>
-              <w:instrText xml:space="preserve"> PAGEREF _Toc176218614 \h </w:instrText>
+              <w:instrText xml:space="preserve"> PAGEREF _Toc176364228 \h </w:instrText>
             </w:r>
             <w:r>
               <w:rPr>
@@ -3603,80 +2926,7 @@
                 <w:noProof/>
                 <w:webHidden/>
               </w:rPr>
-              <w:t>6</w:t>
-            </w:r>
-            <w:r>
-              <w:rPr>
-                <w:noProof/>
-                <w:webHidden/>
-              </w:rPr>
-              <w:fldChar w:fldCharType="end"/>
-            </w:r>
-          </w:hyperlink>
-        </w:p>
-        <w:p>
-          <w:pPr>
-            <w:pStyle w:val="TableofFigures"/>
-            <w:tabs>
-              <w:tab w:val="right" w:leader="dot" w:pos="8896"/>
-            </w:tabs>
-            <w:rPr>
-              <w:rFonts w:asciiTheme="minorHAnsi" w:hAnsiTheme="minorHAnsi"/>
-              <w:noProof/>
-              <w:kern w:val="2"/>
-              <w:szCs w:val="24"/>
-              <w:lang w:eastAsia="en-ZA"/>
-              <w14:ligatures w14:val="standardContextual"/>
-            </w:rPr>
-          </w:pPr>
-          <w:hyperlink w:anchor="_Toc176218615" w:history="1">
-            <w:r>
-              <w:rPr>
-                <w:rStyle w:val="Hyperlink"/>
-                <w:noProof/>
-              </w:rPr>
-              <w:t>Table 1. 2: The major deliverables of the project</w:t>
-            </w:r>
-            <w:r>
-              <w:rPr>
-                <w:noProof/>
-                <w:webHidden/>
-              </w:rPr>
-              <w:tab/>
-            </w:r>
-            <w:r>
-              <w:rPr>
-                <w:noProof/>
-                <w:webHidden/>
-              </w:rPr>
-              <w:fldChar w:fldCharType="begin"/>
-            </w:r>
-            <w:r>
-              <w:rPr>
-                <w:noProof/>
-                <w:webHidden/>
-              </w:rPr>
-              <w:instrText xml:space="preserve"> PAGEREF _Toc176218615 \h </w:instrText>
-            </w:r>
-            <w:r>
-              <w:rPr>
-                <w:noProof/>
-                <w:webHidden/>
-              </w:rPr>
-            </w:r>
-            <w:r>
-              <w:rPr>
-                <w:noProof/>
-                <w:webHidden/>
-              </w:rPr>
-              <w:fldChar w:fldCharType="separate"/>
-            </w:r>
-            <w:r>
-              <w:rPr>
-                <w:noProof/>
-                <w:webHidden/>
-              </w:rPr>
-              <w:t>12</w:t>
+              <w:t>13</w:t>
             </w:r>
             <w:r>
               <w:rPr>
@@ -3709,12 +2959,12 @@
         <w:spacing w:after="240"/>
         <w:ind w:left="142" w:hanging="284"/>
       </w:pPr>
-      <w:bookmarkStart w:id="4" w:name="_Toc176362697"/>
+      <w:bookmarkStart w:id="8" w:name="_Toc176364665"/>
       <w:r>
         <w:lastRenderedPageBreak/>
         <w:t>Introduction</w:t>
       </w:r>
-      <w:bookmarkEnd w:id="4"/>
+      <w:bookmarkEnd w:id="8"/>
     </w:p>
     <w:p>
       <w:pPr>
@@ -3816,7 +3066,7 @@
       <w:pPr>
         <w:pStyle w:val="Heading1"/>
       </w:pPr>
-      <w:bookmarkStart w:id="5" w:name="_Toc176362698"/>
+      <w:bookmarkStart w:id="9" w:name="_Toc176364666"/>
       <w:r>
         <w:lastRenderedPageBreak/>
         <w:t xml:space="preserve">1.1 </w:t>
@@ -3824,7 +3074,7 @@
       <w:r>
         <w:t>Meal planning and cooking for busy people</w:t>
       </w:r>
-      <w:bookmarkEnd w:id="5"/>
+      <w:bookmarkEnd w:id="9"/>
     </w:p>
     <w:p>
       <w:pPr>
@@ -4513,7 +3763,7 @@
         <w:pStyle w:val="Heading1"/>
         <w:spacing w:after="240"/>
       </w:pPr>
-      <w:bookmarkStart w:id="6" w:name="_Toc176362699"/>
+      <w:bookmarkStart w:id="10" w:name="_Toc176364667"/>
       <w:r>
         <w:lastRenderedPageBreak/>
         <w:t xml:space="preserve">1.2 Project </w:t>
@@ -4521,7 +3771,7 @@
       <w:r>
         <w:t>Objectives</w:t>
       </w:r>
-      <w:bookmarkEnd w:id="6"/>
+      <w:bookmarkEnd w:id="10"/>
       <w:r>
         <w:t xml:space="preserve"> </w:t>
       </w:r>
@@ -4760,7 +4010,7 @@
         <w:pStyle w:val="Heading1"/>
         <w:spacing w:after="240"/>
       </w:pPr>
-      <w:bookmarkStart w:id="7" w:name="_Toc176362700"/>
+      <w:bookmarkStart w:id="11" w:name="_Toc176364668"/>
       <w:r>
         <w:lastRenderedPageBreak/>
         <w:t xml:space="preserve">1.3 </w:t>
@@ -4771,7 +4021,7 @@
       <w:r>
         <w:t>ackground</w:t>
       </w:r>
-      <w:bookmarkEnd w:id="7"/>
+      <w:bookmarkEnd w:id="11"/>
     </w:p>
     <w:p>
       <w:pPr>
@@ -4956,21 +4206,54 @@
     </w:p>
     <w:p>
       <w:pPr>
+        <w:keepNext/>
+        <w:spacing w:after="240"/>
+      </w:pPr>
+      <w:r>
+        <w:rPr>
+          <w:noProof/>
+        </w:rPr>
+        <w:drawing>
+          <wp:inline distT="0" distB="0" distL="0" distR="0" wp14:anchorId="4996902E" wp14:editId="523BE118">
+            <wp:extent cx="5600700" cy="3070860"/>
+            <wp:effectExtent l="0" t="0" r="0" b="15240"/>
+            <wp:docPr id="433204736" name="Chart 2"/>
+            <wp:cNvGraphicFramePr/>
+            <a:graphic xmlns:a="http://schemas.openxmlformats.org/drawingml/2006/main">
+              <a:graphicData uri="http://schemas.openxmlformats.org/drawingml/2006/chart">
+                <c:chart xmlns:c="http://schemas.openxmlformats.org/drawingml/2006/chart" xmlns:r="http://schemas.openxmlformats.org/officeDocument/2006/relationships" r:id="rId9"/>
+              </a:graphicData>
+            </a:graphic>
+          </wp:inline>
+        </w:drawing>
+      </w:r>
+    </w:p>
+    <w:p>
+      <w:pPr>
         <w:pStyle w:val="Caption"/>
-        <w:keepNext/>
-      </w:pPr>
-      <w:bookmarkStart w:id="8" w:name="_Toc176218614"/>
-      <w:r>
-        <w:t xml:space="preserve">Table 1. </w:t>
-      </w:r>
-      <w:fldSimple w:instr=" SEQ Table_1. \* ARABIC ">
-        <w:r>
-          <w:rPr>
-            <w:noProof/>
-          </w:rPr>
-          <w:t>1</w:t>
-        </w:r>
-      </w:fldSimple>
+      </w:pPr>
+      <w:bookmarkStart w:id="12" w:name="_Toc176364039"/>
+      <w:r>
+        <w:t xml:space="preserve">Figure 1. </w:t>
+      </w:r>
+      <w:r>
+        <w:fldChar w:fldCharType="begin"/>
+      </w:r>
+      <w:r>
+        <w:instrText xml:space="preserve"> SEQ Figure_1. \* ARABIC </w:instrText>
+      </w:r>
+      <w:r>
+        <w:fldChar w:fldCharType="separate"/>
+      </w:r>
+      <w:r>
+        <w:rPr>
+          <w:noProof/>
+        </w:rPr>
+        <w:t>1</w:t>
+      </w:r>
+      <w:r>
+        <w:fldChar w:fldCharType="end"/>
+      </w:r>
       <w:r>
         <w:t xml:space="preserve">: </w:t>
       </w:r>
@@ -4979,7 +4262,7 @@
       </w:r>
       <w:sdt>
         <w:sdtPr>
-          <w:id w:val="1351449684"/>
+          <w:id w:val="1838497505"/>
           <w:citation/>
         </w:sdtPr>
         <w:sdtContent>
@@ -5007,30 +4290,12 @@
           </w:r>
         </w:sdtContent>
       </w:sdt>
-      <w:bookmarkEnd w:id="8"/>
+      <w:bookmarkEnd w:id="12"/>
     </w:p>
     <w:p>
       <w:pPr>
         <w:spacing w:after="240"/>
       </w:pPr>
-      <w:r>
-        <w:rPr>
-          <w:noProof/>
-        </w:rPr>
-        <w:drawing>
-          <wp:inline distT="0" distB="0" distL="0" distR="0" wp14:anchorId="4996902E" wp14:editId="523BE118">
-            <wp:extent cx="5600700" cy="3070860"/>
-            <wp:effectExtent l="0" t="0" r="0" b="15240"/>
-            <wp:docPr id="433204736" name="Chart 2"/>
-            <wp:cNvGraphicFramePr/>
-            <a:graphic xmlns:a="http://schemas.openxmlformats.org/drawingml/2006/main">
-              <a:graphicData uri="http://schemas.openxmlformats.org/drawingml/2006/chart">
-                <c:chart xmlns:c="http://schemas.openxmlformats.org/drawingml/2006/chart" xmlns:r="http://schemas.openxmlformats.org/officeDocument/2006/relationships" r:id="rId9"/>
-              </a:graphicData>
-            </a:graphic>
-          </wp:inline>
-        </w:drawing>
-      </w:r>
       <w:r>
         <w:br w:type="page"/>
       </w:r>
@@ -5691,25 +4956,38 @@
                                   <w:pPr>
                                     <w:pStyle w:val="Caption"/>
                                   </w:pPr>
-                                  <w:bookmarkStart w:id="9" w:name="_Toc176218849"/>
+                                  <w:bookmarkStart w:id="13" w:name="_Toc176364040"/>
                                   <w:r>
                                     <w:t xml:space="preserve">Figure 1. </w:t>
                                   </w:r>
-                                  <w:fldSimple w:instr=" SEQ Figure_1. \* ARABIC ">
-                                    <w:r>
-                                      <w:rPr>
-                                        <w:noProof/>
-                                      </w:rPr>
-                                      <w:t>1</w:t>
-                                    </w:r>
-                                  </w:fldSimple>
+                                  <w:r>
+                                    <w:fldChar w:fldCharType="begin"/>
+                                  </w:r>
+                                  <w:r>
+                                    <w:instrText xml:space="preserve"> SEQ Figure_1. \* ARABIC </w:instrText>
+                                  </w:r>
+                                  <w:r>
+                                    <w:fldChar w:fldCharType="separate"/>
+                                  </w:r>
+                                  <w:r>
+                                    <w:rPr>
+                                      <w:noProof/>
+                                    </w:rPr>
+                                    <w:t>2</w:t>
+                                  </w:r>
+                                  <w:r>
+                                    <w:rPr>
+                                      <w:noProof/>
+                                    </w:rPr>
+                                    <w:fldChar w:fldCharType="end"/>
+                                  </w:r>
                                   <w:r>
                                     <w:t xml:space="preserve">: </w:t>
                                   </w:r>
                                   <w:r>
                                     <w:t>Lack of Dietary Options offered by AllRecipes</w:t>
                                   </w:r>
-                                  <w:bookmarkEnd w:id="9"/>
+                                  <w:bookmarkEnd w:id="13"/>
                                 </w:p>
                               </w:txbxContent>
                             </wps:txbx>
@@ -5738,7 +5016,7 @@
                             <w:pPr>
                               <w:pStyle w:val="Caption"/>
                             </w:pPr>
-                            <w:bookmarkStart w:id="10" w:name="_Toc176218849"/>
+                            <w:bookmarkStart w:id="14" w:name="_Toc176364040"/>
                             <w:r>
                               <w:t xml:space="preserve">Figure 1. </w:t>
                             </w:r>
@@ -5755,9 +5033,12 @@
                               <w:rPr>
                                 <w:noProof/>
                               </w:rPr>
-                              <w:t>1</w:t>
+                              <w:t>2</w:t>
                             </w:r>
                             <w:r>
+                              <w:rPr>
+                                <w:noProof/>
+                              </w:rPr>
                               <w:fldChar w:fldCharType="end"/>
                             </w:r>
                             <w:r>
@@ -5766,7 +5047,7 @@
                             <w:r>
                               <w:t>Lack of Dietary Options offered by AllRecipes</w:t>
                             </w:r>
-                            <w:bookmarkEnd w:id="10"/>
+                            <w:bookmarkEnd w:id="14"/>
                           </w:p>
                         </w:txbxContent>
                       </v:textbox>
@@ -5928,7 +5209,7 @@
                 <w:sz w:val="24"/>
               </w:rPr>
             </w:pPr>
-            <w:bookmarkStart w:id="10" w:name="_Toc176218850"/>
+            <w:bookmarkStart w:id="14" w:name="_Toc176364041"/>
             <w:r>
               <w:rPr>
                 <w:b w:val="0"/>
@@ -5955,7 +5236,7 @@
                 <w:bCs/>
                 <w:noProof/>
               </w:rPr>
-              <w:t>2</w:t>
+              <w:t>3</w:t>
             </w:r>
             <w:r>
               <w:fldChar w:fldCharType="end"/>
@@ -5967,7 +5248,7 @@
               </w:rPr>
               <w:t>: Intrusive and distracting ads on the page</w:t>
             </w:r>
-            <w:bookmarkEnd w:id="10"/>
+            <w:bookmarkEnd w:id="14"/>
           </w:p>
           <w:p>
             <w:pPr>
@@ -6179,7 +5460,7 @@
         <w:pStyle w:val="Heading1"/>
         <w:spacing w:after="240"/>
       </w:pPr>
-      <w:bookmarkStart w:id="11" w:name="_Toc176362701"/>
+      <w:bookmarkStart w:id="15" w:name="_Toc176364669"/>
       <w:r>
         <w:lastRenderedPageBreak/>
         <w:t xml:space="preserve">1.4 </w:t>
@@ -6187,22 +5468,22 @@
       <w:r>
         <w:t>Related Systems Analysis</w:t>
       </w:r>
-      <w:bookmarkEnd w:id="11"/>
+      <w:bookmarkEnd w:id="15"/>
     </w:p>
     <w:p>
       <w:pPr>
         <w:pStyle w:val="Heading2"/>
       </w:pPr>
-      <w:bookmarkStart w:id="12" w:name="_Ref175509151"/>
-      <w:bookmarkStart w:id="13" w:name="_Toc176362702"/>
+      <w:bookmarkStart w:id="16" w:name="_Ref175509151"/>
+      <w:bookmarkStart w:id="17" w:name="_Toc176364670"/>
       <w:r>
         <w:t xml:space="preserve">1.4.1 </w:t>
       </w:r>
       <w:r>
         <w:t>Recipe app name: Samsung Food</w:t>
       </w:r>
-      <w:bookmarkEnd w:id="12"/>
-      <w:bookmarkEnd w:id="13"/>
+      <w:bookmarkEnd w:id="16"/>
+      <w:bookmarkEnd w:id="17"/>
     </w:p>
     <w:p/>
     <w:p>
@@ -6304,25 +5585,38 @@
                                 <w:noProof/>
                               </w:rPr>
                             </w:pPr>
-                            <w:bookmarkStart w:id="14" w:name="_Toc176218851"/>
+                            <w:bookmarkStart w:id="18" w:name="_Toc176364042"/>
                             <w:r>
                               <w:t xml:space="preserve">Figure 1. </w:t>
                             </w:r>
-                            <w:fldSimple w:instr=" SEQ Figure_1. \* ARABIC ">
-                              <w:r>
-                                <w:rPr>
-                                  <w:noProof/>
-                                </w:rPr>
-                                <w:t>3</w:t>
-                              </w:r>
-                            </w:fldSimple>
+                            <w:r>
+                              <w:fldChar w:fldCharType="begin"/>
+                            </w:r>
+                            <w:r>
+                              <w:instrText xml:space="preserve"> SEQ Figure_1. \* ARABIC </w:instrText>
+                            </w:r>
+                            <w:r>
+                              <w:fldChar w:fldCharType="separate"/>
+                            </w:r>
+                            <w:r>
+                              <w:rPr>
+                                <w:noProof/>
+                              </w:rPr>
+                              <w:t>4</w:t>
+                            </w:r>
+                            <w:r>
+                              <w:rPr>
+                                <w:noProof/>
+                              </w:rPr>
+                              <w:fldChar w:fldCharType="end"/>
+                            </w:r>
                             <w:r>
                               <w:t xml:space="preserve">: </w:t>
                             </w:r>
                             <w:r>
                               <w:t>Samsung Food saving of recipes</w:t>
                             </w:r>
-                            <w:bookmarkEnd w:id="14"/>
+                            <w:bookmarkEnd w:id="18"/>
                           </w:p>
                         </w:txbxContent>
                       </wps:txbx>
@@ -6350,7 +5644,7 @@
                           <w:noProof/>
                         </w:rPr>
                       </w:pPr>
-                      <w:bookmarkStart w:id="15" w:name="_Toc176218851"/>
+                      <w:bookmarkStart w:id="20" w:name="_Toc176364042"/>
                       <w:r>
                         <w:t xml:space="preserve">Figure 1. </w:t>
                       </w:r>
@@ -6367,7 +5661,7 @@
                         <w:rPr>
                           <w:noProof/>
                         </w:rPr>
-                        <w:t>3</w:t>
+                        <w:t>4</w:t>
                       </w:r>
                       <w:r>
                         <w:rPr>
@@ -6381,7 +5675,7 @@
                       <w:r>
                         <w:t>Samsung Food saving of recipes</w:t>
                       </w:r>
-                      <w:bookmarkEnd w:id="15"/>
+                      <w:bookmarkEnd w:id="20"/>
                     </w:p>
                   </w:txbxContent>
                 </v:textbox>
@@ -6514,25 +5808,38 @@
                                 <w:noProof/>
                               </w:rPr>
                             </w:pPr>
-                            <w:bookmarkStart w:id="15" w:name="_Toc176218852"/>
+                            <w:bookmarkStart w:id="19" w:name="_Toc176364043"/>
                             <w:r>
                               <w:t xml:space="preserve">Figure 1. </w:t>
                             </w:r>
-                            <w:fldSimple w:instr=" SEQ Figure_1. \* ARABIC ">
-                              <w:r>
-                                <w:rPr>
-                                  <w:noProof/>
-                                </w:rPr>
-                                <w:t>4</w:t>
-                              </w:r>
-                            </w:fldSimple>
+                            <w:r>
+                              <w:fldChar w:fldCharType="begin"/>
+                            </w:r>
+                            <w:r>
+                              <w:instrText xml:space="preserve"> SEQ Figure_1. \* ARABIC </w:instrText>
+                            </w:r>
+                            <w:r>
+                              <w:fldChar w:fldCharType="separate"/>
+                            </w:r>
+                            <w:r>
+                              <w:rPr>
+                                <w:noProof/>
+                              </w:rPr>
+                              <w:t>5</w:t>
+                            </w:r>
+                            <w:r>
+                              <w:rPr>
+                                <w:noProof/>
+                              </w:rPr>
+                              <w:fldChar w:fldCharType="end"/>
+                            </w:r>
                             <w:r>
                               <w:t xml:space="preserve">: </w:t>
                             </w:r>
                             <w:r>
                               <w:t>Samsung Food meal planner</w:t>
                             </w:r>
-                            <w:bookmarkEnd w:id="15"/>
+                            <w:bookmarkEnd w:id="19"/>
                           </w:p>
                         </w:txbxContent>
                       </wps:txbx>
@@ -6560,7 +5867,7 @@
                           <w:noProof/>
                         </w:rPr>
                       </w:pPr>
-                      <w:bookmarkStart w:id="17" w:name="_Toc176218852"/>
+                      <w:bookmarkStart w:id="22" w:name="_Toc176364043"/>
                       <w:r>
                         <w:t xml:space="preserve">Figure 1. </w:t>
                       </w:r>
@@ -6577,7 +5884,7 @@
                         <w:rPr>
                           <w:noProof/>
                         </w:rPr>
-                        <w:t>4</w:t>
+                        <w:t>5</w:t>
                       </w:r>
                       <w:r>
                         <w:rPr>
@@ -6591,7 +5898,7 @@
                       <w:r>
                         <w:t>Samsung Food meal planner</w:t>
                       </w:r>
-                      <w:bookmarkEnd w:id="17"/>
+                      <w:bookmarkEnd w:id="22"/>
                     </w:p>
                   </w:txbxContent>
                 </v:textbox>
@@ -6740,25 +6047,38 @@
                             <w:pPr>
                               <w:pStyle w:val="Caption"/>
                             </w:pPr>
-                            <w:bookmarkStart w:id="16" w:name="_Toc176218853"/>
+                            <w:bookmarkStart w:id="20" w:name="_Toc176364044"/>
                             <w:r>
                               <w:t xml:space="preserve">Figure 1. </w:t>
                             </w:r>
-                            <w:fldSimple w:instr=" SEQ Figure_1. \* ARABIC ">
-                              <w:r>
-                                <w:rPr>
-                                  <w:noProof/>
-                                </w:rPr>
-                                <w:t>5</w:t>
-                              </w:r>
-                            </w:fldSimple>
+                            <w:r>
+                              <w:fldChar w:fldCharType="begin"/>
+                            </w:r>
+                            <w:r>
+                              <w:instrText xml:space="preserve"> SEQ Figure_1. \* ARABIC </w:instrText>
+                            </w:r>
+                            <w:r>
+                              <w:fldChar w:fldCharType="separate"/>
+                            </w:r>
+                            <w:r>
+                              <w:rPr>
+                                <w:noProof/>
+                              </w:rPr>
+                              <w:t>6</w:t>
+                            </w:r>
+                            <w:r>
+                              <w:rPr>
+                                <w:noProof/>
+                              </w:rPr>
+                              <w:fldChar w:fldCharType="end"/>
+                            </w:r>
                             <w:r>
                               <w:t xml:space="preserve">: </w:t>
                             </w:r>
                             <w:r>
                               <w:t>Samsung Food grocery list section</w:t>
                             </w:r>
-                            <w:bookmarkEnd w:id="16"/>
+                            <w:bookmarkEnd w:id="20"/>
                           </w:p>
                         </w:txbxContent>
                       </wps:txbx>
@@ -6783,7 +6103,7 @@
                       <w:pPr>
                         <w:pStyle w:val="Caption"/>
                       </w:pPr>
-                      <w:bookmarkStart w:id="19" w:name="_Toc176218853"/>
+                      <w:bookmarkStart w:id="24" w:name="_Toc176364044"/>
                       <w:r>
                         <w:t xml:space="preserve">Figure 1. </w:t>
                       </w:r>
@@ -6800,7 +6120,7 @@
                         <w:rPr>
                           <w:noProof/>
                         </w:rPr>
-                        <w:t>5</w:t>
+                        <w:t>6</w:t>
                       </w:r>
                       <w:r>
                         <w:rPr>
@@ -6814,7 +6134,7 @@
                       <w:r>
                         <w:t>Samsung Food grocery list section</w:t>
                       </w:r>
-                      <w:bookmarkEnd w:id="19"/>
+                      <w:bookmarkEnd w:id="24"/>
                     </w:p>
                   </w:txbxContent>
                 </v:textbox>
@@ -7119,7 +6439,7 @@
       <w:pPr>
         <w:pStyle w:val="Heading2"/>
       </w:pPr>
-      <w:bookmarkStart w:id="17" w:name="_Toc176362703"/>
+      <w:bookmarkStart w:id="21" w:name="_Toc176364671"/>
       <w:r>
         <w:lastRenderedPageBreak/>
         <w:t xml:space="preserve">1.4.2 </w:t>
@@ -7130,7 +6450,7 @@
       <w:r>
         <w:t>SuperCook</w:t>
       </w:r>
-      <w:bookmarkEnd w:id="17"/>
+      <w:bookmarkEnd w:id="21"/>
       <w:r>
         <w:t xml:space="preserve"> </w:t>
       </w:r>
@@ -7250,18 +6570,31 @@
                                 <w:noProof/>
                               </w:rPr>
                             </w:pPr>
-                            <w:bookmarkStart w:id="18" w:name="_Toc176218854"/>
+                            <w:bookmarkStart w:id="22" w:name="_Toc176364045"/>
                             <w:r>
                               <w:t xml:space="preserve">Figure 1. </w:t>
                             </w:r>
-                            <w:fldSimple w:instr=" SEQ Figure_1. \* ARABIC ">
-                              <w:r>
-                                <w:rPr>
-                                  <w:noProof/>
-                                </w:rPr>
-                                <w:t>6</w:t>
-                              </w:r>
-                            </w:fldSimple>
+                            <w:r>
+                              <w:fldChar w:fldCharType="begin"/>
+                            </w:r>
+                            <w:r>
+                              <w:instrText xml:space="preserve"> SEQ Figure_1. \* ARABIC </w:instrText>
+                            </w:r>
+                            <w:r>
+                              <w:fldChar w:fldCharType="separate"/>
+                            </w:r>
+                            <w:r>
+                              <w:rPr>
+                                <w:noProof/>
+                              </w:rPr>
+                              <w:t>7</w:t>
+                            </w:r>
+                            <w:r>
+                              <w:rPr>
+                                <w:noProof/>
+                              </w:rPr>
+                              <w:fldChar w:fldCharType="end"/>
+                            </w:r>
                             <w:r>
                               <w:t xml:space="preserve">: </w:t>
                             </w:r>
@@ -7273,7 +6606,7 @@
                             <w:r>
                               <w:t xml:space="preserve"> shopping list manager</w:t>
                             </w:r>
-                            <w:bookmarkEnd w:id="18"/>
+                            <w:bookmarkEnd w:id="22"/>
                           </w:p>
                         </w:txbxContent>
                       </wps:txbx>
@@ -7301,7 +6634,7 @@
                           <w:noProof/>
                         </w:rPr>
                       </w:pPr>
-                      <w:bookmarkStart w:id="22" w:name="_Toc176218854"/>
+                      <w:bookmarkStart w:id="27" w:name="_Toc176364045"/>
                       <w:r>
                         <w:t xml:space="preserve">Figure 1. </w:t>
                       </w:r>
@@ -7318,7 +6651,7 @@
                         <w:rPr>
                           <w:noProof/>
                         </w:rPr>
-                        <w:t>6</w:t>
+                        <w:t>7</w:t>
                       </w:r>
                       <w:r>
                         <w:rPr>
@@ -7337,7 +6670,7 @@
                       <w:r>
                         <w:t xml:space="preserve"> shopping list manager</w:t>
                       </w:r>
-                      <w:bookmarkEnd w:id="22"/>
+                      <w:bookmarkEnd w:id="27"/>
                     </w:p>
                   </w:txbxContent>
                 </v:textbox>
@@ -7475,18 +6808,31 @@
                                 <w:noProof/>
                               </w:rPr>
                             </w:pPr>
-                            <w:bookmarkStart w:id="19" w:name="_Toc176218855"/>
+                            <w:bookmarkStart w:id="23" w:name="_Toc176364046"/>
                             <w:r>
                               <w:t xml:space="preserve">Figure 1. </w:t>
                             </w:r>
-                            <w:fldSimple w:instr=" SEQ Figure_1. \* ARABIC ">
-                              <w:r>
-                                <w:rPr>
-                                  <w:noProof/>
-                                </w:rPr>
-                                <w:t>7</w:t>
-                              </w:r>
-                            </w:fldSimple>
+                            <w:r>
+                              <w:fldChar w:fldCharType="begin"/>
+                            </w:r>
+                            <w:r>
+                              <w:instrText xml:space="preserve"> SEQ Figure_1. \* ARABIC </w:instrText>
+                            </w:r>
+                            <w:r>
+                              <w:fldChar w:fldCharType="separate"/>
+                            </w:r>
+                            <w:r>
+                              <w:rPr>
+                                <w:noProof/>
+                              </w:rPr>
+                              <w:t>8</w:t>
+                            </w:r>
+                            <w:r>
+                              <w:rPr>
+                                <w:noProof/>
+                              </w:rPr>
+                              <w:fldChar w:fldCharType="end"/>
+                            </w:r>
                             <w:r>
                               <w:t xml:space="preserve">: </w:t>
                             </w:r>
@@ -7498,7 +6844,7 @@
                             <w:r>
                               <w:t xml:space="preserve"> ingredient filter</w:t>
                             </w:r>
-                            <w:bookmarkEnd w:id="19"/>
+                            <w:bookmarkEnd w:id="23"/>
                           </w:p>
                         </w:txbxContent>
                       </wps:txbx>
@@ -7526,7 +6872,7 @@
                           <w:noProof/>
                         </w:rPr>
                       </w:pPr>
-                      <w:bookmarkStart w:id="24" w:name="_Toc176218855"/>
+                      <w:bookmarkStart w:id="29" w:name="_Toc176364046"/>
                       <w:r>
                         <w:t xml:space="preserve">Figure 1. </w:t>
                       </w:r>
@@ -7543,7 +6889,7 @@
                         <w:rPr>
                           <w:noProof/>
                         </w:rPr>
-                        <w:t>7</w:t>
+                        <w:t>8</w:t>
                       </w:r>
                       <w:r>
                         <w:rPr>
@@ -7562,7 +6908,7 @@
                       <w:r>
                         <w:t xml:space="preserve"> ingredient filter</w:t>
                       </w:r>
-                      <w:bookmarkEnd w:id="24"/>
+                      <w:bookmarkEnd w:id="29"/>
                     </w:p>
                   </w:txbxContent>
                 </v:textbox>
@@ -7700,18 +7046,31 @@
                                 <w:noProof/>
                               </w:rPr>
                             </w:pPr>
-                            <w:bookmarkStart w:id="20" w:name="_Toc176218856"/>
+                            <w:bookmarkStart w:id="24" w:name="_Toc176364047"/>
                             <w:r>
                               <w:t xml:space="preserve">Figure 1. </w:t>
                             </w:r>
-                            <w:fldSimple w:instr=" SEQ Figure_1. \* ARABIC ">
-                              <w:r>
-                                <w:rPr>
-                                  <w:noProof/>
-                                </w:rPr>
-                                <w:t>8</w:t>
-                              </w:r>
-                            </w:fldSimple>
+                            <w:r>
+                              <w:fldChar w:fldCharType="begin"/>
+                            </w:r>
+                            <w:r>
+                              <w:instrText xml:space="preserve"> SEQ Figure_1. \* ARABIC </w:instrText>
+                            </w:r>
+                            <w:r>
+                              <w:fldChar w:fldCharType="separate"/>
+                            </w:r>
+                            <w:r>
+                              <w:rPr>
+                                <w:noProof/>
+                              </w:rPr>
+                              <w:t>9</w:t>
+                            </w:r>
+                            <w:r>
+                              <w:rPr>
+                                <w:noProof/>
+                              </w:rPr>
+                              <w:fldChar w:fldCharType="end"/>
+                            </w:r>
                             <w:r>
                               <w:t xml:space="preserve">: </w:t>
                             </w:r>
@@ -7723,7 +7082,7 @@
                             <w:r>
                               <w:t xml:space="preserve"> favourites page with missing ingredient</w:t>
                             </w:r>
-                            <w:bookmarkEnd w:id="20"/>
+                            <w:bookmarkEnd w:id="24"/>
                           </w:p>
                         </w:txbxContent>
                       </wps:txbx>
@@ -7751,7 +7110,7 @@
                           <w:noProof/>
                         </w:rPr>
                       </w:pPr>
-                      <w:bookmarkStart w:id="26" w:name="_Toc176218856"/>
+                      <w:bookmarkStart w:id="31" w:name="_Toc176364047"/>
                       <w:r>
                         <w:t xml:space="preserve">Figure 1. </w:t>
                       </w:r>
@@ -7768,7 +7127,7 @@
                         <w:rPr>
                           <w:noProof/>
                         </w:rPr>
-                        <w:t>8</w:t>
+                        <w:t>9</w:t>
                       </w:r>
                       <w:r>
                         <w:rPr>
@@ -7787,7 +7146,7 @@
                       <w:r>
                         <w:t xml:space="preserve"> favourites page with missing ingredient</w:t>
                       </w:r>
-                      <w:bookmarkEnd w:id="26"/>
+                      <w:bookmarkEnd w:id="31"/>
                     </w:p>
                   </w:txbxContent>
                 </v:textbox>
@@ -8097,7 +7456,7 @@
       <w:pPr>
         <w:pStyle w:val="Heading2"/>
       </w:pPr>
-      <w:bookmarkStart w:id="21" w:name="_Toc176362704"/>
+      <w:bookmarkStart w:id="25" w:name="_Toc176364672"/>
       <w:r>
         <w:lastRenderedPageBreak/>
         <w:t xml:space="preserve">1.4.3 </w:t>
@@ -8108,7 +7467,7 @@
       <w:r>
         <w:t>Yummly</w:t>
       </w:r>
-      <w:bookmarkEnd w:id="21"/>
+      <w:bookmarkEnd w:id="25"/>
     </w:p>
     <w:p>
       <w:pPr>
@@ -8226,22 +7585,35 @@
                                 <w:noProof/>
                               </w:rPr>
                             </w:pPr>
-                            <w:bookmarkStart w:id="22" w:name="_Toc176218857"/>
+                            <w:bookmarkStart w:id="26" w:name="_Toc176364048"/>
                             <w:r>
                               <w:t xml:space="preserve">Figure 1. </w:t>
                             </w:r>
-                            <w:fldSimple w:instr=" SEQ Figure_1. \* ARABIC ">
-                              <w:r>
-                                <w:rPr>
-                                  <w:noProof/>
-                                </w:rPr>
-                                <w:t>9</w:t>
-                              </w:r>
-                            </w:fldSimple>
+                            <w:r>
+                              <w:fldChar w:fldCharType="begin"/>
+                            </w:r>
+                            <w:r>
+                              <w:instrText xml:space="preserve"> SEQ Figure_1. \* ARABIC </w:instrText>
+                            </w:r>
+                            <w:r>
+                              <w:fldChar w:fldCharType="separate"/>
+                            </w:r>
+                            <w:r>
+                              <w:rPr>
+                                <w:noProof/>
+                              </w:rPr>
+                              <w:t>10</w:t>
+                            </w:r>
+                            <w:r>
+                              <w:rPr>
+                                <w:noProof/>
+                              </w:rPr>
+                              <w:fldChar w:fldCharType="end"/>
+                            </w:r>
                             <w:r>
                               <w:t>: Yummly's meal planner</w:t>
                             </w:r>
-                            <w:bookmarkEnd w:id="22"/>
+                            <w:bookmarkEnd w:id="26"/>
                           </w:p>
                         </w:txbxContent>
                       </wps:txbx>
@@ -8269,7 +7641,7 @@
                           <w:noProof/>
                         </w:rPr>
                       </w:pPr>
-                      <w:bookmarkStart w:id="29" w:name="_Toc176218857"/>
+                      <w:bookmarkStart w:id="34" w:name="_Toc176364048"/>
                       <w:r>
                         <w:t xml:space="preserve">Figure 1. </w:t>
                       </w:r>
@@ -8286,7 +7658,7 @@
                         <w:rPr>
                           <w:noProof/>
                         </w:rPr>
-                        <w:t>9</w:t>
+                        <w:t>10</w:t>
                       </w:r>
                       <w:r>
                         <w:rPr>
@@ -8297,7 +7669,7 @@
                       <w:r>
                         <w:t>: Yummly's meal planner</w:t>
                       </w:r>
-                      <w:bookmarkEnd w:id="29"/>
+                      <w:bookmarkEnd w:id="34"/>
                     </w:p>
                   </w:txbxContent>
                 </v:textbox>
@@ -8435,22 +7807,35 @@
                                 <w:noProof/>
                               </w:rPr>
                             </w:pPr>
-                            <w:bookmarkStart w:id="23" w:name="_Toc176218858"/>
+                            <w:bookmarkStart w:id="27" w:name="_Toc176364049"/>
                             <w:r>
                               <w:t xml:space="preserve">Figure 1. </w:t>
                             </w:r>
-                            <w:fldSimple w:instr=" SEQ Figure_1. \* ARABIC ">
-                              <w:r>
-                                <w:rPr>
-                                  <w:noProof/>
-                                </w:rPr>
-                                <w:t>10</w:t>
-                              </w:r>
-                            </w:fldSimple>
+                            <w:r>
+                              <w:fldChar w:fldCharType="begin"/>
+                            </w:r>
+                            <w:r>
+                              <w:instrText xml:space="preserve"> SEQ Figure_1. \* ARABIC </w:instrText>
+                            </w:r>
+                            <w:r>
+                              <w:fldChar w:fldCharType="separate"/>
+                            </w:r>
+                            <w:r>
+                              <w:rPr>
+                                <w:noProof/>
+                              </w:rPr>
+                              <w:t>11</w:t>
+                            </w:r>
+                            <w:r>
+                              <w:rPr>
+                                <w:noProof/>
+                              </w:rPr>
+                              <w:fldChar w:fldCharType="end"/>
+                            </w:r>
                             <w:r>
                               <w:t>: Yummly's shopping list manager</w:t>
                             </w:r>
-                            <w:bookmarkEnd w:id="23"/>
+                            <w:bookmarkEnd w:id="27"/>
                           </w:p>
                         </w:txbxContent>
                       </wps:txbx>
@@ -8478,7 +7863,7 @@
                           <w:noProof/>
                         </w:rPr>
                       </w:pPr>
-                      <w:bookmarkStart w:id="31" w:name="_Toc176218858"/>
+                      <w:bookmarkStart w:id="36" w:name="_Toc176364049"/>
                       <w:r>
                         <w:t xml:space="preserve">Figure 1. </w:t>
                       </w:r>
@@ -8495,7 +7880,7 @@
                         <w:rPr>
                           <w:noProof/>
                         </w:rPr>
-                        <w:t>10</w:t>
+                        <w:t>11</w:t>
                       </w:r>
                       <w:r>
                         <w:rPr>
@@ -8506,7 +7891,7 @@
                       <w:r>
                         <w:t>: Yummly's shopping list manager</w:t>
                       </w:r>
-                      <w:bookmarkEnd w:id="31"/>
+                      <w:bookmarkEnd w:id="36"/>
                     </w:p>
                   </w:txbxContent>
                 </v:textbox>
@@ -8644,22 +8029,35 @@
                                 <w:noProof/>
                               </w:rPr>
                             </w:pPr>
-                            <w:bookmarkStart w:id="24" w:name="_Toc176218859"/>
+                            <w:bookmarkStart w:id="28" w:name="_Toc176364050"/>
                             <w:r>
                               <w:t xml:space="preserve">Figure 1. </w:t>
                             </w:r>
-                            <w:fldSimple w:instr=" SEQ Figure_1. \* ARABIC ">
-                              <w:r>
-                                <w:rPr>
-                                  <w:noProof/>
-                                </w:rPr>
-                                <w:t>11</w:t>
-                              </w:r>
-                            </w:fldSimple>
+                            <w:r>
+                              <w:fldChar w:fldCharType="begin"/>
+                            </w:r>
+                            <w:r>
+                              <w:instrText xml:space="preserve"> SEQ Figure_1. \* ARABIC </w:instrText>
+                            </w:r>
+                            <w:r>
+                              <w:fldChar w:fldCharType="separate"/>
+                            </w:r>
+                            <w:r>
+                              <w:rPr>
+                                <w:noProof/>
+                              </w:rPr>
+                              <w:t>12</w:t>
+                            </w:r>
+                            <w:r>
+                              <w:rPr>
+                                <w:noProof/>
+                              </w:rPr>
+                              <w:fldChar w:fldCharType="end"/>
+                            </w:r>
                             <w:r>
                               <w:t>: Yummly's nicely laid out Ingredients</w:t>
                             </w:r>
-                            <w:bookmarkEnd w:id="24"/>
+                            <w:bookmarkEnd w:id="28"/>
                           </w:p>
                         </w:txbxContent>
                       </wps:txbx>
@@ -8687,7 +8085,7 @@
                           <w:noProof/>
                         </w:rPr>
                       </w:pPr>
-                      <w:bookmarkStart w:id="33" w:name="_Toc176218859"/>
+                      <w:bookmarkStart w:id="38" w:name="_Toc176364050"/>
                       <w:r>
                         <w:t xml:space="preserve">Figure 1. </w:t>
                       </w:r>
@@ -8704,7 +8102,7 @@
                         <w:rPr>
                           <w:noProof/>
                         </w:rPr>
-                        <w:t>11</w:t>
+                        <w:t>12</w:t>
                       </w:r>
                       <w:r>
                         <w:rPr>
@@ -8715,7 +8113,7 @@
                       <w:r>
                         <w:t>: Yummly's nicely laid out Ingredients</w:t>
                       </w:r>
-                      <w:bookmarkEnd w:id="33"/>
+                      <w:bookmarkEnd w:id="38"/>
                     </w:p>
                   </w:txbxContent>
                 </v:textbox>
@@ -8988,7 +8386,7 @@
         <w:pStyle w:val="Heading1"/>
         <w:spacing w:after="240"/>
       </w:pPr>
-      <w:bookmarkStart w:id="25" w:name="_Toc176362705"/>
+      <w:bookmarkStart w:id="29" w:name="_Toc176364673"/>
       <w:r>
         <w:lastRenderedPageBreak/>
         <w:t xml:space="preserve">1.5 </w:t>
@@ -8996,7 +8394,7 @@
       <w:r>
         <w:t>Project Plan</w:t>
       </w:r>
-      <w:bookmarkEnd w:id="25"/>
+      <w:bookmarkEnd w:id="29"/>
     </w:p>
     <w:p>
       <w:r>
@@ -9099,37 +8497,38 @@
     <w:p>
       <w:pPr>
         <w:pStyle w:val="Caption"/>
-        <w:rPr>
-          <w:rFonts w:ascii="Arial" w:eastAsia="Arial" w:hAnsi="Arial" w:cs="Times New Roman"/>
-          <w:kern w:val="2"/>
-          <w:szCs w:val="24"/>
-          <w14:ligatures w14:val="standardContextual"/>
-        </w:rPr>
-      </w:pPr>
-      <w:bookmarkStart w:id="26" w:name="_Toc176218860"/>
+      </w:pPr>
+      <w:bookmarkStart w:id="30" w:name="_Toc176364051"/>
       <w:r>
         <w:t xml:space="preserve">Figure 1. </w:t>
       </w:r>
-      <w:fldSimple w:instr=" SEQ Figure_1. \* ARABIC ">
-        <w:r>
-          <w:rPr>
-            <w:noProof/>
-          </w:rPr>
-          <w:t>12</w:t>
-        </w:r>
-      </w:fldSimple>
+      <w:r>
+        <w:fldChar w:fldCharType="begin"/>
+      </w:r>
+      <w:r>
+        <w:instrText xml:space="preserve"> SEQ Figure_1. \* ARABIC </w:instrText>
+      </w:r>
+      <w:r>
+        <w:fldChar w:fldCharType="separate"/>
+      </w:r>
+      <w:r>
+        <w:rPr>
+          <w:noProof/>
+        </w:rPr>
+        <w:t>13</w:t>
+      </w:r>
+      <w:r>
+        <w:fldChar w:fldCharType="end"/>
+      </w:r>
       <w:r>
         <w:t xml:space="preserve">: </w:t>
       </w:r>
       <w:r>
         <w:t>The Roadmap for the project</w:t>
-      </w:r>
-      <w:r>
-        <w:t xml:space="preserve"> </w:t>
       </w:r>
       <w:sdt>
         <w:sdtPr>
-          <w:id w:val="917824645"/>
+          <w:id w:val="-1266069557"/>
           <w:citation/>
         </w:sdtPr>
         <w:sdtContent>
@@ -9140,7 +8539,7 @@
             <w:rPr>
               <w:lang w:val="en-GB"/>
             </w:rPr>
-            <w:instrText xml:space="preserve">CITATION ITP24 \l 2057 </w:instrText>
+            <w:instrText xml:space="preserve"> CITATION ITP24 \l 2057 </w:instrText>
           </w:r>
           <w:r>
             <w:fldChar w:fldCharType="separate"/>
@@ -9150,14 +8549,40 @@
               <w:noProof/>
               <w:lang w:val="en-GB"/>
             </w:rPr>
-            <w:t>(NathanTh3Gr3at, 2024)</w:t>
+            <w:t xml:space="preserve"> (NathanTh3Gr3at, 2024)</w:t>
           </w:r>
           <w:r>
             <w:fldChar w:fldCharType="end"/>
           </w:r>
         </w:sdtContent>
       </w:sdt>
-      <w:bookmarkEnd w:id="26"/>
+      <w:bookmarkEnd w:id="30"/>
+    </w:p>
+    <w:p/>
+    <w:p>
+      <w:pPr>
+        <w:rPr>
+          <w:rFonts w:eastAsia="Arial"/>
+        </w:rPr>
+      </w:pPr>
+      <w:r>
+        <w:rPr>
+          <w:rFonts w:eastAsia="Arial"/>
+        </w:rPr>
+        <w:t xml:space="preserve">In </w:t>
+      </w:r>
+      <w:r>
+        <w:rPr>
+          <w:rFonts w:eastAsia="Arial"/>
+        </w:rPr>
+        <w:t>figure 1.12</w:t>
+      </w:r>
+      <w:r>
+        <w:rPr>
+          <w:rFonts w:eastAsia="Arial"/>
+        </w:rPr>
+        <w:t xml:space="preserve"> above, is the current roadmap for the project. The major deliverables are laid out and along the way the minor deliverables are added. The minor deliverables relate to the delegation of the work to the different team members. </w:t>
+      </w:r>
     </w:p>
     <w:p>
       <w:pPr>
@@ -9169,19 +8594,19 @@
         <w:rPr>
           <w:rFonts w:eastAsia="Arial"/>
         </w:rPr>
-        <w:t xml:space="preserve">In </w:t>
+        <w:t>In Table 1</w:t>
       </w:r>
       <w:r>
         <w:rPr>
           <w:rFonts w:eastAsia="Arial"/>
         </w:rPr>
-        <w:t>figure 1.12</w:t>
+        <w:t>.3</w:t>
       </w:r>
       <w:r>
         <w:rPr>
           <w:rFonts w:eastAsia="Arial"/>
         </w:rPr>
-        <w:t xml:space="preserve"> above, is the current roadmap for the project. The major deliverables are laid out and along the way the minor deliverables are added. The minor deliverables relate to the delegation of the work to the different team members. </w:t>
+        <w:t xml:space="preserve"> the start and end dates are shown for the deliverables. The end date is the date that the deliverable needs to be submitted by.</w:t>
       </w:r>
     </w:p>
     <w:p>
@@ -9194,19 +8619,7 @@
         <w:rPr>
           <w:rFonts w:eastAsia="Arial"/>
         </w:rPr>
-        <w:t>In Table 1</w:t>
-      </w:r>
-      <w:r>
-        <w:rPr>
-          <w:rFonts w:eastAsia="Arial"/>
-        </w:rPr>
-        <w:t>.3</w:t>
-      </w:r>
-      <w:r>
-        <w:rPr>
-          <w:rFonts w:eastAsia="Arial"/>
-        </w:rPr>
-        <w:t xml:space="preserve"> the start and end dates are shown for the deliverables. The end date is the date that the deliverable needs to be submitted by.</w:t>
+        <w:t>Each major deliverable requires that the minor deliverables be completed before it can be completed.</w:t>
       </w:r>
     </w:p>
     <w:p>
@@ -9219,7 +8632,7 @@
         <w:rPr>
           <w:rFonts w:eastAsia="Arial"/>
         </w:rPr>
-        <w:t>Each major deliverable requires that the minor deliverables be completed before it can be completed.</w:t>
+        <w:t>The work is split up evenly between the group members, the work done by a member is reviewed by the other members to ensure that the information is relevant and well structured.</w:t>
       </w:r>
     </w:p>
     <w:p>
@@ -9232,7 +8645,7 @@
         <w:rPr>
           <w:rFonts w:eastAsia="Arial"/>
         </w:rPr>
-        <w:t>The work is split up evenly between the group members, the work done by a member is reviewed by the other members to ensure that the information is relevant and well structured.</w:t>
+        <w:t xml:space="preserve">Communication: </w:t>
       </w:r>
     </w:p>
     <w:p>
@@ -9245,7 +8658,7 @@
         <w:rPr>
           <w:rFonts w:eastAsia="Arial"/>
         </w:rPr>
-        <w:t xml:space="preserve">Communication: </w:t>
+        <w:t xml:space="preserve">Discord – main line of communication </w:t>
       </w:r>
     </w:p>
     <w:p>
@@ -9258,7 +8671,7 @@
         <w:rPr>
           <w:rFonts w:eastAsia="Arial"/>
         </w:rPr>
-        <w:t xml:space="preserve">Discord – main line of communication </w:t>
+        <w:t>Outlook (email) – Backup line of communication if there is an issue with Discord.</w:t>
       </w:r>
     </w:p>
     <w:p>
@@ -9267,45 +8680,45 @@
           <w:rFonts w:eastAsia="Arial"/>
         </w:rPr>
       </w:pPr>
-      <w:r>
-        <w:rPr>
-          <w:rFonts w:eastAsia="Arial"/>
-        </w:rPr>
-        <w:t>Outlook (email) – Backup line of communication if there is an issue with Discord.</w:t>
-      </w:r>
     </w:p>
     <w:p>
       <w:pPr>
-        <w:rPr>
-          <w:rFonts w:eastAsia="Arial"/>
-        </w:rPr>
-      </w:pPr>
-    </w:p>
-    <w:p>
-      <w:pPr>
         <w:pStyle w:val="Caption"/>
         <w:keepNext/>
       </w:pPr>
-      <w:bookmarkStart w:id="27" w:name="_Toc176218615"/>
+      <w:bookmarkStart w:id="31" w:name="_Toc176364228"/>
       <w:r>
         <w:lastRenderedPageBreak/>
         <w:t xml:space="preserve">Table 1. </w:t>
       </w:r>
-      <w:fldSimple w:instr=" SEQ Table_1. \* ARABIC ">
-        <w:r>
-          <w:rPr>
-            <w:noProof/>
-          </w:rPr>
-          <w:t>2</w:t>
-        </w:r>
-      </w:fldSimple>
+      <w:r>
+        <w:fldChar w:fldCharType="begin"/>
+      </w:r>
+      <w:r>
+        <w:instrText xml:space="preserve"> SEQ Table_1. \* ARABIC </w:instrText>
+      </w:r>
+      <w:r>
+        <w:fldChar w:fldCharType="separate"/>
+      </w:r>
+      <w:r>
+        <w:rPr>
+          <w:noProof/>
+        </w:rPr>
+        <w:t>2</w:t>
+      </w:r>
+      <w:r>
+        <w:rPr>
+          <w:noProof/>
+        </w:rPr>
+        <w:fldChar w:fldCharType="end"/>
+      </w:r>
       <w:r>
         <w:t xml:space="preserve">: </w:t>
       </w:r>
       <w:r>
         <w:t>The major deliverables of the project</w:t>
       </w:r>
-      <w:bookmarkEnd w:id="27"/>
+      <w:bookmarkEnd w:id="31"/>
     </w:p>
     <w:tbl>
       <w:tblPr>
@@ -9902,7 +9315,7 @@
         <w:pStyle w:val="Heading1"/>
         <w:spacing w:after="240"/>
       </w:pPr>
-      <w:bookmarkStart w:id="28" w:name="_Toc176362706"/>
+      <w:bookmarkStart w:id="32" w:name="_Toc176364674"/>
       <w:r>
         <w:lastRenderedPageBreak/>
         <w:t xml:space="preserve">1.6 </w:t>
@@ -9910,26 +9323,15 @@
       <w:r>
         <w:t>Risk Analysis</w:t>
       </w:r>
-      <w:bookmarkEnd w:id="28"/>
+      <w:bookmarkEnd w:id="32"/>
     </w:p>
     <w:p>
       <w:pPr>
-        <w:pStyle w:val="Heading2"/>
-        <w:ind w:left="284"/>
-      </w:pPr>
-      <w:bookmarkStart w:id="29" w:name="_Toc176362707"/>
+        <w:ind w:firstLine="284"/>
+      </w:pPr>
       <w:r>
         <w:t>1.6.1 Data Loss</w:t>
       </w:r>
-      <w:bookmarkEnd w:id="29"/>
-    </w:p>
-    <w:p>
-      <w:pPr>
-        <w:rPr>
-          <w:sz w:val="6"/>
-          <w:szCs w:val="6"/>
-        </w:rPr>
-      </w:pPr>
     </w:p>
     <w:p>
       <w:pPr>
@@ -9990,22 +9392,21 @@
     </w:p>
     <w:p>
       <w:pPr>
-        <w:pStyle w:val="Heading2"/>
-        <w:ind w:left="284"/>
-      </w:pPr>
-      <w:bookmarkStart w:id="30" w:name="_Toc176362708"/>
-      <w:r>
-        <w:t>1.6.2 Miscommunication about requirements</w:t>
-      </w:r>
-      <w:bookmarkEnd w:id="30"/>
+        <w:pStyle w:val="ListParagraph"/>
+        <w:tabs>
+          <w:tab w:val="left" w:pos="3969"/>
+        </w:tabs>
+        <w:spacing w:after="0"/>
+        <w:ind w:left="1135"/>
+      </w:pPr>
     </w:p>
     <w:p>
       <w:pPr>
-        <w:rPr>
-          <w:sz w:val="6"/>
-          <w:szCs w:val="6"/>
-        </w:rPr>
-      </w:pPr>
+        <w:ind w:firstLine="284"/>
+      </w:pPr>
+      <w:r>
+        <w:t>1.6.2 Miscommunication about requirements</w:t>
+      </w:r>
     </w:p>
     <w:p>
       <w:pPr>
@@ -10054,25 +9455,24 @@
     </w:p>
     <w:p>
       <w:pPr>
-        <w:pStyle w:val="Heading2"/>
-        <w:ind w:left="284"/>
-      </w:pPr>
-      <w:bookmarkStart w:id="31" w:name="_Toc176362709"/>
-      <w:r>
-        <w:t xml:space="preserve">1.6.3 </w:t>
-      </w:r>
-      <w:r>
-        <w:t>Power Outages</w:t>
-      </w:r>
-      <w:bookmarkEnd w:id="31"/>
+        <w:pStyle w:val="ListParagraph"/>
+        <w:tabs>
+          <w:tab w:val="left" w:pos="3969"/>
+        </w:tabs>
+        <w:spacing w:after="0"/>
+        <w:ind w:left="1135"/>
+      </w:pPr>
     </w:p>
     <w:p>
       <w:pPr>
-        <w:rPr>
-          <w:sz w:val="6"/>
-          <w:szCs w:val="6"/>
-        </w:rPr>
-      </w:pPr>
+        <w:ind w:firstLine="284"/>
+      </w:pPr>
+      <w:r>
+        <w:t xml:space="preserve">1.6.3 </w:t>
+      </w:r>
+      <w:r>
+        <w:t>Power Outages</w:t>
+      </w:r>
     </w:p>
     <w:p>
       <w:pPr>
@@ -10127,22 +9527,21 @@
     </w:p>
     <w:p>
       <w:pPr>
-        <w:pStyle w:val="Heading2"/>
-        <w:ind w:left="284"/>
-      </w:pPr>
-      <w:bookmarkStart w:id="32" w:name="_Toc176362710"/>
-      <w:r>
-        <w:t>1.6.4 Skills gap within the team</w:t>
-      </w:r>
-      <w:bookmarkEnd w:id="32"/>
+        <w:pStyle w:val="ListParagraph"/>
+        <w:tabs>
+          <w:tab w:val="left" w:pos="3969"/>
+        </w:tabs>
+        <w:spacing w:after="0"/>
+        <w:ind w:left="1135"/>
+      </w:pPr>
     </w:p>
     <w:p>
       <w:pPr>
-        <w:rPr>
-          <w:sz w:val="6"/>
-          <w:szCs w:val="6"/>
-        </w:rPr>
-      </w:pPr>
+        <w:ind w:firstLine="284"/>
+      </w:pPr>
+      <w:r>
+        <w:t>1.6.4 Skills gap within the team</w:t>
+      </w:r>
     </w:p>
     <w:p>
       <w:pPr>
@@ -10194,22 +9593,21 @@
     </w:p>
     <w:p>
       <w:pPr>
-        <w:pStyle w:val="Heading2"/>
-        <w:ind w:left="284"/>
-      </w:pPr>
-      <w:bookmarkStart w:id="33" w:name="_Toc176362711"/>
-      <w:r>
-        <w:t>1.6.5 Data Security Issues</w:t>
-      </w:r>
-      <w:bookmarkEnd w:id="33"/>
+        <w:pStyle w:val="ListParagraph"/>
+        <w:tabs>
+          <w:tab w:val="left" w:pos="3969"/>
+        </w:tabs>
+        <w:spacing w:after="0"/>
+        <w:ind w:left="1135"/>
+      </w:pPr>
     </w:p>
     <w:p>
       <w:pPr>
-        <w:rPr>
-          <w:sz w:val="6"/>
-          <w:szCs w:val="6"/>
-        </w:rPr>
-      </w:pPr>
+        <w:ind w:firstLine="284"/>
+      </w:pPr>
+      <w:r>
+        <w:t>1.6.5 Data Security Issues</w:t>
+      </w:r>
     </w:p>
     <w:p>
       <w:pPr>
@@ -10258,22 +9656,21 @@
     </w:p>
     <w:p>
       <w:pPr>
-        <w:pStyle w:val="Heading2"/>
-        <w:ind w:left="284"/>
-      </w:pPr>
-      <w:bookmarkStart w:id="34" w:name="_Toc176362712"/>
-      <w:r>
-        <w:t>1.6.6 Misalignment of project scope</w:t>
-      </w:r>
-      <w:bookmarkEnd w:id="34"/>
+        <w:pStyle w:val="ListParagraph"/>
+        <w:tabs>
+          <w:tab w:val="left" w:pos="3969"/>
+        </w:tabs>
+        <w:spacing w:after="0"/>
+        <w:ind w:left="1135"/>
+      </w:pPr>
     </w:p>
     <w:p>
       <w:pPr>
-        <w:rPr>
-          <w:sz w:val="6"/>
-          <w:szCs w:val="6"/>
-        </w:rPr>
-      </w:pPr>
+        <w:ind w:firstLine="284"/>
+      </w:pPr>
+      <w:r>
+        <w:t>1.6.6 Misalignment of project scope</w:t>
+      </w:r>
     </w:p>
     <w:p>
       <w:pPr>
@@ -10325,22 +9722,21 @@
     </w:p>
     <w:p>
       <w:pPr>
-        <w:pStyle w:val="Heading2"/>
-        <w:ind w:left="284"/>
-      </w:pPr>
-      <w:bookmarkStart w:id="35" w:name="_Toc176362713"/>
-      <w:r>
-        <w:t>1.6.7 Regulatory Compliance Issue</w:t>
-      </w:r>
-      <w:bookmarkEnd w:id="35"/>
+        <w:pStyle w:val="ListParagraph"/>
+        <w:tabs>
+          <w:tab w:val="left" w:pos="3969"/>
+        </w:tabs>
+        <w:spacing w:after="0"/>
+        <w:ind w:left="1135"/>
+      </w:pPr>
     </w:p>
     <w:p>
       <w:pPr>
-        <w:rPr>
-          <w:sz w:val="6"/>
-          <w:szCs w:val="6"/>
-        </w:rPr>
-      </w:pPr>
+        <w:ind w:firstLine="284"/>
+      </w:pPr>
+      <w:r>
+        <w:t>1.6.7 Regulatory Compliance Issue</w:t>
+      </w:r>
     </w:p>
     <w:p>
       <w:pPr>
@@ -10378,6 +9774,7 @@
         <w:ind w:left="1135" w:hanging="284"/>
       </w:pPr>
       <w:r>
+        <w:lastRenderedPageBreak/>
         <w:t xml:space="preserve">How to </w:t>
       </w:r>
       <w:r>
@@ -10389,23 +9786,21 @@
     </w:p>
     <w:p>
       <w:pPr>
-        <w:pStyle w:val="Heading2"/>
-        <w:ind w:left="284"/>
-      </w:pPr>
-      <w:bookmarkStart w:id="36" w:name="_Toc176362714"/>
-      <w:r>
-        <w:lastRenderedPageBreak/>
-        <w:t>1.6.8 Team member illness/ Unforeseen Circumstances</w:t>
-      </w:r>
-      <w:bookmarkEnd w:id="36"/>
+        <w:pStyle w:val="ListParagraph"/>
+        <w:tabs>
+          <w:tab w:val="left" w:pos="3969"/>
+        </w:tabs>
+        <w:spacing w:after="0"/>
+        <w:ind w:left="1135"/>
+      </w:pPr>
     </w:p>
     <w:p>
       <w:pPr>
-        <w:rPr>
-          <w:sz w:val="6"/>
-          <w:szCs w:val="6"/>
-        </w:rPr>
-      </w:pPr>
+        <w:ind w:firstLine="284"/>
+      </w:pPr>
+      <w:r>
+        <w:t>1.6.8 Team member illness/ Unforeseen Circumstances</w:t>
+      </w:r>
     </w:p>
     <w:p>
       <w:pPr>
@@ -10454,28 +9849,27 @@
     </w:p>
     <w:p>
       <w:pPr>
-        <w:pStyle w:val="Heading2"/>
-        <w:ind w:left="284"/>
-      </w:pPr>
-      <w:bookmarkStart w:id="37" w:name="_Toc176362715"/>
-      <w:r>
-        <w:t>1.6.</w:t>
-      </w:r>
-      <w:r>
-        <w:t>9</w:t>
-      </w:r>
-      <w:r>
-        <w:t xml:space="preserve"> Limited access to software (Trail software, require subscription)</w:t>
-      </w:r>
-      <w:bookmarkEnd w:id="37"/>
+        <w:pStyle w:val="ListParagraph"/>
+        <w:tabs>
+          <w:tab w:val="left" w:pos="3969"/>
+        </w:tabs>
+        <w:spacing w:after="0"/>
+        <w:ind w:left="1135"/>
+      </w:pPr>
     </w:p>
     <w:p>
       <w:pPr>
-        <w:rPr>
-          <w:sz w:val="6"/>
-          <w:szCs w:val="6"/>
-        </w:rPr>
-      </w:pPr>
+        <w:ind w:firstLine="284"/>
+      </w:pPr>
+      <w:r>
+        <w:t>1.6.</w:t>
+      </w:r>
+      <w:r>
+        <w:t>9</w:t>
+      </w:r>
+      <w:r>
+        <w:t xml:space="preserve"> Limited access to software (Trail software, require subscription)</w:t>
+      </w:r>
     </w:p>
     <w:p>
       <w:pPr>
@@ -10524,31 +9918,27 @@
     </w:p>
     <w:p>
       <w:pPr>
-        <w:pStyle w:val="Heading2"/>
-        <w:ind w:left="284"/>
-      </w:pPr>
-      <w:bookmarkStart w:id="38" w:name="_Toc176362716"/>
-      <w:r>
-        <w:t>1.6.</w:t>
-      </w:r>
-      <w:r>
-        <w:t>10</w:t>
-      </w:r>
-      <w:r>
-        <w:t xml:space="preserve"> Minor Bugs or Issues in the Code</w:t>
-      </w:r>
-      <w:bookmarkEnd w:id="38"/>
-      <w:r>
-        <w:t xml:space="preserve"> </w:t>
-      </w:r>
+        <w:pStyle w:val="ListParagraph"/>
+        <w:tabs>
+          <w:tab w:val="left" w:pos="3969"/>
+        </w:tabs>
+        <w:spacing w:after="0"/>
+        <w:ind w:left="1135"/>
+      </w:pPr>
     </w:p>
     <w:p>
       <w:pPr>
-        <w:rPr>
-          <w:sz w:val="6"/>
-          <w:szCs w:val="6"/>
-        </w:rPr>
-      </w:pPr>
+        <w:ind w:firstLine="284"/>
+      </w:pPr>
+      <w:r>
+        <w:t>1.6.</w:t>
+      </w:r>
+      <w:r>
+        <w:t>10</w:t>
+      </w:r>
+      <w:r>
+        <w:t xml:space="preserve"> Minor Bugs or Issues in the Code </w:t>
+      </w:r>
     </w:p>
     <w:p>
       <w:pPr>
@@ -10597,10 +9987,8 @@
     </w:p>
     <w:p>
       <w:pPr>
-        <w:pStyle w:val="Heading2"/>
-        <w:ind w:left="284"/>
-      </w:pPr>
-      <w:bookmarkStart w:id="39" w:name="_Toc176362717"/>
+        <w:ind w:firstLine="284"/>
+      </w:pPr>
       <w:r>
         <w:t>1.6.</w:t>
       </w:r>
@@ -10611,7 +9999,10 @@
         <w:t xml:space="preserve"> </w:t>
       </w:r>
       <w:r>
-        <w:t>Outdated p</w:t>
+        <w:t>Inconsistent</w:t>
+      </w:r>
+      <w:r>
+        <w:t xml:space="preserve"> p</w:t>
       </w:r>
       <w:r>
         <w:t>roject deliverable document</w:t>
@@ -10619,18 +10010,9 @@
       <w:r>
         <w:t>s</w:t>
       </w:r>
-      <w:bookmarkEnd w:id="39"/>
       <w:r>
         <w:t xml:space="preserve">  </w:t>
       </w:r>
-    </w:p>
-    <w:p>
-      <w:pPr>
-        <w:rPr>
-          <w:sz w:val="6"/>
-          <w:szCs w:val="6"/>
-        </w:rPr>
-      </w:pPr>
     </w:p>
     <w:p>
       <w:pPr>
@@ -10671,8 +10053,150 @@
         <w:rPr>
           <w:noProof/>
         </w:rPr>
+        <mc:AlternateContent>
+          <mc:Choice Requires="wps">
+            <w:drawing>
+              <wp:anchor distT="0" distB="0" distL="114300" distR="114300" simplePos="0" relativeHeight="251708416" behindDoc="0" locked="0" layoutInCell="1" allowOverlap="1" wp14:anchorId="02E53592" wp14:editId="2F95EE77">
+                <wp:simplePos x="0" y="0"/>
+                <wp:positionH relativeFrom="column">
+                  <wp:posOffset>0</wp:posOffset>
+                </wp:positionH>
+                <wp:positionV relativeFrom="paragraph">
+                  <wp:posOffset>4509770</wp:posOffset>
+                </wp:positionV>
+                <wp:extent cx="5655310" cy="635"/>
+                <wp:effectExtent l="0" t="0" r="0" b="0"/>
+                <wp:wrapSquare wrapText="bothSides"/>
+                <wp:docPr id="1101345567" name="Text Box 1"/>
+                <wp:cNvGraphicFramePr/>
+                <a:graphic xmlns:a="http://schemas.openxmlformats.org/drawingml/2006/main">
+                  <a:graphicData uri="http://schemas.microsoft.com/office/word/2010/wordprocessingShape">
+                    <wps:wsp>
+                      <wps:cNvSpPr txBox="1"/>
+                      <wps:spPr>
+                        <a:xfrm>
+                          <a:off x="0" y="0"/>
+                          <a:ext cx="5655310" cy="635"/>
+                        </a:xfrm>
+                        <a:prstGeom prst="rect">
+                          <a:avLst/>
+                        </a:prstGeom>
+                        <a:solidFill>
+                          <a:prstClr val="white"/>
+                        </a:solidFill>
+                        <a:ln>
+                          <a:noFill/>
+                        </a:ln>
+                      </wps:spPr>
+                      <wps:txbx>
+                        <w:txbxContent>
+                          <w:p>
+                            <w:pPr>
+                              <w:pStyle w:val="Caption"/>
+                              <w:rPr>
+                                <w:noProof/>
+                              </w:rPr>
+                            </w:pPr>
+                            <w:bookmarkStart w:id="33" w:name="_Toc176364052"/>
+                            <w:r>
+                              <w:t xml:space="preserve">Figure 1. </w:t>
+                            </w:r>
+                            <w:r>
+                              <w:fldChar w:fldCharType="begin"/>
+                            </w:r>
+                            <w:r>
+                              <w:instrText xml:space="preserve"> SEQ Figure_1. \* ARABIC </w:instrText>
+                            </w:r>
+                            <w:r>
+                              <w:fldChar w:fldCharType="separate"/>
+                            </w:r>
+                            <w:r>
+                              <w:rPr>
+                                <w:noProof/>
+                              </w:rPr>
+                              <w:t>14</w:t>
+                            </w:r>
+                            <w:r>
+                              <w:fldChar w:fldCharType="end"/>
+                            </w:r>
+                            <w:r>
+                              <w:t xml:space="preserve">: </w:t>
+                            </w:r>
+                            <w:r>
+                              <w:t>Diagram summary on Risk Analysis</w:t>
+                            </w:r>
+                            <w:bookmarkEnd w:id="33"/>
+                          </w:p>
+                        </w:txbxContent>
+                      </wps:txbx>
+                      <wps:bodyPr rot="0" spcFirstLastPara="0" vertOverflow="overflow" horzOverflow="overflow" vert="horz" wrap="square" lIns="0" tIns="0" rIns="0" bIns="0" numCol="1" spcCol="0" rtlCol="0" fromWordArt="0" anchor="t" anchorCtr="0" forceAA="0" compatLnSpc="1">
+                        <a:prstTxWarp prst="textNoShape">
+                          <a:avLst/>
+                        </a:prstTxWarp>
+                        <a:spAutoFit/>
+                      </wps:bodyPr>
+                    </wps:wsp>
+                  </a:graphicData>
+                </a:graphic>
+              </wp:anchor>
+            </w:drawing>
+          </mc:Choice>
+          <mc:Fallback>
+            <w:pict>
+              <v:shape w14:anchorId="02E53592" id="_x0000_s1036" type="#_x0000_t202" style="position:absolute;left:0;text-align:left;margin-left:0;margin-top:355.1pt;width:445.3pt;height:.05pt;z-index:251708416;visibility:visible;mso-wrap-style:square;mso-wrap-distance-left:9pt;mso-wrap-distance-top:0;mso-wrap-distance-right:9pt;mso-wrap-distance-bottom:0;mso-position-horizontal:absolute;mso-position-horizontal-relative:text;mso-position-vertical:absolute;mso-position-vertical-relative:text;v-text-anchor:top" o:gfxdata="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" stroked="f">
+                <v:textbox style="mso-fit-shape-to-text:t" inset="0,0,0,0">
+                  <w:txbxContent>
+                    <w:p>
+                      <w:pPr>
+                        <w:pStyle w:val="Caption"/>
+                        <w:rPr>
+                          <w:noProof/>
+                        </w:rPr>
+                      </w:pPr>
+                      <w:bookmarkStart w:id="44" w:name="_Toc176364052"/>
+                      <w:r>
+                        <w:t xml:space="preserve">Figure 1. </w:t>
+                      </w:r>
+                      <w:r>
+                        <w:fldChar w:fldCharType="begin"/>
+                      </w:r>
+                      <w:r>
+                        <w:instrText xml:space="preserve"> SEQ Figure_1. \* ARABIC </w:instrText>
+                      </w:r>
+                      <w:r>
+                        <w:fldChar w:fldCharType="separate"/>
+                      </w:r>
+                      <w:r>
+                        <w:rPr>
+                          <w:noProof/>
+                        </w:rPr>
+                        <w:t>14</w:t>
+                      </w:r>
+                      <w:r>
+                        <w:fldChar w:fldCharType="end"/>
+                      </w:r>
+                      <w:r>
+                        <w:t xml:space="preserve">: </w:t>
+                      </w:r>
+                      <w:r>
+                        <w:t>Diagram summary on Risk Analysis</w:t>
+                      </w:r>
+                      <w:bookmarkEnd w:id="44"/>
+                    </w:p>
+                  </w:txbxContent>
+                </v:textbox>
+                <w10:wrap type="square"/>
+              </v:shape>
+            </w:pict>
+          </mc:Fallback>
+        </mc:AlternateContent>
+      </w:r>
+      <w:r>
+        <w:rPr>
+          <w:noProof/>
+        </w:rPr>
         <w:drawing>
-          <wp:anchor distT="0" distB="0" distL="114300" distR="114300" simplePos="0" relativeHeight="251706368" behindDoc="0" locked="0" layoutInCell="1" allowOverlap="1" wp14:anchorId="13E8C0FC" wp14:editId="7D7FB8AF">
+          <wp:anchor distT="0" distB="0" distL="114300" distR="114300" simplePos="0" relativeHeight="251706368" behindDoc="0" locked="0" layoutInCell="1" allowOverlap="1" wp14:anchorId="13E8C0FC" wp14:editId="646A0946">
             <wp:simplePos x="0" y="0"/>
             <wp:positionH relativeFrom="column">
               <wp:posOffset>0</wp:posOffset>
@@ -10718,136 +10242,16 @@
                 </pic:pic>
               </a:graphicData>
             </a:graphic>
+            <wp14:sizeRelH relativeFrom="margin">
+              <wp14:pctWidth>0</wp14:pctWidth>
+            </wp14:sizeRelH>
+            <wp14:sizeRelV relativeFrom="margin">
+              <wp14:pctHeight>0</wp14:pctHeight>
+            </wp14:sizeRelV>
           </wp:anchor>
         </w:drawing>
       </w:r>
       <w:r>
-        <w:rPr>
-          <w:noProof/>
-        </w:rPr>
-        <mc:AlternateContent>
-          <mc:Choice Requires="wps">
-            <w:drawing>
-              <wp:anchor distT="0" distB="0" distL="114300" distR="114300" simplePos="0" relativeHeight="251703296" behindDoc="0" locked="0" layoutInCell="1" allowOverlap="1" wp14:anchorId="79E79BF6" wp14:editId="74FBF531">
-                <wp:simplePos x="0" y="0"/>
-                <wp:positionH relativeFrom="column">
-                  <wp:posOffset>0</wp:posOffset>
-                </wp:positionH>
-                <wp:positionV relativeFrom="paragraph">
-                  <wp:posOffset>4540885</wp:posOffset>
-                </wp:positionV>
-                <wp:extent cx="5655310" cy="635"/>
-                <wp:effectExtent l="0" t="0" r="0" b="0"/>
-                <wp:wrapSquare wrapText="bothSides"/>
-                <wp:docPr id="1510344952" name="Text Box 1"/>
-                <wp:cNvGraphicFramePr/>
-                <a:graphic xmlns:a="http://schemas.openxmlformats.org/drawingml/2006/main">
-                  <a:graphicData uri="http://schemas.microsoft.com/office/word/2010/wordprocessingShape">
-                    <wps:wsp>
-                      <wps:cNvSpPr txBox="1"/>
-                      <wps:spPr>
-                        <a:xfrm>
-                          <a:off x="0" y="0"/>
-                          <a:ext cx="5655310" cy="635"/>
-                        </a:xfrm>
-                        <a:prstGeom prst="rect">
-                          <a:avLst/>
-                        </a:prstGeom>
-                        <a:solidFill>
-                          <a:prstClr val="white"/>
-                        </a:solidFill>
-                        <a:ln>
-                          <a:noFill/>
-                        </a:ln>
-                      </wps:spPr>
-                      <wps:txbx>
-                        <w:txbxContent>
-                          <w:p>
-                            <w:pPr>
-                              <w:pStyle w:val="Caption"/>
-                              <w:rPr>
-                                <w:noProof/>
-                              </w:rPr>
-                            </w:pPr>
-                            <w:bookmarkStart w:id="40" w:name="_Ref175766266"/>
-                            <w:r>
-                              <w:t xml:space="preserve">Figure </w:t>
-                            </w:r>
-                            <w:r>
-                              <w:t>1. 1</w:t>
-                            </w:r>
-                            <w:fldSimple w:instr=" SEQ Figure \* ARABIC ">
-                              <w:r>
-                                <w:rPr>
-                                  <w:noProof/>
-                                </w:rPr>
-                                <w:t>3</w:t>
-                              </w:r>
-                            </w:fldSimple>
-                            <w:r>
-                              <w:t>: Diagram summary on Risk Analysis</w:t>
-                            </w:r>
-                            <w:bookmarkEnd w:id="40"/>
-                          </w:p>
-                        </w:txbxContent>
-                      </wps:txbx>
-                      <wps:bodyPr rot="0" spcFirstLastPara="0" vertOverflow="overflow" horzOverflow="overflow" vert="horz" wrap="square" lIns="0" tIns="0" rIns="0" bIns="0" numCol="1" spcCol="0" rtlCol="0" fromWordArt="0" anchor="t" anchorCtr="0" forceAA="0" compatLnSpc="1">
-                        <a:prstTxWarp prst="textNoShape">
-                          <a:avLst/>
-                        </a:prstTxWarp>
-                        <a:spAutoFit/>
-                      </wps:bodyPr>
-                    </wps:wsp>
-                  </a:graphicData>
-                </a:graphic>
-              </wp:anchor>
-            </w:drawing>
-          </mc:Choice>
-          <mc:Fallback>
-            <w:pict>
-              <v:shapetype w14:anchorId="79E79BF6" id="_x0000_t202" coordsize="21600,21600" o:spt="202" path="m,l,21600r21600,l21600,xe">
-                <v:stroke joinstyle="miter"/>
-                <v:path gradientshapeok="t" o:connecttype="rect"/>
-              </v:shapetype>
-              <v:shape id="_x0000_s1036" type="#_x0000_t202" style="position:absolute;left:0;text-align:left;margin-left:0;margin-top:357.55pt;width:445.3pt;height:.05pt;z-index:251703296;visibility:visible;mso-wrap-style:square;mso-wrap-distance-left:9pt;mso-wrap-distance-top:0;mso-wrap-distance-right:9pt;mso-wrap-distance-bottom:0;mso-position-horizontal:absolute;mso-position-horizontal-relative:text;mso-position-vertical:absolute;mso-position-vertical-relative:text;v-text-anchor:top" o:gfxdata="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" stroked="f">
-                <v:textbox style="mso-fit-shape-to-text:t" inset="0,0,0,0">
-                  <w:txbxContent>
-                    <w:p>
-                      <w:pPr>
-                        <w:pStyle w:val="Caption"/>
-                        <w:rPr>
-                          <w:noProof/>
-                        </w:rPr>
-                      </w:pPr>
-                      <w:bookmarkStart w:id="41" w:name="_Ref175766266"/>
-                      <w:r>
-                        <w:t xml:space="preserve">Figure </w:t>
-                      </w:r>
-                      <w:r>
-                        <w:t>1. 1</w:t>
-                      </w:r>
-                      <w:fldSimple w:instr=" SEQ Figure \* ARABIC ">
-                        <w:r>
-                          <w:rPr>
-                            <w:noProof/>
-                          </w:rPr>
-                          <w:t>3</w:t>
-                        </w:r>
-                      </w:fldSimple>
-                      <w:r>
-                        <w:t>: Diagram summary on Risk Analysis</w:t>
-                      </w:r>
-                      <w:bookmarkEnd w:id="41"/>
-                    </w:p>
-                  </w:txbxContent>
-                </v:textbox>
-                <w10:wrap type="square"/>
-              </v:shape>
-            </w:pict>
-          </mc:Fallback>
-        </mc:AlternateContent>
-      </w:r>
-      <w:r>
         <w:t xml:space="preserve">How to </w:t>
       </w:r>
       <w:r>
@@ -10869,7 +10273,7 @@
         <w:t xml:space="preserve"> on GitHub</w:t>
       </w:r>
     </w:p>
-    <w:bookmarkStart w:id="42" w:name="_Toc176362718" w:displacedByCustomXml="next"/>
+    <w:bookmarkStart w:id="34" w:name="_Toc176364675" w:displacedByCustomXml="next"/>
     <w:sdt>
       <w:sdtPr>
         <w:rPr>
@@ -10890,9 +10294,12 @@
             <w:pStyle w:val="Heading1"/>
           </w:pPr>
           <w:r>
+            <w:t xml:space="preserve">1.7 </w:t>
+          </w:r>
+          <w:r>
             <w:t>References</w:t>
           </w:r>
-          <w:bookmarkEnd w:id="42"/>
+          <w:bookmarkEnd w:id="34"/>
         </w:p>
         <w:sdt>
           <w:sdtPr>
@@ -11584,7 +10991,7 @@
         <v:path o:extrusionok="f" gradientshapeok="t" o:connecttype="rect"/>
         <o:lock v:ext="edit" aspectratio="t"/>
       </v:shapetype>
-      <v:shape id="_x0000_i1035" type="#_x0000_t75" style="width:11.25pt;height:11.25pt" o:bullet="t">
+      <v:shape id="_x0000_i1113" type="#_x0000_t75" style="width:11.25pt;height:11.25pt" o:bullet="t">
         <v:imagedata r:id="rId1" o:title="msoA2B6"/>
       </v:shape>
     </w:pict>

</xml_diff>

<commit_message>
Fixed table of figures
</commit_message>
<xml_diff>
--- a/Business Case/ITPV302_BusinessCase.docx
+++ b/Business Case/ITPV302_BusinessCase.docx
@@ -903,152 +903,6 @@
               <w:pPr>
                 <w:pStyle w:val="TOC1"/>
                 <w:tabs>
-                  <w:tab w:val="right" w:leader="dot" w:pos="8896"/>
-                </w:tabs>
-                <w:rPr>
-                  <w:rFonts w:asciiTheme="minorHAnsi" w:hAnsiTheme="minorHAnsi"/>
-                  <w:noProof/>
-                  <w:kern w:val="2"/>
-                  <w:szCs w:val="24"/>
-                  <w:lang w:eastAsia="en-ZA"/>
-                  <w14:ligatures w14:val="standardContextual"/>
-                </w:rPr>
-              </w:pPr>
-              <w:hyperlink w:anchor="_Toc176438558" w:history="1">
-                <w:r>
-                  <w:rPr>
-                    <w:rStyle w:val="Hyperlink"/>
-                    <w:noProof/>
-                  </w:rPr>
-                  <w:t>Table of Figures</w:t>
-                </w:r>
-                <w:r>
-                  <w:rPr>
-                    <w:noProof/>
-                    <w:webHidden/>
-                  </w:rPr>
-                  <w:tab/>
-                </w:r>
-                <w:r>
-                  <w:rPr>
-                    <w:noProof/>
-                    <w:webHidden/>
-                  </w:rPr>
-                  <w:fldChar w:fldCharType="begin"/>
-                </w:r>
-                <w:r>
-                  <w:rPr>
-                    <w:noProof/>
-                    <w:webHidden/>
-                  </w:rPr>
-                  <w:instrText xml:space="preserve"> PAGEREF _Toc176438558 \h </w:instrText>
-                </w:r>
-                <w:r>
-                  <w:rPr>
-                    <w:noProof/>
-                    <w:webHidden/>
-                  </w:rPr>
-                </w:r>
-                <w:r>
-                  <w:rPr>
-                    <w:noProof/>
-                    <w:webHidden/>
-                  </w:rPr>
-                  <w:fldChar w:fldCharType="separate"/>
-                </w:r>
-                <w:r>
-                  <w:rPr>
-                    <w:noProof/>
-                    <w:webHidden/>
-                  </w:rPr>
-                  <w:t>2</w:t>
-                </w:r>
-                <w:r>
-                  <w:rPr>
-                    <w:noProof/>
-                    <w:webHidden/>
-                  </w:rPr>
-                  <w:fldChar w:fldCharType="end"/>
-                </w:r>
-              </w:hyperlink>
-            </w:p>
-            <w:p>
-              <w:pPr>
-                <w:pStyle w:val="TOC1"/>
-                <w:tabs>
-                  <w:tab w:val="right" w:leader="dot" w:pos="8896"/>
-                </w:tabs>
-                <w:rPr>
-                  <w:rFonts w:asciiTheme="minorHAnsi" w:hAnsiTheme="minorHAnsi"/>
-                  <w:noProof/>
-                  <w:kern w:val="2"/>
-                  <w:szCs w:val="24"/>
-                  <w:lang w:eastAsia="en-ZA"/>
-                  <w14:ligatures w14:val="standardContextual"/>
-                </w:rPr>
-              </w:pPr>
-              <w:hyperlink w:anchor="_Toc176438559" w:history="1">
-                <w:r>
-                  <w:rPr>
-                    <w:rStyle w:val="Hyperlink"/>
-                    <w:noProof/>
-                  </w:rPr>
-                  <w:t>List of Tables</w:t>
-                </w:r>
-                <w:r>
-                  <w:rPr>
-                    <w:noProof/>
-                    <w:webHidden/>
-                  </w:rPr>
-                  <w:tab/>
-                </w:r>
-                <w:r>
-                  <w:rPr>
-                    <w:noProof/>
-                    <w:webHidden/>
-                  </w:rPr>
-                  <w:fldChar w:fldCharType="begin"/>
-                </w:r>
-                <w:r>
-                  <w:rPr>
-                    <w:noProof/>
-                    <w:webHidden/>
-                  </w:rPr>
-                  <w:instrText xml:space="preserve"> PAGEREF _Toc176438559 \h </w:instrText>
-                </w:r>
-                <w:r>
-                  <w:rPr>
-                    <w:noProof/>
-                    <w:webHidden/>
-                  </w:rPr>
-                </w:r>
-                <w:r>
-                  <w:rPr>
-                    <w:noProof/>
-                    <w:webHidden/>
-                  </w:rPr>
-                  <w:fldChar w:fldCharType="separate"/>
-                </w:r>
-                <w:r>
-                  <w:rPr>
-                    <w:noProof/>
-                    <w:webHidden/>
-                  </w:rPr>
-                  <w:t>2</w:t>
-                </w:r>
-                <w:r>
-                  <w:rPr>
-                    <w:noProof/>
-                    <w:webHidden/>
-                  </w:rPr>
-                  <w:fldChar w:fldCharType="end"/>
-                </w:r>
-              </w:hyperlink>
-            </w:p>
-            <w:p>
-              <w:pPr>
-                <w:pStyle w:val="TOC1"/>
-                <w:tabs>
                   <w:tab w:val="left" w:pos="480"/>
                   <w:tab w:val="right" w:leader="dot" w:pos="8896"/>
                 </w:tabs>
@@ -1061,7 +915,7 @@
                   <w14:ligatures w14:val="standardContextual"/>
                 </w:rPr>
               </w:pPr>
-              <w:hyperlink w:anchor="_Toc176438560" w:history="1">
+              <w:hyperlink w:anchor="_Toc176457752" w:history="1">
                 <w:r>
                   <w:rPr>
                     <w:rStyle w:val="Hyperlink"/>
@@ -1106,7 +960,7 @@
                     <w:noProof/>
                     <w:webHidden/>
                   </w:rPr>
-                  <w:instrText xml:space="preserve"> PAGEREF _Toc176438560 \h </w:instrText>
+                  <w:instrText xml:space="preserve"> PAGEREF _Toc176457752 \h </w:instrText>
                 </w:r>
                 <w:r>
                   <w:rPr>
@@ -1152,7 +1006,7 @@
                   <w14:ligatures w14:val="standardContextual"/>
                 </w:rPr>
               </w:pPr>
-              <w:hyperlink w:anchor="_Toc176438561" w:history="1">
+              <w:hyperlink w:anchor="_Toc176457753" w:history="1">
                 <w:r>
                   <w:rPr>
                     <w:rStyle w:val="Hyperlink"/>
@@ -1179,7 +1033,7 @@
                     <w:noProof/>
                     <w:webHidden/>
                   </w:rPr>
-                  <w:instrText xml:space="preserve"> PAGEREF _Toc176438561 \h </w:instrText>
+                  <w:instrText xml:space="preserve"> PAGEREF _Toc176457753 \h </w:instrText>
                 </w:r>
                 <w:r>
                   <w:rPr>
@@ -1225,7 +1079,7 @@
                   <w14:ligatures w14:val="standardContextual"/>
                 </w:rPr>
               </w:pPr>
-              <w:hyperlink w:anchor="_Toc176438562" w:history="1">
+              <w:hyperlink w:anchor="_Toc176457754" w:history="1">
                 <w:r>
                   <w:rPr>
                     <w:rStyle w:val="Hyperlink"/>
@@ -1252,7 +1106,7 @@
                     <w:noProof/>
                     <w:webHidden/>
                   </w:rPr>
-                  <w:instrText xml:space="preserve"> PAGEREF _Toc176438562 \h </w:instrText>
+                  <w:instrText xml:space="preserve"> PAGEREF _Toc176457754 \h </w:instrText>
                 </w:r>
                 <w:r>
                   <w:rPr>
@@ -1298,7 +1152,7 @@
                   <w14:ligatures w14:val="standardContextual"/>
                 </w:rPr>
               </w:pPr>
-              <w:hyperlink w:anchor="_Toc176438563" w:history="1">
+              <w:hyperlink w:anchor="_Toc176457755" w:history="1">
                 <w:r>
                   <w:rPr>
                     <w:rStyle w:val="Hyperlink"/>
@@ -1325,7 +1179,7 @@
                     <w:noProof/>
                     <w:webHidden/>
                   </w:rPr>
-                  <w:instrText xml:space="preserve"> PAGEREF _Toc176438563 \h </w:instrText>
+                  <w:instrText xml:space="preserve"> PAGEREF _Toc176457755 \h </w:instrText>
                 </w:r>
                 <w:r>
                   <w:rPr>
@@ -1371,7 +1225,7 @@
                   <w14:ligatures w14:val="standardContextual"/>
                 </w:rPr>
               </w:pPr>
-              <w:hyperlink w:anchor="_Toc176438564" w:history="1">
+              <w:hyperlink w:anchor="_Toc176457756" w:history="1">
                 <w:r>
                   <w:rPr>
                     <w:rStyle w:val="Hyperlink"/>
@@ -1398,7 +1252,7 @@
                     <w:noProof/>
                     <w:webHidden/>
                   </w:rPr>
-                  <w:instrText xml:space="preserve"> PAGEREF _Toc176438564 \h </w:instrText>
+                  <w:instrText xml:space="preserve"> PAGEREF _Toc176457756 \h </w:instrText>
                 </w:r>
                 <w:r>
                   <w:rPr>
@@ -1444,7 +1298,7 @@
                   <w14:ligatures w14:val="standardContextual"/>
                 </w:rPr>
               </w:pPr>
-              <w:hyperlink w:anchor="_Toc176438565" w:history="1">
+              <w:hyperlink w:anchor="_Toc176457757" w:history="1">
                 <w:r>
                   <w:rPr>
                     <w:rStyle w:val="Hyperlink"/>
@@ -1471,7 +1325,7 @@
                     <w:noProof/>
                     <w:webHidden/>
                   </w:rPr>
-                  <w:instrText xml:space="preserve"> PAGEREF _Toc176438565 \h </w:instrText>
+                  <w:instrText xml:space="preserve"> PAGEREF _Toc176457757 \h </w:instrText>
                 </w:r>
                 <w:r>
                   <w:rPr>
@@ -1517,7 +1371,7 @@
                   <w14:ligatures w14:val="standardContextual"/>
                 </w:rPr>
               </w:pPr>
-              <w:hyperlink w:anchor="_Toc176438566" w:history="1">
+              <w:hyperlink w:anchor="_Toc176457758" w:history="1">
                 <w:r>
                   <w:rPr>
                     <w:rStyle w:val="Hyperlink"/>
@@ -1544,7 +1398,7 @@
                     <w:noProof/>
                     <w:webHidden/>
                   </w:rPr>
-                  <w:instrText xml:space="preserve"> PAGEREF _Toc176438566 \h </w:instrText>
+                  <w:instrText xml:space="preserve"> PAGEREF _Toc176457758 \h </w:instrText>
                 </w:r>
                 <w:r>
                   <w:rPr>
@@ -1590,7 +1444,7 @@
                   <w14:ligatures w14:val="standardContextual"/>
                 </w:rPr>
               </w:pPr>
-              <w:hyperlink w:anchor="_Toc176438567" w:history="1">
+              <w:hyperlink w:anchor="_Toc176457759" w:history="1">
                 <w:r>
                   <w:rPr>
                     <w:rStyle w:val="Hyperlink"/>
@@ -1617,7 +1471,7 @@
                     <w:noProof/>
                     <w:webHidden/>
                   </w:rPr>
-                  <w:instrText xml:space="preserve"> PAGEREF _Toc176438567 \h </w:instrText>
+                  <w:instrText xml:space="preserve"> PAGEREF _Toc176457759 \h </w:instrText>
                 </w:r>
                 <w:r>
                   <w:rPr>
@@ -1663,7 +1517,7 @@
                   <w14:ligatures w14:val="standardContextual"/>
                 </w:rPr>
               </w:pPr>
-              <w:hyperlink w:anchor="_Toc176438568" w:history="1">
+              <w:hyperlink w:anchor="_Toc176457760" w:history="1">
                 <w:r>
                   <w:rPr>
                     <w:rStyle w:val="Hyperlink"/>
@@ -1690,7 +1544,7 @@
                     <w:noProof/>
                     <w:webHidden/>
                   </w:rPr>
-                  <w:instrText xml:space="preserve"> PAGEREF _Toc176438568 \h </w:instrText>
+                  <w:instrText xml:space="preserve"> PAGEREF _Toc176457760 \h </w:instrText>
                 </w:r>
                 <w:r>
                   <w:rPr>
@@ -1736,7 +1590,7 @@
                   <w14:ligatures w14:val="standardContextual"/>
                 </w:rPr>
               </w:pPr>
-              <w:hyperlink w:anchor="_Toc176438569" w:history="1">
+              <w:hyperlink w:anchor="_Toc176457761" w:history="1">
                 <w:r>
                   <w:rPr>
                     <w:rStyle w:val="Hyperlink"/>
@@ -1763,7 +1617,7 @@
                     <w:noProof/>
                     <w:webHidden/>
                   </w:rPr>
-                  <w:instrText xml:space="preserve"> PAGEREF _Toc176438569 \h </w:instrText>
+                  <w:instrText xml:space="preserve"> PAGEREF _Toc176457761 \h </w:instrText>
                 </w:r>
                 <w:r>
                   <w:rPr>
@@ -1809,7 +1663,7 @@
                   <w14:ligatures w14:val="standardContextual"/>
                 </w:rPr>
               </w:pPr>
-              <w:hyperlink w:anchor="_Toc176438570" w:history="1">
+              <w:hyperlink w:anchor="_Toc176457762" w:history="1">
                 <w:r>
                   <w:rPr>
                     <w:rStyle w:val="Hyperlink"/>
@@ -1836,7 +1690,7 @@
                     <w:noProof/>
                     <w:webHidden/>
                   </w:rPr>
-                  <w:instrText xml:space="preserve"> PAGEREF _Toc176438570 \h </w:instrText>
+                  <w:instrText xml:space="preserve"> PAGEREF _Toc176457762 \h </w:instrText>
                 </w:r>
                 <w:r>
                   <w:rPr>
@@ -1901,7 +1755,7 @@
           <w:bookmarkStart w:id="2" w:name="_Toc176362695"/>
           <w:bookmarkStart w:id="3" w:name="_Toc176364345"/>
           <w:bookmarkStart w:id="4" w:name="_Toc176364663"/>
-          <w:bookmarkStart w:id="5" w:name="_Toc176438558"/>
+          <w:bookmarkStart w:id="5" w:name="_Toc176457750"/>
           <w:r>
             <w:lastRenderedPageBreak/>
             <w:t>Table of Figures</w:t>
@@ -1946,7 +1800,7 @@
           <w:r>
             <w:fldChar w:fldCharType="separate"/>
           </w:r>
-          <w:hyperlink w:anchor="_Toc176439049" w:history="1">
+          <w:hyperlink w:anchor="_Toc176457558" w:history="1">
             <w:r>
               <w:rPr>
                 <w:rStyle w:val="Hyperlink"/>
@@ -1981,7 +1835,7 @@
                 <w:noProof/>
                 <w:webHidden/>
               </w:rPr>
-              <w:instrText xml:space="preserve"> PAGEREF _Toc176439049 \h </w:instrText>
+              <w:instrText xml:space="preserve"> PAGEREF _Toc176457558 \h </w:instrText>
             </w:r>
             <w:r>
               <w:rPr>
@@ -2027,7 +1881,7 @@
               <w14:ligatures w14:val="standardContextual"/>
             </w:rPr>
           </w:pPr>
-          <w:hyperlink w:anchor="_Toc176439050" w:history="1">
+          <w:hyperlink w:anchor="_Toc176457559" w:history="1">
             <w:r>
               <w:rPr>
                 <w:rStyle w:val="Hyperlink"/>
@@ -2054,7 +1908,7 @@
                 <w:noProof/>
                 <w:webHidden/>
               </w:rPr>
-              <w:instrText xml:space="preserve"> PAGEREF _Toc176439050 \h </w:instrText>
+              <w:instrText xml:space="preserve"> PAGEREF _Toc176457559 \h </w:instrText>
             </w:r>
             <w:r>
               <w:rPr>
@@ -2100,7 +1954,7 @@
               <w14:ligatures w14:val="standardContextual"/>
             </w:rPr>
           </w:pPr>
-          <w:hyperlink w:anchor="_Toc176439051" w:history="1">
+          <w:hyperlink w:anchor="_Toc176457560" w:history="1">
             <w:r>
               <w:rPr>
                 <w:rStyle w:val="Hyperlink"/>
@@ -2128,7 +1982,7 @@
                 <w:noProof/>
                 <w:webHidden/>
               </w:rPr>
-              <w:instrText xml:space="preserve"> PAGEREF _Toc176439051 \h </w:instrText>
+              <w:instrText xml:space="preserve"> PAGEREF _Toc176457560 \h </w:instrText>
             </w:r>
             <w:r>
               <w:rPr>
@@ -2174,13 +2028,27 @@
               <w14:ligatures w14:val="standardContextual"/>
             </w:rPr>
           </w:pPr>
-          <w:hyperlink w:anchor="_Toc176439052" w:history="1">
+          <w:hyperlink w:anchor="_Toc176457561" w:history="1">
             <w:r>
               <w:rPr>
                 <w:rStyle w:val="Hyperlink"/>
                 <w:noProof/>
               </w:rPr>
-              <w:t>Figure 1. 11: Yummly's shopping list manager</w:t>
+              <w:t>Figure 1. 4: Samsung Food meal p</w:t>
+            </w:r>
+            <w:r>
+              <w:rPr>
+                <w:rStyle w:val="Hyperlink"/>
+                <w:noProof/>
+              </w:rPr>
+              <w:t>l</w:t>
+            </w:r>
+            <w:r>
+              <w:rPr>
+                <w:rStyle w:val="Hyperlink"/>
+                <w:noProof/>
+              </w:rPr>
+              <w:t>anner</w:t>
             </w:r>
             <w:r>
               <w:rPr>
@@ -2201,7 +2069,7 @@
                 <w:noProof/>
                 <w:webHidden/>
               </w:rPr>
-              <w:instrText xml:space="preserve"> PAGEREF _Toc176439052 \h </w:instrText>
+              <w:instrText xml:space="preserve"> PAGEREF _Toc176457561 \h </w:instrText>
             </w:r>
             <w:r>
               <w:rPr>
@@ -2221,7 +2089,7 @@
                 <w:noProof/>
                 <w:webHidden/>
               </w:rPr>
-              <w:t>11</w:t>
+              <w:t>9</w:t>
             </w:r>
             <w:r>
               <w:rPr>
@@ -2247,7 +2115,591 @@
               <w14:ligatures w14:val="standardContextual"/>
             </w:rPr>
           </w:pPr>
-          <w:hyperlink w:anchor="_Toc176439053" w:history="1">
+          <w:hyperlink w:anchor="_Toc176457562" w:history="1">
+            <w:r>
+              <w:rPr>
+                <w:rStyle w:val="Hyperlink"/>
+                <w:noProof/>
+              </w:rPr>
+              <w:t>Figure 1. 5: Samsung Food saving of recipes</w:t>
+            </w:r>
+            <w:r>
+              <w:rPr>
+                <w:noProof/>
+                <w:webHidden/>
+              </w:rPr>
+              <w:tab/>
+            </w:r>
+            <w:r>
+              <w:rPr>
+                <w:noProof/>
+                <w:webHidden/>
+              </w:rPr>
+              <w:fldChar w:fldCharType="begin"/>
+            </w:r>
+            <w:r>
+              <w:rPr>
+                <w:noProof/>
+                <w:webHidden/>
+              </w:rPr>
+              <w:instrText xml:space="preserve"> PAGEREF _Toc176457562 \h </w:instrText>
+            </w:r>
+            <w:r>
+              <w:rPr>
+                <w:noProof/>
+                <w:webHidden/>
+              </w:rPr>
+            </w:r>
+            <w:r>
+              <w:rPr>
+                <w:noProof/>
+                <w:webHidden/>
+              </w:rPr>
+              <w:fldChar w:fldCharType="separate"/>
+            </w:r>
+            <w:r>
+              <w:rPr>
+                <w:noProof/>
+                <w:webHidden/>
+              </w:rPr>
+              <w:t>9</w:t>
+            </w:r>
+            <w:r>
+              <w:rPr>
+                <w:noProof/>
+                <w:webHidden/>
+              </w:rPr>
+              <w:fldChar w:fldCharType="end"/>
+            </w:r>
+          </w:hyperlink>
+        </w:p>
+        <w:p>
+          <w:pPr>
+            <w:pStyle w:val="TableofFigures"/>
+            <w:tabs>
+              <w:tab w:val="right" w:leader="dot" w:pos="8896"/>
+            </w:tabs>
+            <w:rPr>
+              <w:rFonts w:asciiTheme="minorHAnsi" w:hAnsiTheme="minorHAnsi"/>
+              <w:noProof/>
+              <w:kern w:val="2"/>
+              <w:szCs w:val="24"/>
+              <w:lang w:eastAsia="en-ZA"/>
+              <w14:ligatures w14:val="standardContextual"/>
+            </w:rPr>
+          </w:pPr>
+          <w:hyperlink w:anchor="_Toc176457563" w:history="1">
+            <w:r>
+              <w:rPr>
+                <w:rStyle w:val="Hyperlink"/>
+                <w:noProof/>
+              </w:rPr>
+              <w:t>Figure 1. 6: Samsung Food grocery list section</w:t>
+            </w:r>
+            <w:r>
+              <w:rPr>
+                <w:noProof/>
+                <w:webHidden/>
+              </w:rPr>
+              <w:tab/>
+            </w:r>
+            <w:r>
+              <w:rPr>
+                <w:noProof/>
+                <w:webHidden/>
+              </w:rPr>
+              <w:fldChar w:fldCharType="begin"/>
+            </w:r>
+            <w:r>
+              <w:rPr>
+                <w:noProof/>
+                <w:webHidden/>
+              </w:rPr>
+              <w:instrText xml:space="preserve"> PAGEREF _Toc176457563 \h </w:instrText>
+            </w:r>
+            <w:r>
+              <w:rPr>
+                <w:noProof/>
+                <w:webHidden/>
+              </w:rPr>
+            </w:r>
+            <w:r>
+              <w:rPr>
+                <w:noProof/>
+                <w:webHidden/>
+              </w:rPr>
+              <w:fldChar w:fldCharType="separate"/>
+            </w:r>
+            <w:r>
+              <w:rPr>
+                <w:noProof/>
+                <w:webHidden/>
+              </w:rPr>
+              <w:t>9</w:t>
+            </w:r>
+            <w:r>
+              <w:rPr>
+                <w:noProof/>
+                <w:webHidden/>
+              </w:rPr>
+              <w:fldChar w:fldCharType="end"/>
+            </w:r>
+          </w:hyperlink>
+        </w:p>
+        <w:p>
+          <w:pPr>
+            <w:pStyle w:val="TableofFigures"/>
+            <w:tabs>
+              <w:tab w:val="right" w:leader="dot" w:pos="8896"/>
+            </w:tabs>
+            <w:rPr>
+              <w:rFonts w:asciiTheme="minorHAnsi" w:hAnsiTheme="minorHAnsi"/>
+              <w:noProof/>
+              <w:kern w:val="2"/>
+              <w:szCs w:val="24"/>
+              <w:lang w:eastAsia="en-ZA"/>
+              <w14:ligatures w14:val="standardContextual"/>
+            </w:rPr>
+          </w:pPr>
+          <w:hyperlink w:anchor="_Toc176457564" w:history="1">
+            <w:r>
+              <w:rPr>
+                <w:rStyle w:val="Hyperlink"/>
+                <w:noProof/>
+              </w:rPr>
+              <w:t>Figure 1. 7: SuperCook's shopping list manager</w:t>
+            </w:r>
+            <w:r>
+              <w:rPr>
+                <w:noProof/>
+                <w:webHidden/>
+              </w:rPr>
+              <w:tab/>
+            </w:r>
+            <w:r>
+              <w:rPr>
+                <w:noProof/>
+                <w:webHidden/>
+              </w:rPr>
+              <w:fldChar w:fldCharType="begin"/>
+            </w:r>
+            <w:r>
+              <w:rPr>
+                <w:noProof/>
+                <w:webHidden/>
+              </w:rPr>
+              <w:instrText xml:space="preserve"> PAGEREF _Toc176457564 \h </w:instrText>
+            </w:r>
+            <w:r>
+              <w:rPr>
+                <w:noProof/>
+                <w:webHidden/>
+              </w:rPr>
+            </w:r>
+            <w:r>
+              <w:rPr>
+                <w:noProof/>
+                <w:webHidden/>
+              </w:rPr>
+              <w:fldChar w:fldCharType="separate"/>
+            </w:r>
+            <w:r>
+              <w:rPr>
+                <w:noProof/>
+                <w:webHidden/>
+              </w:rPr>
+              <w:t>10</w:t>
+            </w:r>
+            <w:r>
+              <w:rPr>
+                <w:noProof/>
+                <w:webHidden/>
+              </w:rPr>
+              <w:fldChar w:fldCharType="end"/>
+            </w:r>
+          </w:hyperlink>
+        </w:p>
+        <w:p>
+          <w:pPr>
+            <w:pStyle w:val="TableofFigures"/>
+            <w:tabs>
+              <w:tab w:val="right" w:leader="dot" w:pos="8896"/>
+            </w:tabs>
+            <w:rPr>
+              <w:rFonts w:asciiTheme="minorHAnsi" w:hAnsiTheme="minorHAnsi"/>
+              <w:noProof/>
+              <w:kern w:val="2"/>
+              <w:szCs w:val="24"/>
+              <w:lang w:eastAsia="en-ZA"/>
+              <w14:ligatures w14:val="standardContextual"/>
+            </w:rPr>
+          </w:pPr>
+          <w:hyperlink w:anchor="_Toc176457565" w:history="1">
+            <w:r>
+              <w:rPr>
+                <w:rStyle w:val="Hyperlink"/>
+                <w:noProof/>
+              </w:rPr>
+              <w:t>Figure 1. 8: SuperCook's ingredient filter</w:t>
+            </w:r>
+            <w:r>
+              <w:rPr>
+                <w:noProof/>
+                <w:webHidden/>
+              </w:rPr>
+              <w:tab/>
+            </w:r>
+            <w:r>
+              <w:rPr>
+                <w:noProof/>
+                <w:webHidden/>
+              </w:rPr>
+              <w:fldChar w:fldCharType="begin"/>
+            </w:r>
+            <w:r>
+              <w:rPr>
+                <w:noProof/>
+                <w:webHidden/>
+              </w:rPr>
+              <w:instrText xml:space="preserve"> PAGEREF _Toc176457565 \h </w:instrText>
+            </w:r>
+            <w:r>
+              <w:rPr>
+                <w:noProof/>
+                <w:webHidden/>
+              </w:rPr>
+            </w:r>
+            <w:r>
+              <w:rPr>
+                <w:noProof/>
+                <w:webHidden/>
+              </w:rPr>
+              <w:fldChar w:fldCharType="separate"/>
+            </w:r>
+            <w:r>
+              <w:rPr>
+                <w:noProof/>
+                <w:webHidden/>
+              </w:rPr>
+              <w:t>10</w:t>
+            </w:r>
+            <w:r>
+              <w:rPr>
+                <w:noProof/>
+                <w:webHidden/>
+              </w:rPr>
+              <w:fldChar w:fldCharType="end"/>
+            </w:r>
+          </w:hyperlink>
+        </w:p>
+        <w:p>
+          <w:pPr>
+            <w:pStyle w:val="TableofFigures"/>
+            <w:tabs>
+              <w:tab w:val="right" w:leader="dot" w:pos="8896"/>
+            </w:tabs>
+            <w:rPr>
+              <w:rFonts w:asciiTheme="minorHAnsi" w:hAnsiTheme="minorHAnsi"/>
+              <w:noProof/>
+              <w:kern w:val="2"/>
+              <w:szCs w:val="24"/>
+              <w:lang w:eastAsia="en-ZA"/>
+              <w14:ligatures w14:val="standardContextual"/>
+            </w:rPr>
+          </w:pPr>
+          <w:hyperlink w:anchor="_Toc176457566" w:history="1">
+            <w:r>
+              <w:rPr>
+                <w:rStyle w:val="Hyperlink"/>
+                <w:noProof/>
+              </w:rPr>
+              <w:t>Figure 1. 9: SuperCook's favourites page with missing ingredient</w:t>
+            </w:r>
+            <w:r>
+              <w:rPr>
+                <w:noProof/>
+                <w:webHidden/>
+              </w:rPr>
+              <w:tab/>
+            </w:r>
+            <w:r>
+              <w:rPr>
+                <w:noProof/>
+                <w:webHidden/>
+              </w:rPr>
+              <w:fldChar w:fldCharType="begin"/>
+            </w:r>
+            <w:r>
+              <w:rPr>
+                <w:noProof/>
+                <w:webHidden/>
+              </w:rPr>
+              <w:instrText xml:space="preserve"> PAGEREF _Toc176457566 \h </w:instrText>
+            </w:r>
+            <w:r>
+              <w:rPr>
+                <w:noProof/>
+                <w:webHidden/>
+              </w:rPr>
+            </w:r>
+            <w:r>
+              <w:rPr>
+                <w:noProof/>
+                <w:webHidden/>
+              </w:rPr>
+              <w:fldChar w:fldCharType="separate"/>
+            </w:r>
+            <w:r>
+              <w:rPr>
+                <w:noProof/>
+                <w:webHidden/>
+              </w:rPr>
+              <w:t>10</w:t>
+            </w:r>
+            <w:r>
+              <w:rPr>
+                <w:noProof/>
+                <w:webHidden/>
+              </w:rPr>
+              <w:fldChar w:fldCharType="end"/>
+            </w:r>
+          </w:hyperlink>
+        </w:p>
+        <w:p>
+          <w:pPr>
+            <w:pStyle w:val="TableofFigures"/>
+            <w:tabs>
+              <w:tab w:val="right" w:leader="dot" w:pos="8896"/>
+            </w:tabs>
+            <w:rPr>
+              <w:rFonts w:asciiTheme="minorHAnsi" w:hAnsiTheme="minorHAnsi"/>
+              <w:noProof/>
+              <w:kern w:val="2"/>
+              <w:szCs w:val="24"/>
+              <w:lang w:eastAsia="en-ZA"/>
+              <w14:ligatures w14:val="standardContextual"/>
+            </w:rPr>
+          </w:pPr>
+          <w:hyperlink w:anchor="_Toc176457567" w:history="1">
+            <w:r>
+              <w:rPr>
+                <w:rStyle w:val="Hyperlink"/>
+                <w:noProof/>
+              </w:rPr>
+              <w:t>Figure 1. 10: Yummly's meal planner</w:t>
+            </w:r>
+            <w:r>
+              <w:rPr>
+                <w:noProof/>
+                <w:webHidden/>
+              </w:rPr>
+              <w:tab/>
+            </w:r>
+            <w:r>
+              <w:rPr>
+                <w:noProof/>
+                <w:webHidden/>
+              </w:rPr>
+              <w:fldChar w:fldCharType="begin"/>
+            </w:r>
+            <w:r>
+              <w:rPr>
+                <w:noProof/>
+                <w:webHidden/>
+              </w:rPr>
+              <w:instrText xml:space="preserve"> PAGEREF _Toc176457567 \h </w:instrText>
+            </w:r>
+            <w:r>
+              <w:rPr>
+                <w:noProof/>
+                <w:webHidden/>
+              </w:rPr>
+            </w:r>
+            <w:r>
+              <w:rPr>
+                <w:noProof/>
+                <w:webHidden/>
+              </w:rPr>
+              <w:fldChar w:fldCharType="separate"/>
+            </w:r>
+            <w:r>
+              <w:rPr>
+                <w:noProof/>
+                <w:webHidden/>
+              </w:rPr>
+              <w:t>11</w:t>
+            </w:r>
+            <w:r>
+              <w:rPr>
+                <w:noProof/>
+                <w:webHidden/>
+              </w:rPr>
+              <w:fldChar w:fldCharType="end"/>
+            </w:r>
+          </w:hyperlink>
+        </w:p>
+        <w:p>
+          <w:pPr>
+            <w:pStyle w:val="TableofFigures"/>
+            <w:tabs>
+              <w:tab w:val="right" w:leader="dot" w:pos="8896"/>
+            </w:tabs>
+            <w:rPr>
+              <w:rFonts w:asciiTheme="minorHAnsi" w:hAnsiTheme="minorHAnsi"/>
+              <w:noProof/>
+              <w:kern w:val="2"/>
+              <w:szCs w:val="24"/>
+              <w:lang w:eastAsia="en-ZA"/>
+              <w14:ligatures w14:val="standardContextual"/>
+            </w:rPr>
+          </w:pPr>
+          <w:hyperlink w:anchor="_Toc176457568" w:history="1">
+            <w:r>
+              <w:rPr>
+                <w:rStyle w:val="Hyperlink"/>
+                <w:noProof/>
+              </w:rPr>
+              <w:t>Figure 1. 11: Yummly's shopping list manager</w:t>
+            </w:r>
+            <w:r>
+              <w:rPr>
+                <w:noProof/>
+                <w:webHidden/>
+              </w:rPr>
+              <w:tab/>
+            </w:r>
+            <w:r>
+              <w:rPr>
+                <w:noProof/>
+                <w:webHidden/>
+              </w:rPr>
+              <w:fldChar w:fldCharType="begin"/>
+            </w:r>
+            <w:r>
+              <w:rPr>
+                <w:noProof/>
+                <w:webHidden/>
+              </w:rPr>
+              <w:instrText xml:space="preserve"> PAGEREF _Toc176457568 \h </w:instrText>
+            </w:r>
+            <w:r>
+              <w:rPr>
+                <w:noProof/>
+                <w:webHidden/>
+              </w:rPr>
+            </w:r>
+            <w:r>
+              <w:rPr>
+                <w:noProof/>
+                <w:webHidden/>
+              </w:rPr>
+              <w:fldChar w:fldCharType="separate"/>
+            </w:r>
+            <w:r>
+              <w:rPr>
+                <w:noProof/>
+                <w:webHidden/>
+              </w:rPr>
+              <w:t>11</w:t>
+            </w:r>
+            <w:r>
+              <w:rPr>
+                <w:noProof/>
+                <w:webHidden/>
+              </w:rPr>
+              <w:fldChar w:fldCharType="end"/>
+            </w:r>
+          </w:hyperlink>
+        </w:p>
+        <w:p>
+          <w:pPr>
+            <w:pStyle w:val="TableofFigures"/>
+            <w:tabs>
+              <w:tab w:val="right" w:leader="dot" w:pos="8896"/>
+            </w:tabs>
+            <w:rPr>
+              <w:rFonts w:asciiTheme="minorHAnsi" w:hAnsiTheme="minorHAnsi"/>
+              <w:noProof/>
+              <w:kern w:val="2"/>
+              <w:szCs w:val="24"/>
+              <w:lang w:eastAsia="en-ZA"/>
+              <w14:ligatures w14:val="standardContextual"/>
+            </w:rPr>
+          </w:pPr>
+          <w:hyperlink w:anchor="_Toc176457569" w:history="1">
+            <w:r>
+              <w:rPr>
+                <w:rStyle w:val="Hyperlink"/>
+                <w:noProof/>
+              </w:rPr>
+              <w:t>Figure 1. 12: Yummly's nicely laid out Ingredients</w:t>
+            </w:r>
+            <w:r>
+              <w:rPr>
+                <w:noProof/>
+                <w:webHidden/>
+              </w:rPr>
+              <w:tab/>
+            </w:r>
+            <w:r>
+              <w:rPr>
+                <w:noProof/>
+                <w:webHidden/>
+              </w:rPr>
+              <w:fldChar w:fldCharType="begin"/>
+            </w:r>
+            <w:r>
+              <w:rPr>
+                <w:noProof/>
+                <w:webHidden/>
+              </w:rPr>
+              <w:instrText xml:space="preserve"> PAGEREF _Toc176457569 \h </w:instrText>
+            </w:r>
+            <w:r>
+              <w:rPr>
+                <w:noProof/>
+                <w:webHidden/>
+              </w:rPr>
+            </w:r>
+            <w:r>
+              <w:rPr>
+                <w:noProof/>
+                <w:webHidden/>
+              </w:rPr>
+              <w:fldChar w:fldCharType="separate"/>
+            </w:r>
+            <w:r>
+              <w:rPr>
+                <w:noProof/>
+                <w:webHidden/>
+              </w:rPr>
+              <w:t>11</w:t>
+            </w:r>
+            <w:r>
+              <w:rPr>
+                <w:noProof/>
+                <w:webHidden/>
+              </w:rPr>
+              <w:fldChar w:fldCharType="end"/>
+            </w:r>
+          </w:hyperlink>
+        </w:p>
+        <w:p>
+          <w:pPr>
+            <w:pStyle w:val="TableofFigures"/>
+            <w:tabs>
+              <w:tab w:val="right" w:leader="dot" w:pos="8896"/>
+            </w:tabs>
+            <w:rPr>
+              <w:rFonts w:asciiTheme="minorHAnsi" w:hAnsiTheme="minorHAnsi"/>
+              <w:noProof/>
+              <w:kern w:val="2"/>
+              <w:szCs w:val="24"/>
+              <w:lang w:eastAsia="en-ZA"/>
+              <w14:ligatures w14:val="standardContextual"/>
+            </w:rPr>
+          </w:pPr>
+          <w:hyperlink w:anchor="_Toc176457570" w:history="1">
             <w:r>
               <w:rPr>
                 <w:rStyle w:val="Hyperlink"/>
@@ -2282,7 +2734,7 @@
                 <w:noProof/>
                 <w:webHidden/>
               </w:rPr>
-              <w:instrText xml:space="preserve"> PAGEREF _Toc176439053 \h </w:instrText>
+              <w:instrText xml:space="preserve"> PAGEREF _Toc176457570 \h </w:instrText>
             </w:r>
             <w:r>
               <w:rPr>
@@ -2303,6 +2755,80 @@
                 <w:webHidden/>
               </w:rPr>
               <w:t>12</w:t>
+            </w:r>
+            <w:r>
+              <w:rPr>
+                <w:noProof/>
+                <w:webHidden/>
+              </w:rPr>
+              <w:fldChar w:fldCharType="end"/>
+            </w:r>
+          </w:hyperlink>
+        </w:p>
+        <w:p>
+          <w:pPr>
+            <w:pStyle w:val="TableofFigures"/>
+            <w:tabs>
+              <w:tab w:val="right" w:leader="dot" w:pos="8896"/>
+            </w:tabs>
+            <w:rPr>
+              <w:rFonts w:asciiTheme="minorHAnsi" w:hAnsiTheme="minorHAnsi"/>
+              <w:noProof/>
+              <w:kern w:val="2"/>
+              <w:szCs w:val="24"/>
+              <w:lang w:eastAsia="en-ZA"/>
+              <w14:ligatures w14:val="standardContextual"/>
+            </w:rPr>
+          </w:pPr>
+          <w:hyperlink w:anchor="_Toc176457571" w:history="1">
+            <w:r>
+              <w:rPr>
+                <w:rStyle w:val="Hyperlink"/>
+                <w:bCs/>
+                <w:noProof/>
+              </w:rPr>
+              <w:t>Figure 1. 14: Diagram summary on Risk Analysis</w:t>
+            </w:r>
+            <w:r>
+              <w:rPr>
+                <w:noProof/>
+                <w:webHidden/>
+              </w:rPr>
+              <w:tab/>
+            </w:r>
+            <w:r>
+              <w:rPr>
+                <w:noProof/>
+                <w:webHidden/>
+              </w:rPr>
+              <w:fldChar w:fldCharType="begin"/>
+            </w:r>
+            <w:r>
+              <w:rPr>
+                <w:noProof/>
+                <w:webHidden/>
+              </w:rPr>
+              <w:instrText xml:space="preserve"> PAGEREF _Toc176457571 \h </w:instrText>
+            </w:r>
+            <w:r>
+              <w:rPr>
+                <w:noProof/>
+                <w:webHidden/>
+              </w:rPr>
+            </w:r>
+            <w:r>
+              <w:rPr>
+                <w:noProof/>
+                <w:webHidden/>
+              </w:rPr>
+              <w:fldChar w:fldCharType="separate"/>
+            </w:r>
+            <w:r>
+              <w:rPr>
+                <w:noProof/>
+                <w:webHidden/>
+              </w:rPr>
+              <w:t>15</w:t>
             </w:r>
             <w:r>
               <w:rPr>
@@ -2331,7 +2857,7 @@
           <w:bookmarkStart w:id="6" w:name="_Toc176362696"/>
           <w:bookmarkStart w:id="7" w:name="_Toc176364346"/>
           <w:bookmarkStart w:id="8" w:name="_Toc176364664"/>
-          <w:bookmarkStart w:id="9" w:name="_Toc176438559"/>
+          <w:bookmarkStart w:id="9" w:name="_Toc176457751"/>
           <w:r>
             <w:t>List</w:t>
           </w:r>
@@ -2437,22 +2963,6 @@
           <w:r>
             <w:fldChar w:fldCharType="end"/>
           </w:r>
-        </w:p>
-        <w:p>
-          <w:pPr>
-            <w:pStyle w:val="TableofFigures"/>
-            <w:tabs>
-              <w:tab w:val="right" w:leader="dot" w:pos="8896"/>
-            </w:tabs>
-            <w:rPr>
-              <w:rFonts w:asciiTheme="minorHAnsi" w:hAnsiTheme="minorHAnsi"/>
-              <w:noProof/>
-              <w:kern w:val="2"/>
-              <w:szCs w:val="24"/>
-              <w:lang w:eastAsia="en-ZA"/>
-              <w14:ligatures w14:val="standardContextual"/>
-            </w:rPr>
-          </w:pPr>
           <w:r>
             <w:fldChar w:fldCharType="begin"/>
           </w:r>
@@ -2483,7 +2993,7 @@
         <w:spacing w:after="240"/>
         <w:ind w:left="142" w:hanging="284"/>
       </w:pPr>
-      <w:bookmarkStart w:id="10" w:name="_Toc176438560"/>
+      <w:bookmarkStart w:id="10" w:name="_Toc176457752"/>
       <w:r>
         <w:lastRenderedPageBreak/>
         <w:t>Introduction</w:t>
@@ -2588,7 +3098,7 @@
       <w:pPr>
         <w:pStyle w:val="Heading1"/>
       </w:pPr>
-      <w:bookmarkStart w:id="11" w:name="_Toc176438561"/>
+      <w:bookmarkStart w:id="11" w:name="_Toc176457753"/>
       <w:r>
         <w:lastRenderedPageBreak/>
         <w:t xml:space="preserve">1.1 </w:t>
@@ -3337,7 +3847,7 @@
         <w:pStyle w:val="Heading1"/>
         <w:spacing w:after="240"/>
       </w:pPr>
-      <w:bookmarkStart w:id="12" w:name="_Toc176438562"/>
+      <w:bookmarkStart w:id="12" w:name="_Toc176457754"/>
       <w:r>
         <w:lastRenderedPageBreak/>
         <w:t xml:space="preserve">1.2 Project </w:t>
@@ -3584,7 +4094,7 @@
         <w:pStyle w:val="Heading1"/>
         <w:spacing w:after="240"/>
       </w:pPr>
-      <w:bookmarkStart w:id="13" w:name="_Toc176438563"/>
+      <w:bookmarkStart w:id="13" w:name="_Toc176457755"/>
       <w:r>
         <w:lastRenderedPageBreak/>
         <w:t xml:space="preserve">1.3 </w:t>
@@ -3810,18 +4320,31 @@
       <w:pPr>
         <w:pStyle w:val="Caption"/>
       </w:pPr>
-      <w:bookmarkStart w:id="14" w:name="_Toc176439049"/>
+      <w:bookmarkStart w:id="14" w:name="_Toc176457558"/>
       <w:r>
         <w:t xml:space="preserve">Figure 1. </w:t>
       </w:r>
-      <w:fldSimple w:instr=" SEQ Figure_1. \* ARABIC ">
-        <w:r>
-          <w:rPr>
-            <w:noProof/>
-          </w:rPr>
-          <w:t>1</w:t>
-        </w:r>
-      </w:fldSimple>
+      <w:r>
+        <w:fldChar w:fldCharType="begin"/>
+      </w:r>
+      <w:r>
+        <w:instrText xml:space="preserve"> SEQ Figure_1. \* ARABIC </w:instrText>
+      </w:r>
+      <w:r>
+        <w:fldChar w:fldCharType="separate"/>
+      </w:r>
+      <w:r>
+        <w:rPr>
+          <w:noProof/>
+        </w:rPr>
+        <w:t>1</w:t>
+      </w:r>
+      <w:r>
+        <w:rPr>
+          <w:noProof/>
+        </w:rPr>
+        <w:fldChar w:fldCharType="end"/>
+      </w:r>
       <w:r>
         <w:t xml:space="preserve">: </w:t>
       </w:r>
@@ -4391,6 +4914,8 @@
             <w:sdt>
               <w:sdtPr>
                 <w:rPr>
+                  <w:b w:val="0"/>
+                  <w:bCs w:val="0"/>
                   <w:color w:val="767171" w:themeColor="background2" w:themeShade="80"/>
                   <w:sz w:val="18"/>
                   <w:szCs w:val="18"/>
@@ -4401,6 +4926,8 @@
               <w:sdtContent>
                 <w:r>
                   <w:rPr>
+                    <w:b w:val="0"/>
+                    <w:bCs w:val="0"/>
                     <w:color w:val="767171" w:themeColor="background2" w:themeShade="80"/>
                     <w:sz w:val="18"/>
                     <w:szCs w:val="18"/>
@@ -4420,6 +4947,8 @@
                 </w:r>
                 <w:r>
                   <w:rPr>
+                    <w:b w:val="0"/>
+                    <w:bCs w:val="0"/>
                     <w:color w:val="767171" w:themeColor="background2" w:themeShade="80"/>
                     <w:sz w:val="18"/>
                     <w:szCs w:val="18"/>
@@ -4436,20 +4965,12 @@
                     <w:szCs w:val="18"/>
                     <w:lang w:val="en-GB"/>
                   </w:rPr>
-                  <w:t xml:space="preserve"> </w:t>
+                  <w:t xml:space="preserve"> (AllRecipes, 2022)</w:t>
                 </w:r>
                 <w:r>
                   <w:rPr>
-                    <w:noProof/>
-                    <w:color w:val="767171" w:themeColor="background2" w:themeShade="80"/>
-                    <w:sz w:val="18"/>
-                    <w:szCs w:val="18"/>
-                    <w:lang w:val="en-GB"/>
-                  </w:rPr>
-                  <w:t>(AllRecipes, 2022)</w:t>
-                </w:r>
-                <w:r>
-                  <w:rPr>
+                    <w:b w:val="0"/>
+                    <w:bCs w:val="0"/>
                     <w:color w:val="767171" w:themeColor="background2" w:themeShade="80"/>
                     <w:sz w:val="18"/>
                     <w:szCs w:val="18"/>
@@ -4516,18 +5037,31 @@
                                   <w:pPr>
                                     <w:pStyle w:val="Caption"/>
                                   </w:pPr>
-                                  <w:bookmarkStart w:id="15" w:name="_Toc176439050"/>
+                                  <w:bookmarkStart w:id="15" w:name="_Toc176457559"/>
                                   <w:r>
                                     <w:t xml:space="preserve">Figure 1. </w:t>
                                   </w:r>
-                                  <w:fldSimple w:instr=" SEQ Figure_1. \* ARABIC ">
-                                    <w:r>
-                                      <w:rPr>
-                                        <w:noProof/>
-                                      </w:rPr>
-                                      <w:t>2</w:t>
-                                    </w:r>
-                                  </w:fldSimple>
+                                  <w:r>
+                                    <w:fldChar w:fldCharType="begin"/>
+                                  </w:r>
+                                  <w:r>
+                                    <w:instrText xml:space="preserve"> SEQ Figure_1. \* ARABIC </w:instrText>
+                                  </w:r>
+                                  <w:r>
+                                    <w:fldChar w:fldCharType="separate"/>
+                                  </w:r>
+                                  <w:r>
+                                    <w:rPr>
+                                      <w:noProof/>
+                                    </w:rPr>
+                                    <w:t>2</w:t>
+                                  </w:r>
+                                  <w:r>
+                                    <w:rPr>
+                                      <w:noProof/>
+                                    </w:rPr>
+                                    <w:fldChar w:fldCharType="end"/>
+                                  </w:r>
                                   <w:r>
                                     <w:t xml:space="preserve">: </w:t>
                                   </w:r>
@@ -4563,18 +5097,31 @@
                             <w:pPr>
                               <w:pStyle w:val="Caption"/>
                             </w:pPr>
-                            <w:bookmarkStart w:id="16" w:name="_Toc176439050"/>
+                            <w:bookmarkStart w:id="16" w:name="_Toc176457559"/>
                             <w:r>
                               <w:t xml:space="preserve">Figure 1. </w:t>
                             </w:r>
-                            <w:fldSimple w:instr=" SEQ Figure_1. \* ARABIC ">
-                              <w:r>
-                                <w:rPr>
-                                  <w:noProof/>
-                                </w:rPr>
-                                <w:t>2</w:t>
-                              </w:r>
-                            </w:fldSimple>
+                            <w:r>
+                              <w:fldChar w:fldCharType="begin"/>
+                            </w:r>
+                            <w:r>
+                              <w:instrText xml:space="preserve"> SEQ Figure_1. \* ARABIC </w:instrText>
+                            </w:r>
+                            <w:r>
+                              <w:fldChar w:fldCharType="separate"/>
+                            </w:r>
+                            <w:r>
+                              <w:rPr>
+                                <w:noProof/>
+                              </w:rPr>
+                              <w:t>2</w:t>
+                            </w:r>
+                            <w:r>
+                              <w:rPr>
+                                <w:noProof/>
+                              </w:rPr>
+                              <w:fldChar w:fldCharType="end"/>
+                            </w:r>
                             <w:r>
                               <w:t xml:space="preserve">: </w:t>
                             </w:r>
@@ -4743,7 +5290,7 @@
                 <w:sz w:val="24"/>
               </w:rPr>
             </w:pPr>
-            <w:bookmarkStart w:id="17" w:name="_Toc176439051"/>
+            <w:bookmarkStart w:id="17" w:name="_Toc176457560"/>
             <w:r>
               <w:rPr>
                 <w:b w:val="0"/>
@@ -4907,6 +5454,8 @@
             <w:sdt>
               <w:sdtPr>
                 <w:rPr>
+                  <w:b w:val="0"/>
+                  <w:bCs w:val="0"/>
                   <w:color w:val="767171" w:themeColor="background2" w:themeShade="80"/>
                   <w:sz w:val="18"/>
                   <w:szCs w:val="18"/>
@@ -4917,6 +5466,8 @@
               <w:sdtContent>
                 <w:r>
                   <w:rPr>
+                    <w:b w:val="0"/>
+                    <w:bCs w:val="0"/>
                     <w:color w:val="767171" w:themeColor="background2" w:themeShade="80"/>
                     <w:sz w:val="18"/>
                     <w:szCs w:val="18"/>
@@ -4936,6 +5487,8 @@
                 </w:r>
                 <w:r>
                   <w:rPr>
+                    <w:b w:val="0"/>
+                    <w:bCs w:val="0"/>
                     <w:color w:val="767171" w:themeColor="background2" w:themeShade="80"/>
                     <w:sz w:val="18"/>
                     <w:szCs w:val="18"/>
@@ -4952,20 +5505,12 @@
                     <w:szCs w:val="18"/>
                     <w:lang w:val="en-GB"/>
                   </w:rPr>
-                  <w:t xml:space="preserve"> </w:t>
+                  <w:t xml:space="preserve"> (Food, 2002)</w:t>
                 </w:r>
                 <w:r>
                   <w:rPr>
-                    <w:noProof/>
-                    <w:color w:val="767171" w:themeColor="background2" w:themeShade="80"/>
-                    <w:sz w:val="18"/>
-                    <w:szCs w:val="18"/>
-                    <w:lang w:val="en-GB"/>
-                  </w:rPr>
-                  <w:t>(Food, 2002)</w:t>
-                </w:r>
-                <w:r>
-                  <w:rPr>
+                    <w:b w:val="0"/>
+                    <w:bCs w:val="0"/>
                     <w:color w:val="767171" w:themeColor="background2" w:themeShade="80"/>
                     <w:sz w:val="18"/>
                     <w:szCs w:val="18"/>
@@ -5046,7 +5591,7 @@
         <w:pStyle w:val="Heading1"/>
         <w:spacing w:after="240"/>
       </w:pPr>
-      <w:bookmarkStart w:id="18" w:name="_Toc176438564"/>
+      <w:bookmarkStart w:id="18" w:name="_Toc176457756"/>
       <w:r>
         <w:lastRenderedPageBreak/>
         <w:t xml:space="preserve">1.4 </w:t>
@@ -5061,7 +5606,7 @@
         <w:pStyle w:val="Heading2"/>
       </w:pPr>
       <w:bookmarkStart w:id="19" w:name="_Ref175509151"/>
-      <w:bookmarkStart w:id="20" w:name="_Toc176438565"/>
+      <w:bookmarkStart w:id="20" w:name="_Toc176457757"/>
       <w:r>
         <w:t xml:space="preserve">1.4.1 </w:t>
       </w:r>
@@ -5123,13 +5668,156 @@
         <mc:AlternateContent>
           <mc:Choice Requires="wps">
             <w:drawing>
-              <wp:anchor distT="0" distB="0" distL="114300" distR="114300" simplePos="0" relativeHeight="251674624" behindDoc="1" locked="0" layoutInCell="1" allowOverlap="1" wp14:anchorId="19447DAD" wp14:editId="12E3B162">
+              <wp:anchor distT="0" distB="0" distL="114300" distR="114300" simplePos="0" relativeHeight="251707392" behindDoc="1" locked="0" layoutInCell="1" allowOverlap="1" wp14:anchorId="47F4E542" wp14:editId="68EBE6CE">
                 <wp:simplePos x="0" y="0"/>
                 <wp:positionH relativeFrom="column">
-                  <wp:posOffset>4133850</wp:posOffset>
+                  <wp:posOffset>4115409</wp:posOffset>
                 </wp:positionH>
                 <wp:positionV relativeFrom="paragraph">
-                  <wp:posOffset>3496945</wp:posOffset>
+                  <wp:posOffset>3476854</wp:posOffset>
+                </wp:positionV>
+                <wp:extent cx="1962150" cy="635"/>
+                <wp:effectExtent l="0" t="0" r="0" b="0"/>
+                <wp:wrapTight wrapText="bothSides">
+                  <wp:wrapPolygon edited="0">
+                    <wp:start x="0" y="0"/>
+                    <wp:lineTo x="0" y="21600"/>
+                    <wp:lineTo x="21600" y="21600"/>
+                    <wp:lineTo x="21600" y="0"/>
+                  </wp:wrapPolygon>
+                </wp:wrapTight>
+                <wp:docPr id="1618343300" name="Text Box 1"/>
+                <wp:cNvGraphicFramePr/>
+                <a:graphic xmlns:a="http://schemas.openxmlformats.org/drawingml/2006/main">
+                  <a:graphicData uri="http://schemas.microsoft.com/office/word/2010/wordprocessingShape">
+                    <wps:wsp>
+                      <wps:cNvSpPr txBox="1"/>
+                      <wps:spPr>
+                        <a:xfrm>
+                          <a:off x="0" y="0"/>
+                          <a:ext cx="1962150" cy="635"/>
+                        </a:xfrm>
+                        <a:prstGeom prst="rect">
+                          <a:avLst/>
+                        </a:prstGeom>
+                        <a:solidFill>
+                          <a:prstClr val="white"/>
+                        </a:solidFill>
+                        <a:ln>
+                          <a:noFill/>
+                        </a:ln>
+                      </wps:spPr>
+                      <wps:txbx>
+                        <w:txbxContent>
+                          <w:p>
+                            <w:pPr>
+                              <w:pStyle w:val="Caption"/>
+                            </w:pPr>
+                            <w:bookmarkStart w:id="21" w:name="_Toc176457563"/>
+                            <w:r>
+                              <w:t xml:space="preserve">Figure 1. </w:t>
+                            </w:r>
+                            <w:r>
+                              <w:fldChar w:fldCharType="begin"/>
+                            </w:r>
+                            <w:r>
+                              <w:instrText xml:space="preserve"> SEQ Figure_1. \* ARABIC </w:instrText>
+                            </w:r>
+                            <w:r>
+                              <w:fldChar w:fldCharType="separate"/>
+                            </w:r>
+                            <w:r>
+                              <w:rPr>
+                                <w:noProof/>
+                              </w:rPr>
+                              <w:t>6</w:t>
+                            </w:r>
+                            <w:r>
+                              <w:fldChar w:fldCharType="end"/>
+                            </w:r>
+                            <w:r>
+                              <w:t xml:space="preserve">: </w:t>
+                            </w:r>
+                            <w:r>
+                              <w:t>Samsung Food grocery list section</w:t>
+                            </w:r>
+                            <w:bookmarkEnd w:id="21"/>
+                          </w:p>
+                        </w:txbxContent>
+                      </wps:txbx>
+                      <wps:bodyPr rot="0" spcFirstLastPara="0" vertOverflow="overflow" horzOverflow="overflow" vert="horz" wrap="square" lIns="0" tIns="0" rIns="0" bIns="0" numCol="1" spcCol="0" rtlCol="0" fromWordArt="0" anchor="t" anchorCtr="0" forceAA="0" compatLnSpc="1">
+                        <a:prstTxWarp prst="textNoShape">
+                          <a:avLst/>
+                        </a:prstTxWarp>
+                        <a:spAutoFit/>
+                      </wps:bodyPr>
+                    </wps:wsp>
+                  </a:graphicData>
+                </a:graphic>
+              </wp:anchor>
+            </w:drawing>
+          </mc:Choice>
+          <mc:Fallback>
+            <w:pict>
+              <v:shape w14:anchorId="47F4E542" id="_x0000_s1027" type="#_x0000_t202" style="position:absolute;left:0;text-align:left;margin-left:324.05pt;margin-top:273.75pt;width:154.5pt;height:.05pt;z-index:-251609088;visibility:visible;mso-wrap-style:square;mso-wrap-distance-left:9pt;mso-wrap-distance-top:0;mso-wrap-distance-right:9pt;mso-wrap-distance-bottom:0;mso-position-horizontal:absolute;mso-position-horizontal-relative:text;mso-position-vertical:absolute;mso-position-vertical-relative:text;v-text-anchor:top" o:gfxdata="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" stroked="f">
+                <v:textbox style="mso-fit-shape-to-text:t" inset="0,0,0,0">
+                  <w:txbxContent>
+                    <w:p>
+                      <w:pPr>
+                        <w:pStyle w:val="Caption"/>
+                      </w:pPr>
+                      <w:bookmarkStart w:id="22" w:name="_Toc176457563"/>
+                      <w:r>
+                        <w:t xml:space="preserve">Figure 1. </w:t>
+                      </w:r>
+                      <w:r>
+                        <w:fldChar w:fldCharType="begin"/>
+                      </w:r>
+                      <w:r>
+                        <w:instrText xml:space="preserve"> SEQ Figure_1. \* ARABIC </w:instrText>
+                      </w:r>
+                      <w:r>
+                        <w:fldChar w:fldCharType="separate"/>
+                      </w:r>
+                      <w:r>
+                        <w:rPr>
+                          <w:noProof/>
+                        </w:rPr>
+                        <w:t>6</w:t>
+                      </w:r>
+                      <w:r>
+                        <w:fldChar w:fldCharType="end"/>
+                      </w:r>
+                      <w:r>
+                        <w:t xml:space="preserve">: </w:t>
+                      </w:r>
+                      <w:r>
+                        <w:t>Samsung Food grocery list section</w:t>
+                      </w:r>
+                      <w:bookmarkEnd w:id="22"/>
+                    </w:p>
+                  </w:txbxContent>
+                </v:textbox>
+                <w10:wrap type="tight"/>
+              </v:shape>
+            </w:pict>
+          </mc:Fallback>
+        </mc:AlternateContent>
+      </w:r>
+      <w:r>
+        <w:rPr>
+          <w:noProof/>
+        </w:rPr>
+        <mc:AlternateContent>
+          <mc:Choice Requires="wps">
+            <w:drawing>
+              <wp:anchor distT="0" distB="0" distL="114300" distR="114300" simplePos="0" relativeHeight="251709440" behindDoc="1" locked="0" layoutInCell="1" allowOverlap="1" wp14:anchorId="15C08DA8" wp14:editId="090453B0">
+                <wp:simplePos x="0" y="0"/>
+                <wp:positionH relativeFrom="column">
+                  <wp:posOffset>-71069</wp:posOffset>
+                </wp:positionH>
+                <wp:positionV relativeFrom="paragraph">
+                  <wp:posOffset>3498215</wp:posOffset>
                 </wp:positionV>
                 <wp:extent cx="1970405" cy="635"/>
                 <wp:effectExtent l="0" t="0" r="0" b="0"/>
@@ -5141,7 +5829,7 @@
                     <wp:lineTo x="21600" y="0"/>
                   </wp:wrapPolygon>
                 </wp:wrapTight>
-                <wp:docPr id="919758025" name="Text Box 1"/>
+                <wp:docPr id="1305851389" name="Text Box 1"/>
                 <wp:cNvGraphicFramePr/>
                 <a:graphic xmlns:a="http://schemas.openxmlformats.org/drawingml/2006/main">
                   <a:graphicData uri="http://schemas.microsoft.com/office/word/2010/wordprocessingShape">
@@ -5171,18 +5859,35 @@
                                 <w:noProof/>
                               </w:rPr>
                             </w:pPr>
+                            <w:bookmarkStart w:id="23" w:name="_Toc176457561"/>
                             <w:r>
-                              <w:t>Figure 1.</w:t>
+                              <w:t xml:space="preserve">Figure 1. </w:t>
                             </w:r>
                             <w:r>
-                              <w:t>6</w:t>
+                              <w:fldChar w:fldCharType="begin"/>
+                            </w:r>
+                            <w:r>
+                              <w:instrText xml:space="preserve"> SEQ Figure_1. \* ARABIC </w:instrText>
+                            </w:r>
+                            <w:r>
+                              <w:fldChar w:fldCharType="separate"/>
+                            </w:r>
+                            <w:r>
+                              <w:rPr>
+                                <w:noProof/>
+                              </w:rPr>
+                              <w:t>4</w:t>
+                            </w:r>
+                            <w:r>
+                              <w:fldChar w:fldCharType="end"/>
                             </w:r>
                             <w:r>
                               <w:t xml:space="preserve">: </w:t>
                             </w:r>
                             <w:r>
-                              <w:t>Samsung Food saving of recipes</w:t>
+                              <w:t>Samsung Food meal planner</w:t>
                             </w:r>
+                            <w:bookmarkEnd w:id="23"/>
                           </w:p>
                         </w:txbxContent>
                       </wps:txbx>
@@ -5200,7 +5905,7 @@
           </mc:Choice>
           <mc:Fallback>
             <w:pict>
-              <v:shape w14:anchorId="19447DAD" id="_x0000_s1027" type="#_x0000_t202" style="position:absolute;left:0;text-align:left;margin-left:325.5pt;margin-top:275.35pt;width:155.15pt;height:.05pt;z-index:-251641856;visibility:visible;mso-wrap-style:square;mso-wrap-distance-left:9pt;mso-wrap-distance-top:0;mso-wrap-distance-right:9pt;mso-wrap-distance-bottom:0;mso-position-horizontal:absolute;mso-position-horizontal-relative:text;mso-position-vertical:absolute;mso-position-vertical-relative:text;v-text-anchor:top" o:gfxdata="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" stroked="f">
+              <v:shape w14:anchorId="15C08DA8" id="_x0000_s1028" type="#_x0000_t202" style="position:absolute;left:0;text-align:left;margin-left:-5.6pt;margin-top:275.45pt;width:155.15pt;height:.05pt;z-index:-251607040;visibility:visible;mso-wrap-style:square;mso-wrap-distance-left:9pt;mso-wrap-distance-top:0;mso-wrap-distance-right:9pt;mso-wrap-distance-bottom:0;mso-position-horizontal:absolute;mso-position-horizontal-relative:text;mso-position-vertical:absolute;mso-position-vertical-relative:text;v-text-anchor:top" o:gfxdata="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" stroked="f">
                 <v:textbox style="mso-fit-shape-to-text:t" inset="0,0,0,0">
                   <w:txbxContent>
                     <w:p>
@@ -5210,18 +5915,35 @@
                           <w:noProof/>
                         </w:rPr>
                       </w:pPr>
+                      <w:bookmarkStart w:id="24" w:name="_Toc176457561"/>
                       <w:r>
-                        <w:t>Figure 1.</w:t>
+                        <w:t xml:space="preserve">Figure 1. </w:t>
                       </w:r>
                       <w:r>
-                        <w:t>6</w:t>
+                        <w:fldChar w:fldCharType="begin"/>
+                      </w:r>
+                      <w:r>
+                        <w:instrText xml:space="preserve"> SEQ Figure_1. \* ARABIC </w:instrText>
+                      </w:r>
+                      <w:r>
+                        <w:fldChar w:fldCharType="separate"/>
+                      </w:r>
+                      <w:r>
+                        <w:rPr>
+                          <w:noProof/>
+                        </w:rPr>
+                        <w:t>4</w:t>
+                      </w:r>
+                      <w:r>
+                        <w:fldChar w:fldCharType="end"/>
                       </w:r>
                       <w:r>
                         <w:t xml:space="preserve">: </w:t>
                       </w:r>
                       <w:r>
-                        <w:t>Samsung Food saving of recipes</w:t>
+                        <w:t>Samsung Food meal planner</w:t>
                       </w:r>
+                      <w:bookmarkEnd w:id="24"/>
                     </w:p>
                   </w:txbxContent>
                 </v:textbox>
@@ -5235,14 +5957,238 @@
         <w:rPr>
           <w:noProof/>
         </w:rPr>
+        <mc:AlternateContent>
+          <mc:Choice Requires="wps">
+            <w:drawing>
+              <wp:anchor distT="0" distB="0" distL="114300" distR="114300" simplePos="0" relativeHeight="251711488" behindDoc="1" locked="0" layoutInCell="1" allowOverlap="1" wp14:anchorId="22F02B10" wp14:editId="55AFCF5D">
+                <wp:simplePos x="0" y="0"/>
+                <wp:positionH relativeFrom="column">
+                  <wp:posOffset>2065655</wp:posOffset>
+                </wp:positionH>
+                <wp:positionV relativeFrom="paragraph">
+                  <wp:posOffset>3497580</wp:posOffset>
+                </wp:positionV>
+                <wp:extent cx="2038350" cy="635"/>
+                <wp:effectExtent l="0" t="0" r="0" b="0"/>
+                <wp:wrapTight wrapText="bothSides">
+                  <wp:wrapPolygon edited="0">
+                    <wp:start x="0" y="0"/>
+                    <wp:lineTo x="0" y="21600"/>
+                    <wp:lineTo x="21600" y="21600"/>
+                    <wp:lineTo x="21600" y="0"/>
+                  </wp:wrapPolygon>
+                </wp:wrapTight>
+                <wp:docPr id="1387661002" name="Text Box 1"/>
+                <wp:cNvGraphicFramePr/>
+                <a:graphic xmlns:a="http://schemas.openxmlformats.org/drawingml/2006/main">
+                  <a:graphicData uri="http://schemas.microsoft.com/office/word/2010/wordprocessingShape">
+                    <wps:wsp>
+                      <wps:cNvSpPr txBox="1"/>
+                      <wps:spPr>
+                        <a:xfrm>
+                          <a:off x="0" y="0"/>
+                          <a:ext cx="2038350" cy="635"/>
+                        </a:xfrm>
+                        <a:prstGeom prst="rect">
+                          <a:avLst/>
+                        </a:prstGeom>
+                        <a:solidFill>
+                          <a:prstClr val="white"/>
+                        </a:solidFill>
+                        <a:ln>
+                          <a:noFill/>
+                        </a:ln>
+                      </wps:spPr>
+                      <wps:txbx>
+                        <w:txbxContent>
+                          <w:p>
+                            <w:pPr>
+                              <w:pStyle w:val="Caption"/>
+                              <w:rPr>
+                                <w:noProof/>
+                              </w:rPr>
+                            </w:pPr>
+                            <w:bookmarkStart w:id="25" w:name="_Toc176457562"/>
+                            <w:r>
+                              <w:t xml:space="preserve">Figure 1. </w:t>
+                            </w:r>
+                            <w:r>
+                              <w:fldChar w:fldCharType="begin"/>
+                            </w:r>
+                            <w:r>
+                              <w:instrText xml:space="preserve"> SEQ Figure_1. \* ARABIC </w:instrText>
+                            </w:r>
+                            <w:r>
+                              <w:fldChar w:fldCharType="separate"/>
+                            </w:r>
+                            <w:r>
+                              <w:rPr>
+                                <w:noProof/>
+                              </w:rPr>
+                              <w:t>5</w:t>
+                            </w:r>
+                            <w:r>
+                              <w:fldChar w:fldCharType="end"/>
+                            </w:r>
+                            <w:r>
+                              <w:t xml:space="preserve">: </w:t>
+                            </w:r>
+                            <w:r>
+                              <w:t>Samsung Food saving of recipes</w:t>
+                            </w:r>
+                            <w:bookmarkEnd w:id="25"/>
+                          </w:p>
+                        </w:txbxContent>
+                      </wps:txbx>
+                      <wps:bodyPr rot="0" spcFirstLastPara="0" vertOverflow="overflow" horzOverflow="overflow" vert="horz" wrap="square" lIns="0" tIns="0" rIns="0" bIns="0" numCol="1" spcCol="0" rtlCol="0" fromWordArt="0" anchor="t" anchorCtr="0" forceAA="0" compatLnSpc="1">
+                        <a:prstTxWarp prst="textNoShape">
+                          <a:avLst/>
+                        </a:prstTxWarp>
+                        <a:spAutoFit/>
+                      </wps:bodyPr>
+                    </wps:wsp>
+                  </a:graphicData>
+                </a:graphic>
+              </wp:anchor>
+            </w:drawing>
+          </mc:Choice>
+          <mc:Fallback>
+            <w:pict>
+              <v:shape w14:anchorId="22F02B10" id="_x0000_s1029" type="#_x0000_t202" style="position:absolute;left:0;text-align:left;margin-left:162.65pt;margin-top:275.4pt;width:160.5pt;height:.05pt;z-index:-251604992;visibility:visible;mso-wrap-style:square;mso-wrap-distance-left:9pt;mso-wrap-distance-top:0;mso-wrap-distance-right:9pt;mso-wrap-distance-bottom:0;mso-position-horizontal:absolute;mso-position-horizontal-relative:text;mso-position-vertical:absolute;mso-position-vertical-relative:text;v-text-anchor:top" o:gfxdata="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" stroked="f">
+                <v:textbox style="mso-fit-shape-to-text:t" inset="0,0,0,0">
+                  <w:txbxContent>
+                    <w:p>
+                      <w:pPr>
+                        <w:pStyle w:val="Caption"/>
+                        <w:rPr>
+                          <w:noProof/>
+                        </w:rPr>
+                      </w:pPr>
+                      <w:bookmarkStart w:id="26" w:name="_Toc176457562"/>
+                      <w:r>
+                        <w:t xml:space="preserve">Figure 1. </w:t>
+                      </w:r>
+                      <w:r>
+                        <w:fldChar w:fldCharType="begin"/>
+                      </w:r>
+                      <w:r>
+                        <w:instrText xml:space="preserve"> SEQ Figure_1. \* ARABIC </w:instrText>
+                      </w:r>
+                      <w:r>
+                        <w:fldChar w:fldCharType="separate"/>
+                      </w:r>
+                      <w:r>
+                        <w:rPr>
+                          <w:noProof/>
+                        </w:rPr>
+                        <w:t>5</w:t>
+                      </w:r>
+                      <w:r>
+                        <w:fldChar w:fldCharType="end"/>
+                      </w:r>
+                      <w:r>
+                        <w:t xml:space="preserve">: </w:t>
+                      </w:r>
+                      <w:r>
+                        <w:t>Samsung Food saving of recipes</w:t>
+                      </w:r>
+                      <w:bookmarkEnd w:id="26"/>
+                    </w:p>
+                  </w:txbxContent>
+                </v:textbox>
+                <w10:wrap type="tight"/>
+              </v:shape>
+            </w:pict>
+          </mc:Fallback>
+        </mc:AlternateContent>
+      </w:r>
+      <w:r>
+        <w:rPr>
+          <w:noProof/>
+        </w:rPr>
         <w:drawing>
-          <wp:anchor distT="0" distB="0" distL="114300" distR="114300" simplePos="0" relativeHeight="251660288" behindDoc="1" locked="0" layoutInCell="1" allowOverlap="1" wp14:anchorId="414C0C08" wp14:editId="4F920C0D">
+          <wp:anchor distT="0" distB="0" distL="114300" distR="114300" simplePos="0" relativeHeight="251662336" behindDoc="1" locked="0" layoutInCell="1" allowOverlap="1" wp14:anchorId="03CCAC38" wp14:editId="22E8E8E0">
+            <wp:simplePos x="0" y="0"/>
+            <wp:positionH relativeFrom="column">
+              <wp:posOffset>4108450</wp:posOffset>
+            </wp:positionH>
+            <wp:positionV relativeFrom="page">
+              <wp:posOffset>3152597</wp:posOffset>
+            </wp:positionV>
+            <wp:extent cx="1970405" cy="3103245"/>
+            <wp:effectExtent l="0" t="0" r="0" b="1905"/>
+            <wp:wrapTight wrapText="bothSides">
+              <wp:wrapPolygon edited="0">
+                <wp:start x="0" y="0"/>
+                <wp:lineTo x="0" y="21481"/>
+                <wp:lineTo x="21301" y="21481"/>
+                <wp:lineTo x="21301" y="0"/>
+                <wp:lineTo x="0" y="0"/>
+              </wp:wrapPolygon>
+            </wp:wrapTight>
+            <wp:docPr id="878164382" name="Picture 1"/>
+            <wp:cNvGraphicFramePr>
+              <a:graphicFrameLocks xmlns:a="http://schemas.openxmlformats.org/drawingml/2006/main" noChangeAspect="1"/>
+            </wp:cNvGraphicFramePr>
+            <a:graphic xmlns:a="http://schemas.openxmlformats.org/drawingml/2006/main">
+              <a:graphicData uri="http://schemas.openxmlformats.org/drawingml/2006/picture">
+                <pic:pic xmlns:pic="http://schemas.openxmlformats.org/drawingml/2006/picture">
+                  <pic:nvPicPr>
+                    <pic:cNvPr id="878164382" name=""/>
+                    <pic:cNvPicPr/>
+                  </pic:nvPicPr>
+                  <pic:blipFill rotWithShape="1">
+                    <a:blip r:embed="rId12">
+                      <a:extLst>
+                        <a:ext uri="{28A0092B-C50C-407E-A947-70E740481C1C}">
+                          <a14:useLocalDpi xmlns:a14="http://schemas.microsoft.com/office/drawing/2010/main" val="0"/>
+                        </a:ext>
+                      </a:extLst>
+                    </a:blip>
+                    <a:srcRect l="2352" r="3664"/>
+                    <a:stretch/>
+                  </pic:blipFill>
+                  <pic:spPr bwMode="auto">
+                    <a:xfrm>
+                      <a:off x="0" y="0"/>
+                      <a:ext cx="1970405" cy="3103245"/>
+                    </a:xfrm>
+                    <a:prstGeom prst="rect">
+                      <a:avLst/>
+                    </a:prstGeom>
+                    <a:ln>
+                      <a:noFill/>
+                    </a:ln>
+                    <a:extLst>
+                      <a:ext uri="{53640926-AAD7-44D8-BBD7-CCE9431645EC}">
+                        <a14:shadowObscured xmlns:a14="http://schemas.microsoft.com/office/drawing/2010/main"/>
+                      </a:ext>
+                    </a:extLst>
+                  </pic:spPr>
+                </pic:pic>
+              </a:graphicData>
+            </a:graphic>
+            <wp14:sizeRelH relativeFrom="page">
+              <wp14:pctWidth>0</wp14:pctWidth>
+            </wp14:sizeRelH>
+            <wp14:sizeRelV relativeFrom="page">
+              <wp14:pctHeight>0</wp14:pctHeight>
+            </wp14:sizeRelV>
+          </wp:anchor>
+        </w:drawing>
+      </w:r>
+      <w:r>
+        <w:rPr>
+          <w:noProof/>
+        </w:rPr>
+        <w:drawing>
+          <wp:anchor distT="0" distB="0" distL="114300" distR="114300" simplePos="0" relativeHeight="251660288" behindDoc="1" locked="0" layoutInCell="1" allowOverlap="1" wp14:anchorId="414C0C08" wp14:editId="16075BA0">
             <wp:simplePos x="0" y="0"/>
             <wp:positionH relativeFrom="margin">
-              <wp:posOffset>4038600</wp:posOffset>
+              <wp:posOffset>2000250</wp:posOffset>
             </wp:positionH>
-            <wp:positionV relativeFrom="paragraph">
-              <wp:posOffset>316865</wp:posOffset>
+            <wp:positionV relativeFrom="page">
+              <wp:posOffset>3149626</wp:posOffset>
             </wp:positionV>
             <wp:extent cx="2038350" cy="3162300"/>
             <wp:effectExtent l="0" t="0" r="0" b="0"/>
@@ -5267,7 +6213,7 @@
                     <pic:cNvPicPr/>
                   </pic:nvPicPr>
                   <pic:blipFill>
-                    <a:blip r:embed="rId12">
+                    <a:blip r:embed="rId13">
                       <a:extLst>
                         <a:ext uri="{28A0092B-C50C-407E-A947-70E740481C1C}">
                           <a14:useLocalDpi xmlns:a14="http://schemas.microsoft.com/office/drawing/2010/main" val="0"/>
@@ -5303,139 +6249,14 @@
         <w:rPr>
           <w:noProof/>
         </w:rPr>
-        <mc:AlternateContent>
-          <mc:Choice Requires="wps">
-            <w:drawing>
-              <wp:anchor distT="0" distB="0" distL="114300" distR="114300" simplePos="0" relativeHeight="251707392" behindDoc="1" locked="0" layoutInCell="1" allowOverlap="1" wp14:anchorId="66CD3221" wp14:editId="3FF4BC48">
-                <wp:simplePos x="0" y="0"/>
-                <wp:positionH relativeFrom="column">
-                  <wp:posOffset>-28575</wp:posOffset>
-                </wp:positionH>
-                <wp:positionV relativeFrom="paragraph">
-                  <wp:posOffset>3575685</wp:posOffset>
-                </wp:positionV>
-                <wp:extent cx="1962150" cy="635"/>
-                <wp:effectExtent l="0" t="0" r="0" b="0"/>
-                <wp:wrapTight wrapText="bothSides">
-                  <wp:wrapPolygon edited="0">
-                    <wp:start x="0" y="0"/>
-                    <wp:lineTo x="0" y="21600"/>
-                    <wp:lineTo x="21600" y="21600"/>
-                    <wp:lineTo x="21600" y="0"/>
-                  </wp:wrapPolygon>
-                </wp:wrapTight>
-                <wp:docPr id="1834677849" name="Text Box 1"/>
-                <wp:cNvGraphicFramePr/>
-                <a:graphic xmlns:a="http://schemas.openxmlformats.org/drawingml/2006/main">
-                  <a:graphicData uri="http://schemas.microsoft.com/office/word/2010/wordprocessingShape">
-                    <wps:wsp>
-                      <wps:cNvSpPr txBox="1"/>
-                      <wps:spPr>
-                        <a:xfrm>
-                          <a:off x="0" y="0"/>
-                          <a:ext cx="1962150" cy="635"/>
-                        </a:xfrm>
-                        <a:prstGeom prst="rect">
-                          <a:avLst/>
-                        </a:prstGeom>
-                        <a:solidFill>
-                          <a:prstClr val="white"/>
-                        </a:solidFill>
-                        <a:ln>
-                          <a:noFill/>
-                        </a:ln>
-                      </wps:spPr>
-                      <wps:txbx>
-                        <w:txbxContent>
-                          <w:p>
-                            <w:pPr>
-                              <w:pStyle w:val="Caption"/>
-                              <w:rPr>
-                                <w:noProof/>
-                              </w:rPr>
-                            </w:pPr>
-                            <w:r>
-                              <w:t xml:space="preserve">Figure </w:t>
-                            </w:r>
-                            <w:fldSimple w:instr=" SEQ Figure \* ARABIC ">
-                              <w:r>
-                                <w:rPr>
-                                  <w:noProof/>
-                                </w:rPr>
-                                <w:t>1</w:t>
-                              </w:r>
-                            </w:fldSimple>
-                            <w:r>
-                              <w:t xml:space="preserve">.4: </w:t>
-                            </w:r>
-                            <w:r>
-                              <w:t>Samsung Food Meal Planner</w:t>
-                            </w:r>
-                          </w:p>
-                        </w:txbxContent>
-                      </wps:txbx>
-                      <wps:bodyPr rot="0" spcFirstLastPara="0" vertOverflow="overflow" horzOverflow="overflow" vert="horz" wrap="square" lIns="0" tIns="0" rIns="0" bIns="0" numCol="1" spcCol="0" rtlCol="0" fromWordArt="0" anchor="t" anchorCtr="0" forceAA="0" compatLnSpc="1">
-                        <a:prstTxWarp prst="textNoShape">
-                          <a:avLst/>
-                        </a:prstTxWarp>
-                        <a:spAutoFit/>
-                      </wps:bodyPr>
-                    </wps:wsp>
-                  </a:graphicData>
-                </a:graphic>
-              </wp:anchor>
-            </w:drawing>
-          </mc:Choice>
-          <mc:Fallback>
-            <w:pict>
-              <v:shape w14:anchorId="66CD3221" id="_x0000_s1028" type="#_x0000_t202" style="position:absolute;left:0;text-align:left;margin-left:-2.25pt;margin-top:281.55pt;width:154.5pt;height:.05pt;z-index:-251609088;visibility:visible;mso-wrap-style:square;mso-wrap-distance-left:9pt;mso-wrap-distance-top:0;mso-wrap-distance-right:9pt;mso-wrap-distance-bottom:0;mso-position-horizontal:absolute;mso-position-horizontal-relative:text;mso-position-vertical:absolute;mso-position-vertical-relative:text;v-text-anchor:top" o:gfxdata="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" stroked="f">
-                <v:textbox style="mso-fit-shape-to-text:t" inset="0,0,0,0">
-                  <w:txbxContent>
-                    <w:p>
-                      <w:pPr>
-                        <w:pStyle w:val="Caption"/>
-                        <w:rPr>
-                          <w:noProof/>
-                        </w:rPr>
-                      </w:pPr>
-                      <w:r>
-                        <w:t xml:space="preserve">Figure </w:t>
-                      </w:r>
-                      <w:fldSimple w:instr=" SEQ Figure \* ARABIC ">
-                        <w:r>
-                          <w:rPr>
-                            <w:noProof/>
-                          </w:rPr>
-                          <w:t>1</w:t>
-                        </w:r>
-                      </w:fldSimple>
-                      <w:r>
-                        <w:t xml:space="preserve">.4: </w:t>
-                      </w:r>
-                      <w:r>
-                        <w:t>Samsung Food Meal Planner</w:t>
-                      </w:r>
-                    </w:p>
-                  </w:txbxContent>
-                </v:textbox>
-                <w10:wrap type="tight"/>
-              </v:shape>
-            </w:pict>
-          </mc:Fallback>
-        </mc:AlternateContent>
-      </w:r>
-      <w:r>
-        <w:rPr>
-          <w:noProof/>
-        </w:rPr>
         <w:drawing>
-          <wp:anchor distT="0" distB="0" distL="114300" distR="114300" simplePos="0" relativeHeight="251661312" behindDoc="1" locked="0" layoutInCell="1" allowOverlap="1" wp14:anchorId="3C11B136" wp14:editId="6B9E9632">
+          <wp:anchor distT="0" distB="0" distL="114300" distR="114300" simplePos="0" relativeHeight="251661312" behindDoc="1" locked="0" layoutInCell="1" allowOverlap="1" wp14:anchorId="3C11B136" wp14:editId="5DFD0501">
             <wp:simplePos x="0" y="0"/>
             <wp:positionH relativeFrom="column">
-              <wp:posOffset>-28575</wp:posOffset>
+              <wp:posOffset>-69215</wp:posOffset>
             </wp:positionH>
-            <wp:positionV relativeFrom="paragraph">
-              <wp:posOffset>374650</wp:posOffset>
+            <wp:positionV relativeFrom="page">
+              <wp:posOffset>3170223</wp:posOffset>
             </wp:positionV>
             <wp:extent cx="1962150" cy="3143885"/>
             <wp:effectExtent l="0" t="0" r="0" b="0"/>
@@ -5460,7 +6281,7 @@
                     <pic:cNvPicPr/>
                   </pic:nvPicPr>
                   <pic:blipFill rotWithShape="1">
-                    <a:blip r:embed="rId13">
+                    <a:blip r:embed="rId14">
                       <a:extLst>
                         <a:ext uri="{28A0092B-C50C-407E-A947-70E740481C1C}">
                           <a14:useLocalDpi xmlns:a14="http://schemas.microsoft.com/office/drawing/2010/main" val="0"/>
@@ -5506,201 +6327,12 @@
     <w:p>
       <w:pPr>
         <w:spacing w:after="240"/>
-        <w:ind w:left="426"/>
         <w:rPr>
           <w:noProof/>
-        </w:rPr>
-      </w:pPr>
-      <w:r>
-        <w:rPr>
-          <w:noProof/>
-        </w:rPr>
-        <mc:AlternateContent>
-          <mc:Choice Requires="wps">
-            <w:drawing>
-              <wp:anchor distT="0" distB="0" distL="114300" distR="114300" simplePos="0" relativeHeight="251672576" behindDoc="1" locked="0" layoutInCell="1" allowOverlap="1" wp14:anchorId="04396A71" wp14:editId="5976D899">
-                <wp:simplePos x="0" y="0"/>
-                <wp:positionH relativeFrom="column">
-                  <wp:posOffset>2028825</wp:posOffset>
-                </wp:positionH>
-                <wp:positionV relativeFrom="paragraph">
-                  <wp:posOffset>3160395</wp:posOffset>
-                </wp:positionV>
-                <wp:extent cx="1970405" cy="635"/>
-                <wp:effectExtent l="0" t="0" r="0" b="0"/>
-                <wp:wrapTight wrapText="bothSides">
-                  <wp:wrapPolygon edited="0">
-                    <wp:start x="0" y="0"/>
-                    <wp:lineTo x="0" y="21600"/>
-                    <wp:lineTo x="21600" y="21600"/>
-                    <wp:lineTo x="21600" y="0"/>
-                  </wp:wrapPolygon>
-                </wp:wrapTight>
-                <wp:docPr id="1340769729" name="Text Box 1"/>
-                <wp:cNvGraphicFramePr/>
-                <a:graphic xmlns:a="http://schemas.openxmlformats.org/drawingml/2006/main">
-                  <a:graphicData uri="http://schemas.microsoft.com/office/word/2010/wordprocessingShape">
-                    <wps:wsp>
-                      <wps:cNvSpPr txBox="1"/>
-                      <wps:spPr>
-                        <a:xfrm>
-                          <a:off x="0" y="0"/>
-                          <a:ext cx="1970405" cy="635"/>
-                        </a:xfrm>
-                        <a:prstGeom prst="rect">
-                          <a:avLst/>
-                        </a:prstGeom>
-                        <a:solidFill>
-                          <a:prstClr val="white"/>
-                        </a:solidFill>
-                        <a:ln>
-                          <a:noFill/>
-                        </a:ln>
-                      </wps:spPr>
-                      <wps:txbx>
-                        <w:txbxContent>
-                          <w:p>
-                            <w:pPr>
-                              <w:pStyle w:val="Caption"/>
-                            </w:pPr>
-                            <w:r>
-                              <w:t>Figure 1.</w:t>
-                            </w:r>
-                            <w:r>
-                              <w:t>5</w:t>
-                            </w:r>
-                            <w:r>
-                              <w:t xml:space="preserve">: </w:t>
-                            </w:r>
-                            <w:r>
-                              <w:t>Samsung Food grocery list section</w:t>
-                            </w:r>
-                          </w:p>
-                        </w:txbxContent>
-                      </wps:txbx>
-                      <wps:bodyPr rot="0" spcFirstLastPara="0" vertOverflow="overflow" horzOverflow="overflow" vert="horz" wrap="square" lIns="0" tIns="0" rIns="0" bIns="0" numCol="1" spcCol="0" rtlCol="0" fromWordArt="0" anchor="t" anchorCtr="0" forceAA="0" compatLnSpc="1">
-                        <a:prstTxWarp prst="textNoShape">
-                          <a:avLst/>
-                        </a:prstTxWarp>
-                        <a:spAutoFit/>
-                      </wps:bodyPr>
-                    </wps:wsp>
-                  </a:graphicData>
-                </a:graphic>
-              </wp:anchor>
-            </w:drawing>
-          </mc:Choice>
-          <mc:Fallback>
-            <w:pict>
-              <v:shape w14:anchorId="04396A71" id="_x0000_s1029" type="#_x0000_t202" style="position:absolute;left:0;text-align:left;margin-left:159.75pt;margin-top:248.85pt;width:155.15pt;height:.05pt;z-index:-251643904;visibility:visible;mso-wrap-style:square;mso-wrap-distance-left:9pt;mso-wrap-distance-top:0;mso-wrap-distance-right:9pt;mso-wrap-distance-bottom:0;mso-position-horizontal:absolute;mso-position-horizontal-relative:text;mso-position-vertical:absolute;mso-position-vertical-relative:text;v-text-anchor:top" o:gfxdata="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" stroked="f">
-                <v:textbox style="mso-fit-shape-to-text:t" inset="0,0,0,0">
-                  <w:txbxContent>
-                    <w:p>
-                      <w:pPr>
-                        <w:pStyle w:val="Caption"/>
-                      </w:pPr>
-                      <w:r>
-                        <w:t>Figure 1.</w:t>
-                      </w:r>
-                      <w:r>
-                        <w:t>5</w:t>
-                      </w:r>
-                      <w:r>
-                        <w:t xml:space="preserve">: </w:t>
-                      </w:r>
-                      <w:r>
-                        <w:t>Samsung Food grocery list section</w:t>
-                      </w:r>
-                    </w:p>
-                  </w:txbxContent>
-                </v:textbox>
-                <w10:wrap type="tight"/>
-              </v:shape>
-            </w:pict>
-          </mc:Fallback>
-        </mc:AlternateContent>
-      </w:r>
-      <w:r>
-        <w:rPr>
-          <w:noProof/>
-        </w:rPr>
-        <w:drawing>
-          <wp:anchor distT="0" distB="0" distL="114300" distR="114300" simplePos="0" relativeHeight="251662336" behindDoc="1" locked="0" layoutInCell="1" allowOverlap="1" wp14:anchorId="03CCAC38" wp14:editId="1BED21C1">
-            <wp:simplePos x="0" y="0"/>
-            <wp:positionH relativeFrom="column">
-              <wp:posOffset>2028825</wp:posOffset>
-            </wp:positionH>
-            <wp:positionV relativeFrom="paragraph">
-              <wp:posOffset>0</wp:posOffset>
-            </wp:positionV>
-            <wp:extent cx="1970405" cy="3103245"/>
-            <wp:effectExtent l="0" t="0" r="0" b="1905"/>
-            <wp:wrapTight wrapText="bothSides">
-              <wp:wrapPolygon edited="0">
-                <wp:start x="0" y="0"/>
-                <wp:lineTo x="0" y="21481"/>
-                <wp:lineTo x="21301" y="21481"/>
-                <wp:lineTo x="21301" y="0"/>
-                <wp:lineTo x="0" y="0"/>
-              </wp:wrapPolygon>
-            </wp:wrapTight>
-            <wp:docPr id="878164382" name="Picture 1"/>
-            <wp:cNvGraphicFramePr>
-              <a:graphicFrameLocks xmlns:a="http://schemas.openxmlformats.org/drawingml/2006/main" noChangeAspect="1"/>
-            </wp:cNvGraphicFramePr>
-            <a:graphic xmlns:a="http://schemas.openxmlformats.org/drawingml/2006/main">
-              <a:graphicData uri="http://schemas.openxmlformats.org/drawingml/2006/picture">
-                <pic:pic xmlns:pic="http://schemas.openxmlformats.org/drawingml/2006/picture">
-                  <pic:nvPicPr>
-                    <pic:cNvPr id="878164382" name=""/>
-                    <pic:cNvPicPr/>
-                  </pic:nvPicPr>
-                  <pic:blipFill rotWithShape="1">
-                    <a:blip r:embed="rId14">
-                      <a:extLst>
-                        <a:ext uri="{28A0092B-C50C-407E-A947-70E740481C1C}">
-                          <a14:useLocalDpi xmlns:a14="http://schemas.microsoft.com/office/drawing/2010/main" val="0"/>
-                        </a:ext>
-                      </a:extLst>
-                    </a:blip>
-                    <a:srcRect l="2352" r="3664"/>
-                    <a:stretch/>
-                  </pic:blipFill>
-                  <pic:spPr bwMode="auto">
-                    <a:xfrm>
-                      <a:off x="0" y="0"/>
-                      <a:ext cx="1970405" cy="3103245"/>
-                    </a:xfrm>
-                    <a:prstGeom prst="rect">
-                      <a:avLst/>
-                    </a:prstGeom>
-                    <a:ln>
-                      <a:noFill/>
-                    </a:ln>
-                    <a:extLst>
-                      <a:ext uri="{53640926-AAD7-44D8-BBD7-CCE9431645EC}">
-                        <a14:shadowObscured xmlns:a14="http://schemas.microsoft.com/office/drawing/2010/main"/>
-                      </a:ext>
-                    </a:extLst>
-                  </pic:spPr>
-                </pic:pic>
-              </a:graphicData>
-            </a:graphic>
-            <wp14:sizeRelH relativeFrom="page">
-              <wp14:pctWidth>0</wp14:pctWidth>
-            </wp14:sizeRelH>
-            <wp14:sizeRelV relativeFrom="page">
-              <wp14:pctHeight>0</wp14:pctHeight>
-            </wp14:sizeRelV>
-          </wp:anchor>
-        </w:drawing>
-      </w:r>
-      <w:r>
-        <w:rPr>
-          <w:noProof/>
-        </w:rPr>
-        <w:t xml:space="preserve">  </w:t>
-      </w:r>
+          <w:sz w:val="16"/>
+          <w:szCs w:val="16"/>
+        </w:rPr>
+      </w:pPr>
     </w:p>
     <w:p>
       <w:pPr>
@@ -5772,8 +6404,18 @@
           <w:sz w:val="18"/>
           <w:szCs w:val="18"/>
         </w:rPr>
-        <w:t xml:space="preserve"> Copyright 2024 SamsungFood</w:t>
-      </w:r>
+        <w:t xml:space="preserve"> Copyright 2024 </w:t>
+      </w:r>
+      <w:proofErr w:type="spellStart"/>
+      <w:r>
+        <w:rPr>
+          <w:color w:val="767171" w:themeColor="background2" w:themeShade="80"/>
+          <w:sz w:val="18"/>
+          <w:szCs w:val="18"/>
+        </w:rPr>
+        <w:t>SamsungFood</w:t>
+      </w:r>
+      <w:proofErr w:type="spellEnd"/>
       <w:r>
         <w:rPr>
           <w:color w:val="767171" w:themeColor="background2" w:themeShade="80"/>
@@ -5871,8 +6513,13 @@
       <w:r>
         <w:t xml:space="preserve"> to </w:t>
       </w:r>
-      <w:r>
-        <w:t xml:space="preserve">adapt: </w:t>
+      <w:proofErr w:type="gramStart"/>
+      <w:r>
+        <w:t>adapt:</w:t>
+      </w:r>
+      <w:proofErr w:type="gramEnd"/>
+      <w:r>
+        <w:t xml:space="preserve"> </w:t>
       </w:r>
       <w:r>
         <w:t>user friendly user interface, meal planner, shopping list generator from recipe, ability to save online recipes in app, ability to edit recipes based on servings and metric system</w:t>
@@ -5910,7 +6557,7 @@
       <w:pPr>
         <w:pStyle w:val="Heading2"/>
       </w:pPr>
-      <w:bookmarkStart w:id="21" w:name="_Toc176438566"/>
+      <w:bookmarkStart w:id="27" w:name="_Toc176457758"/>
       <w:r>
         <w:lastRenderedPageBreak/>
         <w:t xml:space="preserve">1.4.2 </w:t>
@@ -5921,7 +6568,7 @@
       <w:r>
         <w:t>SuperCook</w:t>
       </w:r>
-      <w:bookmarkEnd w:id="21"/>
+      <w:bookmarkEnd w:id="27"/>
       <w:r>
         <w:t xml:space="preserve"> </w:t>
       </w:r>
@@ -5993,7 +6640,7 @@
         <mc:AlternateContent>
           <mc:Choice Requires="wps">
             <w:drawing>
-              <wp:anchor distT="0" distB="0" distL="114300" distR="114300" simplePos="0" relativeHeight="251689984" behindDoc="1" locked="0" layoutInCell="1" allowOverlap="1" wp14:anchorId="14F81360" wp14:editId="505ADAC8">
+              <wp:anchor distT="0" distB="0" distL="114300" distR="114300" simplePos="0" relativeHeight="251717632" behindDoc="1" locked="0" layoutInCell="1" allowOverlap="1" wp14:anchorId="2DD14056" wp14:editId="2AFFF9EA">
                 <wp:simplePos x="0" y="0"/>
                 <wp:positionH relativeFrom="column">
                   <wp:posOffset>4152265</wp:posOffset>
@@ -6011,7 +6658,7 @@
                     <wp:lineTo x="21600" y="0"/>
                   </wp:wrapPolygon>
                 </wp:wrapTight>
-                <wp:docPr id="2105598768" name="Text Box 1"/>
+                <wp:docPr id="1824068687" name="Text Box 1"/>
                 <wp:cNvGraphicFramePr/>
                 <a:graphic xmlns:a="http://schemas.openxmlformats.org/drawingml/2006/main">
                   <a:graphicData uri="http://schemas.microsoft.com/office/word/2010/wordprocessingShape">
@@ -6041,11 +6688,27 @@
                                 <w:noProof/>
                               </w:rPr>
                             </w:pPr>
+                            <w:bookmarkStart w:id="28" w:name="_Toc176457564"/>
                             <w:r>
                               <w:t xml:space="preserve">Figure 1. </w:t>
                             </w:r>
                             <w:r>
-                              <w:t>9</w:t>
+                              <w:fldChar w:fldCharType="begin"/>
+                            </w:r>
+                            <w:r>
+                              <w:instrText xml:space="preserve"> SEQ Figure_1. \* ARABIC </w:instrText>
+                            </w:r>
+                            <w:r>
+                              <w:fldChar w:fldCharType="separate"/>
+                            </w:r>
+                            <w:r>
+                              <w:rPr>
+                                <w:noProof/>
+                              </w:rPr>
+                              <w:t>7</w:t>
+                            </w:r>
+                            <w:r>
+                              <w:fldChar w:fldCharType="end"/>
                             </w:r>
                             <w:r>
                               <w:t xml:space="preserve">: </w:t>
@@ -6058,6 +6721,7 @@
                             <w:r>
                               <w:t xml:space="preserve"> shopping list manager</w:t>
                             </w:r>
+                            <w:bookmarkEnd w:id="28"/>
                           </w:p>
                         </w:txbxContent>
                       </wps:txbx>
@@ -6075,7 +6739,7 @@
           </mc:Choice>
           <mc:Fallback>
             <w:pict>
-              <v:shape w14:anchorId="14F81360" id="_x0000_s1030" type="#_x0000_t202" style="position:absolute;left:0;text-align:left;margin-left:326.95pt;margin-top:382.5pt;width:157.5pt;height:.05pt;z-index:-251626496;visibility:visible;mso-wrap-style:square;mso-wrap-distance-left:9pt;mso-wrap-distance-top:0;mso-wrap-distance-right:9pt;mso-wrap-distance-bottom:0;mso-position-horizontal:absolute;mso-position-horizontal-relative:text;mso-position-vertical:absolute;mso-position-vertical-relative:text;v-text-anchor:top" o:gfxdata="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" stroked="f">
+              <v:shape w14:anchorId="2DD14056" id="_x0000_s1030" type="#_x0000_t202" style="position:absolute;left:0;text-align:left;margin-left:326.95pt;margin-top:382.5pt;width:157.5pt;height:.05pt;z-index:-251598848;visibility:visible;mso-wrap-style:square;mso-wrap-distance-left:9pt;mso-wrap-distance-top:0;mso-wrap-distance-right:9pt;mso-wrap-distance-bottom:0;mso-position-horizontal:absolute;mso-position-horizontal-relative:text;mso-position-vertical:absolute;mso-position-vertical-relative:text;v-text-anchor:top" o:gfxdata="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" stroked="f">
                 <v:textbox style="mso-fit-shape-to-text:t" inset="0,0,0,0">
                   <w:txbxContent>
                     <w:p>
@@ -6085,11 +6749,27 @@
                           <w:noProof/>
                         </w:rPr>
                       </w:pPr>
+                      <w:bookmarkStart w:id="29" w:name="_Toc176457564"/>
                       <w:r>
                         <w:t xml:space="preserve">Figure 1. </w:t>
                       </w:r>
                       <w:r>
-                        <w:t>9</w:t>
+                        <w:fldChar w:fldCharType="begin"/>
+                      </w:r>
+                      <w:r>
+                        <w:instrText xml:space="preserve"> SEQ Figure_1. \* ARABIC </w:instrText>
+                      </w:r>
+                      <w:r>
+                        <w:fldChar w:fldCharType="separate"/>
+                      </w:r>
+                      <w:r>
+                        <w:rPr>
+                          <w:noProof/>
+                        </w:rPr>
+                        <w:t>7</w:t>
+                      </w:r>
+                      <w:r>
+                        <w:fldChar w:fldCharType="end"/>
                       </w:r>
                       <w:r>
                         <w:t xml:space="preserve">: </w:t>
@@ -6102,6 +6782,7 @@
                       <w:r>
                         <w:t xml:space="preserve"> shopping list manager</w:t>
                       </w:r>
+                      <w:bookmarkEnd w:id="29"/>
                     </w:p>
                   </w:txbxContent>
                 </v:textbox>
@@ -6116,7 +6797,7 @@
           <w:noProof/>
         </w:rPr>
         <w:drawing>
-          <wp:anchor distT="0" distB="0" distL="114300" distR="114300" simplePos="0" relativeHeight="251683840" behindDoc="1" locked="0" layoutInCell="1" allowOverlap="1" wp14:anchorId="7618E276" wp14:editId="3689FD01">
+          <wp:anchor distT="0" distB="0" distL="114300" distR="114300" simplePos="0" relativeHeight="251683840" behindDoc="1" locked="0" layoutInCell="1" allowOverlap="1" wp14:anchorId="7618E276" wp14:editId="2758403B">
             <wp:simplePos x="0" y="0"/>
             <wp:positionH relativeFrom="column">
               <wp:posOffset>4152265</wp:posOffset>
@@ -6191,7 +6872,7 @@
         <mc:AlternateContent>
           <mc:Choice Requires="wps">
             <w:drawing>
-              <wp:anchor distT="0" distB="0" distL="114300" distR="114300" simplePos="0" relativeHeight="251685888" behindDoc="1" locked="0" layoutInCell="1" allowOverlap="1" wp14:anchorId="689EDCA9" wp14:editId="6E2955CA">
+              <wp:anchor distT="0" distB="0" distL="114300" distR="114300" simplePos="0" relativeHeight="251713536" behindDoc="1" locked="0" layoutInCell="1" allowOverlap="1" wp14:anchorId="36900AB2" wp14:editId="64ECEDE1">
                 <wp:simplePos x="0" y="0"/>
                 <wp:positionH relativeFrom="column">
                   <wp:posOffset>-438150</wp:posOffset>
@@ -6209,7 +6890,7 @@
                     <wp:lineTo x="21600" y="0"/>
                   </wp:wrapPolygon>
                 </wp:wrapTight>
-                <wp:docPr id="944784766" name="Text Box 1"/>
+                <wp:docPr id="602819601" name="Text Box 1"/>
                 <wp:cNvGraphicFramePr/>
                 <a:graphic xmlns:a="http://schemas.openxmlformats.org/drawingml/2006/main">
                   <a:graphicData uri="http://schemas.microsoft.com/office/word/2010/wordprocessingShape">
@@ -6239,11 +6920,27 @@
                                 <w:noProof/>
                               </w:rPr>
                             </w:pPr>
+                            <w:bookmarkStart w:id="30" w:name="_Toc176457565"/>
                             <w:r>
                               <w:t xml:space="preserve">Figure 1. </w:t>
                             </w:r>
                             <w:r>
-                              <w:t>7</w:t>
+                              <w:fldChar w:fldCharType="begin"/>
+                            </w:r>
+                            <w:r>
+                              <w:instrText xml:space="preserve"> SEQ Figure_1. \* ARABIC </w:instrText>
+                            </w:r>
+                            <w:r>
+                              <w:fldChar w:fldCharType="separate"/>
+                            </w:r>
+                            <w:r>
+                              <w:rPr>
+                                <w:noProof/>
+                              </w:rPr>
+                              <w:t>8</w:t>
+                            </w:r>
+                            <w:r>
+                              <w:fldChar w:fldCharType="end"/>
                             </w:r>
                             <w:r>
                               <w:t xml:space="preserve">: </w:t>
@@ -6256,6 +6953,7 @@
                             <w:r>
                               <w:t xml:space="preserve"> ingredient filter</w:t>
                             </w:r>
+                            <w:bookmarkEnd w:id="30"/>
                           </w:p>
                         </w:txbxContent>
                       </wps:txbx>
@@ -6273,7 +6971,7 @@
           </mc:Choice>
           <mc:Fallback>
             <w:pict>
-              <v:shape w14:anchorId="689EDCA9" id="_x0000_s1031" type="#_x0000_t202" style="position:absolute;left:0;text-align:left;margin-left:-34.5pt;margin-top:384.15pt;width:158.25pt;height:.05pt;z-index:-251630592;visibility:visible;mso-wrap-style:square;mso-wrap-distance-left:9pt;mso-wrap-distance-top:0;mso-wrap-distance-right:9pt;mso-wrap-distance-bottom:0;mso-position-horizontal:absolute;mso-position-horizontal-relative:text;mso-position-vertical:absolute;mso-position-vertical-relative:text;v-text-anchor:top" o:gfxdata="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" stroked="f">
+              <v:shape w14:anchorId="36900AB2" id="_x0000_s1031" type="#_x0000_t202" style="position:absolute;left:0;text-align:left;margin-left:-34.5pt;margin-top:384.15pt;width:158.25pt;height:.05pt;z-index:-251602944;visibility:visible;mso-wrap-style:square;mso-wrap-distance-left:9pt;mso-wrap-distance-top:0;mso-wrap-distance-right:9pt;mso-wrap-distance-bottom:0;mso-position-horizontal:absolute;mso-position-horizontal-relative:text;mso-position-vertical:absolute;mso-position-vertical-relative:text;v-text-anchor:top" o:gfxdata="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" stroked="f">
                 <v:textbox style="mso-fit-shape-to-text:t" inset="0,0,0,0">
                   <w:txbxContent>
                     <w:p>
@@ -6283,11 +6981,27 @@
                           <w:noProof/>
                         </w:rPr>
                       </w:pPr>
+                      <w:bookmarkStart w:id="31" w:name="_Toc176457565"/>
                       <w:r>
                         <w:t xml:space="preserve">Figure 1. </w:t>
                       </w:r>
                       <w:r>
-                        <w:t>7</w:t>
+                        <w:fldChar w:fldCharType="begin"/>
+                      </w:r>
+                      <w:r>
+                        <w:instrText xml:space="preserve"> SEQ Figure_1. \* ARABIC </w:instrText>
+                      </w:r>
+                      <w:r>
+                        <w:fldChar w:fldCharType="separate"/>
+                      </w:r>
+                      <w:r>
+                        <w:rPr>
+                          <w:noProof/>
+                        </w:rPr>
+                        <w:t>8</w:t>
+                      </w:r>
+                      <w:r>
+                        <w:fldChar w:fldCharType="end"/>
                       </w:r>
                       <w:r>
                         <w:t xml:space="preserve">: </w:t>
@@ -6300,6 +7014,7 @@
                       <w:r>
                         <w:t xml:space="preserve"> ingredient filter</w:t>
                       </w:r>
+                      <w:bookmarkEnd w:id="31"/>
                     </w:p>
                   </w:txbxContent>
                 </v:textbox>
@@ -6314,7 +7029,7 @@
           <w:noProof/>
         </w:rPr>
         <w:drawing>
-          <wp:anchor distT="0" distB="0" distL="114300" distR="114300" simplePos="0" relativeHeight="251681792" behindDoc="1" locked="0" layoutInCell="1" allowOverlap="1" wp14:anchorId="5B37E5E9" wp14:editId="1A0B174F">
+          <wp:anchor distT="0" distB="0" distL="114300" distR="114300" simplePos="0" relativeHeight="251681792" behindDoc="1" locked="0" layoutInCell="1" allowOverlap="1" wp14:anchorId="5B37E5E9" wp14:editId="21B764C7">
             <wp:simplePos x="0" y="0"/>
             <wp:positionH relativeFrom="column">
               <wp:posOffset>-438150</wp:posOffset>
@@ -6389,10 +7104,10 @@
         <mc:AlternateContent>
           <mc:Choice Requires="wps">
             <w:drawing>
-              <wp:anchor distT="0" distB="0" distL="114300" distR="114300" simplePos="0" relativeHeight="251687936" behindDoc="1" locked="0" layoutInCell="1" allowOverlap="1" wp14:anchorId="3203F463" wp14:editId="6DAFC5B8">
+              <wp:anchor distT="0" distB="0" distL="114300" distR="114300" simplePos="0" relativeHeight="251715584" behindDoc="1" locked="0" layoutInCell="1" allowOverlap="1" wp14:anchorId="32F5BC28" wp14:editId="5DC7EB22">
                 <wp:simplePos x="0" y="0"/>
                 <wp:positionH relativeFrom="column">
-                  <wp:posOffset>1865630</wp:posOffset>
+                  <wp:posOffset>1827530</wp:posOffset>
                 </wp:positionH>
                 <wp:positionV relativeFrom="paragraph">
                   <wp:posOffset>4867275</wp:posOffset>
@@ -6407,7 +7122,7 @@
                     <wp:lineTo x="21600" y="0"/>
                   </wp:wrapPolygon>
                 </wp:wrapTight>
-                <wp:docPr id="245408554" name="Text Box 1"/>
+                <wp:docPr id="491730455" name="Text Box 1"/>
                 <wp:cNvGraphicFramePr/>
                 <a:graphic xmlns:a="http://schemas.openxmlformats.org/drawingml/2006/main">
                   <a:graphicData uri="http://schemas.microsoft.com/office/word/2010/wordprocessingShape">
@@ -6437,11 +7152,27 @@
                                 <w:noProof/>
                               </w:rPr>
                             </w:pPr>
+                            <w:bookmarkStart w:id="32" w:name="_Toc176457566"/>
                             <w:r>
                               <w:t xml:space="preserve">Figure 1. </w:t>
                             </w:r>
                             <w:r>
-                              <w:t>8</w:t>
+                              <w:fldChar w:fldCharType="begin"/>
+                            </w:r>
+                            <w:r>
+                              <w:instrText xml:space="preserve"> SEQ Figure_1. \* ARABIC </w:instrText>
+                            </w:r>
+                            <w:r>
+                              <w:fldChar w:fldCharType="separate"/>
+                            </w:r>
+                            <w:r>
+                              <w:rPr>
+                                <w:noProof/>
+                              </w:rPr>
+                              <w:t>9</w:t>
+                            </w:r>
+                            <w:r>
+                              <w:fldChar w:fldCharType="end"/>
                             </w:r>
                             <w:r>
                               <w:t xml:space="preserve">: </w:t>
@@ -6454,6 +7185,7 @@
                             <w:r>
                               <w:t xml:space="preserve"> favourites page with missing ingredient</w:t>
                             </w:r>
+                            <w:bookmarkEnd w:id="32"/>
                           </w:p>
                         </w:txbxContent>
                       </wps:txbx>
@@ -6471,7 +7203,7 @@
           </mc:Choice>
           <mc:Fallback>
             <w:pict>
-              <v:shape w14:anchorId="3203F463" id="_x0000_s1032" type="#_x0000_t202" style="position:absolute;left:0;text-align:left;margin-left:146.9pt;margin-top:383.25pt;width:157.5pt;height:.05pt;z-index:-251628544;visibility:visible;mso-wrap-style:square;mso-wrap-distance-left:9pt;mso-wrap-distance-top:0;mso-wrap-distance-right:9pt;mso-wrap-distance-bottom:0;mso-position-horizontal:absolute;mso-position-horizontal-relative:text;mso-position-vertical:absolute;mso-position-vertical-relative:text;v-text-anchor:top" o:gfxdata="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" stroked="f">
+              <v:shape w14:anchorId="32F5BC28" id="_x0000_s1032" type="#_x0000_t202" style="position:absolute;left:0;text-align:left;margin-left:143.9pt;margin-top:383.25pt;width:157.5pt;height:.05pt;z-index:-251600896;visibility:visible;mso-wrap-style:square;mso-wrap-distance-left:9pt;mso-wrap-distance-top:0;mso-wrap-distance-right:9pt;mso-wrap-distance-bottom:0;mso-position-horizontal:absolute;mso-position-horizontal-relative:text;mso-position-vertical:absolute;mso-position-vertical-relative:text;v-text-anchor:top" o:gfxdata="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" stroked="f">
                 <v:textbox style="mso-fit-shape-to-text:t" inset="0,0,0,0">
                   <w:txbxContent>
                     <w:p>
@@ -6481,11 +7213,27 @@
                           <w:noProof/>
                         </w:rPr>
                       </w:pPr>
+                      <w:bookmarkStart w:id="33" w:name="_Toc176457566"/>
                       <w:r>
                         <w:t xml:space="preserve">Figure 1. </w:t>
                       </w:r>
                       <w:r>
-                        <w:t>8</w:t>
+                        <w:fldChar w:fldCharType="begin"/>
+                      </w:r>
+                      <w:r>
+                        <w:instrText xml:space="preserve"> SEQ Figure_1. \* ARABIC </w:instrText>
+                      </w:r>
+                      <w:r>
+                        <w:fldChar w:fldCharType="separate"/>
+                      </w:r>
+                      <w:r>
+                        <w:rPr>
+                          <w:noProof/>
+                        </w:rPr>
+                        <w:t>9</w:t>
+                      </w:r>
+                      <w:r>
+                        <w:fldChar w:fldCharType="end"/>
                       </w:r>
                       <w:r>
                         <w:t xml:space="preserve">: </w:t>
@@ -6498,6 +7246,7 @@
                       <w:r>
                         <w:t xml:space="preserve"> favourites page with missing ingredient</w:t>
                       </w:r>
+                      <w:bookmarkEnd w:id="33"/>
                     </w:p>
                   </w:txbxContent>
                 </v:textbox>
@@ -6512,7 +7261,7 @@
           <w:noProof/>
         </w:rPr>
         <w:drawing>
-          <wp:anchor distT="0" distB="0" distL="114300" distR="114300" simplePos="0" relativeHeight="251682816" behindDoc="1" locked="0" layoutInCell="1" allowOverlap="1" wp14:anchorId="5ED54402" wp14:editId="45EC6C7F">
+          <wp:anchor distT="0" distB="0" distL="114300" distR="114300" simplePos="0" relativeHeight="251682816" behindDoc="1" locked="0" layoutInCell="1" allowOverlap="1" wp14:anchorId="5ED54402" wp14:editId="636E5149">
             <wp:simplePos x="0" y="0"/>
             <wp:positionH relativeFrom="margin">
               <wp:align>center</wp:align>
@@ -6784,7 +7533,15 @@
         <w:ind w:left="1134" w:hanging="425"/>
       </w:pPr>
       <w:r>
-        <w:t xml:space="preserve">List of features to avoid: </w:t>
+        <w:t xml:space="preserve">List of features to </w:t>
+      </w:r>
+      <w:proofErr w:type="gramStart"/>
+      <w:r>
+        <w:t>avoid:</w:t>
+      </w:r>
+      <w:proofErr w:type="gramEnd"/>
+      <w:r>
+        <w:t xml:space="preserve"> </w:t>
       </w:r>
       <w:r>
         <w:t>having long page of ingredient options, the overwhelming use of ads and recipes are very long winded</w:t>
@@ -6799,7 +7556,7 @@
       <w:pPr>
         <w:pStyle w:val="Heading2"/>
       </w:pPr>
-      <w:bookmarkStart w:id="22" w:name="_Toc176438567"/>
+      <w:bookmarkStart w:id="34" w:name="_Toc176457759"/>
       <w:r>
         <w:lastRenderedPageBreak/>
         <w:t xml:space="preserve">1.4.3 </w:t>
@@ -6810,7 +7567,7 @@
       <w:r>
         <w:t>Yummly</w:t>
       </w:r>
-      <w:bookmarkEnd w:id="22"/>
+      <w:bookmarkEnd w:id="34"/>
     </w:p>
     <w:p>
       <w:pPr>
@@ -6886,7 +7643,7 @@
         <mc:AlternateContent>
           <mc:Choice Requires="wps">
             <w:drawing>
-              <wp:anchor distT="0" distB="0" distL="114300" distR="114300" simplePos="0" relativeHeight="251696128" behindDoc="1" locked="0" layoutInCell="1" allowOverlap="1" wp14:anchorId="0F1B1033" wp14:editId="545127F8">
+              <wp:anchor distT="0" distB="0" distL="114300" distR="114300" simplePos="0" relativeHeight="251723776" behindDoc="1" locked="0" layoutInCell="1" allowOverlap="1" wp14:anchorId="0BA71BF3" wp14:editId="4A4BF87A">
                 <wp:simplePos x="0" y="0"/>
                 <wp:positionH relativeFrom="column">
                   <wp:posOffset>4210050</wp:posOffset>
@@ -6904,7 +7661,7 @@
                     <wp:lineTo x="21600" y="0"/>
                   </wp:wrapPolygon>
                 </wp:wrapTight>
-                <wp:docPr id="308048434" name="Text Box 1"/>
+                <wp:docPr id="48002556" name="Text Box 1"/>
                 <wp:cNvGraphicFramePr/>
                 <a:graphic xmlns:a="http://schemas.openxmlformats.org/drawingml/2006/main">
                   <a:graphicData uri="http://schemas.microsoft.com/office/word/2010/wordprocessingShape">
@@ -6934,15 +7691,35 @@
                                 <w:noProof/>
                               </w:rPr>
                             </w:pPr>
+                            <w:bookmarkStart w:id="35" w:name="_Toc176457567"/>
                             <w:r>
                               <w:t xml:space="preserve">Figure 1. </w:t>
                             </w:r>
                             <w:r>
-                              <w:t>12</w:t>
+                              <w:fldChar w:fldCharType="begin"/>
                             </w:r>
                             <w:r>
-                              <w:t>: Yummly's meal planner</w:t>
+                              <w:instrText xml:space="preserve"> SEQ Figure_1. \* ARABIC </w:instrText>
                             </w:r>
+                            <w:r>
+                              <w:fldChar w:fldCharType="separate"/>
+                            </w:r>
+                            <w:r>
+                              <w:rPr>
+                                <w:noProof/>
+                              </w:rPr>
+                              <w:t>10</w:t>
+                            </w:r>
+                            <w:r>
+                              <w:fldChar w:fldCharType="end"/>
+                            </w:r>
+                            <w:r>
+                              <w:t xml:space="preserve">: </w:t>
+                            </w:r>
+                            <w:r>
+                              <w:t>Yummly's meal planner</w:t>
+                            </w:r>
+                            <w:bookmarkEnd w:id="35"/>
                           </w:p>
                         </w:txbxContent>
                       </wps:txbx>
@@ -6960,7 +7737,7 @@
           </mc:Choice>
           <mc:Fallback>
             <w:pict>
-              <v:shape w14:anchorId="0F1B1033" id="_x0000_s1033" type="#_x0000_t202" style="position:absolute;left:0;text-align:left;margin-left:331.5pt;margin-top:369.2pt;width:155.25pt;height:.05pt;z-index:-251620352;visibility:visible;mso-wrap-style:square;mso-wrap-distance-left:9pt;mso-wrap-distance-top:0;mso-wrap-distance-right:9pt;mso-wrap-distance-bottom:0;mso-position-horizontal:absolute;mso-position-horizontal-relative:text;mso-position-vertical:absolute;mso-position-vertical-relative:text;v-text-anchor:top" o:gfxdata="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" stroked="f">
+              <v:shape w14:anchorId="0BA71BF3" id="_x0000_s1033" type="#_x0000_t202" style="position:absolute;left:0;text-align:left;margin-left:331.5pt;margin-top:369.2pt;width:155.25pt;height:.05pt;z-index:-251592704;visibility:visible;mso-wrap-style:square;mso-wrap-distance-left:9pt;mso-wrap-distance-top:0;mso-wrap-distance-right:9pt;mso-wrap-distance-bottom:0;mso-position-horizontal:absolute;mso-position-horizontal-relative:text;mso-position-vertical:absolute;mso-position-vertical-relative:text;v-text-anchor:top" o:gfxdata="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" stroked="f">
                 <v:textbox style="mso-fit-shape-to-text:t" inset="0,0,0,0">
                   <w:txbxContent>
                     <w:p>
@@ -6970,15 +7747,35 @@
                           <w:noProof/>
                         </w:rPr>
                       </w:pPr>
+                      <w:bookmarkStart w:id="36" w:name="_Toc176457567"/>
                       <w:r>
                         <w:t xml:space="preserve">Figure 1. </w:t>
                       </w:r>
                       <w:r>
-                        <w:t>12</w:t>
+                        <w:fldChar w:fldCharType="begin"/>
                       </w:r>
                       <w:r>
-                        <w:t>: Yummly's meal planner</w:t>
+                        <w:instrText xml:space="preserve"> SEQ Figure_1. \* ARABIC </w:instrText>
                       </w:r>
+                      <w:r>
+                        <w:fldChar w:fldCharType="separate"/>
+                      </w:r>
+                      <w:r>
+                        <w:rPr>
+                          <w:noProof/>
+                        </w:rPr>
+                        <w:t>10</w:t>
+                      </w:r>
+                      <w:r>
+                        <w:fldChar w:fldCharType="end"/>
+                      </w:r>
+                      <w:r>
+                        <w:t xml:space="preserve">: </w:t>
+                      </w:r>
+                      <w:r>
+                        <w:t>Yummly's meal planner</w:t>
+                      </w:r>
+                      <w:bookmarkEnd w:id="36"/>
                     </w:p>
                   </w:txbxContent>
                 </v:textbox>
@@ -6993,7 +7790,7 @@
           <w:noProof/>
         </w:rPr>
         <w:drawing>
-          <wp:anchor distT="0" distB="0" distL="114300" distR="114300" simplePos="0" relativeHeight="251678720" behindDoc="1" locked="0" layoutInCell="1" allowOverlap="1" wp14:anchorId="35BB5F31" wp14:editId="26813574">
+          <wp:anchor distT="0" distB="0" distL="114300" distR="114300" simplePos="0" relativeHeight="251678720" behindDoc="1" locked="0" layoutInCell="1" allowOverlap="1" wp14:anchorId="35BB5F31" wp14:editId="5E4B4308">
             <wp:simplePos x="0" y="0"/>
             <wp:positionH relativeFrom="column">
               <wp:posOffset>4210050</wp:posOffset>
@@ -7068,10 +7865,10 @@
         <mc:AlternateContent>
           <mc:Choice Requires="wps">
             <w:drawing>
-              <wp:anchor distT="0" distB="0" distL="114300" distR="114300" simplePos="0" relativeHeight="251694080" behindDoc="1" locked="0" layoutInCell="1" allowOverlap="1" wp14:anchorId="2C4DB4A0" wp14:editId="6ACCA487">
+              <wp:anchor distT="0" distB="0" distL="114300" distR="114300" simplePos="0" relativeHeight="251721728" behindDoc="1" locked="0" layoutInCell="1" allowOverlap="1" wp14:anchorId="28200B47" wp14:editId="77058D4E">
                 <wp:simplePos x="0" y="0"/>
                 <wp:positionH relativeFrom="column">
-                  <wp:posOffset>1884680</wp:posOffset>
+                  <wp:posOffset>1846580</wp:posOffset>
                 </wp:positionH>
                 <wp:positionV relativeFrom="paragraph">
                   <wp:posOffset>4669790</wp:posOffset>
@@ -7086,7 +7883,7 @@
                     <wp:lineTo x="21600" y="0"/>
                   </wp:wrapPolygon>
                 </wp:wrapTight>
-                <wp:docPr id="1310506986" name="Text Box 1"/>
+                <wp:docPr id="846416315" name="Text Box 1"/>
                 <wp:cNvGraphicFramePr/>
                 <a:graphic xmlns:a="http://schemas.openxmlformats.org/drawingml/2006/main">
                   <a:graphicData uri="http://schemas.microsoft.com/office/word/2010/wordprocessingShape">
@@ -7116,22 +7913,35 @@
                                 <w:noProof/>
                               </w:rPr>
                             </w:pPr>
-                            <w:bookmarkStart w:id="23" w:name="_Toc176439052"/>
+                            <w:bookmarkStart w:id="37" w:name="_Toc176457568"/>
                             <w:r>
                               <w:t xml:space="preserve">Figure 1. </w:t>
                             </w:r>
-                            <w:fldSimple w:instr=" SEQ Figure_1. \* ARABIC ">
-                              <w:r>
-                                <w:rPr>
-                                  <w:noProof/>
-                                </w:rPr>
-                                <w:t>11</w:t>
-                              </w:r>
-                            </w:fldSimple>
                             <w:r>
-                              <w:t>: Yummly's shopping list manager</w:t>
+                              <w:fldChar w:fldCharType="begin"/>
                             </w:r>
-                            <w:bookmarkEnd w:id="23"/>
+                            <w:r>
+                              <w:instrText xml:space="preserve"> SEQ Figure_1. \* ARABIC </w:instrText>
+                            </w:r>
+                            <w:r>
+                              <w:fldChar w:fldCharType="separate"/>
+                            </w:r>
+                            <w:r>
+                              <w:rPr>
+                                <w:noProof/>
+                              </w:rPr>
+                              <w:t>11</w:t>
+                            </w:r>
+                            <w:r>
+                              <w:fldChar w:fldCharType="end"/>
+                            </w:r>
+                            <w:r>
+                              <w:t xml:space="preserve">: </w:t>
+                            </w:r>
+                            <w:r>
+                              <w:t>Yummly's shopping list manager</w:t>
+                            </w:r>
+                            <w:bookmarkEnd w:id="37"/>
                           </w:p>
                         </w:txbxContent>
                       </wps:txbx>
@@ -7149,7 +7959,7 @@
           </mc:Choice>
           <mc:Fallback>
             <w:pict>
-              <v:shape w14:anchorId="2C4DB4A0" id="_x0000_s1034" type="#_x0000_t202" style="position:absolute;left:0;text-align:left;margin-left:148.4pt;margin-top:367.7pt;width:153.75pt;height:.05pt;z-index:-251622400;visibility:visible;mso-wrap-style:square;mso-wrap-distance-left:9pt;mso-wrap-distance-top:0;mso-wrap-distance-right:9pt;mso-wrap-distance-bottom:0;mso-position-horizontal:absolute;mso-position-horizontal-relative:text;mso-position-vertical:absolute;mso-position-vertical-relative:text;v-text-anchor:top" o:gfxdata="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" stroked="f">
+              <v:shape w14:anchorId="28200B47" id="_x0000_s1034" type="#_x0000_t202" style="position:absolute;left:0;text-align:left;margin-left:145.4pt;margin-top:367.7pt;width:153.75pt;height:.05pt;z-index:-251594752;visibility:visible;mso-wrap-style:square;mso-wrap-distance-left:9pt;mso-wrap-distance-top:0;mso-wrap-distance-right:9pt;mso-wrap-distance-bottom:0;mso-position-horizontal:absolute;mso-position-horizontal-relative:text;mso-position-vertical:absolute;mso-position-vertical-relative:text;v-text-anchor:top" o:gfxdata="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" stroked="f">
                 <v:textbox style="mso-fit-shape-to-text:t" inset="0,0,0,0">
                   <w:txbxContent>
                     <w:p>
@@ -7159,22 +7969,35 @@
                           <w:noProof/>
                         </w:rPr>
                       </w:pPr>
-                      <w:bookmarkStart w:id="24" w:name="_Toc176439052"/>
+                      <w:bookmarkStart w:id="38" w:name="_Toc176457568"/>
                       <w:r>
                         <w:t xml:space="preserve">Figure 1. </w:t>
                       </w:r>
-                      <w:fldSimple w:instr=" SEQ Figure_1. \* ARABIC ">
-                        <w:r>
-                          <w:rPr>
-                            <w:noProof/>
-                          </w:rPr>
-                          <w:t>11</w:t>
-                        </w:r>
-                      </w:fldSimple>
                       <w:r>
-                        <w:t>: Yummly's shopping list manager</w:t>
+                        <w:fldChar w:fldCharType="begin"/>
                       </w:r>
-                      <w:bookmarkEnd w:id="24"/>
+                      <w:r>
+                        <w:instrText xml:space="preserve"> SEQ Figure_1. \* ARABIC </w:instrText>
+                      </w:r>
+                      <w:r>
+                        <w:fldChar w:fldCharType="separate"/>
+                      </w:r>
+                      <w:r>
+                        <w:rPr>
+                          <w:noProof/>
+                        </w:rPr>
+                        <w:t>11</w:t>
+                      </w:r>
+                      <w:r>
+                        <w:fldChar w:fldCharType="end"/>
+                      </w:r>
+                      <w:r>
+                        <w:t xml:space="preserve">: </w:t>
+                      </w:r>
+                      <w:r>
+                        <w:t>Yummly's shopping list manager</w:t>
+                      </w:r>
+                      <w:bookmarkEnd w:id="38"/>
                     </w:p>
                   </w:txbxContent>
                 </v:textbox>
@@ -7189,7 +8012,7 @@
           <w:noProof/>
         </w:rPr>
         <w:drawing>
-          <wp:anchor distT="0" distB="0" distL="114300" distR="114300" simplePos="0" relativeHeight="251679744" behindDoc="1" locked="0" layoutInCell="1" allowOverlap="1" wp14:anchorId="20E0D25B" wp14:editId="7315CDB3">
+          <wp:anchor distT="0" distB="0" distL="114300" distR="114300" simplePos="0" relativeHeight="251679744" behindDoc="1" locked="0" layoutInCell="1" allowOverlap="1" wp14:anchorId="20E0D25B" wp14:editId="68B6C228">
             <wp:simplePos x="0" y="0"/>
             <wp:positionH relativeFrom="margin">
               <wp:align>center</wp:align>
@@ -7264,7 +8087,7 @@
         <mc:AlternateContent>
           <mc:Choice Requires="wps">
             <w:drawing>
-              <wp:anchor distT="0" distB="0" distL="114300" distR="114300" simplePos="0" relativeHeight="251692032" behindDoc="1" locked="0" layoutInCell="1" allowOverlap="1" wp14:anchorId="09EC02FA" wp14:editId="3D90A85E">
+              <wp:anchor distT="0" distB="0" distL="114300" distR="114300" simplePos="0" relativeHeight="251719680" behindDoc="1" locked="0" layoutInCell="1" allowOverlap="1" wp14:anchorId="12C96CCB" wp14:editId="06B65E5F">
                 <wp:simplePos x="0" y="0"/>
                 <wp:positionH relativeFrom="column">
                   <wp:posOffset>-447675</wp:posOffset>
@@ -7282,7 +8105,7 @@
                     <wp:lineTo x="21600" y="0"/>
                   </wp:wrapPolygon>
                 </wp:wrapTight>
-                <wp:docPr id="1809872932" name="Text Box 1"/>
+                <wp:docPr id="360847075" name="Text Box 1"/>
                 <wp:cNvGraphicFramePr/>
                 <a:graphic xmlns:a="http://schemas.openxmlformats.org/drawingml/2006/main">
                   <a:graphicData uri="http://schemas.microsoft.com/office/word/2010/wordprocessingShape">
@@ -7312,15 +8135,35 @@
                                 <w:noProof/>
                               </w:rPr>
                             </w:pPr>
+                            <w:bookmarkStart w:id="39" w:name="_Toc176457569"/>
                             <w:r>
                               <w:t xml:space="preserve">Figure 1. </w:t>
                             </w:r>
                             <w:r>
-                              <w:t>10</w:t>
+                              <w:fldChar w:fldCharType="begin"/>
                             </w:r>
                             <w:r>
-                              <w:t>: Yummly's nicely laid out Ingredients</w:t>
+                              <w:instrText xml:space="preserve"> SEQ Figure_1. \* ARABIC </w:instrText>
                             </w:r>
+                            <w:r>
+                              <w:fldChar w:fldCharType="separate"/>
+                            </w:r>
+                            <w:r>
+                              <w:rPr>
+                                <w:noProof/>
+                              </w:rPr>
+                              <w:t>12</w:t>
+                            </w:r>
+                            <w:r>
+                              <w:fldChar w:fldCharType="end"/>
+                            </w:r>
+                            <w:r>
+                              <w:t xml:space="preserve">: </w:t>
+                            </w:r>
+                            <w:r>
+                              <w:t>Yummly's nicely laid out Ingredients</w:t>
+                            </w:r>
+                            <w:bookmarkEnd w:id="39"/>
                           </w:p>
                         </w:txbxContent>
                       </wps:txbx>
@@ -7338,7 +8181,7 @@
           </mc:Choice>
           <mc:Fallback>
             <w:pict>
-              <v:shape w14:anchorId="09EC02FA" id="_x0000_s1035" type="#_x0000_t202" style="position:absolute;left:0;text-align:left;margin-left:-35.25pt;margin-top:366.65pt;width:153.7pt;height:.05pt;z-index:-251624448;visibility:visible;mso-wrap-style:square;mso-wrap-distance-left:9pt;mso-wrap-distance-top:0;mso-wrap-distance-right:9pt;mso-wrap-distance-bottom:0;mso-position-horizontal:absolute;mso-position-horizontal-relative:text;mso-position-vertical:absolute;mso-position-vertical-relative:text;v-text-anchor:top" o:gfxdata="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" stroked="f">
+              <v:shape w14:anchorId="12C96CCB" id="_x0000_s1035" type="#_x0000_t202" style="position:absolute;left:0;text-align:left;margin-left:-35.25pt;margin-top:366.65pt;width:153.7pt;height:.05pt;z-index:-251596800;visibility:visible;mso-wrap-style:square;mso-wrap-distance-left:9pt;mso-wrap-distance-top:0;mso-wrap-distance-right:9pt;mso-wrap-distance-bottom:0;mso-position-horizontal:absolute;mso-position-horizontal-relative:text;mso-position-vertical:absolute;mso-position-vertical-relative:text;v-text-anchor:top" o:gfxdata="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" stroked="f">
                 <v:textbox style="mso-fit-shape-to-text:t" inset="0,0,0,0">
                   <w:txbxContent>
                     <w:p>
@@ -7348,15 +8191,35 @@
                           <w:noProof/>
                         </w:rPr>
                       </w:pPr>
+                      <w:bookmarkStart w:id="40" w:name="_Toc176457569"/>
                       <w:r>
                         <w:t xml:space="preserve">Figure 1. </w:t>
                       </w:r>
                       <w:r>
-                        <w:t>10</w:t>
+                        <w:fldChar w:fldCharType="begin"/>
                       </w:r>
                       <w:r>
-                        <w:t>: Yummly's nicely laid out Ingredients</w:t>
+                        <w:instrText xml:space="preserve"> SEQ Figure_1. \* ARABIC </w:instrText>
                       </w:r>
+                      <w:r>
+                        <w:fldChar w:fldCharType="separate"/>
+                      </w:r>
+                      <w:r>
+                        <w:rPr>
+                          <w:noProof/>
+                        </w:rPr>
+                        <w:t>12</w:t>
+                      </w:r>
+                      <w:r>
+                        <w:fldChar w:fldCharType="end"/>
+                      </w:r>
+                      <w:r>
+                        <w:t xml:space="preserve">: </w:t>
+                      </w:r>
+                      <w:r>
+                        <w:t>Yummly's nicely laid out Ingredients</w:t>
+                      </w:r>
+                      <w:bookmarkEnd w:id="40"/>
                     </w:p>
                   </w:txbxContent>
                 </v:textbox>
@@ -7371,7 +8234,7 @@
           <w:noProof/>
         </w:rPr>
         <w:drawing>
-          <wp:anchor distT="0" distB="0" distL="114300" distR="114300" simplePos="0" relativeHeight="251680768" behindDoc="1" locked="0" layoutInCell="1" allowOverlap="1" wp14:anchorId="13B7CFD5" wp14:editId="2E61A579">
+          <wp:anchor distT="0" distB="0" distL="114300" distR="114300" simplePos="0" relativeHeight="251680768" behindDoc="1" locked="0" layoutInCell="1" allowOverlap="1" wp14:anchorId="13B7CFD5" wp14:editId="6E7DEAD2">
             <wp:simplePos x="0" y="0"/>
             <wp:positionH relativeFrom="column">
               <wp:posOffset>-447675</wp:posOffset>
@@ -7653,7 +8516,7 @@
         <w:pStyle w:val="Heading1"/>
         <w:spacing w:after="240"/>
       </w:pPr>
-      <w:bookmarkStart w:id="25" w:name="_Toc176438568"/>
+      <w:bookmarkStart w:id="41" w:name="_Toc176457760"/>
       <w:r>
         <w:lastRenderedPageBreak/>
         <w:t xml:space="preserve">1.5 </w:t>
@@ -7661,7 +8524,7 @@
       <w:r>
         <w:t>Project Plan</w:t>
       </w:r>
-      <w:bookmarkEnd w:id="25"/>
+      <w:bookmarkEnd w:id="41"/>
     </w:p>
     <w:p>
       <w:r>
@@ -7779,18 +8642,31 @@
       <w:pPr>
         <w:pStyle w:val="Caption"/>
       </w:pPr>
-      <w:bookmarkStart w:id="26" w:name="_Toc176439053"/>
+      <w:bookmarkStart w:id="42" w:name="_Toc176457570"/>
       <w:r>
         <w:t xml:space="preserve">Figure 1. </w:t>
       </w:r>
-      <w:fldSimple w:instr=" SEQ Figure_1. \* ARABIC ">
-        <w:r>
-          <w:rPr>
-            <w:noProof/>
-          </w:rPr>
-          <w:t>13</w:t>
-        </w:r>
-      </w:fldSimple>
+      <w:r>
+        <w:fldChar w:fldCharType="begin"/>
+      </w:r>
+      <w:r>
+        <w:instrText xml:space="preserve"> SEQ Figure_1. \* ARABIC </w:instrText>
+      </w:r>
+      <w:r>
+        <w:fldChar w:fldCharType="separate"/>
+      </w:r>
+      <w:r>
+        <w:rPr>
+          <w:noProof/>
+        </w:rPr>
+        <w:t>13</w:t>
+      </w:r>
+      <w:r>
+        <w:rPr>
+          <w:noProof/>
+        </w:rPr>
+        <w:fldChar w:fldCharType="end"/>
+      </w:r>
       <w:r>
         <w:t xml:space="preserve">: </w:t>
       </w:r>
@@ -7827,7 +8703,7 @@
           </w:r>
         </w:sdtContent>
       </w:sdt>
-      <w:bookmarkEnd w:id="26"/>
+      <w:bookmarkEnd w:id="42"/>
     </w:p>
     <w:p>
       <w:pPr>
@@ -7955,25 +8831,38 @@
         <w:pStyle w:val="Caption"/>
         <w:keepNext/>
       </w:pPr>
-      <w:bookmarkStart w:id="27" w:name="_Toc176369916"/>
+      <w:bookmarkStart w:id="43" w:name="_Toc176369916"/>
       <w:r>
         <w:t xml:space="preserve">Table 1. </w:t>
       </w:r>
-      <w:fldSimple w:instr=" SEQ Table_1. \* ARABIC ">
-        <w:r>
-          <w:rPr>
-            <w:noProof/>
-          </w:rPr>
-          <w:t>1</w:t>
-        </w:r>
-      </w:fldSimple>
+      <w:r>
+        <w:fldChar w:fldCharType="begin"/>
+      </w:r>
+      <w:r>
+        <w:instrText xml:space="preserve"> SEQ Table_1. \* ARABIC </w:instrText>
+      </w:r>
+      <w:r>
+        <w:fldChar w:fldCharType="separate"/>
+      </w:r>
+      <w:r>
+        <w:rPr>
+          <w:noProof/>
+        </w:rPr>
+        <w:t>1</w:t>
+      </w:r>
+      <w:r>
+        <w:rPr>
+          <w:noProof/>
+        </w:rPr>
+        <w:fldChar w:fldCharType="end"/>
+      </w:r>
       <w:r>
         <w:t>:</w:t>
       </w:r>
       <w:r>
         <w:t>The major deliverables of the project</w:t>
       </w:r>
-      <w:bookmarkEnd w:id="27"/>
+      <w:bookmarkEnd w:id="43"/>
     </w:p>
     <w:tbl>
       <w:tblPr>
@@ -8580,7 +9469,7 @@
         <w:pStyle w:val="Heading1"/>
         <w:spacing w:after="240"/>
       </w:pPr>
-      <w:bookmarkStart w:id="28" w:name="_Toc176438569"/>
+      <w:bookmarkStart w:id="44" w:name="_Toc176457761"/>
       <w:r>
         <w:lastRenderedPageBreak/>
         <w:t xml:space="preserve">1.6 </w:t>
@@ -8588,7 +9477,7 @@
       <w:r>
         <w:t>Risk Analysis</w:t>
       </w:r>
-      <w:bookmarkEnd w:id="28"/>
+      <w:bookmarkEnd w:id="44"/>
     </w:p>
     <w:p>
       <w:pPr>
@@ -9366,13 +10255,17 @@
               <w:tabs>
                 <w:tab w:val="left" w:pos="3969"/>
               </w:tabs>
+              <w:rPr>
+                <w:b w:val="0"/>
+                <w:bCs w:val="0"/>
+              </w:rPr>
             </w:pPr>
             <w:r>
               <w:rPr>
                 <w:noProof/>
               </w:rPr>
               <w:drawing>
-                <wp:inline distT="0" distB="0" distL="0" distR="0" wp14:anchorId="13E8C0FC" wp14:editId="04CE823F">
+                <wp:inline distT="0" distB="0" distL="0" distR="0" wp14:anchorId="13E8C0FC" wp14:editId="7A03A29F">
                   <wp:extent cx="4278923" cy="2834218"/>
                   <wp:effectExtent l="0" t="0" r="7620" b="4445"/>
                   <wp:docPr id="1747364737" name="Picture 12"/>
@@ -9417,20 +10310,20 @@
           <w:p>
             <w:pPr>
               <w:pStyle w:val="Caption"/>
+            </w:pPr>
+            <w:bookmarkStart w:id="45" w:name="_Toc176457571"/>
+            <w:r>
               <w:rPr>
                 <w:b w:val="0"/>
                 <w:bCs/>
               </w:rPr>
-            </w:pPr>
-            <w:bookmarkStart w:id="29" w:name="_Toc176438927"/>
+              <w:t xml:space="preserve">Figure 1. </w:t>
+            </w:r>
             <w:r>
               <w:rPr>
                 <w:b w:val="0"/>
                 <w:bCs/>
               </w:rPr>
-              <w:t xml:space="preserve">Figure </w:t>
-            </w:r>
-            <w:r>
               <w:fldChar w:fldCharType="begin"/>
             </w:r>
             <w:r>
@@ -9438,9 +10331,13 @@
                 <w:b w:val="0"/>
                 <w:bCs/>
               </w:rPr>
-              <w:instrText xml:space="preserve"> SEQ Figure \* ARABIC </w:instrText>
-            </w:r>
-            <w:r>
+              <w:instrText xml:space="preserve"> SEQ Figure_1. \* ARABIC </w:instrText>
+            </w:r>
+            <w:r>
+              <w:rPr>
+                <w:b w:val="0"/>
+                <w:bCs/>
+              </w:rPr>
               <w:fldChar w:fldCharType="separate"/>
             </w:r>
             <w:r>
@@ -9449,20 +10346,25 @@
                 <w:bCs/>
                 <w:noProof/>
               </w:rPr>
-              <w:t>2</w:t>
-            </w:r>
-            <w:r>
-              <w:fldChar w:fldCharType="end"/>
+              <w:t>14</w:t>
             </w:r>
             <w:r>
               <w:rPr>
                 <w:b w:val="0"/>
                 <w:bCs/>
               </w:rPr>
-              <w:t>.14: Diagram summary on Risk Analysis</w:t>
-            </w:r>
-            <w:bookmarkEnd w:id="29"/>
+              <w:fldChar w:fldCharType="end"/>
+            </w:r>
+            <w:r>
+              <w:rPr>
+                <w:b w:val="0"/>
+                <w:bCs/>
+              </w:rPr>
+              <w:t>: Diagram summary on Risk Analysis</w:t>
+            </w:r>
+            <w:bookmarkEnd w:id="45"/>
           </w:p>
+          <w:p/>
           <w:p>
             <w:pPr>
               <w:tabs>
@@ -9505,21 +10407,8 @@
         </w:tc>
       </w:tr>
     </w:tbl>
-    <w:p>
-      <w:pPr>
-        <w:tabs>
-          <w:tab w:val="left" w:pos="3969"/>
-        </w:tabs>
-        <w:spacing w:after="0"/>
-        <w:ind w:left="851"/>
-      </w:pPr>
-    </w:p>
-    <w:p>
-      <w:r>
-        <w:br w:type="page"/>
-      </w:r>
-    </w:p>
-    <w:bookmarkStart w:id="30" w:name="_Toc176438570" w:displacedByCustomXml="next"/>
+    <w:p/>
+    <w:bookmarkStart w:id="46" w:name="_Toc176457762" w:displacedByCustomXml="next"/>
     <w:sdt>
       <w:sdtPr>
         <w:rPr>
@@ -9545,7 +10434,7 @@
           <w:r>
             <w:t>References</w:t>
           </w:r>
-          <w:bookmarkEnd w:id="30"/>
+          <w:bookmarkEnd w:id="46"/>
         </w:p>
         <w:sdt>
           <w:sdtPr>
@@ -10266,7 +11155,7 @@
         <v:path o:extrusionok="f" gradientshapeok="t" o:connecttype="rect"/>
         <o:lock v:ext="edit" aspectratio="t"/>
       </v:shapetype>
-      <v:shape id="_x0000_i1072" type="#_x0000_t75" style="width:11.25pt;height:11.25pt" o:bullet="t">
+      <v:shape id="_x0000_i1121" type="#_x0000_t75" style="width:11.25pt;height:11.25pt" o:bullet="t">
         <v:imagedata r:id="rId1" o:title="msoA2B6"/>
       </v:shape>
     </w:pict>

</xml_diff>

<commit_message>
Fixed the last few figures
</commit_message>
<xml_diff>
--- a/Business Case/ITPV302_BusinessCase.docx
+++ b/Business Case/ITPV302_BusinessCase.docx
@@ -1800,7 +1800,7 @@
           <w:r>
             <w:fldChar w:fldCharType="separate"/>
           </w:r>
-          <w:hyperlink w:anchor="_Toc176457558" w:history="1">
+          <w:hyperlink w:anchor="_Toc176458251" w:history="1">
             <w:r>
               <w:rPr>
                 <w:rStyle w:val="Hyperlink"/>
@@ -1835,7 +1835,7 @@
                 <w:noProof/>
                 <w:webHidden/>
               </w:rPr>
-              <w:instrText xml:space="preserve"> PAGEREF _Toc176457558 \h </w:instrText>
+              <w:instrText xml:space="preserve"> PAGEREF _Toc176458251 \h </w:instrText>
             </w:r>
             <w:r>
               <w:rPr>
@@ -1881,7 +1881,7 @@
               <w14:ligatures w14:val="standardContextual"/>
             </w:rPr>
           </w:pPr>
-          <w:hyperlink w:anchor="_Toc176457559" w:history="1">
+          <w:hyperlink w:anchor="_Toc176458252" w:history="1">
             <w:r>
               <w:rPr>
                 <w:rStyle w:val="Hyperlink"/>
@@ -1908,7 +1908,7 @@
                 <w:noProof/>
                 <w:webHidden/>
               </w:rPr>
-              <w:instrText xml:space="preserve"> PAGEREF _Toc176457559 \h </w:instrText>
+              <w:instrText xml:space="preserve"> PAGEREF _Toc176458252 \h </w:instrText>
             </w:r>
             <w:r>
               <w:rPr>
@@ -1954,7 +1954,7 @@
               <w14:ligatures w14:val="standardContextual"/>
             </w:rPr>
           </w:pPr>
-          <w:hyperlink w:anchor="_Toc176457560" w:history="1">
+          <w:hyperlink w:anchor="_Toc176458253" w:history="1">
             <w:r>
               <w:rPr>
                 <w:rStyle w:val="Hyperlink"/>
@@ -1982,7 +1982,7 @@
                 <w:noProof/>
                 <w:webHidden/>
               </w:rPr>
-              <w:instrText xml:space="preserve"> PAGEREF _Toc176457560 \h </w:instrText>
+              <w:instrText xml:space="preserve"> PAGEREF _Toc176458253 \h </w:instrText>
             </w:r>
             <w:r>
               <w:rPr>
@@ -2028,27 +2028,13 @@
               <w14:ligatures w14:val="standardContextual"/>
             </w:rPr>
           </w:pPr>
-          <w:hyperlink w:anchor="_Toc176457561" w:history="1">
+          <w:hyperlink w:anchor="_Toc176458254" w:history="1">
             <w:r>
               <w:rPr>
                 <w:rStyle w:val="Hyperlink"/>
                 <w:noProof/>
               </w:rPr>
-              <w:t>Figure 1. 4: Samsung Food meal p</w:t>
-            </w:r>
-            <w:r>
-              <w:rPr>
-                <w:rStyle w:val="Hyperlink"/>
-                <w:noProof/>
-              </w:rPr>
-              <w:t>l</w:t>
-            </w:r>
-            <w:r>
-              <w:rPr>
-                <w:rStyle w:val="Hyperlink"/>
-                <w:noProof/>
-              </w:rPr>
-              <w:t>anner</w:t>
+              <w:t>Figure 1. 6: Samsung Food grocery list section</w:t>
             </w:r>
             <w:r>
               <w:rPr>
@@ -2069,7 +2055,7 @@
                 <w:noProof/>
                 <w:webHidden/>
               </w:rPr>
-              <w:instrText xml:space="preserve"> PAGEREF _Toc176457561 \h </w:instrText>
+              <w:instrText xml:space="preserve"> PAGEREF _Toc176458254 \h </w:instrText>
             </w:r>
             <w:r>
               <w:rPr>
@@ -2115,13 +2101,13 @@
               <w14:ligatures w14:val="standardContextual"/>
             </w:rPr>
           </w:pPr>
-          <w:hyperlink w:anchor="_Toc176457562" w:history="1">
+          <w:hyperlink w:anchor="_Toc176458255" w:history="1">
             <w:r>
               <w:rPr>
                 <w:rStyle w:val="Hyperlink"/>
                 <w:noProof/>
               </w:rPr>
-              <w:t>Figure 1. 5: Samsung Food saving of recipes</w:t>
+              <w:t>Figure 1. 4: Samsung Food meal planner</w:t>
             </w:r>
             <w:r>
               <w:rPr>
@@ -2142,7 +2128,7 @@
                 <w:noProof/>
                 <w:webHidden/>
               </w:rPr>
-              <w:instrText xml:space="preserve"> PAGEREF _Toc176457562 \h </w:instrText>
+              <w:instrText xml:space="preserve"> PAGEREF _Toc176458255 \h </w:instrText>
             </w:r>
             <w:r>
               <w:rPr>
@@ -2188,13 +2174,13 @@
               <w14:ligatures w14:val="standardContextual"/>
             </w:rPr>
           </w:pPr>
-          <w:hyperlink w:anchor="_Toc176457563" w:history="1">
+          <w:hyperlink w:anchor="_Toc176458256" w:history="1">
             <w:r>
               <w:rPr>
                 <w:rStyle w:val="Hyperlink"/>
                 <w:noProof/>
               </w:rPr>
-              <w:t>Figure 1. 6: Samsung Food grocery list section</w:t>
+              <w:t>Figure 1. 5: Samsung Food saving of recipes</w:t>
             </w:r>
             <w:r>
               <w:rPr>
@@ -2215,7 +2201,7 @@
                 <w:noProof/>
                 <w:webHidden/>
               </w:rPr>
-              <w:instrText xml:space="preserve"> PAGEREF _Toc176457563 \h </w:instrText>
+              <w:instrText xml:space="preserve"> PAGEREF _Toc176458256 \h </w:instrText>
             </w:r>
             <w:r>
               <w:rPr>
@@ -2261,13 +2247,27 @@
               <w14:ligatures w14:val="standardContextual"/>
             </w:rPr>
           </w:pPr>
-          <w:hyperlink w:anchor="_Toc176457564" w:history="1">
+          <w:hyperlink w:anchor="_Toc176458257" w:history="1">
             <w:r>
               <w:rPr>
                 <w:rStyle w:val="Hyperlink"/>
                 <w:noProof/>
               </w:rPr>
-              <w:t>Figure 1. 7: SuperCook's shopping list manager</w:t>
+              <w:t xml:space="preserve">Figure 1. 7: SuperCook's </w:t>
+            </w:r>
+            <w:r>
+              <w:rPr>
+                <w:rStyle w:val="Hyperlink"/>
+                <w:noProof/>
+              </w:rPr>
+              <w:t>i</w:t>
+            </w:r>
+            <w:r>
+              <w:rPr>
+                <w:rStyle w:val="Hyperlink"/>
+                <w:noProof/>
+              </w:rPr>
+              <w:t>ngredient filter</w:t>
             </w:r>
             <w:r>
               <w:rPr>
@@ -2288,7 +2288,7 @@
                 <w:noProof/>
                 <w:webHidden/>
               </w:rPr>
-              <w:instrText xml:space="preserve"> PAGEREF _Toc176457564 \h </w:instrText>
+              <w:instrText xml:space="preserve"> PAGEREF _Toc176458257 \h </w:instrText>
             </w:r>
             <w:r>
               <w:rPr>
@@ -2334,13 +2334,27 @@
               <w14:ligatures w14:val="standardContextual"/>
             </w:rPr>
           </w:pPr>
-          <w:hyperlink w:anchor="_Toc176457565" w:history="1">
+          <w:hyperlink w:anchor="_Toc176458258" w:history="1">
             <w:r>
               <w:rPr>
                 <w:rStyle w:val="Hyperlink"/>
                 <w:noProof/>
               </w:rPr>
-              <w:t>Figure 1. 8: SuperCook's ingredient filter</w:t>
+              <w:t>Figure 1. 8: SuperCook</w:t>
+            </w:r>
+            <w:r>
+              <w:rPr>
+                <w:rStyle w:val="Hyperlink"/>
+                <w:noProof/>
+              </w:rPr>
+              <w:t>'</w:t>
+            </w:r>
+            <w:r>
+              <w:rPr>
+                <w:rStyle w:val="Hyperlink"/>
+                <w:noProof/>
+              </w:rPr>
+              <w:t>s favourites page with missing ingredient</w:t>
             </w:r>
             <w:r>
               <w:rPr>
@@ -2361,7 +2375,7 @@
                 <w:noProof/>
                 <w:webHidden/>
               </w:rPr>
-              <w:instrText xml:space="preserve"> PAGEREF _Toc176457565 \h </w:instrText>
+              <w:instrText xml:space="preserve"> PAGEREF _Toc176458258 \h </w:instrText>
             </w:r>
             <w:r>
               <w:rPr>
@@ -2407,13 +2421,27 @@
               <w14:ligatures w14:val="standardContextual"/>
             </w:rPr>
           </w:pPr>
-          <w:hyperlink w:anchor="_Toc176457566" w:history="1">
+          <w:hyperlink w:anchor="_Toc176458259" w:history="1">
             <w:r>
               <w:rPr>
                 <w:rStyle w:val="Hyperlink"/>
                 <w:noProof/>
               </w:rPr>
-              <w:t>Figure 1. 9: SuperCook's favourites page with missing ingredient</w:t>
+              <w:t>Figure 1. 9: SuperCook's shopping</w:t>
+            </w:r>
+            <w:r>
+              <w:rPr>
+                <w:rStyle w:val="Hyperlink"/>
+                <w:noProof/>
+              </w:rPr>
+              <w:t xml:space="preserve"> </w:t>
+            </w:r>
+            <w:r>
+              <w:rPr>
+                <w:rStyle w:val="Hyperlink"/>
+                <w:noProof/>
+              </w:rPr>
+              <w:t>list manager</w:t>
             </w:r>
             <w:r>
               <w:rPr>
@@ -2434,7 +2462,7 @@
                 <w:noProof/>
                 <w:webHidden/>
               </w:rPr>
-              <w:instrText xml:space="preserve"> PAGEREF _Toc176457566 \h </w:instrText>
+              <w:instrText xml:space="preserve"> PAGEREF _Toc176458259 \h </w:instrText>
             </w:r>
             <w:r>
               <w:rPr>
@@ -2480,13 +2508,27 @@
               <w14:ligatures w14:val="standardContextual"/>
             </w:rPr>
           </w:pPr>
-          <w:hyperlink w:anchor="_Toc176457567" w:history="1">
+          <w:hyperlink w:anchor="_Toc176458260" w:history="1">
             <w:r>
               <w:rPr>
                 <w:rStyle w:val="Hyperlink"/>
                 <w:noProof/>
               </w:rPr>
-              <w:t>Figure 1. 10: Yummly's meal planner</w:t>
+              <w:t>Figure 1. 10: Yummly's nicely l</w:t>
+            </w:r>
+            <w:r>
+              <w:rPr>
+                <w:rStyle w:val="Hyperlink"/>
+                <w:noProof/>
+              </w:rPr>
+              <w:t>a</w:t>
+            </w:r>
+            <w:r>
+              <w:rPr>
+                <w:rStyle w:val="Hyperlink"/>
+                <w:noProof/>
+              </w:rPr>
+              <w:t>id out Ingredients</w:t>
             </w:r>
             <w:r>
               <w:rPr>
@@ -2507,7 +2549,7 @@
                 <w:noProof/>
                 <w:webHidden/>
               </w:rPr>
-              <w:instrText xml:space="preserve"> PAGEREF _Toc176457567 \h </w:instrText>
+              <w:instrText xml:space="preserve"> PAGEREF _Toc176458260 \h </w:instrText>
             </w:r>
             <w:r>
               <w:rPr>
@@ -2553,13 +2595,27 @@
               <w14:ligatures w14:val="standardContextual"/>
             </w:rPr>
           </w:pPr>
-          <w:hyperlink w:anchor="_Toc176457568" w:history="1">
+          <w:hyperlink w:anchor="_Toc176458261" w:history="1">
             <w:r>
               <w:rPr>
                 <w:rStyle w:val="Hyperlink"/>
                 <w:noProof/>
               </w:rPr>
-              <w:t>Figure 1. 11: Yummly's shopping list manager</w:t>
+              <w:t>Figure 1. 11: Yummly's shoppin</w:t>
+            </w:r>
+            <w:r>
+              <w:rPr>
+                <w:rStyle w:val="Hyperlink"/>
+                <w:noProof/>
+              </w:rPr>
+              <w:t>g</w:t>
+            </w:r>
+            <w:r>
+              <w:rPr>
+                <w:rStyle w:val="Hyperlink"/>
+                <w:noProof/>
+              </w:rPr>
+              <w:t xml:space="preserve"> list manager</w:t>
             </w:r>
             <w:r>
               <w:rPr>
@@ -2580,7 +2636,7 @@
                 <w:noProof/>
                 <w:webHidden/>
               </w:rPr>
-              <w:instrText xml:space="preserve"> PAGEREF _Toc176457568 \h </w:instrText>
+              <w:instrText xml:space="preserve"> PAGEREF _Toc176458261 \h </w:instrText>
             </w:r>
             <w:r>
               <w:rPr>
@@ -2626,13 +2682,27 @@
               <w14:ligatures w14:val="standardContextual"/>
             </w:rPr>
           </w:pPr>
-          <w:hyperlink w:anchor="_Toc176457569" w:history="1">
+          <w:hyperlink w:anchor="_Toc176458262" w:history="1">
             <w:r>
               <w:rPr>
                 <w:rStyle w:val="Hyperlink"/>
                 <w:noProof/>
               </w:rPr>
-              <w:t>Figure 1. 12: Yummly's nicely laid out Ingredients</w:t>
+              <w:t>Figure 1. 12: Yummly's meal</w:t>
+            </w:r>
+            <w:r>
+              <w:rPr>
+                <w:rStyle w:val="Hyperlink"/>
+                <w:noProof/>
+              </w:rPr>
+              <w:t xml:space="preserve"> </w:t>
+            </w:r>
+            <w:r>
+              <w:rPr>
+                <w:rStyle w:val="Hyperlink"/>
+                <w:noProof/>
+              </w:rPr>
+              <w:t>planner</w:t>
             </w:r>
             <w:r>
               <w:rPr>
@@ -2653,7 +2723,7 @@
                 <w:noProof/>
                 <w:webHidden/>
               </w:rPr>
-              <w:instrText xml:space="preserve"> PAGEREF _Toc176457569 \h </w:instrText>
+              <w:instrText xml:space="preserve"> PAGEREF _Toc176458262 \h </w:instrText>
             </w:r>
             <w:r>
               <w:rPr>
@@ -2699,7 +2769,7 @@
               <w14:ligatures w14:val="standardContextual"/>
             </w:rPr>
           </w:pPr>
-          <w:hyperlink w:anchor="_Toc176457570" w:history="1">
+          <w:hyperlink w:anchor="_Toc176458263" w:history="1">
             <w:r>
               <w:rPr>
                 <w:rStyle w:val="Hyperlink"/>
@@ -2713,7 +2783,23 @@
                 <w:noProof/>
                 <w:lang w:val="en-GB"/>
               </w:rPr>
-              <w:t xml:space="preserve"> (NathanTh3Gr3at, 2024)</w:t>
+              <w:t xml:space="preserve"> (NathanTh3Gr3at, 20</w:t>
+            </w:r>
+            <w:r>
+              <w:rPr>
+                <w:rStyle w:val="Hyperlink"/>
+                <w:noProof/>
+                <w:lang w:val="en-GB"/>
+              </w:rPr>
+              <w:t>2</w:t>
+            </w:r>
+            <w:r>
+              <w:rPr>
+                <w:rStyle w:val="Hyperlink"/>
+                <w:noProof/>
+                <w:lang w:val="en-GB"/>
+              </w:rPr>
+              <w:t>4)</w:t>
             </w:r>
             <w:r>
               <w:rPr>
@@ -2734,7 +2820,7 @@
                 <w:noProof/>
                 <w:webHidden/>
               </w:rPr>
-              <w:instrText xml:space="preserve"> PAGEREF _Toc176457570 \h </w:instrText>
+              <w:instrText xml:space="preserve"> PAGEREF _Toc176458263 \h </w:instrText>
             </w:r>
             <w:r>
               <w:rPr>
@@ -2780,14 +2866,30 @@
               <w14:ligatures w14:val="standardContextual"/>
             </w:rPr>
           </w:pPr>
-          <w:hyperlink w:anchor="_Toc176457571" w:history="1">
+          <w:hyperlink w:anchor="_Toc176458264" w:history="1">
             <w:r>
               <w:rPr>
                 <w:rStyle w:val="Hyperlink"/>
                 <w:bCs/>
                 <w:noProof/>
               </w:rPr>
-              <w:t>Figure 1. 14: Diagram summary on Risk Analysis</w:t>
+              <w:t>Figure 1. 14: Diagram summary on Risk An</w:t>
+            </w:r>
+            <w:r>
+              <w:rPr>
+                <w:rStyle w:val="Hyperlink"/>
+                <w:bCs/>
+                <w:noProof/>
+              </w:rPr>
+              <w:t>a</w:t>
+            </w:r>
+            <w:r>
+              <w:rPr>
+                <w:rStyle w:val="Hyperlink"/>
+                <w:bCs/>
+                <w:noProof/>
+              </w:rPr>
+              <w:t>lysis</w:t>
             </w:r>
             <w:r>
               <w:rPr>
@@ -2808,7 +2910,7 @@
                 <w:noProof/>
                 <w:webHidden/>
               </w:rPr>
-              <w:instrText xml:space="preserve"> PAGEREF _Toc176457571 \h </w:instrText>
+              <w:instrText xml:space="preserve"> PAGEREF _Toc176458264 \h </w:instrText>
             </w:r>
             <w:r>
               <w:rPr>
@@ -4320,7 +4422,7 @@
       <w:pPr>
         <w:pStyle w:val="Caption"/>
       </w:pPr>
-      <w:bookmarkStart w:id="14" w:name="_Toc176457558"/>
+      <w:bookmarkStart w:id="14" w:name="_Toc176458251"/>
       <w:r>
         <w:t xml:space="preserve">Figure 1. </w:t>
       </w:r>
@@ -4914,8 +5016,6 @@
             <w:sdt>
               <w:sdtPr>
                 <w:rPr>
-                  <w:b w:val="0"/>
-                  <w:bCs w:val="0"/>
                   <w:color w:val="767171" w:themeColor="background2" w:themeShade="80"/>
                   <w:sz w:val="18"/>
                   <w:szCs w:val="18"/>
@@ -4926,8 +5026,6 @@
               <w:sdtContent>
                 <w:r>
                   <w:rPr>
-                    <w:b w:val="0"/>
-                    <w:bCs w:val="0"/>
                     <w:color w:val="767171" w:themeColor="background2" w:themeShade="80"/>
                     <w:sz w:val="18"/>
                     <w:szCs w:val="18"/>
@@ -4947,8 +5045,6 @@
                 </w:r>
                 <w:r>
                   <w:rPr>
-                    <w:b w:val="0"/>
-                    <w:bCs w:val="0"/>
                     <w:color w:val="767171" w:themeColor="background2" w:themeShade="80"/>
                     <w:sz w:val="18"/>
                     <w:szCs w:val="18"/>
@@ -4969,8 +5065,6 @@
                 </w:r>
                 <w:r>
                   <w:rPr>
-                    <w:b w:val="0"/>
-                    <w:bCs w:val="0"/>
                     <w:color w:val="767171" w:themeColor="background2" w:themeShade="80"/>
                     <w:sz w:val="18"/>
                     <w:szCs w:val="18"/>
@@ -5037,7 +5131,7 @@
                                   <w:pPr>
                                     <w:pStyle w:val="Caption"/>
                                   </w:pPr>
-                                  <w:bookmarkStart w:id="15" w:name="_Toc176457559"/>
+                                  <w:bookmarkStart w:id="15" w:name="_Toc176458252"/>
                                   <w:r>
                                     <w:t xml:space="preserve">Figure 1. </w:t>
                                   </w:r>
@@ -5097,7 +5191,7 @@
                             <w:pPr>
                               <w:pStyle w:val="Caption"/>
                             </w:pPr>
-                            <w:bookmarkStart w:id="16" w:name="_Toc176457559"/>
+                            <w:bookmarkStart w:id="16" w:name="_Toc176458252"/>
                             <w:r>
                               <w:t xml:space="preserve">Figure 1. </w:t>
                             </w:r>
@@ -5290,7 +5384,7 @@
                 <w:sz w:val="24"/>
               </w:rPr>
             </w:pPr>
-            <w:bookmarkStart w:id="17" w:name="_Toc176457560"/>
+            <w:bookmarkStart w:id="17" w:name="_Toc176458253"/>
             <w:r>
               <w:rPr>
                 <w:b w:val="0"/>
@@ -5454,8 +5548,6 @@
             <w:sdt>
               <w:sdtPr>
                 <w:rPr>
-                  <w:b w:val="0"/>
-                  <w:bCs w:val="0"/>
                   <w:color w:val="767171" w:themeColor="background2" w:themeShade="80"/>
                   <w:sz w:val="18"/>
                   <w:szCs w:val="18"/>
@@ -5466,8 +5558,6 @@
               <w:sdtContent>
                 <w:r>
                   <w:rPr>
-                    <w:b w:val="0"/>
-                    <w:bCs w:val="0"/>
                     <w:color w:val="767171" w:themeColor="background2" w:themeShade="80"/>
                     <w:sz w:val="18"/>
                     <w:szCs w:val="18"/>
@@ -5487,8 +5577,6 @@
                 </w:r>
                 <w:r>
                   <w:rPr>
-                    <w:b w:val="0"/>
-                    <w:bCs w:val="0"/>
                     <w:color w:val="767171" w:themeColor="background2" w:themeShade="80"/>
                     <w:sz w:val="18"/>
                     <w:szCs w:val="18"/>
@@ -5509,8 +5597,6 @@
                 </w:r>
                 <w:r>
                   <w:rPr>
-                    <w:b w:val="0"/>
-                    <w:bCs w:val="0"/>
                     <w:color w:val="767171" w:themeColor="background2" w:themeShade="80"/>
                     <w:sz w:val="18"/>
                     <w:szCs w:val="18"/>
@@ -5713,7 +5799,7 @@
                             <w:pPr>
                               <w:pStyle w:val="Caption"/>
                             </w:pPr>
-                            <w:bookmarkStart w:id="21" w:name="_Toc176457563"/>
+                            <w:bookmarkStart w:id="21" w:name="_Toc176458254"/>
                             <w:r>
                               <w:t xml:space="preserve">Figure 1. </w:t>
                             </w:r>
@@ -5766,7 +5852,7 @@
                       <w:pPr>
                         <w:pStyle w:val="Caption"/>
                       </w:pPr>
-                      <w:bookmarkStart w:id="22" w:name="_Toc176457563"/>
+                      <w:bookmarkStart w:id="22" w:name="_Toc176458254"/>
                       <w:r>
                         <w:t xml:space="preserve">Figure 1. </w:t>
                       </w:r>
@@ -5859,7 +5945,7 @@
                                 <w:noProof/>
                               </w:rPr>
                             </w:pPr>
-                            <w:bookmarkStart w:id="23" w:name="_Toc176457561"/>
+                            <w:bookmarkStart w:id="23" w:name="_Toc176458255"/>
                             <w:r>
                               <w:t xml:space="preserve">Figure 1. </w:t>
                             </w:r>
@@ -5915,7 +6001,7 @@
                           <w:noProof/>
                         </w:rPr>
                       </w:pPr>
-                      <w:bookmarkStart w:id="24" w:name="_Toc176457561"/>
+                      <w:bookmarkStart w:id="24" w:name="_Toc176458255"/>
                       <w:r>
                         <w:t xml:space="preserve">Figure 1. </w:t>
                       </w:r>
@@ -6008,7 +6094,7 @@
                                 <w:noProof/>
                               </w:rPr>
                             </w:pPr>
-                            <w:bookmarkStart w:id="25" w:name="_Toc176457562"/>
+                            <w:bookmarkStart w:id="25" w:name="_Toc176458256"/>
                             <w:r>
                               <w:t xml:space="preserve">Figure 1. </w:t>
                             </w:r>
@@ -6064,7 +6150,7 @@
                           <w:noProof/>
                         </w:rPr>
                       </w:pPr>
-                      <w:bookmarkStart w:id="26" w:name="_Toc176457562"/>
+                      <w:bookmarkStart w:id="26" w:name="_Toc176458256"/>
                       <w:r>
                         <w:t xml:space="preserve">Figure 1. </w:t>
                       </w:r>
@@ -6637,167 +6723,8 @@
         <w:rPr>
           <w:noProof/>
         </w:rPr>
-        <mc:AlternateContent>
-          <mc:Choice Requires="wps">
-            <w:drawing>
-              <wp:anchor distT="0" distB="0" distL="114300" distR="114300" simplePos="0" relativeHeight="251717632" behindDoc="1" locked="0" layoutInCell="1" allowOverlap="1" wp14:anchorId="2DD14056" wp14:editId="2AFFF9EA">
-                <wp:simplePos x="0" y="0"/>
-                <wp:positionH relativeFrom="column">
-                  <wp:posOffset>4152265</wp:posOffset>
-                </wp:positionH>
-                <wp:positionV relativeFrom="paragraph">
-                  <wp:posOffset>4857750</wp:posOffset>
-                </wp:positionV>
-                <wp:extent cx="2000250" cy="635"/>
-                <wp:effectExtent l="0" t="0" r="0" b="0"/>
-                <wp:wrapTight wrapText="bothSides">
-                  <wp:wrapPolygon edited="0">
-                    <wp:start x="0" y="0"/>
-                    <wp:lineTo x="0" y="21600"/>
-                    <wp:lineTo x="21600" y="21600"/>
-                    <wp:lineTo x="21600" y="0"/>
-                  </wp:wrapPolygon>
-                </wp:wrapTight>
-                <wp:docPr id="1824068687" name="Text Box 1"/>
-                <wp:cNvGraphicFramePr/>
-                <a:graphic xmlns:a="http://schemas.openxmlformats.org/drawingml/2006/main">
-                  <a:graphicData uri="http://schemas.microsoft.com/office/word/2010/wordprocessingShape">
-                    <wps:wsp>
-                      <wps:cNvSpPr txBox="1"/>
-                      <wps:spPr>
-                        <a:xfrm>
-                          <a:off x="0" y="0"/>
-                          <a:ext cx="2000250" cy="635"/>
-                        </a:xfrm>
-                        <a:prstGeom prst="rect">
-                          <a:avLst/>
-                        </a:prstGeom>
-                        <a:solidFill>
-                          <a:prstClr val="white"/>
-                        </a:solidFill>
-                        <a:ln>
-                          <a:noFill/>
-                        </a:ln>
-                      </wps:spPr>
-                      <wps:txbx>
-                        <w:txbxContent>
-                          <w:p>
-                            <w:pPr>
-                              <w:pStyle w:val="Caption"/>
-                              <w:rPr>
-                                <w:noProof/>
-                              </w:rPr>
-                            </w:pPr>
-                            <w:bookmarkStart w:id="28" w:name="_Toc176457564"/>
-                            <w:r>
-                              <w:t xml:space="preserve">Figure 1. </w:t>
-                            </w:r>
-                            <w:r>
-                              <w:fldChar w:fldCharType="begin"/>
-                            </w:r>
-                            <w:r>
-                              <w:instrText xml:space="preserve"> SEQ Figure_1. \* ARABIC </w:instrText>
-                            </w:r>
-                            <w:r>
-                              <w:fldChar w:fldCharType="separate"/>
-                            </w:r>
-                            <w:r>
-                              <w:rPr>
-                                <w:noProof/>
-                              </w:rPr>
-                              <w:t>7</w:t>
-                            </w:r>
-                            <w:r>
-                              <w:fldChar w:fldCharType="end"/>
-                            </w:r>
-                            <w:r>
-                              <w:t xml:space="preserve">: </w:t>
-                            </w:r>
-                            <w:proofErr w:type="spellStart"/>
-                            <w:r>
-                              <w:t>SuperCook's</w:t>
-                            </w:r>
-                            <w:proofErr w:type="spellEnd"/>
-                            <w:r>
-                              <w:t xml:space="preserve"> shopping list manager</w:t>
-                            </w:r>
-                            <w:bookmarkEnd w:id="28"/>
-                          </w:p>
-                        </w:txbxContent>
-                      </wps:txbx>
-                      <wps:bodyPr rot="0" spcFirstLastPara="0" vertOverflow="overflow" horzOverflow="overflow" vert="horz" wrap="square" lIns="0" tIns="0" rIns="0" bIns="0" numCol="1" spcCol="0" rtlCol="0" fromWordArt="0" anchor="t" anchorCtr="0" forceAA="0" compatLnSpc="1">
-                        <a:prstTxWarp prst="textNoShape">
-                          <a:avLst/>
-                        </a:prstTxWarp>
-                        <a:spAutoFit/>
-                      </wps:bodyPr>
-                    </wps:wsp>
-                  </a:graphicData>
-                </a:graphic>
-              </wp:anchor>
-            </w:drawing>
-          </mc:Choice>
-          <mc:Fallback>
-            <w:pict>
-              <v:shape w14:anchorId="2DD14056" id="_x0000_s1030" type="#_x0000_t202" style="position:absolute;left:0;text-align:left;margin-left:326.95pt;margin-top:382.5pt;width:157.5pt;height:.05pt;z-index:-251598848;visibility:visible;mso-wrap-style:square;mso-wrap-distance-left:9pt;mso-wrap-distance-top:0;mso-wrap-distance-right:9pt;mso-wrap-distance-bottom:0;mso-position-horizontal:absolute;mso-position-horizontal-relative:text;mso-position-vertical:absolute;mso-position-vertical-relative:text;v-text-anchor:top" o:gfxdata="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" stroked="f">
-                <v:textbox style="mso-fit-shape-to-text:t" inset="0,0,0,0">
-                  <w:txbxContent>
-                    <w:p>
-                      <w:pPr>
-                        <w:pStyle w:val="Caption"/>
-                        <w:rPr>
-                          <w:noProof/>
-                        </w:rPr>
-                      </w:pPr>
-                      <w:bookmarkStart w:id="29" w:name="_Toc176457564"/>
-                      <w:r>
-                        <w:t xml:space="preserve">Figure 1. </w:t>
-                      </w:r>
-                      <w:r>
-                        <w:fldChar w:fldCharType="begin"/>
-                      </w:r>
-                      <w:r>
-                        <w:instrText xml:space="preserve"> SEQ Figure_1. \* ARABIC </w:instrText>
-                      </w:r>
-                      <w:r>
-                        <w:fldChar w:fldCharType="separate"/>
-                      </w:r>
-                      <w:r>
-                        <w:rPr>
-                          <w:noProof/>
-                        </w:rPr>
-                        <w:t>7</w:t>
-                      </w:r>
-                      <w:r>
-                        <w:fldChar w:fldCharType="end"/>
-                      </w:r>
-                      <w:r>
-                        <w:t xml:space="preserve">: </w:t>
-                      </w:r>
-                      <w:proofErr w:type="spellStart"/>
-                      <w:r>
-                        <w:t>SuperCook's</w:t>
-                      </w:r>
-                      <w:proofErr w:type="spellEnd"/>
-                      <w:r>
-                        <w:t xml:space="preserve"> shopping list manager</w:t>
-                      </w:r>
-                      <w:bookmarkEnd w:id="29"/>
-                    </w:p>
-                  </w:txbxContent>
-                </v:textbox>
-                <w10:wrap type="tight"/>
-              </v:shape>
-            </w:pict>
-          </mc:Fallback>
-        </mc:AlternateContent>
-      </w:r>
-      <w:r>
-        <w:rPr>
-          <w:noProof/>
-        </w:rPr>
         <w:drawing>
-          <wp:anchor distT="0" distB="0" distL="114300" distR="114300" simplePos="0" relativeHeight="251683840" behindDoc="1" locked="0" layoutInCell="1" allowOverlap="1" wp14:anchorId="7618E276" wp14:editId="2758403B">
+          <wp:anchor distT="0" distB="0" distL="114300" distR="114300" simplePos="0" relativeHeight="251683840" behindDoc="1" locked="0" layoutInCell="1" allowOverlap="1" wp14:anchorId="7618E276" wp14:editId="4F7AD97B">
             <wp:simplePos x="0" y="0"/>
             <wp:positionH relativeFrom="column">
               <wp:posOffset>4152265</wp:posOffset>
@@ -6869,167 +6796,8 @@
         <w:rPr>
           <w:noProof/>
         </w:rPr>
-        <mc:AlternateContent>
-          <mc:Choice Requires="wps">
-            <w:drawing>
-              <wp:anchor distT="0" distB="0" distL="114300" distR="114300" simplePos="0" relativeHeight="251713536" behindDoc="1" locked="0" layoutInCell="1" allowOverlap="1" wp14:anchorId="36900AB2" wp14:editId="64ECEDE1">
-                <wp:simplePos x="0" y="0"/>
-                <wp:positionH relativeFrom="column">
-                  <wp:posOffset>-438150</wp:posOffset>
-                </wp:positionH>
-                <wp:positionV relativeFrom="paragraph">
-                  <wp:posOffset>4878705</wp:posOffset>
-                </wp:positionV>
-                <wp:extent cx="2009775" cy="635"/>
-                <wp:effectExtent l="0" t="0" r="0" b="0"/>
-                <wp:wrapTight wrapText="bothSides">
-                  <wp:wrapPolygon edited="0">
-                    <wp:start x="0" y="0"/>
-                    <wp:lineTo x="0" y="21600"/>
-                    <wp:lineTo x="21600" y="21600"/>
-                    <wp:lineTo x="21600" y="0"/>
-                  </wp:wrapPolygon>
-                </wp:wrapTight>
-                <wp:docPr id="602819601" name="Text Box 1"/>
-                <wp:cNvGraphicFramePr/>
-                <a:graphic xmlns:a="http://schemas.openxmlformats.org/drawingml/2006/main">
-                  <a:graphicData uri="http://schemas.microsoft.com/office/word/2010/wordprocessingShape">
-                    <wps:wsp>
-                      <wps:cNvSpPr txBox="1"/>
-                      <wps:spPr>
-                        <a:xfrm>
-                          <a:off x="0" y="0"/>
-                          <a:ext cx="2009775" cy="635"/>
-                        </a:xfrm>
-                        <a:prstGeom prst="rect">
-                          <a:avLst/>
-                        </a:prstGeom>
-                        <a:solidFill>
-                          <a:prstClr val="white"/>
-                        </a:solidFill>
-                        <a:ln>
-                          <a:noFill/>
-                        </a:ln>
-                      </wps:spPr>
-                      <wps:txbx>
-                        <w:txbxContent>
-                          <w:p>
-                            <w:pPr>
-                              <w:pStyle w:val="Caption"/>
-                              <w:rPr>
-                                <w:noProof/>
-                              </w:rPr>
-                            </w:pPr>
-                            <w:bookmarkStart w:id="30" w:name="_Toc176457565"/>
-                            <w:r>
-                              <w:t xml:space="preserve">Figure 1. </w:t>
-                            </w:r>
-                            <w:r>
-                              <w:fldChar w:fldCharType="begin"/>
-                            </w:r>
-                            <w:r>
-                              <w:instrText xml:space="preserve"> SEQ Figure_1. \* ARABIC </w:instrText>
-                            </w:r>
-                            <w:r>
-                              <w:fldChar w:fldCharType="separate"/>
-                            </w:r>
-                            <w:r>
-                              <w:rPr>
-                                <w:noProof/>
-                              </w:rPr>
-                              <w:t>8</w:t>
-                            </w:r>
-                            <w:r>
-                              <w:fldChar w:fldCharType="end"/>
-                            </w:r>
-                            <w:r>
-                              <w:t xml:space="preserve">: </w:t>
-                            </w:r>
-                            <w:proofErr w:type="spellStart"/>
-                            <w:r>
-                              <w:t>SuperCook's</w:t>
-                            </w:r>
-                            <w:proofErr w:type="spellEnd"/>
-                            <w:r>
-                              <w:t xml:space="preserve"> ingredient filter</w:t>
-                            </w:r>
-                            <w:bookmarkEnd w:id="30"/>
-                          </w:p>
-                        </w:txbxContent>
-                      </wps:txbx>
-                      <wps:bodyPr rot="0" spcFirstLastPara="0" vertOverflow="overflow" horzOverflow="overflow" vert="horz" wrap="square" lIns="0" tIns="0" rIns="0" bIns="0" numCol="1" spcCol="0" rtlCol="0" fromWordArt="0" anchor="t" anchorCtr="0" forceAA="0" compatLnSpc="1">
-                        <a:prstTxWarp prst="textNoShape">
-                          <a:avLst/>
-                        </a:prstTxWarp>
-                        <a:spAutoFit/>
-                      </wps:bodyPr>
-                    </wps:wsp>
-                  </a:graphicData>
-                </a:graphic>
-              </wp:anchor>
-            </w:drawing>
-          </mc:Choice>
-          <mc:Fallback>
-            <w:pict>
-              <v:shape w14:anchorId="36900AB2" id="_x0000_s1031" type="#_x0000_t202" style="position:absolute;left:0;text-align:left;margin-left:-34.5pt;margin-top:384.15pt;width:158.25pt;height:.05pt;z-index:-251602944;visibility:visible;mso-wrap-style:square;mso-wrap-distance-left:9pt;mso-wrap-distance-top:0;mso-wrap-distance-right:9pt;mso-wrap-distance-bottom:0;mso-position-horizontal:absolute;mso-position-horizontal-relative:text;mso-position-vertical:absolute;mso-position-vertical-relative:text;v-text-anchor:top" o:gfxdata="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" stroked="f">
-                <v:textbox style="mso-fit-shape-to-text:t" inset="0,0,0,0">
-                  <w:txbxContent>
-                    <w:p>
-                      <w:pPr>
-                        <w:pStyle w:val="Caption"/>
-                        <w:rPr>
-                          <w:noProof/>
-                        </w:rPr>
-                      </w:pPr>
-                      <w:bookmarkStart w:id="31" w:name="_Toc176457565"/>
-                      <w:r>
-                        <w:t xml:space="preserve">Figure 1. </w:t>
-                      </w:r>
-                      <w:r>
-                        <w:fldChar w:fldCharType="begin"/>
-                      </w:r>
-                      <w:r>
-                        <w:instrText xml:space="preserve"> SEQ Figure_1. \* ARABIC </w:instrText>
-                      </w:r>
-                      <w:r>
-                        <w:fldChar w:fldCharType="separate"/>
-                      </w:r>
-                      <w:r>
-                        <w:rPr>
-                          <w:noProof/>
-                        </w:rPr>
-                        <w:t>8</w:t>
-                      </w:r>
-                      <w:r>
-                        <w:fldChar w:fldCharType="end"/>
-                      </w:r>
-                      <w:r>
-                        <w:t xml:space="preserve">: </w:t>
-                      </w:r>
-                      <w:proofErr w:type="spellStart"/>
-                      <w:r>
-                        <w:t>SuperCook's</w:t>
-                      </w:r>
-                      <w:proofErr w:type="spellEnd"/>
-                      <w:r>
-                        <w:t xml:space="preserve"> ingredient filter</w:t>
-                      </w:r>
-                      <w:bookmarkEnd w:id="31"/>
-                    </w:p>
-                  </w:txbxContent>
-                </v:textbox>
-                <w10:wrap type="tight"/>
-              </v:shape>
-            </w:pict>
-          </mc:Fallback>
-        </mc:AlternateContent>
-      </w:r>
-      <w:r>
-        <w:rPr>
-          <w:noProof/>
-        </w:rPr>
         <w:drawing>
-          <wp:anchor distT="0" distB="0" distL="114300" distR="114300" simplePos="0" relativeHeight="251681792" behindDoc="1" locked="0" layoutInCell="1" allowOverlap="1" wp14:anchorId="5B37E5E9" wp14:editId="21B764C7">
+          <wp:anchor distT="0" distB="0" distL="114300" distR="114300" simplePos="0" relativeHeight="251681792" behindDoc="1" locked="0" layoutInCell="1" allowOverlap="1" wp14:anchorId="5B37E5E9" wp14:editId="4DA90343">
             <wp:simplePos x="0" y="0"/>
             <wp:positionH relativeFrom="column">
               <wp:posOffset>-438150</wp:posOffset>
@@ -7101,167 +6869,8 @@
         <w:rPr>
           <w:noProof/>
         </w:rPr>
-        <mc:AlternateContent>
-          <mc:Choice Requires="wps">
-            <w:drawing>
-              <wp:anchor distT="0" distB="0" distL="114300" distR="114300" simplePos="0" relativeHeight="251715584" behindDoc="1" locked="0" layoutInCell="1" allowOverlap="1" wp14:anchorId="32F5BC28" wp14:editId="5DC7EB22">
-                <wp:simplePos x="0" y="0"/>
-                <wp:positionH relativeFrom="column">
-                  <wp:posOffset>1827530</wp:posOffset>
-                </wp:positionH>
-                <wp:positionV relativeFrom="paragraph">
-                  <wp:posOffset>4867275</wp:posOffset>
-                </wp:positionV>
-                <wp:extent cx="2000250" cy="635"/>
-                <wp:effectExtent l="0" t="0" r="0" b="0"/>
-                <wp:wrapTight wrapText="bothSides">
-                  <wp:wrapPolygon edited="0">
-                    <wp:start x="0" y="0"/>
-                    <wp:lineTo x="0" y="21600"/>
-                    <wp:lineTo x="21600" y="21600"/>
-                    <wp:lineTo x="21600" y="0"/>
-                  </wp:wrapPolygon>
-                </wp:wrapTight>
-                <wp:docPr id="491730455" name="Text Box 1"/>
-                <wp:cNvGraphicFramePr/>
-                <a:graphic xmlns:a="http://schemas.openxmlformats.org/drawingml/2006/main">
-                  <a:graphicData uri="http://schemas.microsoft.com/office/word/2010/wordprocessingShape">
-                    <wps:wsp>
-                      <wps:cNvSpPr txBox="1"/>
-                      <wps:spPr>
-                        <a:xfrm>
-                          <a:off x="0" y="0"/>
-                          <a:ext cx="2000250" cy="635"/>
-                        </a:xfrm>
-                        <a:prstGeom prst="rect">
-                          <a:avLst/>
-                        </a:prstGeom>
-                        <a:solidFill>
-                          <a:prstClr val="white"/>
-                        </a:solidFill>
-                        <a:ln>
-                          <a:noFill/>
-                        </a:ln>
-                      </wps:spPr>
-                      <wps:txbx>
-                        <w:txbxContent>
-                          <w:p>
-                            <w:pPr>
-                              <w:pStyle w:val="Caption"/>
-                              <w:rPr>
-                                <w:noProof/>
-                              </w:rPr>
-                            </w:pPr>
-                            <w:bookmarkStart w:id="32" w:name="_Toc176457566"/>
-                            <w:r>
-                              <w:t xml:space="preserve">Figure 1. </w:t>
-                            </w:r>
-                            <w:r>
-                              <w:fldChar w:fldCharType="begin"/>
-                            </w:r>
-                            <w:r>
-                              <w:instrText xml:space="preserve"> SEQ Figure_1. \* ARABIC </w:instrText>
-                            </w:r>
-                            <w:r>
-                              <w:fldChar w:fldCharType="separate"/>
-                            </w:r>
-                            <w:r>
-                              <w:rPr>
-                                <w:noProof/>
-                              </w:rPr>
-                              <w:t>9</w:t>
-                            </w:r>
-                            <w:r>
-                              <w:fldChar w:fldCharType="end"/>
-                            </w:r>
-                            <w:r>
-                              <w:t xml:space="preserve">: </w:t>
-                            </w:r>
-                            <w:proofErr w:type="spellStart"/>
-                            <w:r>
-                              <w:t>SuperCook's</w:t>
-                            </w:r>
-                            <w:proofErr w:type="spellEnd"/>
-                            <w:r>
-                              <w:t xml:space="preserve"> favourites page with missing ingredient</w:t>
-                            </w:r>
-                            <w:bookmarkEnd w:id="32"/>
-                          </w:p>
-                        </w:txbxContent>
-                      </wps:txbx>
-                      <wps:bodyPr rot="0" spcFirstLastPara="0" vertOverflow="overflow" horzOverflow="overflow" vert="horz" wrap="square" lIns="0" tIns="0" rIns="0" bIns="0" numCol="1" spcCol="0" rtlCol="0" fromWordArt="0" anchor="t" anchorCtr="0" forceAA="0" compatLnSpc="1">
-                        <a:prstTxWarp prst="textNoShape">
-                          <a:avLst/>
-                        </a:prstTxWarp>
-                        <a:spAutoFit/>
-                      </wps:bodyPr>
-                    </wps:wsp>
-                  </a:graphicData>
-                </a:graphic>
-              </wp:anchor>
-            </w:drawing>
-          </mc:Choice>
-          <mc:Fallback>
-            <w:pict>
-              <v:shape w14:anchorId="32F5BC28" id="_x0000_s1032" type="#_x0000_t202" style="position:absolute;left:0;text-align:left;margin-left:143.9pt;margin-top:383.25pt;width:157.5pt;height:.05pt;z-index:-251600896;visibility:visible;mso-wrap-style:square;mso-wrap-distance-left:9pt;mso-wrap-distance-top:0;mso-wrap-distance-right:9pt;mso-wrap-distance-bottom:0;mso-position-horizontal:absolute;mso-position-horizontal-relative:text;mso-position-vertical:absolute;mso-position-vertical-relative:text;v-text-anchor:top" o:gfxdata="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" stroked="f">
-                <v:textbox style="mso-fit-shape-to-text:t" inset="0,0,0,0">
-                  <w:txbxContent>
-                    <w:p>
-                      <w:pPr>
-                        <w:pStyle w:val="Caption"/>
-                        <w:rPr>
-                          <w:noProof/>
-                        </w:rPr>
-                      </w:pPr>
-                      <w:bookmarkStart w:id="33" w:name="_Toc176457566"/>
-                      <w:r>
-                        <w:t xml:space="preserve">Figure 1. </w:t>
-                      </w:r>
-                      <w:r>
-                        <w:fldChar w:fldCharType="begin"/>
-                      </w:r>
-                      <w:r>
-                        <w:instrText xml:space="preserve"> SEQ Figure_1. \* ARABIC </w:instrText>
-                      </w:r>
-                      <w:r>
-                        <w:fldChar w:fldCharType="separate"/>
-                      </w:r>
-                      <w:r>
-                        <w:rPr>
-                          <w:noProof/>
-                        </w:rPr>
-                        <w:t>9</w:t>
-                      </w:r>
-                      <w:r>
-                        <w:fldChar w:fldCharType="end"/>
-                      </w:r>
-                      <w:r>
-                        <w:t xml:space="preserve">: </w:t>
-                      </w:r>
-                      <w:proofErr w:type="spellStart"/>
-                      <w:r>
-                        <w:t>SuperCook's</w:t>
-                      </w:r>
-                      <w:proofErr w:type="spellEnd"/>
-                      <w:r>
-                        <w:t xml:space="preserve"> favourites page with missing ingredient</w:t>
-                      </w:r>
-                      <w:bookmarkEnd w:id="33"/>
-                    </w:p>
-                  </w:txbxContent>
-                </v:textbox>
-                <w10:wrap type="tight"/>
-              </v:shape>
-            </w:pict>
-          </mc:Fallback>
-        </mc:AlternateContent>
-      </w:r>
-      <w:r>
-        <w:rPr>
-          <w:noProof/>
-        </w:rPr>
         <w:drawing>
-          <wp:anchor distT="0" distB="0" distL="114300" distR="114300" simplePos="0" relativeHeight="251682816" behindDoc="1" locked="0" layoutInCell="1" allowOverlap="1" wp14:anchorId="5ED54402" wp14:editId="636E5149">
+          <wp:anchor distT="0" distB="0" distL="114300" distR="114300" simplePos="0" relativeHeight="251682816" behindDoc="1" locked="0" layoutInCell="1" allowOverlap="1" wp14:anchorId="5ED54402" wp14:editId="4B6858FA">
             <wp:simplePos x="0" y="0"/>
             <wp:positionH relativeFrom="margin">
               <wp:align>center</wp:align>
@@ -7342,6 +6951,483 @@
           <w:szCs w:val="2"/>
         </w:rPr>
       </w:pPr>
+      <w:r>
+        <w:rPr>
+          <w:noProof/>
+        </w:rPr>
+        <mc:AlternateContent>
+          <mc:Choice Requires="wps">
+            <w:drawing>
+              <wp:anchor distT="0" distB="0" distL="114300" distR="114300" simplePos="0" relativeHeight="251717632" behindDoc="1" locked="0" layoutInCell="1" allowOverlap="1" wp14:anchorId="2DD14056" wp14:editId="3B14DF80">
+                <wp:simplePos x="0" y="0"/>
+                <wp:positionH relativeFrom="column">
+                  <wp:posOffset>-434975</wp:posOffset>
+                </wp:positionH>
+                <wp:positionV relativeFrom="paragraph">
+                  <wp:posOffset>4542022</wp:posOffset>
+                </wp:positionV>
+                <wp:extent cx="2000250" cy="635"/>
+                <wp:effectExtent l="0" t="0" r="0" b="0"/>
+                <wp:wrapTight wrapText="bothSides">
+                  <wp:wrapPolygon edited="0">
+                    <wp:start x="0" y="0"/>
+                    <wp:lineTo x="0" y="21600"/>
+                    <wp:lineTo x="21600" y="21600"/>
+                    <wp:lineTo x="21600" y="0"/>
+                  </wp:wrapPolygon>
+                </wp:wrapTight>
+                <wp:docPr id="1824068687" name="Text Box 1"/>
+                <wp:cNvGraphicFramePr/>
+                <a:graphic xmlns:a="http://schemas.openxmlformats.org/drawingml/2006/main">
+                  <a:graphicData uri="http://schemas.microsoft.com/office/word/2010/wordprocessingShape">
+                    <wps:wsp>
+                      <wps:cNvSpPr txBox="1"/>
+                      <wps:spPr>
+                        <a:xfrm>
+                          <a:off x="0" y="0"/>
+                          <a:ext cx="2000250" cy="635"/>
+                        </a:xfrm>
+                        <a:prstGeom prst="rect">
+                          <a:avLst/>
+                        </a:prstGeom>
+                        <a:solidFill>
+                          <a:prstClr val="white"/>
+                        </a:solidFill>
+                        <a:ln>
+                          <a:noFill/>
+                        </a:ln>
+                      </wps:spPr>
+                      <wps:txbx>
+                        <w:txbxContent>
+                          <w:p>
+                            <w:pPr>
+                              <w:pStyle w:val="Caption"/>
+                              <w:rPr>
+                                <w:noProof/>
+                              </w:rPr>
+                            </w:pPr>
+                            <w:bookmarkStart w:id="28" w:name="_Toc176458257"/>
+                            <w:r>
+                              <w:t xml:space="preserve">Figure 1. </w:t>
+                            </w:r>
+                            <w:r>
+                              <w:fldChar w:fldCharType="begin"/>
+                            </w:r>
+                            <w:r>
+                              <w:instrText xml:space="preserve"> SEQ Figure_1. \* ARABIC </w:instrText>
+                            </w:r>
+                            <w:r>
+                              <w:fldChar w:fldCharType="separate"/>
+                            </w:r>
+                            <w:r>
+                              <w:rPr>
+                                <w:noProof/>
+                              </w:rPr>
+                              <w:t>7</w:t>
+                            </w:r>
+                            <w:r>
+                              <w:fldChar w:fldCharType="end"/>
+                            </w:r>
+                            <w:r>
+                              <w:t xml:space="preserve">: </w:t>
+                            </w:r>
+                            <w:proofErr w:type="spellStart"/>
+                            <w:r>
+                              <w:t>SuperCook's</w:t>
+                            </w:r>
+                            <w:proofErr w:type="spellEnd"/>
+                            <w:r>
+                              <w:t xml:space="preserve"> ingredient filter</w:t>
+                            </w:r>
+                            <w:bookmarkEnd w:id="28"/>
+                          </w:p>
+                        </w:txbxContent>
+                      </wps:txbx>
+                      <wps:bodyPr rot="0" spcFirstLastPara="0" vertOverflow="overflow" horzOverflow="overflow" vert="horz" wrap="square" lIns="0" tIns="0" rIns="0" bIns="0" numCol="1" spcCol="0" rtlCol="0" fromWordArt="0" anchor="t" anchorCtr="0" forceAA="0" compatLnSpc="1">
+                        <a:prstTxWarp prst="textNoShape">
+                          <a:avLst/>
+                        </a:prstTxWarp>
+                        <a:spAutoFit/>
+                      </wps:bodyPr>
+                    </wps:wsp>
+                  </a:graphicData>
+                </a:graphic>
+              </wp:anchor>
+            </w:drawing>
+          </mc:Choice>
+          <mc:Fallback>
+            <w:pict>
+              <v:shape w14:anchorId="2DD14056" id="_x0000_s1030" type="#_x0000_t202" style="position:absolute;margin-left:-34.25pt;margin-top:357.65pt;width:157.5pt;height:.05pt;z-index:-251598848;visibility:visible;mso-wrap-style:square;mso-wrap-distance-left:9pt;mso-wrap-distance-top:0;mso-wrap-distance-right:9pt;mso-wrap-distance-bottom:0;mso-position-horizontal:absolute;mso-position-horizontal-relative:text;mso-position-vertical:absolute;mso-position-vertical-relative:text;v-text-anchor:top" o:gfxdata="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" stroked="f">
+                <v:textbox style="mso-fit-shape-to-text:t" inset="0,0,0,0">
+                  <w:txbxContent>
+                    <w:p>
+                      <w:pPr>
+                        <w:pStyle w:val="Caption"/>
+                        <w:rPr>
+                          <w:noProof/>
+                        </w:rPr>
+                      </w:pPr>
+                      <w:bookmarkStart w:id="29" w:name="_Toc176458257"/>
+                      <w:r>
+                        <w:t xml:space="preserve">Figure 1. </w:t>
+                      </w:r>
+                      <w:r>
+                        <w:fldChar w:fldCharType="begin"/>
+                      </w:r>
+                      <w:r>
+                        <w:instrText xml:space="preserve"> SEQ Figure_1. \* ARABIC </w:instrText>
+                      </w:r>
+                      <w:r>
+                        <w:fldChar w:fldCharType="separate"/>
+                      </w:r>
+                      <w:r>
+                        <w:rPr>
+                          <w:noProof/>
+                        </w:rPr>
+                        <w:t>7</w:t>
+                      </w:r>
+                      <w:r>
+                        <w:fldChar w:fldCharType="end"/>
+                      </w:r>
+                      <w:r>
+                        <w:t xml:space="preserve">: </w:t>
+                      </w:r>
+                      <w:proofErr w:type="spellStart"/>
+                      <w:r>
+                        <w:t>SuperCook's</w:t>
+                      </w:r>
+                      <w:proofErr w:type="spellEnd"/>
+                      <w:r>
+                        <w:t xml:space="preserve"> ingredient filter</w:t>
+                      </w:r>
+                      <w:bookmarkEnd w:id="29"/>
+                    </w:p>
+                  </w:txbxContent>
+                </v:textbox>
+                <w10:wrap type="tight"/>
+              </v:shape>
+            </w:pict>
+          </mc:Fallback>
+        </mc:AlternateContent>
+      </w:r>
+      <w:r>
+        <w:rPr>
+          <w:noProof/>
+        </w:rPr>
+        <mc:AlternateContent>
+          <mc:Choice Requires="wps">
+            <w:drawing>
+              <wp:anchor distT="0" distB="0" distL="114300" distR="114300" simplePos="0" relativeHeight="251713536" behindDoc="1" locked="0" layoutInCell="1" allowOverlap="1" wp14:anchorId="36900AB2" wp14:editId="52A28AEE">
+                <wp:simplePos x="0" y="0"/>
+                <wp:positionH relativeFrom="column">
+                  <wp:posOffset>1823720</wp:posOffset>
+                </wp:positionH>
+                <wp:positionV relativeFrom="paragraph">
+                  <wp:posOffset>4510405</wp:posOffset>
+                </wp:positionV>
+                <wp:extent cx="2009775" cy="635"/>
+                <wp:effectExtent l="0" t="0" r="0" b="0"/>
+                <wp:wrapTight wrapText="bothSides">
+                  <wp:wrapPolygon edited="0">
+                    <wp:start x="0" y="0"/>
+                    <wp:lineTo x="0" y="21600"/>
+                    <wp:lineTo x="21600" y="21600"/>
+                    <wp:lineTo x="21600" y="0"/>
+                  </wp:wrapPolygon>
+                </wp:wrapTight>
+                <wp:docPr id="602819601" name="Text Box 1"/>
+                <wp:cNvGraphicFramePr/>
+                <a:graphic xmlns:a="http://schemas.openxmlformats.org/drawingml/2006/main">
+                  <a:graphicData uri="http://schemas.microsoft.com/office/word/2010/wordprocessingShape">
+                    <wps:wsp>
+                      <wps:cNvSpPr txBox="1"/>
+                      <wps:spPr>
+                        <a:xfrm>
+                          <a:off x="0" y="0"/>
+                          <a:ext cx="2009775" cy="635"/>
+                        </a:xfrm>
+                        <a:prstGeom prst="rect">
+                          <a:avLst/>
+                        </a:prstGeom>
+                        <a:solidFill>
+                          <a:prstClr val="white"/>
+                        </a:solidFill>
+                        <a:ln>
+                          <a:noFill/>
+                        </a:ln>
+                      </wps:spPr>
+                      <wps:txbx>
+                        <w:txbxContent>
+                          <w:p>
+                            <w:pPr>
+                              <w:pStyle w:val="Caption"/>
+                              <w:rPr>
+                                <w:noProof/>
+                              </w:rPr>
+                            </w:pPr>
+                            <w:bookmarkStart w:id="30" w:name="_Toc176458258"/>
+                            <w:r>
+                              <w:t xml:space="preserve">Figure 1. </w:t>
+                            </w:r>
+                            <w:r>
+                              <w:fldChar w:fldCharType="begin"/>
+                            </w:r>
+                            <w:r>
+                              <w:instrText xml:space="preserve"> SEQ Figure_1. \* ARABIC </w:instrText>
+                            </w:r>
+                            <w:r>
+                              <w:fldChar w:fldCharType="separate"/>
+                            </w:r>
+                            <w:r>
+                              <w:rPr>
+                                <w:noProof/>
+                              </w:rPr>
+                              <w:t>8</w:t>
+                            </w:r>
+                            <w:r>
+                              <w:fldChar w:fldCharType="end"/>
+                            </w:r>
+                            <w:r>
+                              <w:t xml:space="preserve">: </w:t>
+                            </w:r>
+                            <w:proofErr w:type="spellStart"/>
+                            <w:r>
+                              <w:t>SuperCook's</w:t>
+                            </w:r>
+                            <w:proofErr w:type="spellEnd"/>
+                            <w:r>
+                              <w:t xml:space="preserve"> favourites page with missing ingredient</w:t>
+                            </w:r>
+                            <w:bookmarkEnd w:id="30"/>
+                          </w:p>
+                        </w:txbxContent>
+                      </wps:txbx>
+                      <wps:bodyPr rot="0" spcFirstLastPara="0" vertOverflow="overflow" horzOverflow="overflow" vert="horz" wrap="square" lIns="0" tIns="0" rIns="0" bIns="0" numCol="1" spcCol="0" rtlCol="0" fromWordArt="0" anchor="t" anchorCtr="0" forceAA="0" compatLnSpc="1">
+                        <a:prstTxWarp prst="textNoShape">
+                          <a:avLst/>
+                        </a:prstTxWarp>
+                        <a:spAutoFit/>
+                      </wps:bodyPr>
+                    </wps:wsp>
+                  </a:graphicData>
+                </a:graphic>
+              </wp:anchor>
+            </w:drawing>
+          </mc:Choice>
+          <mc:Fallback>
+            <w:pict>
+              <v:shape w14:anchorId="36900AB2" id="_x0000_s1031" type="#_x0000_t202" style="position:absolute;margin-left:143.6pt;margin-top:355.15pt;width:158.25pt;height:.05pt;z-index:-251602944;visibility:visible;mso-wrap-style:square;mso-wrap-distance-left:9pt;mso-wrap-distance-top:0;mso-wrap-distance-right:9pt;mso-wrap-distance-bottom:0;mso-position-horizontal:absolute;mso-position-horizontal-relative:text;mso-position-vertical:absolute;mso-position-vertical-relative:text;v-text-anchor:top" o:gfxdata="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" stroked="f">
+                <v:textbox style="mso-fit-shape-to-text:t" inset="0,0,0,0">
+                  <w:txbxContent>
+                    <w:p>
+                      <w:pPr>
+                        <w:pStyle w:val="Caption"/>
+                        <w:rPr>
+                          <w:noProof/>
+                        </w:rPr>
+                      </w:pPr>
+                      <w:bookmarkStart w:id="31" w:name="_Toc176458258"/>
+                      <w:r>
+                        <w:t xml:space="preserve">Figure 1. </w:t>
+                      </w:r>
+                      <w:r>
+                        <w:fldChar w:fldCharType="begin"/>
+                      </w:r>
+                      <w:r>
+                        <w:instrText xml:space="preserve"> SEQ Figure_1. \* ARABIC </w:instrText>
+                      </w:r>
+                      <w:r>
+                        <w:fldChar w:fldCharType="separate"/>
+                      </w:r>
+                      <w:r>
+                        <w:rPr>
+                          <w:noProof/>
+                        </w:rPr>
+                        <w:t>8</w:t>
+                      </w:r>
+                      <w:r>
+                        <w:fldChar w:fldCharType="end"/>
+                      </w:r>
+                      <w:r>
+                        <w:t xml:space="preserve">: </w:t>
+                      </w:r>
+                      <w:proofErr w:type="spellStart"/>
+                      <w:r>
+                        <w:t>SuperCook's</w:t>
+                      </w:r>
+                      <w:proofErr w:type="spellEnd"/>
+                      <w:r>
+                        <w:t xml:space="preserve"> favourites page with missing ingredient</w:t>
+                      </w:r>
+                      <w:bookmarkEnd w:id="31"/>
+                    </w:p>
+                  </w:txbxContent>
+                </v:textbox>
+                <w10:wrap type="tight"/>
+              </v:shape>
+            </w:pict>
+          </mc:Fallback>
+        </mc:AlternateContent>
+      </w:r>
+      <w:r>
+        <w:rPr>
+          <w:noProof/>
+        </w:rPr>
+        <mc:AlternateContent>
+          <mc:Choice Requires="wps">
+            <w:drawing>
+              <wp:anchor distT="0" distB="0" distL="114300" distR="114300" simplePos="0" relativeHeight="251715584" behindDoc="1" locked="0" layoutInCell="1" allowOverlap="1" wp14:anchorId="32F5BC28" wp14:editId="501C70F5">
+                <wp:simplePos x="0" y="0"/>
+                <wp:positionH relativeFrom="column">
+                  <wp:posOffset>4153845</wp:posOffset>
+                </wp:positionH>
+                <wp:positionV relativeFrom="paragraph">
+                  <wp:posOffset>4502150</wp:posOffset>
+                </wp:positionV>
+                <wp:extent cx="2000250" cy="635"/>
+                <wp:effectExtent l="0" t="0" r="0" b="0"/>
+                <wp:wrapTight wrapText="bothSides">
+                  <wp:wrapPolygon edited="0">
+                    <wp:start x="0" y="0"/>
+                    <wp:lineTo x="0" y="21600"/>
+                    <wp:lineTo x="21600" y="21600"/>
+                    <wp:lineTo x="21600" y="0"/>
+                  </wp:wrapPolygon>
+                </wp:wrapTight>
+                <wp:docPr id="491730455" name="Text Box 1"/>
+                <wp:cNvGraphicFramePr/>
+                <a:graphic xmlns:a="http://schemas.openxmlformats.org/drawingml/2006/main">
+                  <a:graphicData uri="http://schemas.microsoft.com/office/word/2010/wordprocessingShape">
+                    <wps:wsp>
+                      <wps:cNvSpPr txBox="1"/>
+                      <wps:spPr>
+                        <a:xfrm>
+                          <a:off x="0" y="0"/>
+                          <a:ext cx="2000250" cy="635"/>
+                        </a:xfrm>
+                        <a:prstGeom prst="rect">
+                          <a:avLst/>
+                        </a:prstGeom>
+                        <a:solidFill>
+                          <a:prstClr val="white"/>
+                        </a:solidFill>
+                        <a:ln>
+                          <a:noFill/>
+                        </a:ln>
+                      </wps:spPr>
+                      <wps:txbx>
+                        <w:txbxContent>
+                          <w:p>
+                            <w:pPr>
+                              <w:pStyle w:val="Caption"/>
+                              <w:rPr>
+                                <w:noProof/>
+                              </w:rPr>
+                            </w:pPr>
+                            <w:bookmarkStart w:id="32" w:name="_Toc176458259"/>
+                            <w:r>
+                              <w:t xml:space="preserve">Figure 1. </w:t>
+                            </w:r>
+                            <w:r>
+                              <w:fldChar w:fldCharType="begin"/>
+                            </w:r>
+                            <w:r>
+                              <w:instrText xml:space="preserve"> SEQ Figure_1. \* ARABIC </w:instrText>
+                            </w:r>
+                            <w:r>
+                              <w:fldChar w:fldCharType="separate"/>
+                            </w:r>
+                            <w:r>
+                              <w:rPr>
+                                <w:noProof/>
+                              </w:rPr>
+                              <w:t>9</w:t>
+                            </w:r>
+                            <w:r>
+                              <w:fldChar w:fldCharType="end"/>
+                            </w:r>
+                            <w:r>
+                              <w:t xml:space="preserve">: </w:t>
+                            </w:r>
+                            <w:proofErr w:type="spellStart"/>
+                            <w:r>
+                              <w:t>SuperCook's</w:t>
+                            </w:r>
+                            <w:proofErr w:type="spellEnd"/>
+                            <w:r>
+                              <w:t xml:space="preserve"> shopping list manager</w:t>
+                            </w:r>
+                            <w:bookmarkEnd w:id="32"/>
+                          </w:p>
+                        </w:txbxContent>
+                      </wps:txbx>
+                      <wps:bodyPr rot="0" spcFirstLastPara="0" vertOverflow="overflow" horzOverflow="overflow" vert="horz" wrap="square" lIns="0" tIns="0" rIns="0" bIns="0" numCol="1" spcCol="0" rtlCol="0" fromWordArt="0" anchor="t" anchorCtr="0" forceAA="0" compatLnSpc="1">
+                        <a:prstTxWarp prst="textNoShape">
+                          <a:avLst/>
+                        </a:prstTxWarp>
+                        <a:spAutoFit/>
+                      </wps:bodyPr>
+                    </wps:wsp>
+                  </a:graphicData>
+                </a:graphic>
+              </wp:anchor>
+            </w:drawing>
+          </mc:Choice>
+          <mc:Fallback>
+            <w:pict>
+              <v:shape w14:anchorId="32F5BC28" id="_x0000_s1032" type="#_x0000_t202" style="position:absolute;margin-left:327.05pt;margin-top:354.5pt;width:157.5pt;height:.05pt;z-index:-251600896;visibility:visible;mso-wrap-style:square;mso-wrap-distance-left:9pt;mso-wrap-distance-top:0;mso-wrap-distance-right:9pt;mso-wrap-distance-bottom:0;mso-position-horizontal:absolute;mso-position-horizontal-relative:text;mso-position-vertical:absolute;mso-position-vertical-relative:text;v-text-anchor:top" o:gfxdata="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" stroked="f">
+                <v:textbox style="mso-fit-shape-to-text:t" inset="0,0,0,0">
+                  <w:txbxContent>
+                    <w:p>
+                      <w:pPr>
+                        <w:pStyle w:val="Caption"/>
+                        <w:rPr>
+                          <w:noProof/>
+                        </w:rPr>
+                      </w:pPr>
+                      <w:bookmarkStart w:id="33" w:name="_Toc176458259"/>
+                      <w:r>
+                        <w:t xml:space="preserve">Figure 1. </w:t>
+                      </w:r>
+                      <w:r>
+                        <w:fldChar w:fldCharType="begin"/>
+                      </w:r>
+                      <w:r>
+                        <w:instrText xml:space="preserve"> SEQ Figure_1. \* ARABIC </w:instrText>
+                      </w:r>
+                      <w:r>
+                        <w:fldChar w:fldCharType="separate"/>
+                      </w:r>
+                      <w:r>
+                        <w:rPr>
+                          <w:noProof/>
+                        </w:rPr>
+                        <w:t>9</w:t>
+                      </w:r>
+                      <w:r>
+                        <w:fldChar w:fldCharType="end"/>
+                      </w:r>
+                      <w:r>
+                        <w:t xml:space="preserve">: </w:t>
+                      </w:r>
+                      <w:proofErr w:type="spellStart"/>
+                      <w:r>
+                        <w:t>SuperCook's</w:t>
+                      </w:r>
+                      <w:proofErr w:type="spellEnd"/>
+                      <w:r>
+                        <w:t xml:space="preserve"> shopping list manager</w:t>
+                      </w:r>
+                      <w:bookmarkEnd w:id="33"/>
+                    </w:p>
+                  </w:txbxContent>
+                </v:textbox>
+                <w10:wrap type="tight"/>
+              </v:shape>
+            </w:pict>
+          </mc:Fallback>
+        </mc:AlternateContent>
+      </w:r>
     </w:p>
     <w:p>
       <w:pPr>
@@ -7640,157 +7726,8 @@
         <w:rPr>
           <w:noProof/>
         </w:rPr>
-        <mc:AlternateContent>
-          <mc:Choice Requires="wps">
-            <w:drawing>
-              <wp:anchor distT="0" distB="0" distL="114300" distR="114300" simplePos="0" relativeHeight="251723776" behindDoc="1" locked="0" layoutInCell="1" allowOverlap="1" wp14:anchorId="0BA71BF3" wp14:editId="4A4BF87A">
-                <wp:simplePos x="0" y="0"/>
-                <wp:positionH relativeFrom="column">
-                  <wp:posOffset>4210050</wp:posOffset>
-                </wp:positionH>
-                <wp:positionV relativeFrom="paragraph">
-                  <wp:posOffset>4688840</wp:posOffset>
-                </wp:positionV>
-                <wp:extent cx="1971675" cy="635"/>
-                <wp:effectExtent l="0" t="0" r="0" b="0"/>
-                <wp:wrapTight wrapText="bothSides">
-                  <wp:wrapPolygon edited="0">
-                    <wp:start x="0" y="0"/>
-                    <wp:lineTo x="0" y="21600"/>
-                    <wp:lineTo x="21600" y="21600"/>
-                    <wp:lineTo x="21600" y="0"/>
-                  </wp:wrapPolygon>
-                </wp:wrapTight>
-                <wp:docPr id="48002556" name="Text Box 1"/>
-                <wp:cNvGraphicFramePr/>
-                <a:graphic xmlns:a="http://schemas.openxmlformats.org/drawingml/2006/main">
-                  <a:graphicData uri="http://schemas.microsoft.com/office/word/2010/wordprocessingShape">
-                    <wps:wsp>
-                      <wps:cNvSpPr txBox="1"/>
-                      <wps:spPr>
-                        <a:xfrm>
-                          <a:off x="0" y="0"/>
-                          <a:ext cx="1971675" cy="635"/>
-                        </a:xfrm>
-                        <a:prstGeom prst="rect">
-                          <a:avLst/>
-                        </a:prstGeom>
-                        <a:solidFill>
-                          <a:prstClr val="white"/>
-                        </a:solidFill>
-                        <a:ln>
-                          <a:noFill/>
-                        </a:ln>
-                      </wps:spPr>
-                      <wps:txbx>
-                        <w:txbxContent>
-                          <w:p>
-                            <w:pPr>
-                              <w:pStyle w:val="Caption"/>
-                              <w:rPr>
-                                <w:noProof/>
-                              </w:rPr>
-                            </w:pPr>
-                            <w:bookmarkStart w:id="35" w:name="_Toc176457567"/>
-                            <w:r>
-                              <w:t xml:space="preserve">Figure 1. </w:t>
-                            </w:r>
-                            <w:r>
-                              <w:fldChar w:fldCharType="begin"/>
-                            </w:r>
-                            <w:r>
-                              <w:instrText xml:space="preserve"> SEQ Figure_1. \* ARABIC </w:instrText>
-                            </w:r>
-                            <w:r>
-                              <w:fldChar w:fldCharType="separate"/>
-                            </w:r>
-                            <w:r>
-                              <w:rPr>
-                                <w:noProof/>
-                              </w:rPr>
-                              <w:t>10</w:t>
-                            </w:r>
-                            <w:r>
-                              <w:fldChar w:fldCharType="end"/>
-                            </w:r>
-                            <w:r>
-                              <w:t xml:space="preserve">: </w:t>
-                            </w:r>
-                            <w:r>
-                              <w:t>Yummly's meal planner</w:t>
-                            </w:r>
-                            <w:bookmarkEnd w:id="35"/>
-                          </w:p>
-                        </w:txbxContent>
-                      </wps:txbx>
-                      <wps:bodyPr rot="0" spcFirstLastPara="0" vertOverflow="overflow" horzOverflow="overflow" vert="horz" wrap="square" lIns="0" tIns="0" rIns="0" bIns="0" numCol="1" spcCol="0" rtlCol="0" fromWordArt="0" anchor="t" anchorCtr="0" forceAA="0" compatLnSpc="1">
-                        <a:prstTxWarp prst="textNoShape">
-                          <a:avLst/>
-                        </a:prstTxWarp>
-                        <a:spAutoFit/>
-                      </wps:bodyPr>
-                    </wps:wsp>
-                  </a:graphicData>
-                </a:graphic>
-              </wp:anchor>
-            </w:drawing>
-          </mc:Choice>
-          <mc:Fallback>
-            <w:pict>
-              <v:shape w14:anchorId="0BA71BF3" id="_x0000_s1033" type="#_x0000_t202" style="position:absolute;left:0;text-align:left;margin-left:331.5pt;margin-top:369.2pt;width:155.25pt;height:.05pt;z-index:-251592704;visibility:visible;mso-wrap-style:square;mso-wrap-distance-left:9pt;mso-wrap-distance-top:0;mso-wrap-distance-right:9pt;mso-wrap-distance-bottom:0;mso-position-horizontal:absolute;mso-position-horizontal-relative:text;mso-position-vertical:absolute;mso-position-vertical-relative:text;v-text-anchor:top" o:gfxdata="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" stroked="f">
-                <v:textbox style="mso-fit-shape-to-text:t" inset="0,0,0,0">
-                  <w:txbxContent>
-                    <w:p>
-                      <w:pPr>
-                        <w:pStyle w:val="Caption"/>
-                        <w:rPr>
-                          <w:noProof/>
-                        </w:rPr>
-                      </w:pPr>
-                      <w:bookmarkStart w:id="36" w:name="_Toc176457567"/>
-                      <w:r>
-                        <w:t xml:space="preserve">Figure 1. </w:t>
-                      </w:r>
-                      <w:r>
-                        <w:fldChar w:fldCharType="begin"/>
-                      </w:r>
-                      <w:r>
-                        <w:instrText xml:space="preserve"> SEQ Figure_1. \* ARABIC </w:instrText>
-                      </w:r>
-                      <w:r>
-                        <w:fldChar w:fldCharType="separate"/>
-                      </w:r>
-                      <w:r>
-                        <w:rPr>
-                          <w:noProof/>
-                        </w:rPr>
-                        <w:t>10</w:t>
-                      </w:r>
-                      <w:r>
-                        <w:fldChar w:fldCharType="end"/>
-                      </w:r>
-                      <w:r>
-                        <w:t xml:space="preserve">: </w:t>
-                      </w:r>
-                      <w:r>
-                        <w:t>Yummly's meal planner</w:t>
-                      </w:r>
-                      <w:bookmarkEnd w:id="36"/>
-                    </w:p>
-                  </w:txbxContent>
-                </v:textbox>
-                <w10:wrap type="tight"/>
-              </v:shape>
-            </w:pict>
-          </mc:Fallback>
-        </mc:AlternateContent>
-      </w:r>
-      <w:r>
-        <w:rPr>
-          <w:noProof/>
-        </w:rPr>
         <w:drawing>
-          <wp:anchor distT="0" distB="0" distL="114300" distR="114300" simplePos="0" relativeHeight="251678720" behindDoc="1" locked="0" layoutInCell="1" allowOverlap="1" wp14:anchorId="35BB5F31" wp14:editId="5E4B4308">
+          <wp:anchor distT="0" distB="0" distL="114300" distR="114300" simplePos="0" relativeHeight="251678720" behindDoc="1" locked="0" layoutInCell="1" allowOverlap="1" wp14:anchorId="35BB5F31" wp14:editId="4E37DED0">
             <wp:simplePos x="0" y="0"/>
             <wp:positionH relativeFrom="column">
               <wp:posOffset>4210050</wp:posOffset>
@@ -7913,7 +7850,7 @@
                                 <w:noProof/>
                               </w:rPr>
                             </w:pPr>
-                            <w:bookmarkStart w:id="37" w:name="_Toc176457568"/>
+                            <w:bookmarkStart w:id="35" w:name="_Toc176458261"/>
                             <w:r>
                               <w:t xml:space="preserve">Figure 1. </w:t>
                             </w:r>
@@ -7941,7 +7878,7 @@
                             <w:r>
                               <w:t>Yummly's shopping list manager</w:t>
                             </w:r>
-                            <w:bookmarkEnd w:id="37"/>
+                            <w:bookmarkEnd w:id="35"/>
                           </w:p>
                         </w:txbxContent>
                       </wps:txbx>
@@ -7959,7 +7896,7 @@
           </mc:Choice>
           <mc:Fallback>
             <w:pict>
-              <v:shape w14:anchorId="28200B47" id="_x0000_s1034" type="#_x0000_t202" style="position:absolute;left:0;text-align:left;margin-left:145.4pt;margin-top:367.7pt;width:153.75pt;height:.05pt;z-index:-251594752;visibility:visible;mso-wrap-style:square;mso-wrap-distance-left:9pt;mso-wrap-distance-top:0;mso-wrap-distance-right:9pt;mso-wrap-distance-bottom:0;mso-position-horizontal:absolute;mso-position-horizontal-relative:text;mso-position-vertical:absolute;mso-position-vertical-relative:text;v-text-anchor:top" o:gfxdata="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" stroked="f">
+              <v:shape w14:anchorId="28200B47" id="_x0000_s1033" type="#_x0000_t202" style="position:absolute;left:0;text-align:left;margin-left:145.4pt;margin-top:367.7pt;width:153.75pt;height:.05pt;z-index:-251594752;visibility:visible;mso-wrap-style:square;mso-wrap-distance-left:9pt;mso-wrap-distance-top:0;mso-wrap-distance-right:9pt;mso-wrap-distance-bottom:0;mso-position-horizontal:absolute;mso-position-horizontal-relative:text;mso-position-vertical:absolute;mso-position-vertical-relative:text;v-text-anchor:top" o:gfxdata="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" stroked="f">
                 <v:textbox style="mso-fit-shape-to-text:t" inset="0,0,0,0">
                   <w:txbxContent>
                     <w:p>
@@ -7969,7 +7906,7 @@
                           <w:noProof/>
                         </w:rPr>
                       </w:pPr>
-                      <w:bookmarkStart w:id="38" w:name="_Toc176457568"/>
+                      <w:bookmarkStart w:id="36" w:name="_Toc176458261"/>
                       <w:r>
                         <w:t xml:space="preserve">Figure 1. </w:t>
                       </w:r>
@@ -7997,7 +7934,7 @@
                       <w:r>
                         <w:t>Yummly's shopping list manager</w:t>
                       </w:r>
-                      <w:bookmarkEnd w:id="38"/>
+                      <w:bookmarkEnd w:id="36"/>
                     </w:p>
                   </w:txbxContent>
                 </v:textbox>
@@ -8084,157 +8021,8 @@
         <w:rPr>
           <w:noProof/>
         </w:rPr>
-        <mc:AlternateContent>
-          <mc:Choice Requires="wps">
-            <w:drawing>
-              <wp:anchor distT="0" distB="0" distL="114300" distR="114300" simplePos="0" relativeHeight="251719680" behindDoc="1" locked="0" layoutInCell="1" allowOverlap="1" wp14:anchorId="12C96CCB" wp14:editId="06B65E5F">
-                <wp:simplePos x="0" y="0"/>
-                <wp:positionH relativeFrom="column">
-                  <wp:posOffset>-447675</wp:posOffset>
-                </wp:positionH>
-                <wp:positionV relativeFrom="paragraph">
-                  <wp:posOffset>4656455</wp:posOffset>
-                </wp:positionV>
-                <wp:extent cx="1951990" cy="635"/>
-                <wp:effectExtent l="0" t="0" r="0" b="0"/>
-                <wp:wrapTight wrapText="bothSides">
-                  <wp:wrapPolygon edited="0">
-                    <wp:start x="0" y="0"/>
-                    <wp:lineTo x="0" y="21600"/>
-                    <wp:lineTo x="21600" y="21600"/>
-                    <wp:lineTo x="21600" y="0"/>
-                  </wp:wrapPolygon>
-                </wp:wrapTight>
-                <wp:docPr id="360847075" name="Text Box 1"/>
-                <wp:cNvGraphicFramePr/>
-                <a:graphic xmlns:a="http://schemas.openxmlformats.org/drawingml/2006/main">
-                  <a:graphicData uri="http://schemas.microsoft.com/office/word/2010/wordprocessingShape">
-                    <wps:wsp>
-                      <wps:cNvSpPr txBox="1"/>
-                      <wps:spPr>
-                        <a:xfrm>
-                          <a:off x="0" y="0"/>
-                          <a:ext cx="1951990" cy="635"/>
-                        </a:xfrm>
-                        <a:prstGeom prst="rect">
-                          <a:avLst/>
-                        </a:prstGeom>
-                        <a:solidFill>
-                          <a:prstClr val="white"/>
-                        </a:solidFill>
-                        <a:ln>
-                          <a:noFill/>
-                        </a:ln>
-                      </wps:spPr>
-                      <wps:txbx>
-                        <w:txbxContent>
-                          <w:p>
-                            <w:pPr>
-                              <w:pStyle w:val="Caption"/>
-                              <w:rPr>
-                                <w:noProof/>
-                              </w:rPr>
-                            </w:pPr>
-                            <w:bookmarkStart w:id="39" w:name="_Toc176457569"/>
-                            <w:r>
-                              <w:t xml:space="preserve">Figure 1. </w:t>
-                            </w:r>
-                            <w:r>
-                              <w:fldChar w:fldCharType="begin"/>
-                            </w:r>
-                            <w:r>
-                              <w:instrText xml:space="preserve"> SEQ Figure_1. \* ARABIC </w:instrText>
-                            </w:r>
-                            <w:r>
-                              <w:fldChar w:fldCharType="separate"/>
-                            </w:r>
-                            <w:r>
-                              <w:rPr>
-                                <w:noProof/>
-                              </w:rPr>
-                              <w:t>12</w:t>
-                            </w:r>
-                            <w:r>
-                              <w:fldChar w:fldCharType="end"/>
-                            </w:r>
-                            <w:r>
-                              <w:t xml:space="preserve">: </w:t>
-                            </w:r>
-                            <w:r>
-                              <w:t>Yummly's nicely laid out Ingredients</w:t>
-                            </w:r>
-                            <w:bookmarkEnd w:id="39"/>
-                          </w:p>
-                        </w:txbxContent>
-                      </wps:txbx>
-                      <wps:bodyPr rot="0" spcFirstLastPara="0" vertOverflow="overflow" horzOverflow="overflow" vert="horz" wrap="square" lIns="0" tIns="0" rIns="0" bIns="0" numCol="1" spcCol="0" rtlCol="0" fromWordArt="0" anchor="t" anchorCtr="0" forceAA="0" compatLnSpc="1">
-                        <a:prstTxWarp prst="textNoShape">
-                          <a:avLst/>
-                        </a:prstTxWarp>
-                        <a:spAutoFit/>
-                      </wps:bodyPr>
-                    </wps:wsp>
-                  </a:graphicData>
-                </a:graphic>
-              </wp:anchor>
-            </w:drawing>
-          </mc:Choice>
-          <mc:Fallback>
-            <w:pict>
-              <v:shape w14:anchorId="12C96CCB" id="_x0000_s1035" type="#_x0000_t202" style="position:absolute;left:0;text-align:left;margin-left:-35.25pt;margin-top:366.65pt;width:153.7pt;height:.05pt;z-index:-251596800;visibility:visible;mso-wrap-style:square;mso-wrap-distance-left:9pt;mso-wrap-distance-top:0;mso-wrap-distance-right:9pt;mso-wrap-distance-bottom:0;mso-position-horizontal:absolute;mso-position-horizontal-relative:text;mso-position-vertical:absolute;mso-position-vertical-relative:text;v-text-anchor:top" o:gfxdata="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" stroked="f">
-                <v:textbox style="mso-fit-shape-to-text:t" inset="0,0,0,0">
-                  <w:txbxContent>
-                    <w:p>
-                      <w:pPr>
-                        <w:pStyle w:val="Caption"/>
-                        <w:rPr>
-                          <w:noProof/>
-                        </w:rPr>
-                      </w:pPr>
-                      <w:bookmarkStart w:id="40" w:name="_Toc176457569"/>
-                      <w:r>
-                        <w:t xml:space="preserve">Figure 1. </w:t>
-                      </w:r>
-                      <w:r>
-                        <w:fldChar w:fldCharType="begin"/>
-                      </w:r>
-                      <w:r>
-                        <w:instrText xml:space="preserve"> SEQ Figure_1. \* ARABIC </w:instrText>
-                      </w:r>
-                      <w:r>
-                        <w:fldChar w:fldCharType="separate"/>
-                      </w:r>
-                      <w:r>
-                        <w:rPr>
-                          <w:noProof/>
-                        </w:rPr>
-                        <w:t>12</w:t>
-                      </w:r>
-                      <w:r>
-                        <w:fldChar w:fldCharType="end"/>
-                      </w:r>
-                      <w:r>
-                        <w:t xml:space="preserve">: </w:t>
-                      </w:r>
-                      <w:r>
-                        <w:t>Yummly's nicely laid out Ingredients</w:t>
-                      </w:r>
-                      <w:bookmarkEnd w:id="40"/>
-                    </w:p>
-                  </w:txbxContent>
-                </v:textbox>
-                <w10:wrap type="tight"/>
-              </v:shape>
-            </w:pict>
-          </mc:Fallback>
-        </mc:AlternateContent>
-      </w:r>
-      <w:r>
-        <w:rPr>
-          <w:noProof/>
-        </w:rPr>
         <w:drawing>
-          <wp:anchor distT="0" distB="0" distL="114300" distR="114300" simplePos="0" relativeHeight="251680768" behindDoc="1" locked="0" layoutInCell="1" allowOverlap="1" wp14:anchorId="13B7CFD5" wp14:editId="6E7DEAD2">
+          <wp:anchor distT="0" distB="0" distL="114300" distR="114300" simplePos="0" relativeHeight="251680768" behindDoc="1" locked="0" layoutInCell="1" allowOverlap="1" wp14:anchorId="13B7CFD5" wp14:editId="700F388F">
             <wp:simplePos x="0" y="0"/>
             <wp:positionH relativeFrom="column">
               <wp:posOffset>-447675</wp:posOffset>
@@ -8313,6 +8101,313 @@
           <w:szCs w:val="8"/>
         </w:rPr>
       </w:pPr>
+      <w:r>
+        <w:rPr>
+          <w:noProof/>
+        </w:rPr>
+        <mc:AlternateContent>
+          <mc:Choice Requires="wps">
+            <w:drawing>
+              <wp:anchor distT="0" distB="0" distL="114300" distR="114300" simplePos="0" relativeHeight="251719680" behindDoc="1" locked="0" layoutInCell="1" allowOverlap="1" wp14:anchorId="12C96CCB" wp14:editId="2D5350E1">
+                <wp:simplePos x="0" y="0"/>
+                <wp:positionH relativeFrom="column">
+                  <wp:posOffset>4226442</wp:posOffset>
+                </wp:positionH>
+                <wp:positionV relativeFrom="paragraph">
+                  <wp:posOffset>4362140</wp:posOffset>
+                </wp:positionV>
+                <wp:extent cx="1951990" cy="635"/>
+                <wp:effectExtent l="0" t="0" r="0" b="0"/>
+                <wp:wrapTight wrapText="bothSides">
+                  <wp:wrapPolygon edited="0">
+                    <wp:start x="0" y="0"/>
+                    <wp:lineTo x="0" y="21600"/>
+                    <wp:lineTo x="21600" y="21600"/>
+                    <wp:lineTo x="21600" y="0"/>
+                  </wp:wrapPolygon>
+                </wp:wrapTight>
+                <wp:docPr id="360847075" name="Text Box 1"/>
+                <wp:cNvGraphicFramePr/>
+                <a:graphic xmlns:a="http://schemas.openxmlformats.org/drawingml/2006/main">
+                  <a:graphicData uri="http://schemas.microsoft.com/office/word/2010/wordprocessingShape">
+                    <wps:wsp>
+                      <wps:cNvSpPr txBox="1"/>
+                      <wps:spPr>
+                        <a:xfrm>
+                          <a:off x="0" y="0"/>
+                          <a:ext cx="1951990" cy="635"/>
+                        </a:xfrm>
+                        <a:prstGeom prst="rect">
+                          <a:avLst/>
+                        </a:prstGeom>
+                        <a:solidFill>
+                          <a:prstClr val="white"/>
+                        </a:solidFill>
+                        <a:ln>
+                          <a:noFill/>
+                        </a:ln>
+                      </wps:spPr>
+                      <wps:txbx>
+                        <w:txbxContent>
+                          <w:p>
+                            <w:pPr>
+                              <w:pStyle w:val="Caption"/>
+                              <w:rPr>
+                                <w:noProof/>
+                              </w:rPr>
+                            </w:pPr>
+                            <w:bookmarkStart w:id="37" w:name="_Toc176458262"/>
+                            <w:r>
+                              <w:t xml:space="preserve">Figure 1. </w:t>
+                            </w:r>
+                            <w:r>
+                              <w:fldChar w:fldCharType="begin"/>
+                            </w:r>
+                            <w:r>
+                              <w:instrText xml:space="preserve"> SEQ Figure_1. \* ARABIC </w:instrText>
+                            </w:r>
+                            <w:r>
+                              <w:fldChar w:fldCharType="separate"/>
+                            </w:r>
+                            <w:r>
+                              <w:rPr>
+                                <w:noProof/>
+                              </w:rPr>
+                              <w:t>12</w:t>
+                            </w:r>
+                            <w:r>
+                              <w:fldChar w:fldCharType="end"/>
+                            </w:r>
+                            <w:r>
+                              <w:t xml:space="preserve">: </w:t>
+                            </w:r>
+                            <w:r>
+                              <w:t>Yummly's meal planner</w:t>
+                            </w:r>
+                            <w:bookmarkEnd w:id="37"/>
+                          </w:p>
+                        </w:txbxContent>
+                      </wps:txbx>
+                      <wps:bodyPr rot="0" spcFirstLastPara="0" vertOverflow="overflow" horzOverflow="overflow" vert="horz" wrap="square" lIns="0" tIns="0" rIns="0" bIns="0" numCol="1" spcCol="0" rtlCol="0" fromWordArt="0" anchor="t" anchorCtr="0" forceAA="0" compatLnSpc="1">
+                        <a:prstTxWarp prst="textNoShape">
+                          <a:avLst/>
+                        </a:prstTxWarp>
+                        <a:spAutoFit/>
+                      </wps:bodyPr>
+                    </wps:wsp>
+                  </a:graphicData>
+                </a:graphic>
+              </wp:anchor>
+            </w:drawing>
+          </mc:Choice>
+          <mc:Fallback>
+            <w:pict>
+              <v:shape w14:anchorId="12C96CCB" id="_x0000_s1034" type="#_x0000_t202" style="position:absolute;margin-left:332.8pt;margin-top:343.5pt;width:153.7pt;height:.05pt;z-index:-251596800;visibility:visible;mso-wrap-style:square;mso-wrap-distance-left:9pt;mso-wrap-distance-top:0;mso-wrap-distance-right:9pt;mso-wrap-distance-bottom:0;mso-position-horizontal:absolute;mso-position-horizontal-relative:text;mso-position-vertical:absolute;mso-position-vertical-relative:text;v-text-anchor:top" o:gfxdata="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" stroked="f">
+                <v:textbox style="mso-fit-shape-to-text:t" inset="0,0,0,0">
+                  <w:txbxContent>
+                    <w:p>
+                      <w:pPr>
+                        <w:pStyle w:val="Caption"/>
+                        <w:rPr>
+                          <w:noProof/>
+                        </w:rPr>
+                      </w:pPr>
+                      <w:bookmarkStart w:id="38" w:name="_Toc176458262"/>
+                      <w:r>
+                        <w:t xml:space="preserve">Figure 1. </w:t>
+                      </w:r>
+                      <w:r>
+                        <w:fldChar w:fldCharType="begin"/>
+                      </w:r>
+                      <w:r>
+                        <w:instrText xml:space="preserve"> SEQ Figure_1. \* ARABIC </w:instrText>
+                      </w:r>
+                      <w:r>
+                        <w:fldChar w:fldCharType="separate"/>
+                      </w:r>
+                      <w:r>
+                        <w:rPr>
+                          <w:noProof/>
+                        </w:rPr>
+                        <w:t>12</w:t>
+                      </w:r>
+                      <w:r>
+                        <w:fldChar w:fldCharType="end"/>
+                      </w:r>
+                      <w:r>
+                        <w:t xml:space="preserve">: </w:t>
+                      </w:r>
+                      <w:r>
+                        <w:t>Yummly's meal planner</w:t>
+                      </w:r>
+                      <w:bookmarkEnd w:id="38"/>
+                    </w:p>
+                  </w:txbxContent>
+                </v:textbox>
+                <w10:wrap type="tight"/>
+              </v:shape>
+            </w:pict>
+          </mc:Fallback>
+        </mc:AlternateContent>
+      </w:r>
+      <w:r>
+        <w:rPr>
+          <w:noProof/>
+        </w:rPr>
+        <mc:AlternateContent>
+          <mc:Choice Requires="wps">
+            <w:drawing>
+              <wp:anchor distT="0" distB="0" distL="114300" distR="114300" simplePos="0" relativeHeight="251723776" behindDoc="1" locked="0" layoutInCell="1" allowOverlap="1" wp14:anchorId="0BA71BF3" wp14:editId="7F254118">
+                <wp:simplePos x="0" y="0"/>
+                <wp:positionH relativeFrom="column">
+                  <wp:posOffset>-448812</wp:posOffset>
+                </wp:positionH>
+                <wp:positionV relativeFrom="paragraph">
+                  <wp:posOffset>4302110</wp:posOffset>
+                </wp:positionV>
+                <wp:extent cx="1971675" cy="635"/>
+                <wp:effectExtent l="0" t="0" r="0" b="0"/>
+                <wp:wrapTight wrapText="bothSides">
+                  <wp:wrapPolygon edited="0">
+                    <wp:start x="0" y="0"/>
+                    <wp:lineTo x="0" y="21600"/>
+                    <wp:lineTo x="21600" y="21600"/>
+                    <wp:lineTo x="21600" y="0"/>
+                  </wp:wrapPolygon>
+                </wp:wrapTight>
+                <wp:docPr id="48002556" name="Text Box 1"/>
+                <wp:cNvGraphicFramePr/>
+                <a:graphic xmlns:a="http://schemas.openxmlformats.org/drawingml/2006/main">
+                  <a:graphicData uri="http://schemas.microsoft.com/office/word/2010/wordprocessingShape">
+                    <wps:wsp>
+                      <wps:cNvSpPr txBox="1"/>
+                      <wps:spPr>
+                        <a:xfrm>
+                          <a:off x="0" y="0"/>
+                          <a:ext cx="1971675" cy="635"/>
+                        </a:xfrm>
+                        <a:prstGeom prst="rect">
+                          <a:avLst/>
+                        </a:prstGeom>
+                        <a:solidFill>
+                          <a:prstClr val="white"/>
+                        </a:solidFill>
+                        <a:ln>
+                          <a:noFill/>
+                        </a:ln>
+                      </wps:spPr>
+                      <wps:txbx>
+                        <w:txbxContent>
+                          <w:p>
+                            <w:pPr>
+                              <w:pStyle w:val="Caption"/>
+                              <w:rPr>
+                                <w:noProof/>
+                              </w:rPr>
+                            </w:pPr>
+                            <w:bookmarkStart w:id="39" w:name="_Toc176458260"/>
+                            <w:r>
+                              <w:t xml:space="preserve">Figure 1. </w:t>
+                            </w:r>
+                            <w:r>
+                              <w:fldChar w:fldCharType="begin"/>
+                            </w:r>
+                            <w:r>
+                              <w:instrText xml:space="preserve"> SEQ Figure_1. \* ARABIC </w:instrText>
+                            </w:r>
+                            <w:r>
+                              <w:fldChar w:fldCharType="separate"/>
+                            </w:r>
+                            <w:r>
+                              <w:rPr>
+                                <w:noProof/>
+                              </w:rPr>
+                              <w:t>10</w:t>
+                            </w:r>
+                            <w:r>
+                              <w:fldChar w:fldCharType="end"/>
+                            </w:r>
+                            <w:r>
+                              <w:t xml:space="preserve">: </w:t>
+                            </w:r>
+                            <w:r>
+                              <w:t>Yummly's nicely laid out Ingredients</w:t>
+                            </w:r>
+                            <w:bookmarkEnd w:id="39"/>
+                          </w:p>
+                        </w:txbxContent>
+                      </wps:txbx>
+                      <wps:bodyPr rot="0" spcFirstLastPara="0" vertOverflow="overflow" horzOverflow="overflow" vert="horz" wrap="square" lIns="0" tIns="0" rIns="0" bIns="0" numCol="1" spcCol="0" rtlCol="0" fromWordArt="0" anchor="t" anchorCtr="0" forceAA="0" compatLnSpc="1">
+                        <a:prstTxWarp prst="textNoShape">
+                          <a:avLst/>
+                        </a:prstTxWarp>
+                        <a:spAutoFit/>
+                      </wps:bodyPr>
+                    </wps:wsp>
+                  </a:graphicData>
+                </a:graphic>
+              </wp:anchor>
+            </w:drawing>
+          </mc:Choice>
+          <mc:Fallback>
+            <w:pict>
+              <v:shape w14:anchorId="0BA71BF3" id="_x0000_s1035" type="#_x0000_t202" style="position:absolute;margin-left:-35.35pt;margin-top:338.75pt;width:155.25pt;height:.05pt;z-index:-251592704;visibility:visible;mso-wrap-style:square;mso-wrap-distance-left:9pt;mso-wrap-distance-top:0;mso-wrap-distance-right:9pt;mso-wrap-distance-bottom:0;mso-position-horizontal:absolute;mso-position-horizontal-relative:text;mso-position-vertical:absolute;mso-position-vertical-relative:text;v-text-anchor:top" o:gfxdata="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" stroked="f">
+                <v:textbox style="mso-fit-shape-to-text:t" inset="0,0,0,0">
+                  <w:txbxContent>
+                    <w:p>
+                      <w:pPr>
+                        <w:pStyle w:val="Caption"/>
+                        <w:rPr>
+                          <w:noProof/>
+                        </w:rPr>
+                      </w:pPr>
+                      <w:bookmarkStart w:id="40" w:name="_Toc176458260"/>
+                      <w:r>
+                        <w:t xml:space="preserve">Figure 1. </w:t>
+                      </w:r>
+                      <w:r>
+                        <w:fldChar w:fldCharType="begin"/>
+                      </w:r>
+                      <w:r>
+                        <w:instrText xml:space="preserve"> SEQ Figure_1. \* ARABIC </w:instrText>
+                      </w:r>
+                      <w:r>
+                        <w:fldChar w:fldCharType="separate"/>
+                      </w:r>
+                      <w:r>
+                        <w:rPr>
+                          <w:noProof/>
+                        </w:rPr>
+                        <w:t>10</w:t>
+                      </w:r>
+                      <w:r>
+                        <w:fldChar w:fldCharType="end"/>
+                      </w:r>
+                      <w:r>
+                        <w:t xml:space="preserve">: </w:t>
+                      </w:r>
+                      <w:r>
+                        <w:t>Yummly's nicely laid out Ingredients</w:t>
+                      </w:r>
+                      <w:bookmarkEnd w:id="40"/>
+                    </w:p>
+                  </w:txbxContent>
+                </v:textbox>
+                <w10:wrap type="tight"/>
+              </v:shape>
+            </w:pict>
+          </mc:Fallback>
+        </mc:AlternateContent>
+      </w:r>
+    </w:p>
+    <w:p>
+      <w:pPr>
+        <w:rPr>
+          <w:color w:val="767171" w:themeColor="background2" w:themeShade="80"/>
+          <w:sz w:val="18"/>
+          <w:szCs w:val="18"/>
+        </w:rPr>
+      </w:pPr>
     </w:p>
     <w:p>
       <w:pPr>
@@ -8502,6 +8597,7 @@
         <w:ind w:left="1134" w:hanging="425"/>
       </w:pPr>
       <w:r>
+        <w:lastRenderedPageBreak/>
         <w:t xml:space="preserve">List of features to avoid: </w:t>
       </w:r>
       <w:r>
@@ -8518,7 +8614,6 @@
       </w:pPr>
       <w:bookmarkStart w:id="41" w:name="_Toc176457760"/>
       <w:r>
-        <w:lastRenderedPageBreak/>
         <w:t xml:space="preserve">1.5 </w:t>
       </w:r>
       <w:r>
@@ -8642,7 +8737,7 @@
       <w:pPr>
         <w:pStyle w:val="Caption"/>
       </w:pPr>
-      <w:bookmarkStart w:id="42" w:name="_Toc176457570"/>
+      <w:bookmarkStart w:id="42" w:name="_Toc176458263"/>
       <w:r>
         <w:t xml:space="preserve">Figure 1. </w:t>
       </w:r>
@@ -8708,45 +8803,10 @@
     <w:p>
       <w:pPr>
         <w:rPr>
-          <w:rFonts w:eastAsia="Arial"/>
-        </w:rPr>
-      </w:pPr>
-      <w:r>
-        <w:rPr>
-          <w:rFonts w:eastAsia="Arial"/>
-        </w:rPr>
-        <w:t>F</w:t>
-      </w:r>
-      <w:r>
-        <w:rPr>
-          <w:rFonts w:eastAsia="Arial"/>
-        </w:rPr>
-        <w:t>igure 1.1</w:t>
-      </w:r>
-      <w:r>
-        <w:rPr>
-          <w:rFonts w:eastAsia="Arial"/>
-        </w:rPr>
-        <w:t>3</w:t>
-      </w:r>
-      <w:r>
-        <w:rPr>
-          <w:rFonts w:eastAsia="Arial"/>
-        </w:rPr>
-        <w:t xml:space="preserve"> </w:t>
-      </w:r>
-      <w:r>
-        <w:rPr>
-          <w:rFonts w:eastAsia="Arial"/>
-        </w:rPr>
-        <w:t>shows</w:t>
-      </w:r>
-      <w:r>
-        <w:rPr>
-          <w:rFonts w:eastAsia="Arial"/>
-        </w:rPr>
-        <w:t xml:space="preserve"> the current roadmap for the project. The major deliverables are laid out and along the way the minor deliverables are added. The minor deliverables relate to the delegation of the work to the different team members. </w:t>
-      </w:r>
+          <w:sz w:val="8"/>
+          <w:szCs w:val="8"/>
+        </w:rPr>
+      </w:pPr>
     </w:p>
     <w:p>
       <w:pPr>
@@ -8758,7 +8818,37 @@
         <w:rPr>
           <w:rFonts w:eastAsia="Arial"/>
         </w:rPr>
-        <w:t>Each major deliverable requires that the minor deliverables be completed before it can be completed.</w:t>
+        <w:t>F</w:t>
+      </w:r>
+      <w:r>
+        <w:rPr>
+          <w:rFonts w:eastAsia="Arial"/>
+        </w:rPr>
+        <w:t>igure 1.1</w:t>
+      </w:r>
+      <w:r>
+        <w:rPr>
+          <w:rFonts w:eastAsia="Arial"/>
+        </w:rPr>
+        <w:t>3</w:t>
+      </w:r>
+      <w:r>
+        <w:rPr>
+          <w:rFonts w:eastAsia="Arial"/>
+        </w:rPr>
+        <w:t xml:space="preserve"> </w:t>
+      </w:r>
+      <w:r>
+        <w:rPr>
+          <w:rFonts w:eastAsia="Arial"/>
+        </w:rPr>
+        <w:t>shows</w:t>
+      </w:r>
+      <w:r>
+        <w:rPr>
+          <w:rFonts w:eastAsia="Arial"/>
+        </w:rPr>
+        <w:t xml:space="preserve"> the current roadmap for the project. The major deliverables are laid out and along the way the minor deliverables are added. The minor deliverables relate to the delegation of the work to the different team members. </w:t>
       </w:r>
     </w:p>
     <w:p>
@@ -8771,7 +8861,7 @@
         <w:rPr>
           <w:rFonts w:eastAsia="Arial"/>
         </w:rPr>
-        <w:t>The work is split up evenly between the group members, the work done by a member is reviewed by the other members to ensure that the information is relevant and well structured.</w:t>
+        <w:t>Each major deliverable requires that the minor deliverables be completed before it can be completed.</w:t>
       </w:r>
     </w:p>
     <w:p>
@@ -8784,7 +8874,7 @@
         <w:rPr>
           <w:rFonts w:eastAsia="Arial"/>
         </w:rPr>
-        <w:t xml:space="preserve">Communication: </w:t>
+        <w:t>The work is split up evenly between the group members, the work done by a member is reviewed by the other members to ensure that the information is relevant and well structured.</w:t>
       </w:r>
     </w:p>
     <w:p>
@@ -8797,7 +8887,7 @@
         <w:rPr>
           <w:rFonts w:eastAsia="Arial"/>
         </w:rPr>
-        <w:t xml:space="preserve">Discord – main line of communication </w:t>
+        <w:t xml:space="preserve">Communication: </w:t>
       </w:r>
     </w:p>
     <w:p>
@@ -8810,7 +8900,7 @@
         <w:rPr>
           <w:rFonts w:eastAsia="Arial"/>
         </w:rPr>
-        <w:t>Outlook (email) – Backup line of communication if there is an issue with Discord.</w:t>
+        <w:t xml:space="preserve">Discord – main line of communication </w:t>
       </w:r>
     </w:p>
     <w:p>
@@ -8819,20 +8909,21 @@
           <w:rFonts w:eastAsia="Arial"/>
         </w:rPr>
       </w:pPr>
+      <w:r>
+        <w:rPr>
+          <w:rFonts w:eastAsia="Arial"/>
+        </w:rPr>
+        <w:t>Outlook (email) – Backup line of communication if there is an issue with Discord.</w:t>
+      </w:r>
     </w:p>
     <w:p>
       <w:pPr>
         <w:pStyle w:val="Caption"/>
         <w:keepNext/>
       </w:pPr>
-    </w:p>
-    <w:p>
-      <w:pPr>
-        <w:pStyle w:val="Caption"/>
-        <w:keepNext/>
-      </w:pPr>
       <w:bookmarkStart w:id="43" w:name="_Toc176369916"/>
       <w:r>
+        <w:lastRenderedPageBreak/>
         <w:t xml:space="preserve">Table 1. </w:t>
       </w:r>
       <w:r>
@@ -10265,7 +10356,7 @@
                 <w:noProof/>
               </w:rPr>
               <w:drawing>
-                <wp:inline distT="0" distB="0" distL="0" distR="0" wp14:anchorId="13E8C0FC" wp14:editId="7A03A29F">
+                <wp:inline distT="0" distB="0" distL="0" distR="0" wp14:anchorId="13E8C0FC" wp14:editId="04FAD964">
                   <wp:extent cx="4278923" cy="2834218"/>
                   <wp:effectExtent l="0" t="0" r="7620" b="4445"/>
                   <wp:docPr id="1747364737" name="Picture 12"/>
@@ -10311,7 +10402,7 @@
             <w:pPr>
               <w:pStyle w:val="Caption"/>
             </w:pPr>
-            <w:bookmarkStart w:id="45" w:name="_Toc176457571"/>
+            <w:bookmarkStart w:id="45" w:name="_Toc176458264"/>
             <w:r>
               <w:rPr>
                 <w:b w:val="0"/>
@@ -10320,24 +10411,16 @@
               <w:t xml:space="preserve">Figure 1. </w:t>
             </w:r>
             <w:r>
+              <w:fldChar w:fldCharType="begin"/>
+            </w:r>
+            <w:r>
               <w:rPr>
                 <w:b w:val="0"/>
                 <w:bCs/>
               </w:rPr>
-              <w:fldChar w:fldCharType="begin"/>
-            </w:r>
-            <w:r>
-              <w:rPr>
-                <w:b w:val="0"/>
-                <w:bCs/>
-              </w:rPr>
               <w:instrText xml:space="preserve"> SEQ Figure_1. \* ARABIC </w:instrText>
             </w:r>
             <w:r>
-              <w:rPr>
-                <w:b w:val="0"/>
-                <w:bCs/>
-              </w:rPr>
               <w:fldChar w:fldCharType="separate"/>
             </w:r>
             <w:r>
@@ -10349,10 +10432,6 @@
               <w:t>14</w:t>
             </w:r>
             <w:r>
-              <w:rPr>
-                <w:b w:val="0"/>
-                <w:bCs/>
-              </w:rPr>
               <w:fldChar w:fldCharType="end"/>
             </w:r>
             <w:r>
@@ -11155,7 +11234,7 @@
         <v:path o:extrusionok="f" gradientshapeok="t" o:connecttype="rect"/>
         <o:lock v:ext="edit" aspectratio="t"/>
       </v:shapetype>
-      <v:shape id="_x0000_i1121" type="#_x0000_t75" style="width:11.25pt;height:11.25pt" o:bullet="t">
+      <v:shape id="_x0000_i1032" type="#_x0000_t75" style="width:11.25pt;height:11.25pt" o:bullet="t">
         <v:imagedata r:id="rId1" o:title="msoA2B6"/>
       </v:shape>
     </w:pict>

</xml_diff>